<commit_message>
Removed Keyboard Support (#4)
</commit_message>
<xml_diff>
--- a/DesignDoc_Untitlted Roguelike.docx
+++ b/DesignDoc_Untitlted Roguelike.docx
@@ -6182,6 +6182,38 @@
     </w:p>
     <w:p>
       <w:pPr>
+        <w:ind w:left="1440" w:firstLine="720"/>
+        <w:rPr>
+          <w:rFonts w:ascii="Times New Roman" w:hAnsi="Times New Roman" w:cs="Times New Roman"/>
+          <w:color w:val="404040" w:themeColor="text1" w:themeTint="BF"/>
+          <w:sz w:val="24"/>
+          <w:szCs w:val="24"/>
+          <w:shd w:val="clear" w:color="auto" w:fill="FFFFFF"/>
+        </w:rPr>
+      </w:pPr>
+      <w:r>
+        <w:rPr>
+          <w:rFonts w:ascii="Times New Roman" w:hAnsi="Times New Roman" w:cs="Times New Roman"/>
+          <w:color w:val="404040" w:themeColor="text1" w:themeTint="BF"/>
+          <w:sz w:val="24"/>
+          <w:szCs w:val="24"/>
+          <w:shd w:val="clear" w:color="auto" w:fill="FFFFFF"/>
+        </w:rPr>
+        <w:t xml:space="preserve">Difficulty Index: </w:t>
+      </w:r>
+      <w:r>
+        <w:rPr>
+          <w:rFonts w:ascii="Times New Roman" w:hAnsi="Times New Roman" w:cs="Times New Roman"/>
+          <w:color w:val="404040" w:themeColor="text1" w:themeTint="BF"/>
+          <w:sz w:val="24"/>
+          <w:szCs w:val="24"/>
+          <w:shd w:val="clear" w:color="auto" w:fill="FFFFFF"/>
+        </w:rPr>
+        <w:t>2</w:t>
+      </w:r>
+    </w:p>
+    <w:p>
+      <w:pPr>
         <w:rPr>
           <w:rFonts w:ascii="Times New Roman" w:hAnsi="Times New Roman" w:cs="Times New Roman"/>
           <w:color w:val="404040" w:themeColor="text1" w:themeTint="BF"/>
@@ -6588,6 +6620,38 @@
           <w:shd w:val="clear" w:color="auto" w:fill="FFFFFF"/>
         </w:rPr>
         <w:t>3</w:t>
+      </w:r>
+    </w:p>
+    <w:p>
+      <w:pPr>
+        <w:ind w:left="1440" w:firstLine="720"/>
+        <w:rPr>
+          <w:rFonts w:ascii="Times New Roman" w:hAnsi="Times New Roman" w:cs="Times New Roman"/>
+          <w:color w:val="404040" w:themeColor="text1" w:themeTint="BF"/>
+          <w:sz w:val="24"/>
+          <w:szCs w:val="24"/>
+          <w:shd w:val="clear" w:color="auto" w:fill="FFFFFF"/>
+        </w:rPr>
+      </w:pPr>
+      <w:r>
+        <w:rPr>
+          <w:rFonts w:ascii="Times New Roman" w:hAnsi="Times New Roman" w:cs="Times New Roman"/>
+          <w:color w:val="404040" w:themeColor="text1" w:themeTint="BF"/>
+          <w:sz w:val="24"/>
+          <w:szCs w:val="24"/>
+          <w:shd w:val="clear" w:color="auto" w:fill="FFFFFF"/>
+        </w:rPr>
+        <w:t xml:space="preserve">Difficulty Index: </w:t>
+      </w:r>
+      <w:r>
+        <w:rPr>
+          <w:rFonts w:ascii="Times New Roman" w:hAnsi="Times New Roman" w:cs="Times New Roman"/>
+          <w:color w:val="404040" w:themeColor="text1" w:themeTint="BF"/>
+          <w:sz w:val="24"/>
+          <w:szCs w:val="24"/>
+          <w:shd w:val="clear" w:color="auto" w:fill="FFFFFF"/>
+        </w:rPr>
+        <w:t>1.5</w:t>
       </w:r>
       <w:r>
         <w:rPr>
@@ -8408,6 +8472,139 @@
       <w:pPr>
         <w:rPr>
           <w:rFonts w:ascii="Times New Roman" w:hAnsi="Times New Roman" w:cs="Times New Roman"/>
+          <w:color w:val="404040" w:themeColor="text1" w:themeTint="BF"/>
+          <w:sz w:val="24"/>
+          <w:szCs w:val="24"/>
+          <w:shd w:val="clear" w:color="auto" w:fill="FFFFFF"/>
+        </w:rPr>
+      </w:pPr>
+    </w:p>
+    <w:p>
+      <w:pPr>
+        <w:rPr>
+          <w:rFonts w:ascii="Times New Roman" w:hAnsi="Times New Roman" w:cs="Times New Roman"/>
+          <w:color w:val="404040" w:themeColor="text1" w:themeTint="BF"/>
+          <w:sz w:val="24"/>
+          <w:szCs w:val="24"/>
+          <w:shd w:val="clear" w:color="auto" w:fill="FFFFFF"/>
+        </w:rPr>
+      </w:pPr>
+      <w:r>
+        <w:rPr>
+          <w:rFonts w:ascii="Times New Roman" w:hAnsi="Times New Roman" w:cs="Times New Roman"/>
+          <w:color w:val="404040" w:themeColor="text1" w:themeTint="BF"/>
+          <w:sz w:val="24"/>
+          <w:szCs w:val="24"/>
+          <w:shd w:val="clear" w:color="auto" w:fill="FFFFFF"/>
+        </w:rPr>
+        <w:t xml:space="preserve">Each Dungeon is made of THREE levels, </w:t>
+      </w:r>
+      <w:r>
+        <w:rPr>
+          <w:rFonts w:ascii="Times New Roman" w:hAnsi="Times New Roman" w:cs="Times New Roman"/>
+          <w:color w:val="404040" w:themeColor="text1" w:themeTint="BF"/>
+          <w:sz w:val="24"/>
+          <w:szCs w:val="24"/>
+          <w:shd w:val="clear" w:color="auto" w:fill="FFFFFF"/>
+        </w:rPr>
+        <w:t>with difficult</w:t>
+      </w:r>
+      <w:r>
+        <w:rPr>
+          <w:rFonts w:ascii="Times New Roman" w:hAnsi="Times New Roman" w:cs="Times New Roman"/>
+          <w:color w:val="404040" w:themeColor="text1" w:themeTint="BF"/>
+          <w:sz w:val="24"/>
+          <w:szCs w:val="24"/>
+          <w:shd w:val="clear" w:color="auto" w:fill="FFFFFF"/>
+        </w:rPr>
+        <w:t>y</w:t>
+      </w:r>
+      <w:r>
+        <w:rPr>
+          <w:rFonts w:ascii="Times New Roman" w:hAnsi="Times New Roman" w:cs="Times New Roman"/>
+          <w:color w:val="404040" w:themeColor="text1" w:themeTint="BF"/>
+          <w:sz w:val="24"/>
+          <w:szCs w:val="24"/>
+          <w:shd w:val="clear" w:color="auto" w:fill="FFFFFF"/>
+        </w:rPr>
+        <w:t xml:space="preserve"> increase</w:t>
+      </w:r>
+      <w:r>
+        <w:rPr>
+          <w:rFonts w:ascii="Times New Roman" w:hAnsi="Times New Roman" w:cs="Times New Roman"/>
+          <w:color w:val="404040" w:themeColor="text1" w:themeTint="BF"/>
+          <w:sz w:val="24"/>
+          <w:szCs w:val="24"/>
+          <w:shd w:val="clear" w:color="auto" w:fill="FFFFFF"/>
+        </w:rPr>
+        <w:t>s</w:t>
+      </w:r>
+      <w:r>
+        <w:rPr>
+          <w:rFonts w:ascii="Times New Roman" w:hAnsi="Times New Roman" w:cs="Times New Roman"/>
+          <w:color w:val="404040" w:themeColor="text1" w:themeTint="BF"/>
+          <w:sz w:val="24"/>
+          <w:szCs w:val="24"/>
+          <w:shd w:val="clear" w:color="auto" w:fill="FFFFFF"/>
+        </w:rPr>
+        <w:t xml:space="preserve"> as players progress. </w:t>
+      </w:r>
+      <w:r>
+        <w:rPr>
+          <w:rFonts w:ascii="Times New Roman" w:hAnsi="Times New Roman" w:cs="Times New Roman"/>
+          <w:color w:val="404040" w:themeColor="text1" w:themeTint="BF"/>
+          <w:sz w:val="24"/>
+          <w:szCs w:val="24"/>
+          <w:shd w:val="clear" w:color="auto" w:fill="FFFFFF"/>
+        </w:rPr>
+        <w:t>At the end of the third lev</w:t>
+      </w:r>
+      <w:r>
+        <w:rPr>
+          <w:rFonts w:ascii="Times New Roman" w:hAnsi="Times New Roman" w:cs="Times New Roman"/>
+          <w:color w:val="404040" w:themeColor="text1" w:themeTint="BF"/>
+          <w:sz w:val="24"/>
+          <w:szCs w:val="24"/>
+          <w:shd w:val="clear" w:color="auto" w:fill="FFFFFF"/>
+        </w:rPr>
+        <w:t xml:space="preserve">el, in other words, </w:t>
+      </w:r>
+      <w:r>
+        <w:rPr>
+          <w:rFonts w:ascii="Times New Roman" w:hAnsi="Times New Roman" w:cs="Times New Roman"/>
+          <w:color w:val="404040" w:themeColor="text1" w:themeTint="BF"/>
+          <w:sz w:val="24"/>
+          <w:szCs w:val="24"/>
+          <w:shd w:val="clear" w:color="auto" w:fill="FFFFFF"/>
+        </w:rPr>
+        <w:t>at the end of the Dungeon, one BOSS will be spawn in the EXIT ROOM on the third level.</w:t>
+      </w:r>
+    </w:p>
+    <w:p>
+      <w:pPr>
+        <w:rPr>
+          <w:rFonts w:ascii="Times New Roman" w:hAnsi="Times New Roman" w:cs="Times New Roman"/>
+          <w:color w:val="404040" w:themeColor="text1" w:themeTint="BF"/>
+          <w:sz w:val="24"/>
+          <w:szCs w:val="24"/>
+          <w:shd w:val="clear" w:color="auto" w:fill="FFFFFF"/>
+        </w:rPr>
+      </w:pPr>
+      <w:r>
+        <w:rPr>
+          <w:rFonts w:ascii="Times New Roman" w:hAnsi="Times New Roman" w:cs="Times New Roman"/>
+          <w:color w:val="404040" w:themeColor="text1" w:themeTint="BF"/>
+          <w:sz w:val="24"/>
+          <w:szCs w:val="24"/>
+          <w:shd w:val="clear" w:color="auto" w:fill="FFFFFF"/>
+        </w:rPr>
+        <w:t xml:space="preserve">Each level is made of 9 rooms in a 3x3 grid. </w:t>
+      </w:r>
+    </w:p>
+    <w:p>
+      <w:pPr>
+        <w:rPr>
+          <w:rFonts w:ascii="Times New Roman" w:hAnsi="Times New Roman" w:cs="Times New Roman"/>
           <w:b/>
           <w:bCs/>
           <w:color w:val="404040" w:themeColor="text1" w:themeTint="BF"/>
@@ -8424,16 +8621,6 @@
           <w:szCs w:val="24"/>
           <w:shd w:val="clear" w:color="auto" w:fill="FFFFFF"/>
         </w:rPr>
-        <w:t xml:space="preserve">Each level is made of 9 rooms in a 3x3 grid. </w:t>
-      </w:r>
-      <w:r>
-        <w:rPr>
-          <w:rFonts w:ascii="Times New Roman" w:hAnsi="Times New Roman" w:cs="Times New Roman"/>
-          <w:color w:val="404040" w:themeColor="text1" w:themeTint="BF"/>
-          <w:sz w:val="24"/>
-          <w:szCs w:val="24"/>
-          <w:shd w:val="clear" w:color="auto" w:fill="FFFFFF"/>
-        </w:rPr>
         <w:t>There are 4 different basic room types:</w:t>
       </w:r>
     </w:p>
@@ -8656,6 +8843,7 @@
           <w:szCs w:val="24"/>
           <w:shd w:val="clear" w:color="auto" w:fill="FFFFFF"/>
         </w:rPr>
+        <w:lastRenderedPageBreak/>
         <w:t>2.</w:t>
       </w:r>
       <w:r>
@@ -8918,1415 +9106,1415 @@
           <w:szCs w:val="24"/>
           <w:shd w:val="clear" w:color="auto" w:fill="FFFFFF"/>
         </w:rPr>
+        <w:t>4. Connector Down</w:t>
+      </w:r>
+      <w:r>
+        <w:rPr>
+          <w:rFonts w:ascii="Times New Roman" w:hAnsi="Times New Roman" w:cs="Times New Roman"/>
+          <w:color w:val="404040" w:themeColor="text1" w:themeTint="BF"/>
+          <w:sz w:val="24"/>
+          <w:szCs w:val="24"/>
+          <w:shd w:val="clear" w:color="auto" w:fill="FFFFFF"/>
+        </w:rPr>
+        <w:t xml:space="preserve"> Room</w:t>
+      </w:r>
+      <w:r>
+        <w:rPr>
+          <w:rFonts w:ascii="Times New Roman" w:hAnsi="Times New Roman" w:cs="Times New Roman"/>
+          <w:color w:val="404040" w:themeColor="text1" w:themeTint="BF"/>
+          <w:sz w:val="24"/>
+          <w:szCs w:val="24"/>
+          <w:shd w:val="clear" w:color="auto" w:fill="FFFFFF"/>
+        </w:rPr>
+        <w:t xml:space="preserve"> (CDR)</w:t>
+      </w:r>
+      <w:r>
+        <w:rPr>
+          <w:rFonts w:ascii="Times New Roman" w:hAnsi="Times New Roman" w:cs="Times New Roman"/>
+          <w:color w:val="404040" w:themeColor="text1" w:themeTint="BF"/>
+          <w:sz w:val="24"/>
+          <w:szCs w:val="24"/>
+          <w:shd w:val="clear" w:color="auto" w:fill="FFFFFF"/>
+        </w:rPr>
+        <w:t xml:space="preserve">: a room that is guaranteed to have only </w:t>
+      </w:r>
+      <w:r>
+        <w:rPr>
+          <w:rFonts w:ascii="Times New Roman" w:hAnsi="Times New Roman" w:cs="Times New Roman"/>
+          <w:color w:val="404040" w:themeColor="text1" w:themeTint="BF"/>
+          <w:sz w:val="24"/>
+          <w:szCs w:val="24"/>
+          <w:shd w:val="clear" w:color="auto" w:fill="FFFFFF"/>
+        </w:rPr>
+        <w:t xml:space="preserve">a left exit, a right exit, and a </w:t>
+      </w:r>
+      <w:r>
+        <w:rPr>
+          <w:rFonts w:ascii="Times New Roman" w:hAnsi="Times New Roman" w:cs="Times New Roman"/>
+          <w:color w:val="404040" w:themeColor="text1" w:themeTint="BF"/>
+          <w:sz w:val="24"/>
+          <w:szCs w:val="24"/>
+          <w:shd w:val="clear" w:color="auto" w:fill="FFFFFF"/>
+        </w:rPr>
+        <w:t>bottom</w:t>
+      </w:r>
+      <w:r>
+        <w:rPr>
+          <w:rFonts w:ascii="Times New Roman" w:hAnsi="Times New Roman" w:cs="Times New Roman"/>
+          <w:color w:val="404040" w:themeColor="text1" w:themeTint="BF"/>
+          <w:sz w:val="24"/>
+          <w:szCs w:val="24"/>
+          <w:shd w:val="clear" w:color="auto" w:fill="FFFFFF"/>
+        </w:rPr>
+        <w:t xml:space="preserve"> exit.</w:t>
+      </w:r>
+      <w:r>
+        <w:rPr>
+          <w:rFonts w:ascii="Times New Roman" w:hAnsi="Times New Roman" w:cs="Times New Roman"/>
+          <w:color w:val="404040" w:themeColor="text1" w:themeTint="BF"/>
+          <w:sz w:val="24"/>
+          <w:szCs w:val="24"/>
+          <w:shd w:val="clear" w:color="auto" w:fill="FFFFFF"/>
+        </w:rPr>
+        <w:t xml:space="preserve"> If there is another </w:t>
+      </w:r>
+      <w:r>
+        <w:rPr>
+          <w:rFonts w:ascii="Times New Roman" w:hAnsi="Times New Roman" w:cs="Times New Roman"/>
+          <w:color w:val="404040" w:themeColor="text1" w:themeTint="BF"/>
+          <w:sz w:val="24"/>
+          <w:szCs w:val="24"/>
+          <w:shd w:val="clear" w:color="auto" w:fill="FFFFFF"/>
+        </w:rPr>
+        <w:t xml:space="preserve">Connector Down room above it, then it also is guaranteed to have </w:t>
+      </w:r>
+      <w:r>
+        <w:rPr>
+          <w:rFonts w:ascii="Times New Roman" w:hAnsi="Times New Roman" w:cs="Times New Roman"/>
+          <w:color w:val="404040" w:themeColor="text1" w:themeTint="BF"/>
+          <w:sz w:val="24"/>
+          <w:szCs w:val="24"/>
+          <w:shd w:val="clear" w:color="auto" w:fill="FFFFFF"/>
+        </w:rPr>
+        <w:t>a top exit</w:t>
+      </w:r>
+      <w:r>
+        <w:rPr>
+          <w:rFonts w:ascii="Times New Roman" w:hAnsi="Times New Roman" w:cs="Times New Roman"/>
+          <w:color w:val="404040" w:themeColor="text1" w:themeTint="BF"/>
+          <w:sz w:val="24"/>
+          <w:szCs w:val="24"/>
+          <w:shd w:val="clear" w:color="auto" w:fill="FFFFFF"/>
+        </w:rPr>
+        <w:t xml:space="preserve"> (becoming a </w:t>
+      </w:r>
+      <w:r>
+        <w:rPr>
+          <w:rFonts w:ascii="Times New Roman" w:hAnsi="Times New Roman" w:cs="Times New Roman"/>
+          <w:color w:val="404040" w:themeColor="text1" w:themeTint="BF"/>
+          <w:sz w:val="24"/>
+          <w:szCs w:val="24"/>
+          <w:shd w:val="clear" w:color="auto" w:fill="FFFFFF"/>
+        </w:rPr>
+        <w:t>Crossroads Room</w:t>
+      </w:r>
+      <w:r>
+        <w:rPr>
+          <w:rFonts w:ascii="Times New Roman" w:hAnsi="Times New Roman" w:cs="Times New Roman"/>
+          <w:color w:val="404040" w:themeColor="text1" w:themeTint="BF"/>
+          <w:sz w:val="24"/>
+          <w:szCs w:val="24"/>
+          <w:shd w:val="clear" w:color="auto" w:fill="FFFFFF"/>
+        </w:rPr>
+        <w:t>)</w:t>
+      </w:r>
+      <w:r>
+        <w:rPr>
+          <w:rFonts w:ascii="Times New Roman" w:hAnsi="Times New Roman" w:cs="Times New Roman"/>
+          <w:color w:val="404040" w:themeColor="text1" w:themeTint="BF"/>
+          <w:sz w:val="24"/>
+          <w:szCs w:val="24"/>
+          <w:shd w:val="clear" w:color="auto" w:fill="FFFFFF"/>
+        </w:rPr>
+        <w:t>.</w:t>
+      </w:r>
+      <w:r>
+        <w:rPr>
+          <w:rFonts w:ascii="Times New Roman" w:hAnsi="Times New Roman" w:cs="Times New Roman"/>
+          <w:color w:val="404040" w:themeColor="text1" w:themeTint="BF"/>
+          <w:sz w:val="24"/>
+          <w:szCs w:val="24"/>
+          <w:shd w:val="clear" w:color="auto" w:fill="FFFFFF"/>
+        </w:rPr>
+        <w:t xml:space="preserve"> A connector down room can be spawn in only MID and TOP row.</w:t>
+      </w:r>
+    </w:p>
+    <w:p>
+      <w:pPr>
+        <w:rPr>
+          <w:rFonts w:ascii="Times New Roman" w:hAnsi="Times New Roman" w:cs="Times New Roman"/>
+          <w:color w:val="404040" w:themeColor="text1" w:themeTint="BF"/>
+          <w:sz w:val="24"/>
+          <w:szCs w:val="24"/>
+          <w:shd w:val="clear" w:color="auto" w:fill="FFFFFF"/>
+        </w:rPr>
+      </w:pPr>
+    </w:p>
+    <w:p>
+      <w:pPr>
+        <w:rPr>
+          <w:rFonts w:ascii="Times New Roman" w:hAnsi="Times New Roman" w:cs="Times New Roman"/>
+          <w:color w:val="404040" w:themeColor="text1" w:themeTint="BF"/>
+          <w:sz w:val="24"/>
+          <w:szCs w:val="24"/>
+          <w:shd w:val="clear" w:color="auto" w:fill="FFFFFF"/>
+        </w:rPr>
+      </w:pPr>
+      <w:r>
+        <w:rPr>
+          <w:rFonts w:ascii="Times New Roman" w:hAnsi="Times New Roman" w:cs="Times New Roman"/>
+          <w:color w:val="404040" w:themeColor="text1" w:themeTint="BF"/>
+          <w:sz w:val="24"/>
+          <w:szCs w:val="24"/>
+          <w:shd w:val="clear" w:color="auto" w:fill="FFFFFF"/>
+        </w:rPr>
+        <w:t xml:space="preserve">The </w:t>
+      </w:r>
+      <w:r>
+        <w:rPr>
+          <w:rFonts w:ascii="Times New Roman" w:hAnsi="Times New Roman" w:cs="Times New Roman"/>
+          <w:color w:val="404040" w:themeColor="text1" w:themeTint="BF"/>
+          <w:sz w:val="24"/>
+          <w:szCs w:val="24"/>
+          <w:shd w:val="clear" w:color="auto" w:fill="FFFFFF"/>
+        </w:rPr>
+        <w:t>room generation follow the guide below:</w:t>
+      </w:r>
+    </w:p>
+    <w:p>
+      <w:pPr>
+        <w:ind w:firstLine="720"/>
+        <w:rPr>
+          <w:rFonts w:ascii="Times New Roman" w:hAnsi="Times New Roman" w:cs="Times New Roman"/>
+          <w:color w:val="404040" w:themeColor="text1" w:themeTint="BF"/>
+          <w:sz w:val="24"/>
+          <w:szCs w:val="24"/>
+          <w:shd w:val="clear" w:color="auto" w:fill="FFFFFF"/>
+        </w:rPr>
+      </w:pPr>
+      <w:r>
+        <w:rPr>
+          <w:rFonts w:ascii="Times New Roman" w:hAnsi="Times New Roman" w:cs="Times New Roman"/>
+          <w:color w:val="404040" w:themeColor="text1" w:themeTint="BF"/>
+          <w:sz w:val="24"/>
+          <w:szCs w:val="24"/>
+          <w:shd w:val="clear" w:color="auto" w:fill="FFFFFF"/>
+        </w:rPr>
+        <w:t xml:space="preserve">1. </w:t>
+      </w:r>
+      <w:r>
+        <w:rPr>
+          <w:rFonts w:ascii="Times New Roman" w:hAnsi="Times New Roman" w:cs="Times New Roman"/>
+          <w:color w:val="404040" w:themeColor="text1" w:themeTint="BF"/>
+          <w:sz w:val="24"/>
+          <w:szCs w:val="24"/>
+          <w:shd w:val="clear" w:color="auto" w:fill="FFFFFF"/>
+        </w:rPr>
+        <w:t>Randomly place a start room in the top row.</w:t>
+      </w:r>
+    </w:p>
+    <w:p>
+      <w:pPr>
+        <w:ind w:firstLine="720"/>
+        <w:rPr>
+          <w:rFonts w:ascii="Times New Roman" w:hAnsi="Times New Roman" w:cs="Times New Roman"/>
+          <w:color w:val="404040" w:themeColor="text1" w:themeTint="BF"/>
+          <w:sz w:val="24"/>
+          <w:szCs w:val="24"/>
+          <w:shd w:val="clear" w:color="auto" w:fill="FFFFFF"/>
+        </w:rPr>
+      </w:pPr>
+      <w:r>
+        <w:rPr>
+          <w:rFonts w:ascii="Times New Roman" w:hAnsi="Times New Roman" w:cs="Times New Roman"/>
+          <w:color w:val="404040" w:themeColor="text1" w:themeTint="BF"/>
+          <w:sz w:val="24"/>
+          <w:szCs w:val="24"/>
+          <w:shd w:val="clear" w:color="auto" w:fill="FFFFFF"/>
+        </w:rPr>
+        <w:t>2. Every time a room is placed, at first it is always a P</w:t>
+      </w:r>
+      <w:r>
+        <w:rPr>
+          <w:rFonts w:ascii="Times New Roman" w:hAnsi="Times New Roman" w:cs="Times New Roman"/>
+          <w:color w:val="404040" w:themeColor="text1" w:themeTint="BF"/>
+          <w:sz w:val="24"/>
+          <w:szCs w:val="24"/>
+          <w:shd w:val="clear" w:color="auto" w:fill="FFFFFF"/>
+        </w:rPr>
+        <w:t>R.</w:t>
+      </w:r>
+    </w:p>
+    <w:p>
+      <w:pPr>
+        <w:ind w:firstLine="720"/>
+        <w:rPr>
+          <w:rFonts w:ascii="Times New Roman" w:hAnsi="Times New Roman" w:cs="Times New Roman"/>
+          <w:color w:val="404040" w:themeColor="text1" w:themeTint="BF"/>
+          <w:sz w:val="24"/>
+          <w:szCs w:val="24"/>
+          <w:shd w:val="clear" w:color="auto" w:fill="FFFFFF"/>
+        </w:rPr>
+      </w:pPr>
+      <w:r>
+        <w:rPr>
+          <w:rFonts w:ascii="Times New Roman" w:hAnsi="Times New Roman" w:cs="Times New Roman"/>
+          <w:color w:val="404040" w:themeColor="text1" w:themeTint="BF"/>
+          <w:sz w:val="24"/>
+          <w:szCs w:val="24"/>
+          <w:shd w:val="clear" w:color="auto" w:fill="FFFFFF"/>
+        </w:rPr>
+        <w:t>3</w:t>
+      </w:r>
+      <w:r>
+        <w:rPr>
+          <w:rFonts w:ascii="Times New Roman" w:hAnsi="Times New Roman" w:cs="Times New Roman"/>
+          <w:color w:val="404040" w:themeColor="text1" w:themeTint="BF"/>
+          <w:sz w:val="24"/>
+          <w:szCs w:val="24"/>
+          <w:shd w:val="clear" w:color="auto" w:fill="FFFFFF"/>
+        </w:rPr>
+        <w:t>.</w:t>
+      </w:r>
+      <w:r>
+        <w:rPr>
+          <w:rFonts w:ascii="Times New Roman" w:hAnsi="Times New Roman" w:cs="Times New Roman"/>
+          <w:color w:val="404040" w:themeColor="text1" w:themeTint="BF"/>
+          <w:sz w:val="24"/>
+          <w:szCs w:val="24"/>
+          <w:shd w:val="clear" w:color="auto" w:fill="FFFFFF"/>
+        </w:rPr>
+        <w:t xml:space="preserve"> </w:t>
+      </w:r>
+      <w:r>
+        <w:rPr>
+          <w:rFonts w:ascii="Times New Roman" w:hAnsi="Times New Roman" w:cs="Times New Roman"/>
+          <w:color w:val="404040" w:themeColor="text1" w:themeTint="BF"/>
+          <w:sz w:val="24"/>
+          <w:szCs w:val="24"/>
+          <w:shd w:val="clear" w:color="auto" w:fill="FFFFFF"/>
+        </w:rPr>
+        <w:t>The algorithm</w:t>
+      </w:r>
+      <w:r>
+        <w:rPr>
+          <w:rFonts w:ascii="Times New Roman" w:hAnsi="Times New Roman" w:cs="Times New Roman"/>
+          <w:color w:val="404040" w:themeColor="text1" w:themeTint="BF"/>
+          <w:sz w:val="24"/>
+          <w:szCs w:val="24"/>
+          <w:shd w:val="clear" w:color="auto" w:fill="FFFFFF"/>
+        </w:rPr>
+        <w:t xml:space="preserve"> </w:t>
+      </w:r>
+      <w:r>
+        <w:rPr>
+          <w:rFonts w:ascii="Times New Roman" w:hAnsi="Times New Roman" w:cs="Times New Roman"/>
+          <w:color w:val="404040" w:themeColor="text1" w:themeTint="BF"/>
+          <w:sz w:val="24"/>
+          <w:szCs w:val="24"/>
+          <w:shd w:val="clear" w:color="auto" w:fill="FFFFFF"/>
+        </w:rPr>
+        <w:t xml:space="preserve">will look for </w:t>
+      </w:r>
+      <w:r>
+        <w:rPr>
+          <w:rFonts w:ascii="Times New Roman" w:hAnsi="Times New Roman" w:cs="Times New Roman"/>
+          <w:color w:val="404040" w:themeColor="text1" w:themeTint="BF"/>
+          <w:sz w:val="24"/>
+          <w:szCs w:val="24"/>
+          <w:shd w:val="clear" w:color="auto" w:fill="FFFFFF"/>
+        </w:rPr>
+        <w:t>where to place the next room</w:t>
+      </w:r>
+      <w:r>
+        <w:rPr>
+          <w:rFonts w:ascii="Times New Roman" w:hAnsi="Times New Roman" w:cs="Times New Roman"/>
+          <w:color w:val="404040" w:themeColor="text1" w:themeTint="BF"/>
+          <w:sz w:val="24"/>
+          <w:szCs w:val="24"/>
+          <w:shd w:val="clear" w:color="auto" w:fill="FFFFFF"/>
+        </w:rPr>
+        <w:t>: Right</w:t>
+      </w:r>
+      <w:r>
+        <w:rPr>
+          <w:rFonts w:ascii="Times New Roman" w:hAnsi="Times New Roman" w:cs="Times New Roman"/>
+          <w:color w:val="404040" w:themeColor="text1" w:themeTint="BF"/>
+          <w:sz w:val="24"/>
+          <w:szCs w:val="24"/>
+          <w:shd w:val="clear" w:color="auto" w:fill="FFFFFF"/>
+        </w:rPr>
+        <w:t xml:space="preserve"> </w:t>
+      </w:r>
+      <w:r>
+        <w:rPr>
+          <w:rFonts w:ascii="Times New Roman" w:hAnsi="Times New Roman" w:cs="Times New Roman"/>
+          <w:color w:val="404040" w:themeColor="text1" w:themeTint="BF"/>
+          <w:sz w:val="24"/>
+          <w:szCs w:val="24"/>
+          <w:shd w:val="clear" w:color="auto" w:fill="FFFFFF"/>
+        </w:rPr>
+        <w:t>(40%), Left</w:t>
+      </w:r>
+      <w:r>
+        <w:rPr>
+          <w:rFonts w:ascii="Times New Roman" w:hAnsi="Times New Roman" w:cs="Times New Roman"/>
+          <w:color w:val="404040" w:themeColor="text1" w:themeTint="BF"/>
+          <w:sz w:val="24"/>
+          <w:szCs w:val="24"/>
+          <w:shd w:val="clear" w:color="auto" w:fill="FFFFFF"/>
+        </w:rPr>
+        <w:t xml:space="preserve"> </w:t>
+      </w:r>
+      <w:r>
+        <w:rPr>
+          <w:rFonts w:ascii="Times New Roman" w:hAnsi="Times New Roman" w:cs="Times New Roman"/>
+          <w:color w:val="404040" w:themeColor="text1" w:themeTint="BF"/>
+          <w:sz w:val="24"/>
+          <w:szCs w:val="24"/>
+          <w:shd w:val="clear" w:color="auto" w:fill="FFFFFF"/>
+        </w:rPr>
+        <w:t>(40%</w:t>
+      </w:r>
+      <w:r>
+        <w:rPr>
+          <w:rFonts w:ascii="Times New Roman" w:hAnsi="Times New Roman" w:cs="Times New Roman"/>
+          <w:color w:val="404040" w:themeColor="text1" w:themeTint="BF"/>
+          <w:sz w:val="24"/>
+          <w:szCs w:val="24"/>
+          <w:shd w:val="clear" w:color="auto" w:fill="FFFFFF"/>
+        </w:rPr>
+        <w:t>), Down (20%)</w:t>
+      </w:r>
+      <w:r>
+        <w:rPr>
+          <w:rFonts w:ascii="Times New Roman" w:hAnsi="Times New Roman" w:cs="Times New Roman"/>
+          <w:color w:val="404040" w:themeColor="text1" w:themeTint="BF"/>
+          <w:sz w:val="24"/>
+          <w:szCs w:val="24"/>
+          <w:shd w:val="clear" w:color="auto" w:fill="FFFFFF"/>
+        </w:rPr>
+        <w:t xml:space="preserve">. </w:t>
+      </w:r>
+    </w:p>
+    <w:p>
+      <w:pPr>
+        <w:ind w:firstLine="720"/>
+        <w:rPr>
+          <w:rFonts w:ascii="Times New Roman" w:hAnsi="Times New Roman" w:cs="Times New Roman"/>
+          <w:color w:val="404040" w:themeColor="text1" w:themeTint="BF"/>
+          <w:sz w:val="24"/>
+          <w:szCs w:val="24"/>
+          <w:shd w:val="clear" w:color="auto" w:fill="FFFFFF"/>
+        </w:rPr>
+      </w:pPr>
+      <w:r>
+        <w:rPr>
+          <w:rFonts w:ascii="Times New Roman" w:hAnsi="Times New Roman" w:cs="Times New Roman"/>
+          <w:color w:val="404040" w:themeColor="text1" w:themeTint="BF"/>
+          <w:sz w:val="24"/>
+          <w:szCs w:val="24"/>
+          <w:shd w:val="clear" w:color="auto" w:fill="FFFFFF"/>
+        </w:rPr>
+        <w:t>4. If the algorithm decides to place next room Down</w:t>
+      </w:r>
+      <w:r>
+        <w:rPr>
+          <w:rFonts w:ascii="Times New Roman" w:hAnsi="Times New Roman" w:cs="Times New Roman"/>
+          <w:color w:val="404040" w:themeColor="text1" w:themeTint="BF"/>
+          <w:sz w:val="24"/>
+          <w:szCs w:val="24"/>
+          <w:shd w:val="clear" w:color="auto" w:fill="FFFFFF"/>
+        </w:rPr>
+        <w:t xml:space="preserve">, check whether that room is outside of the map boundary. If yes, change the current </w:t>
+      </w:r>
+      <w:r>
+        <w:rPr>
+          <w:rFonts w:ascii="Times New Roman" w:hAnsi="Times New Roman" w:cs="Times New Roman"/>
+          <w:color w:val="404040" w:themeColor="text1" w:themeTint="BF"/>
+          <w:sz w:val="24"/>
+          <w:szCs w:val="24"/>
+          <w:shd w:val="clear" w:color="auto" w:fill="FFFFFF"/>
+        </w:rPr>
+        <w:t>room as an Exit Room. If no</w:t>
+      </w:r>
+      <w:r>
+        <w:rPr>
+          <w:rFonts w:ascii="Times New Roman" w:hAnsi="Times New Roman" w:cs="Times New Roman"/>
+          <w:color w:val="404040" w:themeColor="text1" w:themeTint="BF"/>
+          <w:sz w:val="24"/>
+          <w:szCs w:val="24"/>
+          <w:shd w:val="clear" w:color="auto" w:fill="FFFFFF"/>
+        </w:rPr>
+        <w:t xml:space="preserve">, </w:t>
+      </w:r>
+      <w:r>
+        <w:rPr>
+          <w:rFonts w:ascii="Times New Roman" w:hAnsi="Times New Roman" w:cs="Times New Roman"/>
+          <w:color w:val="404040" w:themeColor="text1" w:themeTint="BF"/>
+          <w:sz w:val="24"/>
+          <w:szCs w:val="24"/>
+          <w:shd w:val="clear" w:color="auto" w:fill="FFFFFF"/>
+        </w:rPr>
+        <w:t xml:space="preserve">check </w:t>
+      </w:r>
+      <w:r>
+        <w:rPr>
+          <w:rFonts w:ascii="Times New Roman" w:hAnsi="Times New Roman" w:cs="Times New Roman"/>
+          <w:color w:val="404040" w:themeColor="text1" w:themeTint="BF"/>
+          <w:sz w:val="24"/>
+          <w:szCs w:val="24"/>
+          <w:shd w:val="clear" w:color="auto" w:fill="FFFFFF"/>
+        </w:rPr>
+        <w:t>whether the current room is CUP</w:t>
+      </w:r>
+      <w:r>
+        <w:rPr>
+          <w:rFonts w:ascii="Times New Roman" w:hAnsi="Times New Roman" w:cs="Times New Roman"/>
+          <w:color w:val="404040" w:themeColor="text1" w:themeTint="BF"/>
+          <w:sz w:val="24"/>
+          <w:szCs w:val="24"/>
+          <w:shd w:val="clear" w:color="auto" w:fill="FFFFFF"/>
+        </w:rPr>
+        <w:t xml:space="preserve">. If yes, change the current room </w:t>
+      </w:r>
+      <w:r>
+        <w:rPr>
+          <w:rFonts w:ascii="Times New Roman" w:hAnsi="Times New Roman" w:cs="Times New Roman"/>
+          <w:color w:val="404040" w:themeColor="text1" w:themeTint="BF"/>
+          <w:sz w:val="24"/>
+          <w:szCs w:val="24"/>
+          <w:shd w:val="clear" w:color="auto" w:fill="FFFFFF"/>
+        </w:rPr>
+        <w:t>as a</w:t>
+      </w:r>
+      <w:r>
+        <w:rPr>
+          <w:rFonts w:ascii="Times New Roman" w:hAnsi="Times New Roman" w:cs="Times New Roman"/>
+          <w:color w:val="404040" w:themeColor="text1" w:themeTint="BF"/>
+          <w:sz w:val="24"/>
+          <w:szCs w:val="24"/>
+          <w:shd w:val="clear" w:color="auto" w:fill="FFFFFF"/>
+        </w:rPr>
+        <w:t xml:space="preserve"> Cross</w:t>
+      </w:r>
+      <w:r>
+        <w:rPr>
+          <w:rFonts w:ascii="Times New Roman" w:hAnsi="Times New Roman" w:cs="Times New Roman"/>
+          <w:color w:val="404040" w:themeColor="text1" w:themeTint="BF"/>
+          <w:sz w:val="24"/>
+          <w:szCs w:val="24"/>
+          <w:shd w:val="clear" w:color="auto" w:fill="FFFFFF"/>
+        </w:rPr>
+        <w:t>road</w:t>
+      </w:r>
+      <w:r>
+        <w:rPr>
+          <w:rFonts w:ascii="Times New Roman" w:hAnsi="Times New Roman" w:cs="Times New Roman"/>
+          <w:color w:val="404040" w:themeColor="text1" w:themeTint="BF"/>
+          <w:sz w:val="24"/>
+          <w:szCs w:val="24"/>
+          <w:shd w:val="clear" w:color="auto" w:fill="FFFFFF"/>
+        </w:rPr>
+        <w:t xml:space="preserve"> Room</w:t>
+      </w:r>
+      <w:r>
+        <w:rPr>
+          <w:rFonts w:ascii="Times New Roman" w:hAnsi="Times New Roman" w:cs="Times New Roman"/>
+          <w:color w:val="404040" w:themeColor="text1" w:themeTint="BF"/>
+          <w:sz w:val="24"/>
+          <w:szCs w:val="24"/>
+          <w:shd w:val="clear" w:color="auto" w:fill="FFFFFF"/>
+        </w:rPr>
+        <w:t xml:space="preserve"> (with both up exit and bottom exit)</w:t>
+      </w:r>
+      <w:r>
+        <w:rPr>
+          <w:rFonts w:ascii="Times New Roman" w:hAnsi="Times New Roman" w:cs="Times New Roman"/>
+          <w:color w:val="404040" w:themeColor="text1" w:themeTint="BF"/>
+          <w:sz w:val="24"/>
+          <w:szCs w:val="24"/>
+          <w:shd w:val="clear" w:color="auto" w:fill="FFFFFF"/>
+        </w:rPr>
+        <w:t xml:space="preserve">. If no, </w:t>
+      </w:r>
+      <w:r>
+        <w:rPr>
+          <w:rFonts w:ascii="Times New Roman" w:hAnsi="Times New Roman" w:cs="Times New Roman"/>
+          <w:color w:val="404040" w:themeColor="text1" w:themeTint="BF"/>
+          <w:sz w:val="24"/>
+          <w:szCs w:val="24"/>
+          <w:shd w:val="clear" w:color="auto" w:fill="FFFFFF"/>
+        </w:rPr>
+        <w:t>change the current to CDR, then place next room</w:t>
+      </w:r>
+      <w:r>
+        <w:rPr>
+          <w:rFonts w:ascii="Times New Roman" w:hAnsi="Times New Roman" w:cs="Times New Roman"/>
+          <w:color w:val="404040" w:themeColor="text1" w:themeTint="BF"/>
+          <w:sz w:val="24"/>
+          <w:szCs w:val="24"/>
+          <w:shd w:val="clear" w:color="auto" w:fill="FFFFFF"/>
+        </w:rPr>
+        <w:t xml:space="preserve"> Down</w:t>
+      </w:r>
+      <w:r>
+        <w:rPr>
+          <w:rFonts w:ascii="Times New Roman" w:hAnsi="Times New Roman" w:cs="Times New Roman"/>
+          <w:color w:val="404040" w:themeColor="text1" w:themeTint="BF"/>
+          <w:sz w:val="24"/>
+          <w:szCs w:val="24"/>
+          <w:shd w:val="clear" w:color="auto" w:fill="FFFFFF"/>
+        </w:rPr>
+        <w:t xml:space="preserve"> </w:t>
+      </w:r>
+      <w:r>
+        <w:rPr>
+          <w:rFonts w:ascii="Times New Roman" w:hAnsi="Times New Roman" w:cs="Times New Roman"/>
+          <w:color w:val="404040" w:themeColor="text1" w:themeTint="BF"/>
+          <w:sz w:val="24"/>
+          <w:szCs w:val="24"/>
+          <w:shd w:val="clear" w:color="auto" w:fill="FFFFFF"/>
+        </w:rPr>
+        <w:t>as CUP</w:t>
+      </w:r>
+      <w:r>
+        <w:rPr>
+          <w:rFonts w:ascii="Times New Roman" w:hAnsi="Times New Roman" w:cs="Times New Roman"/>
+          <w:color w:val="404040" w:themeColor="text1" w:themeTint="BF"/>
+          <w:sz w:val="24"/>
+          <w:szCs w:val="24"/>
+          <w:shd w:val="clear" w:color="auto" w:fill="FFFFFF"/>
+        </w:rPr>
+        <w:t>.</w:t>
+      </w:r>
+      <w:r>
+        <w:rPr>
+          <w:rFonts w:ascii="Times New Roman" w:hAnsi="Times New Roman" w:cs="Times New Roman"/>
+          <w:color w:val="404040" w:themeColor="text1" w:themeTint="BF"/>
+          <w:sz w:val="24"/>
+          <w:szCs w:val="24"/>
+          <w:shd w:val="clear" w:color="auto" w:fill="FFFFFF"/>
+        </w:rPr>
+        <w:t xml:space="preserve"> </w:t>
+      </w:r>
+    </w:p>
+    <w:p>
+      <w:pPr>
+        <w:ind w:firstLine="720"/>
+        <w:rPr>
+          <w:rFonts w:ascii="Times New Roman" w:hAnsi="Times New Roman" w:cs="Times New Roman"/>
+          <w:color w:val="404040" w:themeColor="text1" w:themeTint="BF"/>
+          <w:sz w:val="24"/>
+          <w:szCs w:val="24"/>
+          <w:shd w:val="clear" w:color="auto" w:fill="FFFFFF"/>
+        </w:rPr>
+      </w:pPr>
+      <w:r>
+        <w:rPr>
+          <w:rFonts w:ascii="Times New Roman" w:hAnsi="Times New Roman" w:cs="Times New Roman"/>
+          <w:color w:val="404040" w:themeColor="text1" w:themeTint="BF"/>
+          <w:sz w:val="24"/>
+          <w:szCs w:val="24"/>
+          <w:shd w:val="clear" w:color="auto" w:fill="FFFFFF"/>
+        </w:rPr>
+        <w:t>5</w:t>
+      </w:r>
+      <w:r>
+        <w:rPr>
+          <w:rFonts w:ascii="Times New Roman" w:hAnsi="Times New Roman" w:cs="Times New Roman"/>
+          <w:color w:val="404040" w:themeColor="text1" w:themeTint="BF"/>
+          <w:sz w:val="24"/>
+          <w:szCs w:val="24"/>
+          <w:shd w:val="clear" w:color="auto" w:fill="FFFFFF"/>
+        </w:rPr>
+        <w:t xml:space="preserve">. If the algorithm decides to place next room either Right or Left, </w:t>
+      </w:r>
+      <w:r>
+        <w:rPr>
+          <w:rFonts w:ascii="Times New Roman" w:hAnsi="Times New Roman" w:cs="Times New Roman"/>
+          <w:color w:val="404040" w:themeColor="text1" w:themeTint="BF"/>
+          <w:sz w:val="24"/>
+          <w:szCs w:val="24"/>
+          <w:shd w:val="clear" w:color="auto" w:fill="FFFFFF"/>
+        </w:rPr>
+        <w:t xml:space="preserve">first, check whether that room is </w:t>
+      </w:r>
+      <w:r>
+        <w:rPr>
+          <w:rFonts w:ascii="Times New Roman" w:hAnsi="Times New Roman" w:cs="Times New Roman"/>
+          <w:color w:val="404040" w:themeColor="text1" w:themeTint="BF"/>
+          <w:sz w:val="24"/>
+          <w:szCs w:val="24"/>
+          <w:shd w:val="clear" w:color="auto" w:fill="FFFFFF"/>
+        </w:rPr>
+        <w:t>outside of the map boundary. If yes, place the next</w:t>
+      </w:r>
+      <w:r>
+        <w:rPr>
+          <w:rFonts w:ascii="Times New Roman" w:hAnsi="Times New Roman" w:cs="Times New Roman"/>
+          <w:color w:val="404040" w:themeColor="text1" w:themeTint="BF"/>
+          <w:sz w:val="24"/>
+          <w:szCs w:val="24"/>
+          <w:shd w:val="clear" w:color="auto" w:fill="FFFFFF"/>
+        </w:rPr>
+        <w:t xml:space="preserve"> room</w:t>
+      </w:r>
+      <w:r>
+        <w:rPr>
+          <w:rFonts w:ascii="Times New Roman" w:hAnsi="Times New Roman" w:cs="Times New Roman"/>
+          <w:color w:val="404040" w:themeColor="text1" w:themeTint="BF"/>
+          <w:sz w:val="24"/>
+          <w:szCs w:val="24"/>
+          <w:shd w:val="clear" w:color="auto" w:fill="FFFFFF"/>
+        </w:rPr>
+        <w:t xml:space="preserve"> Down instead and </w:t>
+      </w:r>
+      <w:r>
+        <w:rPr>
+          <w:rFonts w:ascii="Times New Roman" w:hAnsi="Times New Roman" w:cs="Times New Roman"/>
+          <w:color w:val="404040" w:themeColor="text1" w:themeTint="BF"/>
+          <w:sz w:val="24"/>
+          <w:szCs w:val="24"/>
+          <w:shd w:val="clear" w:color="auto" w:fill="FFFFFF"/>
+        </w:rPr>
+        <w:t xml:space="preserve">follow the same </w:t>
+      </w:r>
+      <w:r>
+        <w:rPr>
+          <w:rFonts w:ascii="Times New Roman" w:hAnsi="Times New Roman" w:cs="Times New Roman"/>
+          <w:color w:val="404040" w:themeColor="text1" w:themeTint="BF"/>
+          <w:sz w:val="24"/>
+          <w:szCs w:val="24"/>
+          <w:shd w:val="clear" w:color="auto" w:fill="FFFFFF"/>
+        </w:rPr>
+        <w:t xml:space="preserve">placement rule </w:t>
+      </w:r>
+      <w:r>
+        <w:rPr>
+          <w:rFonts w:ascii="Times New Roman" w:hAnsi="Times New Roman" w:cs="Times New Roman"/>
+          <w:color w:val="404040" w:themeColor="text1" w:themeTint="BF"/>
+          <w:sz w:val="24"/>
+          <w:szCs w:val="24"/>
+          <w:shd w:val="clear" w:color="auto" w:fill="FFFFFF"/>
+        </w:rPr>
+        <w:t>of room type above</w:t>
+      </w:r>
+      <w:r>
+        <w:rPr>
+          <w:rFonts w:ascii="Times New Roman" w:hAnsi="Times New Roman" w:cs="Times New Roman"/>
+          <w:color w:val="404040" w:themeColor="text1" w:themeTint="BF"/>
+          <w:sz w:val="24"/>
+          <w:szCs w:val="24"/>
+          <w:shd w:val="clear" w:color="auto" w:fill="FFFFFF"/>
+        </w:rPr>
+        <w:t xml:space="preserve">. </w:t>
+      </w:r>
+      <w:r>
+        <w:rPr>
+          <w:rFonts w:ascii="Times New Roman" w:hAnsi="Times New Roman" w:cs="Times New Roman"/>
+          <w:color w:val="404040" w:themeColor="text1" w:themeTint="BF"/>
+          <w:sz w:val="24"/>
+          <w:szCs w:val="24"/>
+          <w:shd w:val="clear" w:color="auto" w:fill="FFFFFF"/>
+        </w:rPr>
+        <w:t xml:space="preserve">If no, </w:t>
+      </w:r>
+      <w:r>
+        <w:rPr>
+          <w:rFonts w:ascii="Times New Roman" w:hAnsi="Times New Roman" w:cs="Times New Roman"/>
+          <w:color w:val="404040" w:themeColor="text1" w:themeTint="BF"/>
+          <w:sz w:val="24"/>
+          <w:szCs w:val="24"/>
+          <w:shd w:val="clear" w:color="auto" w:fill="FFFFFF"/>
+        </w:rPr>
+        <w:t xml:space="preserve">place </w:t>
+      </w:r>
+      <w:r>
+        <w:rPr>
+          <w:rFonts w:ascii="Times New Roman" w:hAnsi="Times New Roman" w:cs="Times New Roman"/>
+          <w:color w:val="404040" w:themeColor="text1" w:themeTint="BF"/>
+          <w:sz w:val="24"/>
+          <w:szCs w:val="24"/>
+          <w:shd w:val="clear" w:color="auto" w:fill="FFFFFF"/>
+        </w:rPr>
+        <w:t>either a CUP (50%) or PR (50%)</w:t>
+      </w:r>
+      <w:r>
+        <w:rPr>
+          <w:rFonts w:ascii="Times New Roman" w:hAnsi="Times New Roman" w:cs="Times New Roman"/>
+          <w:color w:val="404040" w:themeColor="text1" w:themeTint="BF"/>
+          <w:sz w:val="24"/>
+          <w:szCs w:val="24"/>
+          <w:shd w:val="clear" w:color="auto" w:fill="FFFFFF"/>
+        </w:rPr>
+        <w:t xml:space="preserve"> in that direction.</w:t>
+      </w:r>
+    </w:p>
+    <w:p>
+      <w:pPr>
+        <w:rPr>
+          <w:rFonts w:ascii="Times New Roman" w:hAnsi="Times New Roman" w:cs="Times New Roman"/>
+          <w:color w:val="404040" w:themeColor="text1" w:themeTint="BF"/>
+          <w:sz w:val="24"/>
+          <w:szCs w:val="24"/>
+          <w:shd w:val="clear" w:color="auto" w:fill="FFFFFF"/>
+        </w:rPr>
+      </w:pPr>
+      <w:r>
+        <w:rPr>
+          <w:rFonts w:ascii="Times New Roman" w:hAnsi="Times New Roman" w:cs="Times New Roman"/>
+          <w:color w:val="404040" w:themeColor="text1" w:themeTint="BF"/>
+          <w:sz w:val="24"/>
+          <w:szCs w:val="24"/>
+          <w:shd w:val="clear" w:color="auto" w:fill="FFFFFF"/>
+        </w:rPr>
+        <w:tab/>
+      </w:r>
+      <w:r>
+        <w:rPr>
+          <w:rFonts w:ascii="Times New Roman" w:hAnsi="Times New Roman" w:cs="Times New Roman"/>
+          <w:color w:val="404040" w:themeColor="text1" w:themeTint="BF"/>
+          <w:sz w:val="24"/>
+          <w:szCs w:val="24"/>
+          <w:shd w:val="clear" w:color="auto" w:fill="FFFFFF"/>
+        </w:rPr>
+        <w:t>6</w:t>
+      </w:r>
+      <w:r>
+        <w:rPr>
+          <w:rFonts w:ascii="Times New Roman" w:hAnsi="Times New Roman" w:cs="Times New Roman"/>
+          <w:color w:val="404040" w:themeColor="text1" w:themeTint="BF"/>
+          <w:sz w:val="24"/>
+          <w:szCs w:val="24"/>
+          <w:shd w:val="clear" w:color="auto" w:fill="FFFFFF"/>
+        </w:rPr>
+        <w:t>.</w:t>
+      </w:r>
+      <w:r>
+        <w:rPr>
+          <w:rFonts w:ascii="Times New Roman" w:hAnsi="Times New Roman" w:cs="Times New Roman"/>
+          <w:color w:val="404040" w:themeColor="text1" w:themeTint="BF"/>
+          <w:sz w:val="24"/>
+          <w:szCs w:val="24"/>
+          <w:shd w:val="clear" w:color="auto" w:fill="FFFFFF"/>
+        </w:rPr>
+        <w:t xml:space="preserve"> </w:t>
+      </w:r>
+      <w:r>
+        <w:rPr>
+          <w:rFonts w:ascii="Times New Roman" w:hAnsi="Times New Roman" w:cs="Times New Roman"/>
+          <w:color w:val="404040" w:themeColor="text1" w:themeTint="BF"/>
+          <w:sz w:val="24"/>
+          <w:szCs w:val="24"/>
+          <w:shd w:val="clear" w:color="auto" w:fill="FFFFFF"/>
+        </w:rPr>
+        <w:t xml:space="preserve"> </w:t>
+      </w:r>
+      <w:r>
+        <w:rPr>
+          <w:rFonts w:ascii="Times New Roman" w:hAnsi="Times New Roman" w:cs="Times New Roman"/>
+          <w:color w:val="404040" w:themeColor="text1" w:themeTint="BF"/>
+          <w:sz w:val="24"/>
+          <w:szCs w:val="24"/>
+          <w:shd w:val="clear" w:color="auto" w:fill="FFFFFF"/>
+        </w:rPr>
+        <w:t xml:space="preserve">After the entire solution path generated, fill the empty grid with SR. </w:t>
+      </w:r>
+      <w:r>
+        <w:rPr>
+          <w:rFonts w:ascii="Times New Roman" w:hAnsi="Times New Roman" w:cs="Times New Roman"/>
+          <w:color w:val="404040" w:themeColor="text1" w:themeTint="BF"/>
+          <w:sz w:val="24"/>
+          <w:szCs w:val="24"/>
+          <w:shd w:val="clear" w:color="auto" w:fill="FFFFFF"/>
+        </w:rPr>
+        <w:t xml:space="preserve">Check </w:t>
+      </w:r>
+      <w:r>
+        <w:rPr>
+          <w:rFonts w:ascii="Times New Roman" w:hAnsi="Times New Roman" w:cs="Times New Roman"/>
+          <w:color w:val="404040" w:themeColor="text1" w:themeTint="BF"/>
+          <w:sz w:val="24"/>
+          <w:szCs w:val="24"/>
+          <w:shd w:val="clear" w:color="auto" w:fill="FFFFFF"/>
+        </w:rPr>
+        <w:t xml:space="preserve">whether </w:t>
+      </w:r>
+      <w:r>
+        <w:rPr>
+          <w:rFonts w:ascii="Times New Roman" w:hAnsi="Times New Roman" w:cs="Times New Roman"/>
+          <w:color w:val="404040" w:themeColor="text1" w:themeTint="BF"/>
+          <w:sz w:val="24"/>
+          <w:szCs w:val="24"/>
+          <w:shd w:val="clear" w:color="auto" w:fill="FFFFFF"/>
+        </w:rPr>
+        <w:t xml:space="preserve">the top, down, right, left </w:t>
+      </w:r>
+      <w:r>
+        <w:rPr>
+          <w:rFonts w:ascii="Times New Roman" w:hAnsi="Times New Roman" w:cs="Times New Roman"/>
+          <w:color w:val="404040" w:themeColor="text1" w:themeTint="BF"/>
+          <w:sz w:val="24"/>
+          <w:szCs w:val="24"/>
+          <w:shd w:val="clear" w:color="auto" w:fill="FFFFFF"/>
+        </w:rPr>
+        <w:t xml:space="preserve">already has an </w:t>
+      </w:r>
+      <w:r>
+        <w:rPr>
+          <w:rFonts w:ascii="Times New Roman" w:hAnsi="Times New Roman" w:cs="Times New Roman"/>
+          <w:color w:val="404040" w:themeColor="text1" w:themeTint="BF"/>
+          <w:sz w:val="24"/>
+          <w:szCs w:val="24"/>
+          <w:shd w:val="clear" w:color="auto" w:fill="FFFFFF"/>
+        </w:rPr>
+        <w:t>exit</w:t>
+      </w:r>
+      <w:r>
+        <w:rPr>
+          <w:rFonts w:ascii="Times New Roman" w:hAnsi="Times New Roman" w:cs="Times New Roman"/>
+          <w:color w:val="404040" w:themeColor="text1" w:themeTint="BF"/>
+          <w:sz w:val="24"/>
+          <w:szCs w:val="24"/>
+          <w:shd w:val="clear" w:color="auto" w:fill="FFFFFF"/>
+        </w:rPr>
+        <w:t xml:space="preserve">. </w:t>
+      </w:r>
+      <w:r>
+        <w:rPr>
+          <w:rFonts w:ascii="Times New Roman" w:hAnsi="Times New Roman" w:cs="Times New Roman"/>
+          <w:color w:val="404040" w:themeColor="text1" w:themeTint="BF"/>
+          <w:sz w:val="24"/>
+          <w:szCs w:val="24"/>
+          <w:shd w:val="clear" w:color="auto" w:fill="FFFFFF"/>
+        </w:rPr>
+        <w:t xml:space="preserve">If yes and </w:t>
+      </w:r>
+      <w:r>
+        <w:rPr>
+          <w:rFonts w:ascii="Times New Roman" w:hAnsi="Times New Roman" w:cs="Times New Roman"/>
+          <w:color w:val="404040" w:themeColor="text1" w:themeTint="BF"/>
+          <w:sz w:val="24"/>
+          <w:szCs w:val="24"/>
+          <w:shd w:val="clear" w:color="auto" w:fill="FFFFFF"/>
+        </w:rPr>
+        <w:t xml:space="preserve">has </w:t>
+      </w:r>
+      <w:r>
+        <w:rPr>
+          <w:rFonts w:ascii="Times New Roman" w:hAnsi="Times New Roman" w:cs="Times New Roman"/>
+          <w:color w:val="404040" w:themeColor="text1" w:themeTint="BF"/>
+          <w:sz w:val="24"/>
+          <w:szCs w:val="24"/>
+          <w:shd w:val="clear" w:color="auto" w:fill="FFFFFF"/>
+        </w:rPr>
+        <w:t>multiple</w:t>
+      </w:r>
+      <w:r>
+        <w:rPr>
+          <w:rFonts w:ascii="Times New Roman" w:hAnsi="Times New Roman" w:cs="Times New Roman"/>
+          <w:color w:val="404040" w:themeColor="text1" w:themeTint="BF"/>
+          <w:sz w:val="24"/>
+          <w:szCs w:val="24"/>
+          <w:shd w:val="clear" w:color="auto" w:fill="FFFFFF"/>
+        </w:rPr>
+        <w:t xml:space="preserve"> </w:t>
+      </w:r>
+      <w:r>
+        <w:rPr>
+          <w:rFonts w:ascii="Times New Roman" w:hAnsi="Times New Roman" w:cs="Times New Roman"/>
+          <w:color w:val="404040" w:themeColor="text1" w:themeTint="BF"/>
+          <w:sz w:val="24"/>
+          <w:szCs w:val="24"/>
+          <w:shd w:val="clear" w:color="auto" w:fill="FFFFFF"/>
+        </w:rPr>
+        <w:t>exits</w:t>
+      </w:r>
+      <w:r>
+        <w:rPr>
+          <w:rFonts w:ascii="Times New Roman" w:hAnsi="Times New Roman" w:cs="Times New Roman"/>
+          <w:color w:val="404040" w:themeColor="text1" w:themeTint="BF"/>
+          <w:sz w:val="24"/>
+          <w:szCs w:val="24"/>
+          <w:shd w:val="clear" w:color="auto" w:fill="FFFFFF"/>
+        </w:rPr>
+        <w:t xml:space="preserve"> pointing to it</w:t>
+      </w:r>
+      <w:r>
+        <w:rPr>
+          <w:rFonts w:ascii="Times New Roman" w:hAnsi="Times New Roman" w:cs="Times New Roman"/>
+          <w:color w:val="404040" w:themeColor="text1" w:themeTint="BF"/>
+          <w:sz w:val="24"/>
+          <w:szCs w:val="24"/>
+          <w:shd w:val="clear" w:color="auto" w:fill="FFFFFF"/>
+        </w:rPr>
+        <w:t xml:space="preserve">, randomly select an exit to connect the SR room </w:t>
+      </w:r>
+      <w:r>
+        <w:rPr>
+          <w:rFonts w:ascii="Times New Roman" w:hAnsi="Times New Roman" w:cs="Times New Roman"/>
+          <w:color w:val="404040" w:themeColor="text1" w:themeTint="BF"/>
+          <w:sz w:val="24"/>
+          <w:szCs w:val="24"/>
+          <w:shd w:val="clear" w:color="auto" w:fill="FFFFFF"/>
+        </w:rPr>
+        <w:t xml:space="preserve">with the template </w:t>
+      </w:r>
+      <w:r>
+        <w:rPr>
+          <w:rFonts w:ascii="Times New Roman" w:hAnsi="Times New Roman" w:cs="Times New Roman"/>
+          <w:color w:val="404040" w:themeColor="text1" w:themeTint="BF"/>
+          <w:sz w:val="24"/>
+          <w:szCs w:val="24"/>
+          <w:shd w:val="clear" w:color="auto" w:fill="FFFFFF"/>
+        </w:rPr>
+        <w:t>with</w:t>
+      </w:r>
+      <w:r>
+        <w:rPr>
+          <w:rFonts w:ascii="Times New Roman" w:hAnsi="Times New Roman" w:cs="Times New Roman"/>
+          <w:color w:val="404040" w:themeColor="text1" w:themeTint="BF"/>
+          <w:sz w:val="24"/>
+          <w:szCs w:val="24"/>
+          <w:shd w:val="clear" w:color="auto" w:fill="FFFFFF"/>
+        </w:rPr>
+        <w:t xml:space="preserve"> the </w:t>
+      </w:r>
+      <w:r>
+        <w:rPr>
+          <w:rFonts w:ascii="Times New Roman" w:hAnsi="Times New Roman" w:cs="Times New Roman"/>
+          <w:color w:val="404040" w:themeColor="text1" w:themeTint="BF"/>
+          <w:sz w:val="24"/>
+          <w:szCs w:val="24"/>
+          <w:shd w:val="clear" w:color="auto" w:fill="FFFFFF"/>
+        </w:rPr>
+        <w:t>correct</w:t>
+      </w:r>
+      <w:r>
+        <w:rPr>
+          <w:rFonts w:ascii="Times New Roman" w:hAnsi="Times New Roman" w:cs="Times New Roman"/>
+          <w:color w:val="404040" w:themeColor="text1" w:themeTint="BF"/>
+          <w:sz w:val="24"/>
+          <w:szCs w:val="24"/>
+          <w:shd w:val="clear" w:color="auto" w:fill="FFFFFF"/>
+        </w:rPr>
+        <w:t xml:space="preserve"> </w:t>
+      </w:r>
+      <w:r>
+        <w:rPr>
+          <w:rFonts w:ascii="Times New Roman" w:hAnsi="Times New Roman" w:cs="Times New Roman"/>
+          <w:color w:val="404040" w:themeColor="text1" w:themeTint="BF"/>
+          <w:sz w:val="24"/>
+          <w:szCs w:val="24"/>
+          <w:shd w:val="clear" w:color="auto" w:fill="FFFFFF"/>
+        </w:rPr>
+        <w:t xml:space="preserve">exit </w:t>
+      </w:r>
+      <w:r>
+        <w:rPr>
+          <w:rFonts w:ascii="Times New Roman" w:hAnsi="Times New Roman" w:cs="Times New Roman"/>
+          <w:color w:val="404040" w:themeColor="text1" w:themeTint="BF"/>
+          <w:sz w:val="24"/>
+          <w:szCs w:val="24"/>
+          <w:shd w:val="clear" w:color="auto" w:fill="FFFFFF"/>
+        </w:rPr>
+        <w:t xml:space="preserve">orientation; not multiple, </w:t>
+      </w:r>
+      <w:r>
+        <w:rPr>
+          <w:rFonts w:ascii="Times New Roman" w:hAnsi="Times New Roman" w:cs="Times New Roman"/>
+          <w:color w:val="404040" w:themeColor="text1" w:themeTint="BF"/>
+          <w:sz w:val="24"/>
+          <w:szCs w:val="24"/>
+          <w:shd w:val="clear" w:color="auto" w:fill="FFFFFF"/>
+        </w:rPr>
+        <w:t xml:space="preserve">just connect the SR room with the template </w:t>
+      </w:r>
+      <w:r>
+        <w:rPr>
+          <w:rFonts w:ascii="Times New Roman" w:hAnsi="Times New Roman" w:cs="Times New Roman"/>
+          <w:color w:val="404040" w:themeColor="text1" w:themeTint="BF"/>
+          <w:sz w:val="24"/>
+          <w:szCs w:val="24"/>
+          <w:shd w:val="clear" w:color="auto" w:fill="FFFFFF"/>
+        </w:rPr>
+        <w:t>with</w:t>
+      </w:r>
+      <w:r>
+        <w:rPr>
+          <w:rFonts w:ascii="Times New Roman" w:hAnsi="Times New Roman" w:cs="Times New Roman"/>
+          <w:color w:val="404040" w:themeColor="text1" w:themeTint="BF"/>
+          <w:sz w:val="24"/>
+          <w:szCs w:val="24"/>
+          <w:shd w:val="clear" w:color="auto" w:fill="FFFFFF"/>
+        </w:rPr>
+        <w:t xml:space="preserve"> the correct exit orientation. </w:t>
+      </w:r>
+      <w:r>
+        <w:rPr>
+          <w:rFonts w:ascii="Times New Roman" w:hAnsi="Times New Roman" w:cs="Times New Roman"/>
+          <w:color w:val="404040" w:themeColor="text1" w:themeTint="BF"/>
+          <w:sz w:val="24"/>
+          <w:szCs w:val="24"/>
+          <w:shd w:val="clear" w:color="auto" w:fill="FFFFFF"/>
+        </w:rPr>
+        <w:t xml:space="preserve">If no, check </w:t>
+      </w:r>
+      <w:r>
+        <w:rPr>
+          <w:rFonts w:ascii="Times New Roman" w:hAnsi="Times New Roman" w:cs="Times New Roman"/>
+          <w:color w:val="404040" w:themeColor="text1" w:themeTint="BF"/>
+          <w:sz w:val="24"/>
+          <w:szCs w:val="24"/>
+          <w:shd w:val="clear" w:color="auto" w:fill="FFFFFF"/>
+        </w:rPr>
+        <w:t>the adjacent grid</w:t>
+      </w:r>
+      <w:r>
+        <w:rPr>
+          <w:rFonts w:ascii="Times New Roman" w:hAnsi="Times New Roman" w:cs="Times New Roman"/>
+          <w:color w:val="404040" w:themeColor="text1" w:themeTint="BF"/>
+          <w:sz w:val="24"/>
+          <w:szCs w:val="24"/>
+          <w:shd w:val="clear" w:color="auto" w:fill="FFFFFF"/>
+        </w:rPr>
+        <w:t>s</w:t>
+      </w:r>
+      <w:r>
+        <w:rPr>
+          <w:rFonts w:ascii="Times New Roman" w:hAnsi="Times New Roman" w:cs="Times New Roman"/>
+          <w:color w:val="404040" w:themeColor="text1" w:themeTint="BF"/>
+          <w:sz w:val="24"/>
+          <w:szCs w:val="24"/>
+          <w:shd w:val="clear" w:color="auto" w:fill="FFFFFF"/>
+        </w:rPr>
+        <w:t xml:space="preserve"> that </w:t>
+      </w:r>
+      <w:r>
+        <w:rPr>
+          <w:rFonts w:ascii="Times New Roman" w:hAnsi="Times New Roman" w:cs="Times New Roman"/>
+          <w:color w:val="404040" w:themeColor="text1" w:themeTint="BF"/>
+          <w:sz w:val="24"/>
+          <w:szCs w:val="24"/>
+          <w:shd w:val="clear" w:color="auto" w:fill="FFFFFF"/>
+        </w:rPr>
+        <w:t>have</w:t>
+      </w:r>
+      <w:r>
+        <w:rPr>
+          <w:rFonts w:ascii="Times New Roman" w:hAnsi="Times New Roman" w:cs="Times New Roman"/>
+          <w:color w:val="404040" w:themeColor="text1" w:themeTint="BF"/>
+          <w:sz w:val="24"/>
+          <w:szCs w:val="24"/>
+          <w:shd w:val="clear" w:color="auto" w:fill="FFFFFF"/>
+        </w:rPr>
+        <w:t xml:space="preserve"> a</w:t>
+      </w:r>
+      <w:r>
+        <w:rPr>
+          <w:rFonts w:ascii="Times New Roman" w:hAnsi="Times New Roman" w:cs="Times New Roman"/>
+          <w:color w:val="404040" w:themeColor="text1" w:themeTint="BF"/>
+          <w:sz w:val="24"/>
+          <w:szCs w:val="24"/>
+          <w:shd w:val="clear" w:color="auto" w:fill="FFFFFF"/>
+        </w:rPr>
+        <w:t>n</w:t>
+      </w:r>
+      <w:r>
+        <w:rPr>
+          <w:rFonts w:ascii="Times New Roman" w:hAnsi="Times New Roman" w:cs="Times New Roman"/>
+          <w:color w:val="404040" w:themeColor="text1" w:themeTint="BF"/>
+          <w:sz w:val="24"/>
+          <w:szCs w:val="24"/>
+          <w:shd w:val="clear" w:color="auto" w:fill="FFFFFF"/>
+        </w:rPr>
+        <w:t xml:space="preserve"> </w:t>
+      </w:r>
+      <w:r>
+        <w:rPr>
+          <w:rFonts w:ascii="Times New Roman" w:hAnsi="Times New Roman" w:cs="Times New Roman"/>
+          <w:color w:val="404040" w:themeColor="text1" w:themeTint="BF"/>
+          <w:sz w:val="24"/>
+          <w:szCs w:val="24"/>
+          <w:shd w:val="clear" w:color="auto" w:fill="FFFFFF"/>
+        </w:rPr>
+        <w:t>existing</w:t>
+      </w:r>
+      <w:r>
+        <w:rPr>
+          <w:rFonts w:ascii="Times New Roman" w:hAnsi="Times New Roman" w:cs="Times New Roman"/>
+          <w:color w:val="404040" w:themeColor="text1" w:themeTint="BF"/>
+          <w:sz w:val="24"/>
+          <w:szCs w:val="24"/>
+          <w:shd w:val="clear" w:color="auto" w:fill="FFFFFF"/>
+        </w:rPr>
+        <w:t xml:space="preserve"> room.</w:t>
+      </w:r>
+      <w:r>
+        <w:rPr>
+          <w:rFonts w:ascii="Times New Roman" w:hAnsi="Times New Roman" w:cs="Times New Roman"/>
+          <w:color w:val="404040" w:themeColor="text1" w:themeTint="BF"/>
+          <w:sz w:val="24"/>
+          <w:szCs w:val="24"/>
+          <w:shd w:val="clear" w:color="auto" w:fill="FFFFFF"/>
+        </w:rPr>
+        <w:t xml:space="preserve"> </w:t>
+      </w:r>
+      <w:r>
+        <w:rPr>
+          <w:rFonts w:ascii="Times New Roman" w:hAnsi="Times New Roman" w:cs="Times New Roman"/>
+          <w:color w:val="404040" w:themeColor="text1" w:themeTint="BF"/>
+          <w:sz w:val="24"/>
+          <w:szCs w:val="24"/>
+          <w:shd w:val="clear" w:color="auto" w:fill="FFFFFF"/>
+        </w:rPr>
+        <w:t xml:space="preserve">Randomly pick one </w:t>
+      </w:r>
+      <w:r>
+        <w:rPr>
+          <w:rFonts w:ascii="Times New Roman" w:hAnsi="Times New Roman" w:cs="Times New Roman"/>
+          <w:color w:val="404040" w:themeColor="text1" w:themeTint="BF"/>
+          <w:sz w:val="24"/>
+          <w:szCs w:val="24"/>
+          <w:shd w:val="clear" w:color="auto" w:fill="FFFFFF"/>
+        </w:rPr>
+        <w:t xml:space="preserve">target </w:t>
+      </w:r>
+      <w:r>
+        <w:rPr>
+          <w:rFonts w:ascii="Times New Roman" w:hAnsi="Times New Roman" w:cs="Times New Roman"/>
+          <w:color w:val="404040" w:themeColor="text1" w:themeTint="BF"/>
+          <w:sz w:val="24"/>
+          <w:szCs w:val="24"/>
+          <w:shd w:val="clear" w:color="auto" w:fill="FFFFFF"/>
+        </w:rPr>
+        <w:t>room to connect the SR with</w:t>
+      </w:r>
+      <w:r>
+        <w:rPr>
+          <w:rFonts w:ascii="Times New Roman" w:hAnsi="Times New Roman" w:cs="Times New Roman"/>
+          <w:color w:val="404040" w:themeColor="text1" w:themeTint="BF"/>
+          <w:sz w:val="24"/>
+          <w:szCs w:val="24"/>
+          <w:shd w:val="clear" w:color="auto" w:fill="FFFFFF"/>
+        </w:rPr>
+        <w:t>.</w:t>
+      </w:r>
+      <w:r>
+        <w:rPr>
+          <w:rFonts w:ascii="Times New Roman" w:hAnsi="Times New Roman" w:cs="Times New Roman"/>
+          <w:color w:val="404040" w:themeColor="text1" w:themeTint="BF"/>
+          <w:sz w:val="24"/>
+          <w:szCs w:val="24"/>
+          <w:shd w:val="clear" w:color="auto" w:fill="FFFFFF"/>
+        </w:rPr>
+        <w:t xml:space="preserve"> </w:t>
+      </w:r>
+    </w:p>
+    <w:p>
+      <w:pPr>
+        <w:rPr>
+          <w:rFonts w:ascii="Times New Roman" w:hAnsi="Times New Roman" w:cs="Times New Roman"/>
+          <w:color w:val="404040" w:themeColor="text1" w:themeTint="BF"/>
+          <w:sz w:val="24"/>
+          <w:szCs w:val="24"/>
+          <w:shd w:val="clear" w:color="auto" w:fill="FFFFFF"/>
+        </w:rPr>
+      </w:pPr>
+      <w:r>
+        <w:rPr>
+          <w:rFonts w:ascii="Times New Roman" w:hAnsi="Times New Roman" w:cs="Times New Roman"/>
+          <w:color w:val="404040" w:themeColor="text1" w:themeTint="BF"/>
+          <w:sz w:val="24"/>
+          <w:szCs w:val="24"/>
+          <w:shd w:val="clear" w:color="auto" w:fill="FFFFFF"/>
+        </w:rPr>
+        <w:t xml:space="preserve">Change the target room type to </w:t>
+      </w:r>
+      <w:r>
+        <w:rPr>
+          <w:rFonts w:ascii="Times New Roman" w:hAnsi="Times New Roman" w:cs="Times New Roman"/>
+          <w:color w:val="404040" w:themeColor="text1" w:themeTint="BF"/>
+          <w:sz w:val="24"/>
+          <w:szCs w:val="24"/>
+          <w:shd w:val="clear" w:color="auto" w:fill="FFFFFF"/>
+        </w:rPr>
+        <w:t xml:space="preserve">PR if the target room is to either the right or left of the SR. </w:t>
+      </w:r>
+    </w:p>
+    <w:p>
+      <w:pPr>
+        <w:rPr>
+          <w:rFonts w:ascii="Times New Roman" w:hAnsi="Times New Roman" w:cs="Times New Roman"/>
+          <w:color w:val="404040" w:themeColor="text1" w:themeTint="BF"/>
+          <w:sz w:val="24"/>
+          <w:szCs w:val="24"/>
+          <w:shd w:val="clear" w:color="auto" w:fill="FFFFFF"/>
+        </w:rPr>
+      </w:pPr>
+      <w:r>
+        <w:rPr>
+          <w:rFonts w:ascii="Times New Roman" w:hAnsi="Times New Roman" w:cs="Times New Roman"/>
+          <w:color w:val="404040" w:themeColor="text1" w:themeTint="BF"/>
+          <w:sz w:val="24"/>
+          <w:szCs w:val="24"/>
+          <w:shd w:val="clear" w:color="auto" w:fill="FFFFFF"/>
+        </w:rPr>
+        <w:t>Change the target room type to CUP if the target room is below the SR.</w:t>
+      </w:r>
+    </w:p>
+    <w:p>
+      <w:pPr>
+        <w:rPr>
+          <w:rFonts w:ascii="Times New Roman" w:hAnsi="Times New Roman" w:cs="Times New Roman"/>
+          <w:color w:val="404040" w:themeColor="text1" w:themeTint="BF"/>
+          <w:sz w:val="24"/>
+          <w:szCs w:val="24"/>
+          <w:shd w:val="clear" w:color="auto" w:fill="FFFFFF"/>
+        </w:rPr>
+      </w:pPr>
+      <w:r>
+        <w:rPr>
+          <w:rFonts w:ascii="Times New Roman" w:hAnsi="Times New Roman" w:cs="Times New Roman"/>
+          <w:color w:val="404040" w:themeColor="text1" w:themeTint="BF"/>
+          <w:sz w:val="24"/>
+          <w:szCs w:val="24"/>
+          <w:shd w:val="clear" w:color="auto" w:fill="FFFFFF"/>
+        </w:rPr>
+        <w:t xml:space="preserve">Change the target room type to </w:t>
+      </w:r>
+      <w:r>
+        <w:rPr>
+          <w:rFonts w:ascii="Times New Roman" w:hAnsi="Times New Roman" w:cs="Times New Roman"/>
+          <w:color w:val="404040" w:themeColor="text1" w:themeTint="BF"/>
+          <w:sz w:val="24"/>
+          <w:szCs w:val="24"/>
+          <w:shd w:val="clear" w:color="auto" w:fill="FFFFFF"/>
+        </w:rPr>
+        <w:t>CDR if the target room is above the SR.</w:t>
+      </w:r>
+    </w:p>
+    <w:p>
+      <w:pPr>
+        <w:rPr>
+          <w:rFonts w:ascii="Times New Roman" w:hAnsi="Times New Roman" w:cs="Times New Roman"/>
+          <w:color w:val="404040" w:themeColor="text1" w:themeTint="BF"/>
+          <w:sz w:val="24"/>
+          <w:szCs w:val="24"/>
+          <w:shd w:val="clear" w:color="auto" w:fill="FFFFFF"/>
+        </w:rPr>
+      </w:pPr>
+      <w:r>
+        <w:rPr>
+          <w:rFonts w:ascii="Times New Roman" w:hAnsi="Times New Roman" w:cs="Times New Roman"/>
+          <w:color w:val="404040" w:themeColor="text1" w:themeTint="BF"/>
+          <w:sz w:val="24"/>
+          <w:szCs w:val="24"/>
+          <w:shd w:val="clear" w:color="auto" w:fill="FFFFFF"/>
+        </w:rPr>
+        <w:t xml:space="preserve">If the target room is already </w:t>
+      </w:r>
+      <w:r>
+        <w:rPr>
+          <w:rFonts w:ascii="Times New Roman" w:hAnsi="Times New Roman" w:cs="Times New Roman"/>
+          <w:color w:val="404040" w:themeColor="text1" w:themeTint="BF"/>
+          <w:sz w:val="24"/>
+          <w:szCs w:val="24"/>
+          <w:shd w:val="clear" w:color="auto" w:fill="FFFFFF"/>
+        </w:rPr>
+        <w:t>either</w:t>
+      </w:r>
+      <w:r>
+        <w:rPr>
+          <w:rFonts w:ascii="Times New Roman" w:hAnsi="Times New Roman" w:cs="Times New Roman"/>
+          <w:color w:val="404040" w:themeColor="text1" w:themeTint="BF"/>
+          <w:sz w:val="24"/>
+          <w:szCs w:val="24"/>
+          <w:shd w:val="clear" w:color="auto" w:fill="FFFFFF"/>
+        </w:rPr>
+        <w:t xml:space="preserve"> a SR</w:t>
+      </w:r>
+      <w:r>
+        <w:rPr>
+          <w:rFonts w:ascii="Times New Roman" w:hAnsi="Times New Roman" w:cs="Times New Roman"/>
+          <w:color w:val="404040" w:themeColor="text1" w:themeTint="BF"/>
+          <w:sz w:val="24"/>
+          <w:szCs w:val="24"/>
+          <w:shd w:val="clear" w:color="auto" w:fill="FFFFFF"/>
+        </w:rPr>
+        <w:t>,</w:t>
+      </w:r>
+      <w:r>
+        <w:rPr>
+          <w:rFonts w:ascii="Times New Roman" w:hAnsi="Times New Roman" w:cs="Times New Roman"/>
+          <w:color w:val="404040" w:themeColor="text1" w:themeTint="BF"/>
+          <w:sz w:val="24"/>
+          <w:szCs w:val="24"/>
+          <w:shd w:val="clear" w:color="auto" w:fill="FFFFFF"/>
+        </w:rPr>
+        <w:t xml:space="preserve"> CUP, or CDR change the target room to </w:t>
+      </w:r>
+      <w:r>
+        <w:rPr>
+          <w:rFonts w:ascii="Times New Roman" w:hAnsi="Times New Roman" w:cs="Times New Roman"/>
+          <w:color w:val="404040" w:themeColor="text1" w:themeTint="BF"/>
+          <w:sz w:val="24"/>
+          <w:szCs w:val="24"/>
+          <w:shd w:val="clear" w:color="auto" w:fill="FFFFFF"/>
+        </w:rPr>
+        <w:t>Cross</w:t>
+      </w:r>
+      <w:r>
+        <w:rPr>
+          <w:rFonts w:ascii="Times New Roman" w:hAnsi="Times New Roman" w:cs="Times New Roman"/>
+          <w:color w:val="404040" w:themeColor="text1" w:themeTint="BF"/>
+          <w:sz w:val="24"/>
+          <w:szCs w:val="24"/>
+          <w:shd w:val="clear" w:color="auto" w:fill="FFFFFF"/>
+        </w:rPr>
+        <w:t>road</w:t>
+      </w:r>
+      <w:r>
+        <w:rPr>
+          <w:rFonts w:ascii="Times New Roman" w:hAnsi="Times New Roman" w:cs="Times New Roman"/>
+          <w:color w:val="404040" w:themeColor="text1" w:themeTint="BF"/>
+          <w:sz w:val="24"/>
+          <w:szCs w:val="24"/>
+          <w:shd w:val="clear" w:color="auto" w:fill="FFFFFF"/>
+        </w:rPr>
+        <w:t xml:space="preserve"> Room.</w:t>
+      </w:r>
+    </w:p>
+    <w:p>
+      <w:pPr>
+        <w:rPr>
+          <w:rFonts w:ascii="Times New Roman" w:hAnsi="Times New Roman" w:cs="Times New Roman"/>
+          <w:color w:val="404040" w:themeColor="text1" w:themeTint="BF"/>
+          <w:sz w:val="24"/>
+          <w:szCs w:val="24"/>
+          <w:shd w:val="clear" w:color="auto" w:fill="FFFFFF"/>
+        </w:rPr>
+      </w:pPr>
+      <w:r>
+        <w:rPr>
+          <w:rFonts w:ascii="Times New Roman" w:hAnsi="Times New Roman" w:cs="Times New Roman"/>
+          <w:color w:val="404040" w:themeColor="text1" w:themeTint="BF"/>
+          <w:sz w:val="24"/>
+          <w:szCs w:val="24"/>
+          <w:shd w:val="clear" w:color="auto" w:fill="FFFFFF"/>
+        </w:rPr>
         <w:lastRenderedPageBreak/>
-        <w:t>4. Connector Down</w:t>
-      </w:r>
-      <w:r>
-        <w:rPr>
-          <w:rFonts w:ascii="Times New Roman" w:hAnsi="Times New Roman" w:cs="Times New Roman"/>
-          <w:color w:val="404040" w:themeColor="text1" w:themeTint="BF"/>
-          <w:sz w:val="24"/>
-          <w:szCs w:val="24"/>
-          <w:shd w:val="clear" w:color="auto" w:fill="FFFFFF"/>
-        </w:rPr>
-        <w:t xml:space="preserve"> Room</w:t>
-      </w:r>
-      <w:r>
-        <w:rPr>
-          <w:rFonts w:ascii="Times New Roman" w:hAnsi="Times New Roman" w:cs="Times New Roman"/>
-          <w:color w:val="404040" w:themeColor="text1" w:themeTint="BF"/>
-          <w:sz w:val="24"/>
-          <w:szCs w:val="24"/>
-          <w:shd w:val="clear" w:color="auto" w:fill="FFFFFF"/>
-        </w:rPr>
-        <w:t xml:space="preserve"> (CDR)</w:t>
-      </w:r>
-      <w:r>
-        <w:rPr>
-          <w:rFonts w:ascii="Times New Roman" w:hAnsi="Times New Roman" w:cs="Times New Roman"/>
-          <w:color w:val="404040" w:themeColor="text1" w:themeTint="BF"/>
-          <w:sz w:val="24"/>
-          <w:szCs w:val="24"/>
-          <w:shd w:val="clear" w:color="auto" w:fill="FFFFFF"/>
-        </w:rPr>
-        <w:t xml:space="preserve">: a room that is guaranteed to have only </w:t>
-      </w:r>
-      <w:r>
-        <w:rPr>
-          <w:rFonts w:ascii="Times New Roman" w:hAnsi="Times New Roman" w:cs="Times New Roman"/>
-          <w:color w:val="404040" w:themeColor="text1" w:themeTint="BF"/>
-          <w:sz w:val="24"/>
-          <w:szCs w:val="24"/>
-          <w:shd w:val="clear" w:color="auto" w:fill="FFFFFF"/>
-        </w:rPr>
-        <w:t xml:space="preserve">a left exit, a right exit, and a </w:t>
-      </w:r>
-      <w:r>
-        <w:rPr>
-          <w:rFonts w:ascii="Times New Roman" w:hAnsi="Times New Roman" w:cs="Times New Roman"/>
-          <w:color w:val="404040" w:themeColor="text1" w:themeTint="BF"/>
-          <w:sz w:val="24"/>
-          <w:szCs w:val="24"/>
-          <w:shd w:val="clear" w:color="auto" w:fill="FFFFFF"/>
-        </w:rPr>
-        <w:t>bottom</w:t>
-      </w:r>
-      <w:r>
-        <w:rPr>
-          <w:rFonts w:ascii="Times New Roman" w:hAnsi="Times New Roman" w:cs="Times New Roman"/>
-          <w:color w:val="404040" w:themeColor="text1" w:themeTint="BF"/>
-          <w:sz w:val="24"/>
-          <w:szCs w:val="24"/>
-          <w:shd w:val="clear" w:color="auto" w:fill="FFFFFF"/>
-        </w:rPr>
-        <w:t xml:space="preserve"> exit.</w:t>
-      </w:r>
-      <w:r>
-        <w:rPr>
-          <w:rFonts w:ascii="Times New Roman" w:hAnsi="Times New Roman" w:cs="Times New Roman"/>
-          <w:color w:val="404040" w:themeColor="text1" w:themeTint="BF"/>
-          <w:sz w:val="24"/>
-          <w:szCs w:val="24"/>
-          <w:shd w:val="clear" w:color="auto" w:fill="FFFFFF"/>
-        </w:rPr>
-        <w:t xml:space="preserve"> If there is another </w:t>
-      </w:r>
-      <w:r>
-        <w:rPr>
-          <w:rFonts w:ascii="Times New Roman" w:hAnsi="Times New Roman" w:cs="Times New Roman"/>
-          <w:color w:val="404040" w:themeColor="text1" w:themeTint="BF"/>
-          <w:sz w:val="24"/>
-          <w:szCs w:val="24"/>
-          <w:shd w:val="clear" w:color="auto" w:fill="FFFFFF"/>
-        </w:rPr>
-        <w:t xml:space="preserve">Connector Down room above it, then it also is guaranteed to have </w:t>
-      </w:r>
-      <w:r>
-        <w:rPr>
-          <w:rFonts w:ascii="Times New Roman" w:hAnsi="Times New Roman" w:cs="Times New Roman"/>
-          <w:color w:val="404040" w:themeColor="text1" w:themeTint="BF"/>
-          <w:sz w:val="24"/>
-          <w:szCs w:val="24"/>
-          <w:shd w:val="clear" w:color="auto" w:fill="FFFFFF"/>
-        </w:rPr>
-        <w:t>a top exit</w:t>
-      </w:r>
-      <w:r>
-        <w:rPr>
-          <w:rFonts w:ascii="Times New Roman" w:hAnsi="Times New Roman" w:cs="Times New Roman"/>
-          <w:color w:val="404040" w:themeColor="text1" w:themeTint="BF"/>
-          <w:sz w:val="24"/>
-          <w:szCs w:val="24"/>
-          <w:shd w:val="clear" w:color="auto" w:fill="FFFFFF"/>
-        </w:rPr>
-        <w:t xml:space="preserve"> (becoming a </w:t>
-      </w:r>
-      <w:r>
-        <w:rPr>
-          <w:rFonts w:ascii="Times New Roman" w:hAnsi="Times New Roman" w:cs="Times New Roman"/>
-          <w:color w:val="404040" w:themeColor="text1" w:themeTint="BF"/>
-          <w:sz w:val="24"/>
-          <w:szCs w:val="24"/>
-          <w:shd w:val="clear" w:color="auto" w:fill="FFFFFF"/>
-        </w:rPr>
-        <w:t>Crossroads Room</w:t>
-      </w:r>
-      <w:r>
-        <w:rPr>
-          <w:rFonts w:ascii="Times New Roman" w:hAnsi="Times New Roman" w:cs="Times New Roman"/>
-          <w:color w:val="404040" w:themeColor="text1" w:themeTint="BF"/>
-          <w:sz w:val="24"/>
-          <w:szCs w:val="24"/>
-          <w:shd w:val="clear" w:color="auto" w:fill="FFFFFF"/>
-        </w:rPr>
-        <w:t>)</w:t>
-      </w:r>
-      <w:r>
-        <w:rPr>
-          <w:rFonts w:ascii="Times New Roman" w:hAnsi="Times New Roman" w:cs="Times New Roman"/>
-          <w:color w:val="404040" w:themeColor="text1" w:themeTint="BF"/>
-          <w:sz w:val="24"/>
-          <w:szCs w:val="24"/>
-          <w:shd w:val="clear" w:color="auto" w:fill="FFFFFF"/>
-        </w:rPr>
-        <w:t>.</w:t>
-      </w:r>
-      <w:r>
-        <w:rPr>
-          <w:rFonts w:ascii="Times New Roman" w:hAnsi="Times New Roman" w:cs="Times New Roman"/>
-          <w:color w:val="404040" w:themeColor="text1" w:themeTint="BF"/>
-          <w:sz w:val="24"/>
-          <w:szCs w:val="24"/>
-          <w:shd w:val="clear" w:color="auto" w:fill="FFFFFF"/>
-        </w:rPr>
-        <w:t xml:space="preserve"> A connector down room can be spawn in only MID and TOP row.</w:t>
-      </w:r>
-    </w:p>
-    <w:p>
-      <w:pPr>
-        <w:rPr>
-          <w:rFonts w:ascii="Times New Roman" w:hAnsi="Times New Roman" w:cs="Times New Roman"/>
-          <w:color w:val="404040" w:themeColor="text1" w:themeTint="BF"/>
-          <w:sz w:val="24"/>
-          <w:szCs w:val="24"/>
-          <w:shd w:val="clear" w:color="auto" w:fill="FFFFFF"/>
-        </w:rPr>
-      </w:pPr>
-    </w:p>
-    <w:p>
-      <w:pPr>
-        <w:rPr>
-          <w:rFonts w:ascii="Times New Roman" w:hAnsi="Times New Roman" w:cs="Times New Roman"/>
-          <w:color w:val="404040" w:themeColor="text1" w:themeTint="BF"/>
-          <w:sz w:val="24"/>
-          <w:szCs w:val="24"/>
-          <w:shd w:val="clear" w:color="auto" w:fill="FFFFFF"/>
-        </w:rPr>
-      </w:pPr>
-      <w:r>
-        <w:rPr>
-          <w:rFonts w:ascii="Times New Roman" w:hAnsi="Times New Roman" w:cs="Times New Roman"/>
-          <w:color w:val="404040" w:themeColor="text1" w:themeTint="BF"/>
-          <w:sz w:val="24"/>
-          <w:szCs w:val="24"/>
-          <w:shd w:val="clear" w:color="auto" w:fill="FFFFFF"/>
-        </w:rPr>
-        <w:t xml:space="preserve">The </w:t>
-      </w:r>
-      <w:r>
-        <w:rPr>
-          <w:rFonts w:ascii="Times New Roman" w:hAnsi="Times New Roman" w:cs="Times New Roman"/>
-          <w:color w:val="404040" w:themeColor="text1" w:themeTint="BF"/>
-          <w:sz w:val="24"/>
-          <w:szCs w:val="24"/>
-          <w:shd w:val="clear" w:color="auto" w:fill="FFFFFF"/>
-        </w:rPr>
-        <w:t>room generation follow the guide below:</w:t>
-      </w:r>
-    </w:p>
-    <w:p>
-      <w:pPr>
-        <w:ind w:firstLine="720"/>
-        <w:rPr>
-          <w:rFonts w:ascii="Times New Roman" w:hAnsi="Times New Roman" w:cs="Times New Roman"/>
-          <w:color w:val="404040" w:themeColor="text1" w:themeTint="BF"/>
-          <w:sz w:val="24"/>
-          <w:szCs w:val="24"/>
-          <w:shd w:val="clear" w:color="auto" w:fill="FFFFFF"/>
-        </w:rPr>
-      </w:pPr>
-      <w:r>
-        <w:rPr>
-          <w:rFonts w:ascii="Times New Roman" w:hAnsi="Times New Roman" w:cs="Times New Roman"/>
-          <w:color w:val="404040" w:themeColor="text1" w:themeTint="BF"/>
-          <w:sz w:val="24"/>
-          <w:szCs w:val="24"/>
-          <w:shd w:val="clear" w:color="auto" w:fill="FFFFFF"/>
-        </w:rPr>
-        <w:t xml:space="preserve">1. </w:t>
-      </w:r>
-      <w:r>
-        <w:rPr>
-          <w:rFonts w:ascii="Times New Roman" w:hAnsi="Times New Roman" w:cs="Times New Roman"/>
-          <w:color w:val="404040" w:themeColor="text1" w:themeTint="BF"/>
-          <w:sz w:val="24"/>
-          <w:szCs w:val="24"/>
-          <w:shd w:val="clear" w:color="auto" w:fill="FFFFFF"/>
-        </w:rPr>
-        <w:t>Randomly place a start room in the top row.</w:t>
-      </w:r>
-    </w:p>
-    <w:p>
-      <w:pPr>
-        <w:ind w:firstLine="720"/>
-        <w:rPr>
-          <w:rFonts w:ascii="Times New Roman" w:hAnsi="Times New Roman" w:cs="Times New Roman"/>
-          <w:color w:val="404040" w:themeColor="text1" w:themeTint="BF"/>
-          <w:sz w:val="24"/>
-          <w:szCs w:val="24"/>
-          <w:shd w:val="clear" w:color="auto" w:fill="FFFFFF"/>
-        </w:rPr>
-      </w:pPr>
-      <w:r>
-        <w:rPr>
-          <w:rFonts w:ascii="Times New Roman" w:hAnsi="Times New Roman" w:cs="Times New Roman"/>
-          <w:color w:val="404040" w:themeColor="text1" w:themeTint="BF"/>
-          <w:sz w:val="24"/>
-          <w:szCs w:val="24"/>
-          <w:shd w:val="clear" w:color="auto" w:fill="FFFFFF"/>
-        </w:rPr>
-        <w:t>2. Every time a room is placed, at first it is always a P</w:t>
-      </w:r>
-      <w:r>
-        <w:rPr>
-          <w:rFonts w:ascii="Times New Roman" w:hAnsi="Times New Roman" w:cs="Times New Roman"/>
-          <w:color w:val="404040" w:themeColor="text1" w:themeTint="BF"/>
-          <w:sz w:val="24"/>
-          <w:szCs w:val="24"/>
-          <w:shd w:val="clear" w:color="auto" w:fill="FFFFFF"/>
-        </w:rPr>
-        <w:t>R.</w:t>
-      </w:r>
-    </w:p>
-    <w:p>
-      <w:pPr>
-        <w:ind w:firstLine="720"/>
-        <w:rPr>
-          <w:rFonts w:ascii="Times New Roman" w:hAnsi="Times New Roman" w:cs="Times New Roman"/>
-          <w:color w:val="404040" w:themeColor="text1" w:themeTint="BF"/>
-          <w:sz w:val="24"/>
-          <w:szCs w:val="24"/>
-          <w:shd w:val="clear" w:color="auto" w:fill="FFFFFF"/>
-        </w:rPr>
-      </w:pPr>
-      <w:r>
-        <w:rPr>
-          <w:rFonts w:ascii="Times New Roman" w:hAnsi="Times New Roman" w:cs="Times New Roman"/>
-          <w:color w:val="404040" w:themeColor="text1" w:themeTint="BF"/>
-          <w:sz w:val="24"/>
-          <w:szCs w:val="24"/>
-          <w:shd w:val="clear" w:color="auto" w:fill="FFFFFF"/>
-        </w:rPr>
-        <w:t>3</w:t>
-      </w:r>
-      <w:r>
-        <w:rPr>
-          <w:rFonts w:ascii="Times New Roman" w:hAnsi="Times New Roman" w:cs="Times New Roman"/>
-          <w:color w:val="404040" w:themeColor="text1" w:themeTint="BF"/>
-          <w:sz w:val="24"/>
-          <w:szCs w:val="24"/>
-          <w:shd w:val="clear" w:color="auto" w:fill="FFFFFF"/>
-        </w:rPr>
-        <w:t>.</w:t>
-      </w:r>
-      <w:r>
-        <w:rPr>
-          <w:rFonts w:ascii="Times New Roman" w:hAnsi="Times New Roman" w:cs="Times New Roman"/>
-          <w:color w:val="404040" w:themeColor="text1" w:themeTint="BF"/>
-          <w:sz w:val="24"/>
-          <w:szCs w:val="24"/>
-          <w:shd w:val="clear" w:color="auto" w:fill="FFFFFF"/>
-        </w:rPr>
-        <w:t xml:space="preserve"> </w:t>
-      </w:r>
-      <w:r>
-        <w:rPr>
-          <w:rFonts w:ascii="Times New Roman" w:hAnsi="Times New Roman" w:cs="Times New Roman"/>
-          <w:color w:val="404040" w:themeColor="text1" w:themeTint="BF"/>
-          <w:sz w:val="24"/>
-          <w:szCs w:val="24"/>
-          <w:shd w:val="clear" w:color="auto" w:fill="FFFFFF"/>
-        </w:rPr>
-        <w:t>The algorithm</w:t>
-      </w:r>
-      <w:r>
-        <w:rPr>
-          <w:rFonts w:ascii="Times New Roman" w:hAnsi="Times New Roman" w:cs="Times New Roman"/>
-          <w:color w:val="404040" w:themeColor="text1" w:themeTint="BF"/>
-          <w:sz w:val="24"/>
-          <w:szCs w:val="24"/>
-          <w:shd w:val="clear" w:color="auto" w:fill="FFFFFF"/>
-        </w:rPr>
-        <w:t xml:space="preserve"> </w:t>
-      </w:r>
-      <w:r>
-        <w:rPr>
-          <w:rFonts w:ascii="Times New Roman" w:hAnsi="Times New Roman" w:cs="Times New Roman"/>
-          <w:color w:val="404040" w:themeColor="text1" w:themeTint="BF"/>
-          <w:sz w:val="24"/>
-          <w:szCs w:val="24"/>
-          <w:shd w:val="clear" w:color="auto" w:fill="FFFFFF"/>
-        </w:rPr>
-        <w:t xml:space="preserve">will look for </w:t>
-      </w:r>
-      <w:r>
-        <w:rPr>
-          <w:rFonts w:ascii="Times New Roman" w:hAnsi="Times New Roman" w:cs="Times New Roman"/>
-          <w:color w:val="404040" w:themeColor="text1" w:themeTint="BF"/>
-          <w:sz w:val="24"/>
-          <w:szCs w:val="24"/>
-          <w:shd w:val="clear" w:color="auto" w:fill="FFFFFF"/>
-        </w:rPr>
-        <w:t>where to place the next room</w:t>
-      </w:r>
-      <w:r>
-        <w:rPr>
-          <w:rFonts w:ascii="Times New Roman" w:hAnsi="Times New Roman" w:cs="Times New Roman"/>
-          <w:color w:val="404040" w:themeColor="text1" w:themeTint="BF"/>
-          <w:sz w:val="24"/>
-          <w:szCs w:val="24"/>
-          <w:shd w:val="clear" w:color="auto" w:fill="FFFFFF"/>
-        </w:rPr>
-        <w:t>: Right</w:t>
-      </w:r>
-      <w:r>
-        <w:rPr>
-          <w:rFonts w:ascii="Times New Roman" w:hAnsi="Times New Roman" w:cs="Times New Roman"/>
-          <w:color w:val="404040" w:themeColor="text1" w:themeTint="BF"/>
-          <w:sz w:val="24"/>
-          <w:szCs w:val="24"/>
-          <w:shd w:val="clear" w:color="auto" w:fill="FFFFFF"/>
-        </w:rPr>
-        <w:t xml:space="preserve"> </w:t>
-      </w:r>
-      <w:r>
-        <w:rPr>
-          <w:rFonts w:ascii="Times New Roman" w:hAnsi="Times New Roman" w:cs="Times New Roman"/>
-          <w:color w:val="404040" w:themeColor="text1" w:themeTint="BF"/>
-          <w:sz w:val="24"/>
-          <w:szCs w:val="24"/>
-          <w:shd w:val="clear" w:color="auto" w:fill="FFFFFF"/>
-        </w:rPr>
-        <w:t>(40%), Left</w:t>
-      </w:r>
-      <w:r>
-        <w:rPr>
-          <w:rFonts w:ascii="Times New Roman" w:hAnsi="Times New Roman" w:cs="Times New Roman"/>
-          <w:color w:val="404040" w:themeColor="text1" w:themeTint="BF"/>
-          <w:sz w:val="24"/>
-          <w:szCs w:val="24"/>
-          <w:shd w:val="clear" w:color="auto" w:fill="FFFFFF"/>
-        </w:rPr>
-        <w:t xml:space="preserve"> </w:t>
-      </w:r>
-      <w:r>
-        <w:rPr>
-          <w:rFonts w:ascii="Times New Roman" w:hAnsi="Times New Roman" w:cs="Times New Roman"/>
-          <w:color w:val="404040" w:themeColor="text1" w:themeTint="BF"/>
-          <w:sz w:val="24"/>
-          <w:szCs w:val="24"/>
-          <w:shd w:val="clear" w:color="auto" w:fill="FFFFFF"/>
-        </w:rPr>
-        <w:t>(40%</w:t>
-      </w:r>
-      <w:r>
-        <w:rPr>
-          <w:rFonts w:ascii="Times New Roman" w:hAnsi="Times New Roman" w:cs="Times New Roman"/>
-          <w:color w:val="404040" w:themeColor="text1" w:themeTint="BF"/>
-          <w:sz w:val="24"/>
-          <w:szCs w:val="24"/>
-          <w:shd w:val="clear" w:color="auto" w:fill="FFFFFF"/>
-        </w:rPr>
-        <w:t>), Down (20%)</w:t>
-      </w:r>
-      <w:r>
-        <w:rPr>
-          <w:rFonts w:ascii="Times New Roman" w:hAnsi="Times New Roman" w:cs="Times New Roman"/>
-          <w:color w:val="404040" w:themeColor="text1" w:themeTint="BF"/>
-          <w:sz w:val="24"/>
-          <w:szCs w:val="24"/>
-          <w:shd w:val="clear" w:color="auto" w:fill="FFFFFF"/>
-        </w:rPr>
-        <w:t xml:space="preserve">. </w:t>
-      </w:r>
-    </w:p>
-    <w:p>
-      <w:pPr>
-        <w:ind w:firstLine="720"/>
-        <w:rPr>
-          <w:rFonts w:ascii="Times New Roman" w:hAnsi="Times New Roman" w:cs="Times New Roman"/>
-          <w:color w:val="404040" w:themeColor="text1" w:themeTint="BF"/>
-          <w:sz w:val="24"/>
-          <w:szCs w:val="24"/>
-          <w:shd w:val="clear" w:color="auto" w:fill="FFFFFF"/>
-        </w:rPr>
-      </w:pPr>
-      <w:r>
-        <w:rPr>
-          <w:rFonts w:ascii="Times New Roman" w:hAnsi="Times New Roman" w:cs="Times New Roman"/>
-          <w:color w:val="404040" w:themeColor="text1" w:themeTint="BF"/>
-          <w:sz w:val="24"/>
-          <w:szCs w:val="24"/>
-          <w:shd w:val="clear" w:color="auto" w:fill="FFFFFF"/>
-        </w:rPr>
-        <w:t>4. If the algorithm decides to place next room Down</w:t>
-      </w:r>
-      <w:r>
-        <w:rPr>
-          <w:rFonts w:ascii="Times New Roman" w:hAnsi="Times New Roman" w:cs="Times New Roman"/>
-          <w:color w:val="404040" w:themeColor="text1" w:themeTint="BF"/>
-          <w:sz w:val="24"/>
-          <w:szCs w:val="24"/>
-          <w:shd w:val="clear" w:color="auto" w:fill="FFFFFF"/>
-        </w:rPr>
-        <w:t xml:space="preserve">, check whether that room is outside of the map boundary. If yes, change the current </w:t>
-      </w:r>
-      <w:r>
-        <w:rPr>
-          <w:rFonts w:ascii="Times New Roman" w:hAnsi="Times New Roman" w:cs="Times New Roman"/>
-          <w:color w:val="404040" w:themeColor="text1" w:themeTint="BF"/>
-          <w:sz w:val="24"/>
-          <w:szCs w:val="24"/>
-          <w:shd w:val="clear" w:color="auto" w:fill="FFFFFF"/>
-        </w:rPr>
-        <w:t>room as an Exit Room. If no</w:t>
-      </w:r>
-      <w:r>
-        <w:rPr>
-          <w:rFonts w:ascii="Times New Roman" w:hAnsi="Times New Roman" w:cs="Times New Roman"/>
-          <w:color w:val="404040" w:themeColor="text1" w:themeTint="BF"/>
-          <w:sz w:val="24"/>
-          <w:szCs w:val="24"/>
-          <w:shd w:val="clear" w:color="auto" w:fill="FFFFFF"/>
-        </w:rPr>
-        <w:t xml:space="preserve">, </w:t>
-      </w:r>
-      <w:r>
-        <w:rPr>
-          <w:rFonts w:ascii="Times New Roman" w:hAnsi="Times New Roman" w:cs="Times New Roman"/>
-          <w:color w:val="404040" w:themeColor="text1" w:themeTint="BF"/>
-          <w:sz w:val="24"/>
-          <w:szCs w:val="24"/>
-          <w:shd w:val="clear" w:color="auto" w:fill="FFFFFF"/>
-        </w:rPr>
-        <w:t xml:space="preserve">check </w:t>
-      </w:r>
-      <w:r>
-        <w:rPr>
-          <w:rFonts w:ascii="Times New Roman" w:hAnsi="Times New Roman" w:cs="Times New Roman"/>
-          <w:color w:val="404040" w:themeColor="text1" w:themeTint="BF"/>
-          <w:sz w:val="24"/>
-          <w:szCs w:val="24"/>
-          <w:shd w:val="clear" w:color="auto" w:fill="FFFFFF"/>
-        </w:rPr>
-        <w:t>whether the current room is CUP</w:t>
-      </w:r>
-      <w:r>
-        <w:rPr>
-          <w:rFonts w:ascii="Times New Roman" w:hAnsi="Times New Roman" w:cs="Times New Roman"/>
-          <w:color w:val="404040" w:themeColor="text1" w:themeTint="BF"/>
-          <w:sz w:val="24"/>
-          <w:szCs w:val="24"/>
-          <w:shd w:val="clear" w:color="auto" w:fill="FFFFFF"/>
-        </w:rPr>
-        <w:t xml:space="preserve">. If yes, change the current room </w:t>
-      </w:r>
-      <w:r>
-        <w:rPr>
-          <w:rFonts w:ascii="Times New Roman" w:hAnsi="Times New Roman" w:cs="Times New Roman"/>
-          <w:color w:val="404040" w:themeColor="text1" w:themeTint="BF"/>
-          <w:sz w:val="24"/>
-          <w:szCs w:val="24"/>
-          <w:shd w:val="clear" w:color="auto" w:fill="FFFFFF"/>
-        </w:rPr>
-        <w:t>as a</w:t>
-      </w:r>
-      <w:r>
-        <w:rPr>
-          <w:rFonts w:ascii="Times New Roman" w:hAnsi="Times New Roman" w:cs="Times New Roman"/>
-          <w:color w:val="404040" w:themeColor="text1" w:themeTint="BF"/>
-          <w:sz w:val="24"/>
-          <w:szCs w:val="24"/>
-          <w:shd w:val="clear" w:color="auto" w:fill="FFFFFF"/>
-        </w:rPr>
-        <w:t xml:space="preserve"> Cross</w:t>
-      </w:r>
-      <w:r>
-        <w:rPr>
-          <w:rFonts w:ascii="Times New Roman" w:hAnsi="Times New Roman" w:cs="Times New Roman"/>
-          <w:color w:val="404040" w:themeColor="text1" w:themeTint="BF"/>
-          <w:sz w:val="24"/>
-          <w:szCs w:val="24"/>
-          <w:shd w:val="clear" w:color="auto" w:fill="FFFFFF"/>
-        </w:rPr>
-        <w:t>road</w:t>
-      </w:r>
-      <w:r>
-        <w:rPr>
-          <w:rFonts w:ascii="Times New Roman" w:hAnsi="Times New Roman" w:cs="Times New Roman"/>
-          <w:color w:val="404040" w:themeColor="text1" w:themeTint="BF"/>
-          <w:sz w:val="24"/>
-          <w:szCs w:val="24"/>
-          <w:shd w:val="clear" w:color="auto" w:fill="FFFFFF"/>
-        </w:rPr>
-        <w:t xml:space="preserve"> Room</w:t>
-      </w:r>
-      <w:r>
-        <w:rPr>
-          <w:rFonts w:ascii="Times New Roman" w:hAnsi="Times New Roman" w:cs="Times New Roman"/>
-          <w:color w:val="404040" w:themeColor="text1" w:themeTint="BF"/>
-          <w:sz w:val="24"/>
-          <w:szCs w:val="24"/>
-          <w:shd w:val="clear" w:color="auto" w:fill="FFFFFF"/>
-        </w:rPr>
-        <w:t xml:space="preserve"> (with both up exit and bottom exit)</w:t>
-      </w:r>
-      <w:r>
-        <w:rPr>
-          <w:rFonts w:ascii="Times New Roman" w:hAnsi="Times New Roman" w:cs="Times New Roman"/>
-          <w:color w:val="404040" w:themeColor="text1" w:themeTint="BF"/>
-          <w:sz w:val="24"/>
-          <w:szCs w:val="24"/>
-          <w:shd w:val="clear" w:color="auto" w:fill="FFFFFF"/>
-        </w:rPr>
-        <w:t xml:space="preserve">. If no, </w:t>
-      </w:r>
-      <w:r>
-        <w:rPr>
-          <w:rFonts w:ascii="Times New Roman" w:hAnsi="Times New Roman" w:cs="Times New Roman"/>
-          <w:color w:val="404040" w:themeColor="text1" w:themeTint="BF"/>
-          <w:sz w:val="24"/>
-          <w:szCs w:val="24"/>
-          <w:shd w:val="clear" w:color="auto" w:fill="FFFFFF"/>
-        </w:rPr>
-        <w:t>change the current to CDR, then place next room</w:t>
-      </w:r>
-      <w:r>
-        <w:rPr>
-          <w:rFonts w:ascii="Times New Roman" w:hAnsi="Times New Roman" w:cs="Times New Roman"/>
-          <w:color w:val="404040" w:themeColor="text1" w:themeTint="BF"/>
-          <w:sz w:val="24"/>
-          <w:szCs w:val="24"/>
-          <w:shd w:val="clear" w:color="auto" w:fill="FFFFFF"/>
-        </w:rPr>
-        <w:t xml:space="preserve"> Down</w:t>
-      </w:r>
-      <w:r>
-        <w:rPr>
-          <w:rFonts w:ascii="Times New Roman" w:hAnsi="Times New Roman" w:cs="Times New Roman"/>
-          <w:color w:val="404040" w:themeColor="text1" w:themeTint="BF"/>
-          <w:sz w:val="24"/>
-          <w:szCs w:val="24"/>
-          <w:shd w:val="clear" w:color="auto" w:fill="FFFFFF"/>
-        </w:rPr>
-        <w:t xml:space="preserve"> </w:t>
-      </w:r>
-      <w:r>
-        <w:rPr>
-          <w:rFonts w:ascii="Times New Roman" w:hAnsi="Times New Roman" w:cs="Times New Roman"/>
-          <w:color w:val="404040" w:themeColor="text1" w:themeTint="BF"/>
-          <w:sz w:val="24"/>
-          <w:szCs w:val="24"/>
-          <w:shd w:val="clear" w:color="auto" w:fill="FFFFFF"/>
-        </w:rPr>
-        <w:t>as CUP</w:t>
-      </w:r>
-      <w:r>
-        <w:rPr>
-          <w:rFonts w:ascii="Times New Roman" w:hAnsi="Times New Roman" w:cs="Times New Roman"/>
-          <w:color w:val="404040" w:themeColor="text1" w:themeTint="BF"/>
-          <w:sz w:val="24"/>
-          <w:szCs w:val="24"/>
-          <w:shd w:val="clear" w:color="auto" w:fill="FFFFFF"/>
-        </w:rPr>
-        <w:t>.</w:t>
-      </w:r>
-      <w:r>
-        <w:rPr>
-          <w:rFonts w:ascii="Times New Roman" w:hAnsi="Times New Roman" w:cs="Times New Roman"/>
-          <w:color w:val="404040" w:themeColor="text1" w:themeTint="BF"/>
-          <w:sz w:val="24"/>
-          <w:szCs w:val="24"/>
-          <w:shd w:val="clear" w:color="auto" w:fill="FFFFFF"/>
-        </w:rPr>
-        <w:t xml:space="preserve"> </w:t>
-      </w:r>
-    </w:p>
-    <w:p>
-      <w:pPr>
-        <w:ind w:firstLine="720"/>
-        <w:rPr>
-          <w:rFonts w:ascii="Times New Roman" w:hAnsi="Times New Roman" w:cs="Times New Roman"/>
-          <w:color w:val="404040" w:themeColor="text1" w:themeTint="BF"/>
-          <w:sz w:val="24"/>
-          <w:szCs w:val="24"/>
-          <w:shd w:val="clear" w:color="auto" w:fill="FFFFFF"/>
-        </w:rPr>
-      </w:pPr>
-      <w:r>
-        <w:rPr>
-          <w:rFonts w:ascii="Times New Roman" w:hAnsi="Times New Roman" w:cs="Times New Roman"/>
-          <w:color w:val="404040" w:themeColor="text1" w:themeTint="BF"/>
-          <w:sz w:val="24"/>
-          <w:szCs w:val="24"/>
-          <w:shd w:val="clear" w:color="auto" w:fill="FFFFFF"/>
-        </w:rPr>
-        <w:t>5</w:t>
-      </w:r>
-      <w:r>
-        <w:rPr>
-          <w:rFonts w:ascii="Times New Roman" w:hAnsi="Times New Roman" w:cs="Times New Roman"/>
-          <w:color w:val="404040" w:themeColor="text1" w:themeTint="BF"/>
-          <w:sz w:val="24"/>
-          <w:szCs w:val="24"/>
-          <w:shd w:val="clear" w:color="auto" w:fill="FFFFFF"/>
-        </w:rPr>
-        <w:t xml:space="preserve">. If the algorithm decides to place next room either Right or Left, </w:t>
-      </w:r>
-      <w:r>
-        <w:rPr>
-          <w:rFonts w:ascii="Times New Roman" w:hAnsi="Times New Roman" w:cs="Times New Roman"/>
-          <w:color w:val="404040" w:themeColor="text1" w:themeTint="BF"/>
-          <w:sz w:val="24"/>
-          <w:szCs w:val="24"/>
-          <w:shd w:val="clear" w:color="auto" w:fill="FFFFFF"/>
-        </w:rPr>
-        <w:t xml:space="preserve">first, check whether that room is </w:t>
-      </w:r>
-      <w:r>
-        <w:rPr>
-          <w:rFonts w:ascii="Times New Roman" w:hAnsi="Times New Roman" w:cs="Times New Roman"/>
-          <w:color w:val="404040" w:themeColor="text1" w:themeTint="BF"/>
-          <w:sz w:val="24"/>
-          <w:szCs w:val="24"/>
-          <w:shd w:val="clear" w:color="auto" w:fill="FFFFFF"/>
-        </w:rPr>
-        <w:t>outside of the map boundary. If yes, place the next</w:t>
-      </w:r>
-      <w:r>
-        <w:rPr>
-          <w:rFonts w:ascii="Times New Roman" w:hAnsi="Times New Roman" w:cs="Times New Roman"/>
-          <w:color w:val="404040" w:themeColor="text1" w:themeTint="BF"/>
-          <w:sz w:val="24"/>
-          <w:szCs w:val="24"/>
-          <w:shd w:val="clear" w:color="auto" w:fill="FFFFFF"/>
-        </w:rPr>
-        <w:t xml:space="preserve"> room</w:t>
-      </w:r>
-      <w:r>
-        <w:rPr>
-          <w:rFonts w:ascii="Times New Roman" w:hAnsi="Times New Roman" w:cs="Times New Roman"/>
-          <w:color w:val="404040" w:themeColor="text1" w:themeTint="BF"/>
-          <w:sz w:val="24"/>
-          <w:szCs w:val="24"/>
-          <w:shd w:val="clear" w:color="auto" w:fill="FFFFFF"/>
-        </w:rPr>
-        <w:t xml:space="preserve"> Down instead and </w:t>
-      </w:r>
-      <w:r>
-        <w:rPr>
-          <w:rFonts w:ascii="Times New Roman" w:hAnsi="Times New Roman" w:cs="Times New Roman"/>
-          <w:color w:val="404040" w:themeColor="text1" w:themeTint="BF"/>
-          <w:sz w:val="24"/>
-          <w:szCs w:val="24"/>
-          <w:shd w:val="clear" w:color="auto" w:fill="FFFFFF"/>
-        </w:rPr>
-        <w:t xml:space="preserve">follow the same </w:t>
-      </w:r>
-      <w:r>
-        <w:rPr>
-          <w:rFonts w:ascii="Times New Roman" w:hAnsi="Times New Roman" w:cs="Times New Roman"/>
-          <w:color w:val="404040" w:themeColor="text1" w:themeTint="BF"/>
-          <w:sz w:val="24"/>
-          <w:szCs w:val="24"/>
-          <w:shd w:val="clear" w:color="auto" w:fill="FFFFFF"/>
-        </w:rPr>
-        <w:t xml:space="preserve">placement rule </w:t>
-      </w:r>
-      <w:r>
-        <w:rPr>
-          <w:rFonts w:ascii="Times New Roman" w:hAnsi="Times New Roman" w:cs="Times New Roman"/>
-          <w:color w:val="404040" w:themeColor="text1" w:themeTint="BF"/>
-          <w:sz w:val="24"/>
-          <w:szCs w:val="24"/>
-          <w:shd w:val="clear" w:color="auto" w:fill="FFFFFF"/>
-        </w:rPr>
-        <w:t>of room type above</w:t>
-      </w:r>
-      <w:r>
-        <w:rPr>
-          <w:rFonts w:ascii="Times New Roman" w:hAnsi="Times New Roman" w:cs="Times New Roman"/>
-          <w:color w:val="404040" w:themeColor="text1" w:themeTint="BF"/>
-          <w:sz w:val="24"/>
-          <w:szCs w:val="24"/>
-          <w:shd w:val="clear" w:color="auto" w:fill="FFFFFF"/>
-        </w:rPr>
-        <w:t xml:space="preserve">. </w:t>
-      </w:r>
-      <w:r>
-        <w:rPr>
-          <w:rFonts w:ascii="Times New Roman" w:hAnsi="Times New Roman" w:cs="Times New Roman"/>
-          <w:color w:val="404040" w:themeColor="text1" w:themeTint="BF"/>
-          <w:sz w:val="24"/>
-          <w:szCs w:val="24"/>
-          <w:shd w:val="clear" w:color="auto" w:fill="FFFFFF"/>
-        </w:rPr>
-        <w:t xml:space="preserve">If no, </w:t>
-      </w:r>
-      <w:r>
-        <w:rPr>
-          <w:rFonts w:ascii="Times New Roman" w:hAnsi="Times New Roman" w:cs="Times New Roman"/>
-          <w:color w:val="404040" w:themeColor="text1" w:themeTint="BF"/>
-          <w:sz w:val="24"/>
-          <w:szCs w:val="24"/>
-          <w:shd w:val="clear" w:color="auto" w:fill="FFFFFF"/>
-        </w:rPr>
-        <w:t xml:space="preserve">place </w:t>
-      </w:r>
-      <w:r>
-        <w:rPr>
-          <w:rFonts w:ascii="Times New Roman" w:hAnsi="Times New Roman" w:cs="Times New Roman"/>
-          <w:color w:val="404040" w:themeColor="text1" w:themeTint="BF"/>
-          <w:sz w:val="24"/>
-          <w:szCs w:val="24"/>
-          <w:shd w:val="clear" w:color="auto" w:fill="FFFFFF"/>
-        </w:rPr>
-        <w:t>either a CUP (50%) or PR (50%)</w:t>
-      </w:r>
-      <w:r>
-        <w:rPr>
-          <w:rFonts w:ascii="Times New Roman" w:hAnsi="Times New Roman" w:cs="Times New Roman"/>
-          <w:color w:val="404040" w:themeColor="text1" w:themeTint="BF"/>
-          <w:sz w:val="24"/>
-          <w:szCs w:val="24"/>
-          <w:shd w:val="clear" w:color="auto" w:fill="FFFFFF"/>
-        </w:rPr>
-        <w:t xml:space="preserve"> in that direction.</w:t>
-      </w:r>
-    </w:p>
-    <w:p>
-      <w:pPr>
-        <w:rPr>
-          <w:rFonts w:ascii="Times New Roman" w:hAnsi="Times New Roman" w:cs="Times New Roman"/>
-          <w:color w:val="404040" w:themeColor="text1" w:themeTint="BF"/>
-          <w:sz w:val="24"/>
-          <w:szCs w:val="24"/>
-          <w:shd w:val="clear" w:color="auto" w:fill="FFFFFF"/>
-        </w:rPr>
-      </w:pPr>
-      <w:r>
-        <w:rPr>
-          <w:rFonts w:ascii="Times New Roman" w:hAnsi="Times New Roman" w:cs="Times New Roman"/>
-          <w:color w:val="404040" w:themeColor="text1" w:themeTint="BF"/>
-          <w:sz w:val="24"/>
-          <w:szCs w:val="24"/>
-          <w:shd w:val="clear" w:color="auto" w:fill="FFFFFF"/>
-        </w:rPr>
-        <w:tab/>
-      </w:r>
-      <w:r>
-        <w:rPr>
-          <w:rFonts w:ascii="Times New Roman" w:hAnsi="Times New Roman" w:cs="Times New Roman"/>
-          <w:color w:val="404040" w:themeColor="text1" w:themeTint="BF"/>
-          <w:sz w:val="24"/>
-          <w:szCs w:val="24"/>
-          <w:shd w:val="clear" w:color="auto" w:fill="FFFFFF"/>
-        </w:rPr>
-        <w:t>6</w:t>
-      </w:r>
-      <w:r>
-        <w:rPr>
-          <w:rFonts w:ascii="Times New Roman" w:hAnsi="Times New Roman" w:cs="Times New Roman"/>
-          <w:color w:val="404040" w:themeColor="text1" w:themeTint="BF"/>
-          <w:sz w:val="24"/>
-          <w:szCs w:val="24"/>
-          <w:shd w:val="clear" w:color="auto" w:fill="FFFFFF"/>
-        </w:rPr>
-        <w:t>.</w:t>
-      </w:r>
-      <w:r>
-        <w:rPr>
-          <w:rFonts w:ascii="Times New Roman" w:hAnsi="Times New Roman" w:cs="Times New Roman"/>
-          <w:color w:val="404040" w:themeColor="text1" w:themeTint="BF"/>
-          <w:sz w:val="24"/>
-          <w:szCs w:val="24"/>
-          <w:shd w:val="clear" w:color="auto" w:fill="FFFFFF"/>
-        </w:rPr>
-        <w:t xml:space="preserve"> </w:t>
-      </w:r>
-      <w:r>
-        <w:rPr>
-          <w:rFonts w:ascii="Times New Roman" w:hAnsi="Times New Roman" w:cs="Times New Roman"/>
-          <w:color w:val="404040" w:themeColor="text1" w:themeTint="BF"/>
-          <w:sz w:val="24"/>
-          <w:szCs w:val="24"/>
-          <w:shd w:val="clear" w:color="auto" w:fill="FFFFFF"/>
-        </w:rPr>
-        <w:t xml:space="preserve"> </w:t>
-      </w:r>
-      <w:r>
-        <w:rPr>
-          <w:rFonts w:ascii="Times New Roman" w:hAnsi="Times New Roman" w:cs="Times New Roman"/>
-          <w:color w:val="404040" w:themeColor="text1" w:themeTint="BF"/>
-          <w:sz w:val="24"/>
-          <w:szCs w:val="24"/>
-          <w:shd w:val="clear" w:color="auto" w:fill="FFFFFF"/>
-        </w:rPr>
-        <w:t xml:space="preserve">After the entire solution path generated, fill the empty grid with SR. </w:t>
-      </w:r>
-      <w:r>
-        <w:rPr>
-          <w:rFonts w:ascii="Times New Roman" w:hAnsi="Times New Roman" w:cs="Times New Roman"/>
-          <w:color w:val="404040" w:themeColor="text1" w:themeTint="BF"/>
-          <w:sz w:val="24"/>
-          <w:szCs w:val="24"/>
-          <w:shd w:val="clear" w:color="auto" w:fill="FFFFFF"/>
-        </w:rPr>
-        <w:t xml:space="preserve">Check </w:t>
-      </w:r>
-      <w:r>
-        <w:rPr>
-          <w:rFonts w:ascii="Times New Roman" w:hAnsi="Times New Roman" w:cs="Times New Roman"/>
-          <w:color w:val="404040" w:themeColor="text1" w:themeTint="BF"/>
-          <w:sz w:val="24"/>
-          <w:szCs w:val="24"/>
-          <w:shd w:val="clear" w:color="auto" w:fill="FFFFFF"/>
-        </w:rPr>
-        <w:t xml:space="preserve">whether </w:t>
-      </w:r>
-      <w:r>
-        <w:rPr>
-          <w:rFonts w:ascii="Times New Roman" w:hAnsi="Times New Roman" w:cs="Times New Roman"/>
-          <w:color w:val="404040" w:themeColor="text1" w:themeTint="BF"/>
-          <w:sz w:val="24"/>
-          <w:szCs w:val="24"/>
-          <w:shd w:val="clear" w:color="auto" w:fill="FFFFFF"/>
-        </w:rPr>
-        <w:t xml:space="preserve">the top, down, right, left </w:t>
-      </w:r>
-      <w:r>
-        <w:rPr>
-          <w:rFonts w:ascii="Times New Roman" w:hAnsi="Times New Roman" w:cs="Times New Roman"/>
-          <w:color w:val="404040" w:themeColor="text1" w:themeTint="BF"/>
-          <w:sz w:val="24"/>
-          <w:szCs w:val="24"/>
-          <w:shd w:val="clear" w:color="auto" w:fill="FFFFFF"/>
-        </w:rPr>
-        <w:t xml:space="preserve">already has an </w:t>
-      </w:r>
-      <w:r>
-        <w:rPr>
-          <w:rFonts w:ascii="Times New Roman" w:hAnsi="Times New Roman" w:cs="Times New Roman"/>
-          <w:color w:val="404040" w:themeColor="text1" w:themeTint="BF"/>
-          <w:sz w:val="24"/>
-          <w:szCs w:val="24"/>
-          <w:shd w:val="clear" w:color="auto" w:fill="FFFFFF"/>
-        </w:rPr>
-        <w:t>exit</w:t>
-      </w:r>
-      <w:r>
-        <w:rPr>
-          <w:rFonts w:ascii="Times New Roman" w:hAnsi="Times New Roman" w:cs="Times New Roman"/>
-          <w:color w:val="404040" w:themeColor="text1" w:themeTint="BF"/>
-          <w:sz w:val="24"/>
-          <w:szCs w:val="24"/>
-          <w:shd w:val="clear" w:color="auto" w:fill="FFFFFF"/>
-        </w:rPr>
-        <w:t xml:space="preserve">. </w:t>
-      </w:r>
-      <w:r>
-        <w:rPr>
-          <w:rFonts w:ascii="Times New Roman" w:hAnsi="Times New Roman" w:cs="Times New Roman"/>
-          <w:color w:val="404040" w:themeColor="text1" w:themeTint="BF"/>
-          <w:sz w:val="24"/>
-          <w:szCs w:val="24"/>
-          <w:shd w:val="clear" w:color="auto" w:fill="FFFFFF"/>
-        </w:rPr>
-        <w:t xml:space="preserve">If yes and </w:t>
-      </w:r>
-      <w:r>
-        <w:rPr>
-          <w:rFonts w:ascii="Times New Roman" w:hAnsi="Times New Roman" w:cs="Times New Roman"/>
-          <w:color w:val="404040" w:themeColor="text1" w:themeTint="BF"/>
-          <w:sz w:val="24"/>
-          <w:szCs w:val="24"/>
-          <w:shd w:val="clear" w:color="auto" w:fill="FFFFFF"/>
-        </w:rPr>
-        <w:t xml:space="preserve">has </w:t>
-      </w:r>
-      <w:r>
-        <w:rPr>
-          <w:rFonts w:ascii="Times New Roman" w:hAnsi="Times New Roman" w:cs="Times New Roman"/>
-          <w:color w:val="404040" w:themeColor="text1" w:themeTint="BF"/>
-          <w:sz w:val="24"/>
-          <w:szCs w:val="24"/>
-          <w:shd w:val="clear" w:color="auto" w:fill="FFFFFF"/>
-        </w:rPr>
-        <w:t>multiple</w:t>
-      </w:r>
-      <w:r>
-        <w:rPr>
-          <w:rFonts w:ascii="Times New Roman" w:hAnsi="Times New Roman" w:cs="Times New Roman"/>
-          <w:color w:val="404040" w:themeColor="text1" w:themeTint="BF"/>
-          <w:sz w:val="24"/>
-          <w:szCs w:val="24"/>
-          <w:shd w:val="clear" w:color="auto" w:fill="FFFFFF"/>
-        </w:rPr>
-        <w:t xml:space="preserve"> </w:t>
-      </w:r>
-      <w:r>
-        <w:rPr>
-          <w:rFonts w:ascii="Times New Roman" w:hAnsi="Times New Roman" w:cs="Times New Roman"/>
-          <w:color w:val="404040" w:themeColor="text1" w:themeTint="BF"/>
-          <w:sz w:val="24"/>
-          <w:szCs w:val="24"/>
-          <w:shd w:val="clear" w:color="auto" w:fill="FFFFFF"/>
-        </w:rPr>
-        <w:t>exits</w:t>
-      </w:r>
-      <w:r>
-        <w:rPr>
-          <w:rFonts w:ascii="Times New Roman" w:hAnsi="Times New Roman" w:cs="Times New Roman"/>
-          <w:color w:val="404040" w:themeColor="text1" w:themeTint="BF"/>
-          <w:sz w:val="24"/>
-          <w:szCs w:val="24"/>
-          <w:shd w:val="clear" w:color="auto" w:fill="FFFFFF"/>
-        </w:rPr>
-        <w:t xml:space="preserve"> pointing to it</w:t>
-      </w:r>
-      <w:r>
-        <w:rPr>
-          <w:rFonts w:ascii="Times New Roman" w:hAnsi="Times New Roman" w:cs="Times New Roman"/>
-          <w:color w:val="404040" w:themeColor="text1" w:themeTint="BF"/>
-          <w:sz w:val="24"/>
-          <w:szCs w:val="24"/>
-          <w:shd w:val="clear" w:color="auto" w:fill="FFFFFF"/>
-        </w:rPr>
-        <w:t xml:space="preserve">, randomly select an exit to connect the SR room </w:t>
-      </w:r>
-      <w:r>
-        <w:rPr>
-          <w:rFonts w:ascii="Times New Roman" w:hAnsi="Times New Roman" w:cs="Times New Roman"/>
-          <w:color w:val="404040" w:themeColor="text1" w:themeTint="BF"/>
-          <w:sz w:val="24"/>
-          <w:szCs w:val="24"/>
-          <w:shd w:val="clear" w:color="auto" w:fill="FFFFFF"/>
-        </w:rPr>
-        <w:t xml:space="preserve">with the template </w:t>
-      </w:r>
-      <w:r>
-        <w:rPr>
-          <w:rFonts w:ascii="Times New Roman" w:hAnsi="Times New Roman" w:cs="Times New Roman"/>
-          <w:color w:val="404040" w:themeColor="text1" w:themeTint="BF"/>
-          <w:sz w:val="24"/>
-          <w:szCs w:val="24"/>
-          <w:shd w:val="clear" w:color="auto" w:fill="FFFFFF"/>
-        </w:rPr>
-        <w:t>with</w:t>
-      </w:r>
-      <w:r>
-        <w:rPr>
-          <w:rFonts w:ascii="Times New Roman" w:hAnsi="Times New Roman" w:cs="Times New Roman"/>
-          <w:color w:val="404040" w:themeColor="text1" w:themeTint="BF"/>
-          <w:sz w:val="24"/>
-          <w:szCs w:val="24"/>
-          <w:shd w:val="clear" w:color="auto" w:fill="FFFFFF"/>
-        </w:rPr>
-        <w:t xml:space="preserve"> the </w:t>
-      </w:r>
-      <w:r>
-        <w:rPr>
-          <w:rFonts w:ascii="Times New Roman" w:hAnsi="Times New Roman" w:cs="Times New Roman"/>
-          <w:color w:val="404040" w:themeColor="text1" w:themeTint="BF"/>
-          <w:sz w:val="24"/>
-          <w:szCs w:val="24"/>
-          <w:shd w:val="clear" w:color="auto" w:fill="FFFFFF"/>
-        </w:rPr>
-        <w:t>correct</w:t>
-      </w:r>
-      <w:r>
-        <w:rPr>
-          <w:rFonts w:ascii="Times New Roman" w:hAnsi="Times New Roman" w:cs="Times New Roman"/>
-          <w:color w:val="404040" w:themeColor="text1" w:themeTint="BF"/>
-          <w:sz w:val="24"/>
-          <w:szCs w:val="24"/>
-          <w:shd w:val="clear" w:color="auto" w:fill="FFFFFF"/>
-        </w:rPr>
-        <w:t xml:space="preserve"> </w:t>
-      </w:r>
-      <w:r>
-        <w:rPr>
-          <w:rFonts w:ascii="Times New Roman" w:hAnsi="Times New Roman" w:cs="Times New Roman"/>
-          <w:color w:val="404040" w:themeColor="text1" w:themeTint="BF"/>
-          <w:sz w:val="24"/>
-          <w:szCs w:val="24"/>
-          <w:shd w:val="clear" w:color="auto" w:fill="FFFFFF"/>
-        </w:rPr>
-        <w:t xml:space="preserve">exit </w:t>
-      </w:r>
-      <w:r>
-        <w:rPr>
-          <w:rFonts w:ascii="Times New Roman" w:hAnsi="Times New Roman" w:cs="Times New Roman"/>
-          <w:color w:val="404040" w:themeColor="text1" w:themeTint="BF"/>
-          <w:sz w:val="24"/>
-          <w:szCs w:val="24"/>
-          <w:shd w:val="clear" w:color="auto" w:fill="FFFFFF"/>
-        </w:rPr>
-        <w:t xml:space="preserve">orientation; not multiple, </w:t>
-      </w:r>
-      <w:r>
-        <w:rPr>
-          <w:rFonts w:ascii="Times New Roman" w:hAnsi="Times New Roman" w:cs="Times New Roman"/>
-          <w:color w:val="404040" w:themeColor="text1" w:themeTint="BF"/>
-          <w:sz w:val="24"/>
-          <w:szCs w:val="24"/>
-          <w:shd w:val="clear" w:color="auto" w:fill="FFFFFF"/>
-        </w:rPr>
-        <w:t xml:space="preserve">just connect the SR room with the template </w:t>
-      </w:r>
-      <w:r>
-        <w:rPr>
-          <w:rFonts w:ascii="Times New Roman" w:hAnsi="Times New Roman" w:cs="Times New Roman"/>
-          <w:color w:val="404040" w:themeColor="text1" w:themeTint="BF"/>
-          <w:sz w:val="24"/>
-          <w:szCs w:val="24"/>
-          <w:shd w:val="clear" w:color="auto" w:fill="FFFFFF"/>
-        </w:rPr>
-        <w:t>with</w:t>
-      </w:r>
-      <w:r>
-        <w:rPr>
-          <w:rFonts w:ascii="Times New Roman" w:hAnsi="Times New Roman" w:cs="Times New Roman"/>
-          <w:color w:val="404040" w:themeColor="text1" w:themeTint="BF"/>
-          <w:sz w:val="24"/>
-          <w:szCs w:val="24"/>
-          <w:shd w:val="clear" w:color="auto" w:fill="FFFFFF"/>
-        </w:rPr>
-        <w:t xml:space="preserve"> the correct exit orientation. </w:t>
-      </w:r>
-      <w:r>
-        <w:rPr>
-          <w:rFonts w:ascii="Times New Roman" w:hAnsi="Times New Roman" w:cs="Times New Roman"/>
-          <w:color w:val="404040" w:themeColor="text1" w:themeTint="BF"/>
-          <w:sz w:val="24"/>
-          <w:szCs w:val="24"/>
-          <w:shd w:val="clear" w:color="auto" w:fill="FFFFFF"/>
-        </w:rPr>
-        <w:t xml:space="preserve">If no, check </w:t>
-      </w:r>
-      <w:r>
-        <w:rPr>
-          <w:rFonts w:ascii="Times New Roman" w:hAnsi="Times New Roman" w:cs="Times New Roman"/>
-          <w:color w:val="404040" w:themeColor="text1" w:themeTint="BF"/>
-          <w:sz w:val="24"/>
-          <w:szCs w:val="24"/>
-          <w:shd w:val="clear" w:color="auto" w:fill="FFFFFF"/>
-        </w:rPr>
-        <w:t>the adjacent grid</w:t>
-      </w:r>
-      <w:r>
-        <w:rPr>
-          <w:rFonts w:ascii="Times New Roman" w:hAnsi="Times New Roman" w:cs="Times New Roman"/>
-          <w:color w:val="404040" w:themeColor="text1" w:themeTint="BF"/>
-          <w:sz w:val="24"/>
-          <w:szCs w:val="24"/>
-          <w:shd w:val="clear" w:color="auto" w:fill="FFFFFF"/>
-        </w:rPr>
-        <w:t>s</w:t>
-      </w:r>
-      <w:r>
-        <w:rPr>
-          <w:rFonts w:ascii="Times New Roman" w:hAnsi="Times New Roman" w:cs="Times New Roman"/>
-          <w:color w:val="404040" w:themeColor="text1" w:themeTint="BF"/>
-          <w:sz w:val="24"/>
-          <w:szCs w:val="24"/>
-          <w:shd w:val="clear" w:color="auto" w:fill="FFFFFF"/>
-        </w:rPr>
-        <w:t xml:space="preserve"> that </w:t>
-      </w:r>
-      <w:r>
-        <w:rPr>
-          <w:rFonts w:ascii="Times New Roman" w:hAnsi="Times New Roman" w:cs="Times New Roman"/>
-          <w:color w:val="404040" w:themeColor="text1" w:themeTint="BF"/>
-          <w:sz w:val="24"/>
-          <w:szCs w:val="24"/>
-          <w:shd w:val="clear" w:color="auto" w:fill="FFFFFF"/>
-        </w:rPr>
-        <w:t>have</w:t>
-      </w:r>
-      <w:r>
-        <w:rPr>
-          <w:rFonts w:ascii="Times New Roman" w:hAnsi="Times New Roman" w:cs="Times New Roman"/>
-          <w:color w:val="404040" w:themeColor="text1" w:themeTint="BF"/>
-          <w:sz w:val="24"/>
-          <w:szCs w:val="24"/>
-          <w:shd w:val="clear" w:color="auto" w:fill="FFFFFF"/>
-        </w:rPr>
-        <w:t xml:space="preserve"> a</w:t>
-      </w:r>
-      <w:r>
-        <w:rPr>
-          <w:rFonts w:ascii="Times New Roman" w:hAnsi="Times New Roman" w:cs="Times New Roman"/>
-          <w:color w:val="404040" w:themeColor="text1" w:themeTint="BF"/>
-          <w:sz w:val="24"/>
-          <w:szCs w:val="24"/>
-          <w:shd w:val="clear" w:color="auto" w:fill="FFFFFF"/>
-        </w:rPr>
-        <w:t>n</w:t>
-      </w:r>
-      <w:r>
-        <w:rPr>
-          <w:rFonts w:ascii="Times New Roman" w:hAnsi="Times New Roman" w:cs="Times New Roman"/>
-          <w:color w:val="404040" w:themeColor="text1" w:themeTint="BF"/>
-          <w:sz w:val="24"/>
-          <w:szCs w:val="24"/>
-          <w:shd w:val="clear" w:color="auto" w:fill="FFFFFF"/>
-        </w:rPr>
-        <w:t xml:space="preserve"> </w:t>
-      </w:r>
-      <w:r>
-        <w:rPr>
-          <w:rFonts w:ascii="Times New Roman" w:hAnsi="Times New Roman" w:cs="Times New Roman"/>
-          <w:color w:val="404040" w:themeColor="text1" w:themeTint="BF"/>
-          <w:sz w:val="24"/>
-          <w:szCs w:val="24"/>
-          <w:shd w:val="clear" w:color="auto" w:fill="FFFFFF"/>
-        </w:rPr>
-        <w:t>existing</w:t>
-      </w:r>
-      <w:r>
-        <w:rPr>
-          <w:rFonts w:ascii="Times New Roman" w:hAnsi="Times New Roman" w:cs="Times New Roman"/>
-          <w:color w:val="404040" w:themeColor="text1" w:themeTint="BF"/>
-          <w:sz w:val="24"/>
-          <w:szCs w:val="24"/>
-          <w:shd w:val="clear" w:color="auto" w:fill="FFFFFF"/>
-        </w:rPr>
-        <w:t xml:space="preserve"> room.</w:t>
-      </w:r>
-      <w:r>
-        <w:rPr>
-          <w:rFonts w:ascii="Times New Roman" w:hAnsi="Times New Roman" w:cs="Times New Roman"/>
-          <w:color w:val="404040" w:themeColor="text1" w:themeTint="BF"/>
-          <w:sz w:val="24"/>
-          <w:szCs w:val="24"/>
-          <w:shd w:val="clear" w:color="auto" w:fill="FFFFFF"/>
-        </w:rPr>
-        <w:t xml:space="preserve"> </w:t>
-      </w:r>
-      <w:r>
-        <w:rPr>
-          <w:rFonts w:ascii="Times New Roman" w:hAnsi="Times New Roman" w:cs="Times New Roman"/>
-          <w:color w:val="404040" w:themeColor="text1" w:themeTint="BF"/>
-          <w:sz w:val="24"/>
-          <w:szCs w:val="24"/>
-          <w:shd w:val="clear" w:color="auto" w:fill="FFFFFF"/>
-        </w:rPr>
-        <w:t xml:space="preserve">Randomly pick one </w:t>
-      </w:r>
-      <w:r>
-        <w:rPr>
-          <w:rFonts w:ascii="Times New Roman" w:hAnsi="Times New Roman" w:cs="Times New Roman"/>
-          <w:color w:val="404040" w:themeColor="text1" w:themeTint="BF"/>
-          <w:sz w:val="24"/>
-          <w:szCs w:val="24"/>
-          <w:shd w:val="clear" w:color="auto" w:fill="FFFFFF"/>
-        </w:rPr>
-        <w:t xml:space="preserve">target </w:t>
-      </w:r>
-      <w:r>
-        <w:rPr>
-          <w:rFonts w:ascii="Times New Roman" w:hAnsi="Times New Roman" w:cs="Times New Roman"/>
-          <w:color w:val="404040" w:themeColor="text1" w:themeTint="BF"/>
-          <w:sz w:val="24"/>
-          <w:szCs w:val="24"/>
-          <w:shd w:val="clear" w:color="auto" w:fill="FFFFFF"/>
-        </w:rPr>
-        <w:t>room to connect the SR with</w:t>
-      </w:r>
-      <w:r>
-        <w:rPr>
-          <w:rFonts w:ascii="Times New Roman" w:hAnsi="Times New Roman" w:cs="Times New Roman"/>
-          <w:color w:val="404040" w:themeColor="text1" w:themeTint="BF"/>
-          <w:sz w:val="24"/>
-          <w:szCs w:val="24"/>
-          <w:shd w:val="clear" w:color="auto" w:fill="FFFFFF"/>
-        </w:rPr>
-        <w:t>.</w:t>
-      </w:r>
-      <w:r>
-        <w:rPr>
-          <w:rFonts w:ascii="Times New Roman" w:hAnsi="Times New Roman" w:cs="Times New Roman"/>
-          <w:color w:val="404040" w:themeColor="text1" w:themeTint="BF"/>
-          <w:sz w:val="24"/>
-          <w:szCs w:val="24"/>
-          <w:shd w:val="clear" w:color="auto" w:fill="FFFFFF"/>
-        </w:rPr>
-        <w:t xml:space="preserve"> </w:t>
-      </w:r>
-    </w:p>
-    <w:p>
-      <w:pPr>
-        <w:rPr>
-          <w:rFonts w:ascii="Times New Roman" w:hAnsi="Times New Roman" w:cs="Times New Roman"/>
-          <w:color w:val="404040" w:themeColor="text1" w:themeTint="BF"/>
-          <w:sz w:val="24"/>
-          <w:szCs w:val="24"/>
-          <w:shd w:val="clear" w:color="auto" w:fill="FFFFFF"/>
-        </w:rPr>
-      </w:pPr>
-      <w:r>
-        <w:rPr>
-          <w:rFonts w:ascii="Times New Roman" w:hAnsi="Times New Roman" w:cs="Times New Roman"/>
-          <w:color w:val="404040" w:themeColor="text1" w:themeTint="BF"/>
-          <w:sz w:val="24"/>
-          <w:szCs w:val="24"/>
-          <w:shd w:val="clear" w:color="auto" w:fill="FFFFFF"/>
-        </w:rPr>
-        <w:t xml:space="preserve">Change the target room type to </w:t>
-      </w:r>
-      <w:r>
-        <w:rPr>
-          <w:rFonts w:ascii="Times New Roman" w:hAnsi="Times New Roman" w:cs="Times New Roman"/>
-          <w:color w:val="404040" w:themeColor="text1" w:themeTint="BF"/>
-          <w:sz w:val="24"/>
-          <w:szCs w:val="24"/>
-          <w:shd w:val="clear" w:color="auto" w:fill="FFFFFF"/>
-        </w:rPr>
-        <w:t xml:space="preserve">PR if the target room is to either the right or left of the SR. </w:t>
-      </w:r>
-    </w:p>
-    <w:p>
-      <w:pPr>
-        <w:rPr>
-          <w:rFonts w:ascii="Times New Roman" w:hAnsi="Times New Roman" w:cs="Times New Roman"/>
-          <w:color w:val="404040" w:themeColor="text1" w:themeTint="BF"/>
-          <w:sz w:val="24"/>
-          <w:szCs w:val="24"/>
-          <w:shd w:val="clear" w:color="auto" w:fill="FFFFFF"/>
-        </w:rPr>
-      </w:pPr>
-      <w:r>
-        <w:rPr>
-          <w:rFonts w:ascii="Times New Roman" w:hAnsi="Times New Roman" w:cs="Times New Roman"/>
-          <w:color w:val="404040" w:themeColor="text1" w:themeTint="BF"/>
-          <w:sz w:val="24"/>
-          <w:szCs w:val="24"/>
-          <w:shd w:val="clear" w:color="auto" w:fill="FFFFFF"/>
-        </w:rPr>
-        <w:t>Change the target room type to CUP if the target room is below the SR.</w:t>
-      </w:r>
-    </w:p>
-    <w:p>
-      <w:pPr>
-        <w:rPr>
-          <w:rFonts w:ascii="Times New Roman" w:hAnsi="Times New Roman" w:cs="Times New Roman"/>
-          <w:color w:val="404040" w:themeColor="text1" w:themeTint="BF"/>
-          <w:sz w:val="24"/>
-          <w:szCs w:val="24"/>
-          <w:shd w:val="clear" w:color="auto" w:fill="FFFFFF"/>
-        </w:rPr>
-      </w:pPr>
-      <w:r>
-        <w:rPr>
-          <w:rFonts w:ascii="Times New Roman" w:hAnsi="Times New Roman" w:cs="Times New Roman"/>
-          <w:color w:val="404040" w:themeColor="text1" w:themeTint="BF"/>
-          <w:sz w:val="24"/>
-          <w:szCs w:val="24"/>
-          <w:shd w:val="clear" w:color="auto" w:fill="FFFFFF"/>
-        </w:rPr>
-        <w:t xml:space="preserve">Change the target room type to </w:t>
-      </w:r>
-      <w:r>
-        <w:rPr>
-          <w:rFonts w:ascii="Times New Roman" w:hAnsi="Times New Roman" w:cs="Times New Roman"/>
-          <w:color w:val="404040" w:themeColor="text1" w:themeTint="BF"/>
-          <w:sz w:val="24"/>
-          <w:szCs w:val="24"/>
-          <w:shd w:val="clear" w:color="auto" w:fill="FFFFFF"/>
-        </w:rPr>
-        <w:t>CDR if the target room is above the SR.</w:t>
-      </w:r>
-    </w:p>
-    <w:p>
-      <w:pPr>
-        <w:rPr>
-          <w:rFonts w:ascii="Times New Roman" w:hAnsi="Times New Roman" w:cs="Times New Roman"/>
-          <w:color w:val="404040" w:themeColor="text1" w:themeTint="BF"/>
-          <w:sz w:val="24"/>
-          <w:szCs w:val="24"/>
-          <w:shd w:val="clear" w:color="auto" w:fill="FFFFFF"/>
-        </w:rPr>
-      </w:pPr>
-      <w:r>
-        <w:rPr>
-          <w:rFonts w:ascii="Times New Roman" w:hAnsi="Times New Roman" w:cs="Times New Roman"/>
-          <w:color w:val="404040" w:themeColor="text1" w:themeTint="BF"/>
-          <w:sz w:val="24"/>
-          <w:szCs w:val="24"/>
-          <w:shd w:val="clear" w:color="auto" w:fill="FFFFFF"/>
-        </w:rPr>
-        <w:t xml:space="preserve">If the target room is already </w:t>
-      </w:r>
-      <w:r>
-        <w:rPr>
-          <w:rFonts w:ascii="Times New Roman" w:hAnsi="Times New Roman" w:cs="Times New Roman"/>
-          <w:color w:val="404040" w:themeColor="text1" w:themeTint="BF"/>
-          <w:sz w:val="24"/>
-          <w:szCs w:val="24"/>
-          <w:shd w:val="clear" w:color="auto" w:fill="FFFFFF"/>
-        </w:rPr>
-        <w:t>either</w:t>
-      </w:r>
-      <w:r>
-        <w:rPr>
-          <w:rFonts w:ascii="Times New Roman" w:hAnsi="Times New Roman" w:cs="Times New Roman"/>
-          <w:color w:val="404040" w:themeColor="text1" w:themeTint="BF"/>
-          <w:sz w:val="24"/>
-          <w:szCs w:val="24"/>
-          <w:shd w:val="clear" w:color="auto" w:fill="FFFFFF"/>
-        </w:rPr>
-        <w:t xml:space="preserve"> a SR</w:t>
-      </w:r>
-      <w:r>
-        <w:rPr>
-          <w:rFonts w:ascii="Times New Roman" w:hAnsi="Times New Roman" w:cs="Times New Roman"/>
-          <w:color w:val="404040" w:themeColor="text1" w:themeTint="BF"/>
-          <w:sz w:val="24"/>
-          <w:szCs w:val="24"/>
-          <w:shd w:val="clear" w:color="auto" w:fill="FFFFFF"/>
-        </w:rPr>
-        <w:t>,</w:t>
-      </w:r>
-      <w:r>
-        <w:rPr>
-          <w:rFonts w:ascii="Times New Roman" w:hAnsi="Times New Roman" w:cs="Times New Roman"/>
-          <w:color w:val="404040" w:themeColor="text1" w:themeTint="BF"/>
-          <w:sz w:val="24"/>
-          <w:szCs w:val="24"/>
-          <w:shd w:val="clear" w:color="auto" w:fill="FFFFFF"/>
-        </w:rPr>
-        <w:t xml:space="preserve"> CUP, or CDR change the target room to </w:t>
-      </w:r>
-      <w:r>
-        <w:rPr>
-          <w:rFonts w:ascii="Times New Roman" w:hAnsi="Times New Roman" w:cs="Times New Roman"/>
-          <w:color w:val="404040" w:themeColor="text1" w:themeTint="BF"/>
-          <w:sz w:val="24"/>
-          <w:szCs w:val="24"/>
-          <w:shd w:val="clear" w:color="auto" w:fill="FFFFFF"/>
-        </w:rPr>
-        <w:t>Cross</w:t>
-      </w:r>
-      <w:r>
-        <w:rPr>
-          <w:rFonts w:ascii="Times New Roman" w:hAnsi="Times New Roman" w:cs="Times New Roman"/>
-          <w:color w:val="404040" w:themeColor="text1" w:themeTint="BF"/>
-          <w:sz w:val="24"/>
-          <w:szCs w:val="24"/>
-          <w:shd w:val="clear" w:color="auto" w:fill="FFFFFF"/>
-        </w:rPr>
-        <w:t>road</w:t>
-      </w:r>
-      <w:r>
-        <w:rPr>
-          <w:rFonts w:ascii="Times New Roman" w:hAnsi="Times New Roman" w:cs="Times New Roman"/>
-          <w:color w:val="404040" w:themeColor="text1" w:themeTint="BF"/>
-          <w:sz w:val="24"/>
-          <w:szCs w:val="24"/>
-          <w:shd w:val="clear" w:color="auto" w:fill="FFFFFF"/>
-        </w:rPr>
-        <w:t xml:space="preserve"> Room.</w:t>
-      </w:r>
-    </w:p>
-    <w:p>
-      <w:pPr>
-        <w:rPr>
-          <w:rFonts w:ascii="Times New Roman" w:hAnsi="Times New Roman" w:cs="Times New Roman"/>
-          <w:color w:val="404040" w:themeColor="text1" w:themeTint="BF"/>
-          <w:sz w:val="24"/>
-          <w:szCs w:val="24"/>
-          <w:shd w:val="clear" w:color="auto" w:fill="FFFFFF"/>
-        </w:rPr>
-      </w:pPr>
-      <w:r>
-        <w:rPr>
-          <w:rFonts w:ascii="Times New Roman" w:hAnsi="Times New Roman" w:cs="Times New Roman"/>
-          <w:color w:val="404040" w:themeColor="text1" w:themeTint="BF"/>
-          <w:sz w:val="24"/>
-          <w:szCs w:val="24"/>
-          <w:shd w:val="clear" w:color="auto" w:fill="FFFFFF"/>
-        </w:rPr>
         <w:t xml:space="preserve">Connect the SR template with the correct exit orientation </w:t>
       </w:r>
       <w:r>
@@ -10342,38 +10530,6 @@
     </w:p>
     <w:p>
       <w:pPr>
-        <w:rPr>
-          <w:rFonts w:ascii="Times New Roman" w:hAnsi="Times New Roman" w:cs="Times New Roman"/>
-          <w:color w:val="404040" w:themeColor="text1" w:themeTint="BF"/>
-          <w:sz w:val="24"/>
-          <w:szCs w:val="24"/>
-          <w:shd w:val="clear" w:color="auto" w:fill="FFFFFF"/>
-        </w:rPr>
-      </w:pPr>
-    </w:p>
-    <w:p>
-      <w:pPr>
-        <w:rPr>
-          <w:rFonts w:ascii="Times New Roman" w:hAnsi="Times New Roman" w:cs="Times New Roman"/>
-          <w:color w:val="404040" w:themeColor="text1" w:themeTint="BF"/>
-          <w:sz w:val="24"/>
-          <w:szCs w:val="24"/>
-          <w:u w:val="single"/>
-          <w:shd w:val="clear" w:color="auto" w:fill="FFFFFF"/>
-        </w:rPr>
-      </w:pPr>
-      <w:r>
-        <w:rPr>
-          <w:rFonts w:ascii="Times New Roman" w:hAnsi="Times New Roman" w:cs="Times New Roman"/>
-          <w:color w:val="404040" w:themeColor="text1" w:themeTint="BF"/>
-          <w:sz w:val="24"/>
-          <w:szCs w:val="24"/>
-          <w:u w:val="single"/>
-          <w:shd w:val="clear" w:color="auto" w:fill="FFFFFF"/>
-        </w:rPr>
-        <w:t>(</w:t>
-      </w:r>
-      <w:r>
         <w:rPr>
           <w:rFonts w:ascii="Times New Roman" w:hAnsi="Times New Roman" w:cs="Times New Roman"/>
           <w:i/>
@@ -10381,12 +10537,72 @@
           <w:color w:val="404040" w:themeColor="text1" w:themeTint="BF"/>
           <w:sz w:val="24"/>
           <w:szCs w:val="24"/>
+          <w:shd w:val="clear" w:color="auto" w:fill="FFFFFF"/>
+        </w:rPr>
+      </w:pPr>
+      <w:r>
+        <w:rPr>
+          <w:rFonts w:ascii="Times New Roman" w:hAnsi="Times New Roman" w:cs="Times New Roman"/>
+          <w:i/>
+          <w:iCs/>
+          <w:color w:val="404040" w:themeColor="text1" w:themeTint="BF"/>
+          <w:sz w:val="24"/>
+          <w:szCs w:val="24"/>
+          <w:shd w:val="clear" w:color="auto" w:fill="FFFFFF"/>
+        </w:rPr>
+        <w:t>(</w:t>
+      </w:r>
+      <w:r>
+        <w:rPr>
+          <w:rFonts w:ascii="Times New Roman" w:hAnsi="Times New Roman" w:cs="Times New Roman"/>
+          <w:i/>
+          <w:iCs/>
+          <w:color w:val="404040" w:themeColor="text1" w:themeTint="BF"/>
+          <w:sz w:val="24"/>
+          <w:szCs w:val="24"/>
+          <w:shd w:val="clear" w:color="auto" w:fill="FFFFFF"/>
+        </w:rPr>
+        <w:t>Room Template</w:t>
+      </w:r>
+      <w:r>
+        <w:rPr>
+          <w:rFonts w:ascii="Times New Roman" w:hAnsi="Times New Roman" w:cs="Times New Roman"/>
+          <w:i/>
+          <w:iCs/>
+          <w:color w:val="404040" w:themeColor="text1" w:themeTint="BF"/>
+          <w:sz w:val="24"/>
+          <w:szCs w:val="24"/>
+          <w:shd w:val="clear" w:color="auto" w:fill="FFFFFF"/>
+        </w:rPr>
+        <w:t xml:space="preserve"> see additional text document</w:t>
+      </w:r>
+      <w:r>
+        <w:rPr>
+          <w:rFonts w:ascii="Times New Roman" w:hAnsi="Times New Roman" w:cs="Times New Roman"/>
+          <w:i/>
+          <w:iCs/>
+          <w:color w:val="404040" w:themeColor="text1" w:themeTint="BF"/>
+          <w:sz w:val="24"/>
+          <w:szCs w:val="24"/>
+          <w:shd w:val="clear" w:color="auto" w:fill="FFFFFF"/>
+        </w:rPr>
+        <w:t>)</w:t>
+      </w:r>
+    </w:p>
+    <w:p>
+      <w:pPr>
+        <w:rPr>
+          <w:rFonts w:ascii="Times New Roman" w:hAnsi="Times New Roman" w:cs="Times New Roman"/>
+          <w:color w:val="404040" w:themeColor="text1" w:themeTint="BF"/>
+          <w:sz w:val="24"/>
+          <w:szCs w:val="24"/>
           <w:u w:val="single"/>
           <w:shd w:val="clear" w:color="auto" w:fill="FFFFFF"/>
         </w:rPr>
-        <w:t>Room Template</w:t>
-      </w:r>
-      <w:r>
+      </w:pPr>
+    </w:p>
+    <w:p>
+      <w:pPr>
         <w:rPr>
           <w:rFonts w:ascii="Times New Roman" w:hAnsi="Times New Roman" w:cs="Times New Roman"/>
           <w:color w:val="404040" w:themeColor="text1" w:themeTint="BF"/>
@@ -10395,8 +10611,7 @@
           <w:u w:val="single"/>
           <w:shd w:val="clear" w:color="auto" w:fill="FFFFFF"/>
         </w:rPr>
-        <w:t xml:space="preserve"> see additional text document</w:t>
-      </w:r>
+      </w:pPr>
       <w:r>
         <w:rPr>
           <w:rFonts w:ascii="Times New Roman" w:hAnsi="Times New Roman" w:cs="Times New Roman"/>
@@ -10406,7 +10621,98 @@
           <w:u w:val="single"/>
           <w:shd w:val="clear" w:color="auto" w:fill="FFFFFF"/>
         </w:rPr>
-        <w:t>)</w:t>
+        <w:t>Mob Spawning</w:t>
+      </w:r>
+    </w:p>
+    <w:p>
+      <w:pPr>
+        <w:rPr>
+          <w:rFonts w:ascii="Times New Roman" w:hAnsi="Times New Roman" w:cs="Times New Roman"/>
+          <w:color w:val="404040" w:themeColor="text1" w:themeTint="BF"/>
+          <w:sz w:val="24"/>
+          <w:szCs w:val="24"/>
+          <w:shd w:val="clear" w:color="auto" w:fill="FFFFFF"/>
+        </w:rPr>
+      </w:pPr>
+      <w:r>
+        <w:rPr>
+          <w:rFonts w:ascii="Times New Roman" w:hAnsi="Times New Roman" w:cs="Times New Roman"/>
+          <w:color w:val="404040" w:themeColor="text1" w:themeTint="BF"/>
+          <w:sz w:val="24"/>
+          <w:szCs w:val="24"/>
+          <w:shd w:val="clear" w:color="auto" w:fill="FFFFFF"/>
+        </w:rPr>
+        <w:t xml:space="preserve">Each level will have its own Difficulty Index, which determine the number of </w:t>
+      </w:r>
+      <w:r>
+        <w:rPr>
+          <w:rFonts w:ascii="Times New Roman" w:hAnsi="Times New Roman" w:cs="Times New Roman"/>
+          <w:color w:val="404040" w:themeColor="text1" w:themeTint="BF"/>
+          <w:sz w:val="24"/>
+          <w:szCs w:val="24"/>
+          <w:shd w:val="clear" w:color="auto" w:fill="FFFFFF"/>
+        </w:rPr>
+        <w:t>enemies</w:t>
+      </w:r>
+      <w:r>
+        <w:rPr>
+          <w:rFonts w:ascii="Times New Roman" w:hAnsi="Times New Roman" w:cs="Times New Roman"/>
+          <w:color w:val="404040" w:themeColor="text1" w:themeTint="BF"/>
+          <w:sz w:val="24"/>
+          <w:szCs w:val="24"/>
+          <w:shd w:val="clear" w:color="auto" w:fill="FFFFFF"/>
+        </w:rPr>
+        <w:t xml:space="preserve"> </w:t>
+      </w:r>
+      <w:r>
+        <w:rPr>
+          <w:rFonts w:ascii="Times New Roman" w:hAnsi="Times New Roman" w:cs="Times New Roman"/>
+          <w:color w:val="404040" w:themeColor="text1" w:themeTint="BF"/>
+          <w:sz w:val="24"/>
+          <w:szCs w:val="24"/>
+          <w:shd w:val="clear" w:color="auto" w:fill="FFFFFF"/>
+        </w:rPr>
+        <w:t>spawn</w:t>
+      </w:r>
+      <w:r>
+        <w:rPr>
+          <w:rFonts w:ascii="Times New Roman" w:hAnsi="Times New Roman" w:cs="Times New Roman"/>
+          <w:color w:val="404040" w:themeColor="text1" w:themeTint="BF"/>
+          <w:sz w:val="24"/>
+          <w:szCs w:val="24"/>
+          <w:shd w:val="clear" w:color="auto" w:fill="FFFFFF"/>
+        </w:rPr>
+        <w:t>ing each wave</w:t>
+      </w:r>
+      <w:r>
+        <w:rPr>
+          <w:rFonts w:ascii="Times New Roman" w:hAnsi="Times New Roman" w:cs="Times New Roman"/>
+          <w:color w:val="404040" w:themeColor="text1" w:themeTint="BF"/>
+          <w:sz w:val="24"/>
+          <w:szCs w:val="24"/>
+          <w:shd w:val="clear" w:color="auto" w:fill="FFFFFF"/>
+        </w:rPr>
+        <w:t xml:space="preserve">, types of </w:t>
+      </w:r>
+      <w:r>
+        <w:rPr>
+          <w:rFonts w:ascii="Times New Roman" w:hAnsi="Times New Roman" w:cs="Times New Roman"/>
+          <w:color w:val="404040" w:themeColor="text1" w:themeTint="BF"/>
+          <w:sz w:val="24"/>
+          <w:szCs w:val="24"/>
+          <w:shd w:val="clear" w:color="auto" w:fill="FFFFFF"/>
+        </w:rPr>
+        <w:t>enemy</w:t>
+      </w:r>
+      <w:r>
+        <w:rPr>
+          <w:rFonts w:ascii="Times New Roman" w:hAnsi="Times New Roman" w:cs="Times New Roman"/>
+          <w:color w:val="404040" w:themeColor="text1" w:themeTint="BF"/>
+          <w:sz w:val="24"/>
+          <w:szCs w:val="24"/>
+          <w:shd w:val="clear" w:color="auto" w:fill="FFFFFF"/>
+        </w:rPr>
+        <w:t xml:space="preserve"> spawn, the number of waves of enemies spawn in each room on that level.</w:t>
       </w:r>
     </w:p>
     <w:p>
@@ -13158,7 +13464,7 @@
 </file>
 
 <file path=customXml/itemProps1.xml><?xml version="1.0" encoding="utf-8"?>
-<ds:datastoreItem xmlns:ds="http://schemas.openxmlformats.org/officeDocument/2006/customXml" ds:itemID="{3B11BAEC-23C6-47CF-844D-35D20D471B8E}">
+<ds:datastoreItem xmlns:ds="http://schemas.openxmlformats.org/officeDocument/2006/customXml" ds:itemID="{87A25F0A-74D7-4239-B35C-7BFEA0763F45}">
   <ds:schemaRefs>
     <ds:schemaRef ds:uri="http://schemas.openxmlformats.org/officeDocument/2006/bibliography"/>
   </ds:schemaRefs>

</xml_diff>

<commit_message>
Edit Design Doc -> Add New Enemy; Change Environment Models; Tweak Enemy; Tweak Character Attack Damage
</commit_message>
<xml_diff>
--- a/DesignDoc_Untitlted Roguelike.docx
+++ b/DesignDoc_Untitlted Roguelike.docx
@@ -5942,9 +5942,10 @@
     </w:p>
     <w:p>
       <w:pPr>
-        <w:ind w:firstLine="720"/>
-        <w:rPr>
-          <w:rFonts w:ascii="Times New Roman" w:hAnsi="Times New Roman" w:cs="Times New Roman"/>
+        <w:rPr>
+          <w:rFonts w:ascii="Times New Roman" w:hAnsi="Times New Roman" w:cs="Times New Roman"/>
+          <w:b/>
+          <w:bCs/>
           <w:color w:val="404040" w:themeColor="text1" w:themeTint="BF"/>
           <w:sz w:val="24"/>
           <w:szCs w:val="24"/>
@@ -5961,13 +5962,406 @@
           <w:shd w:val="clear" w:color="auto" w:fill="FFFFFF"/>
         </w:rPr>
         <w:drawing>
-          <wp:anchor distT="0" distB="0" distL="114300" distR="114300" simplePos="0" relativeHeight="251731968" behindDoc="0" locked="0" layoutInCell="1" allowOverlap="1" wp14:anchorId="7496CD62" wp14:editId="448C1086">
+          <wp:anchor distT="0" distB="0" distL="114300" distR="114300" simplePos="0" relativeHeight="251744256" behindDoc="0" locked="0" layoutInCell="1" allowOverlap="1" wp14:anchorId="0564C096" wp14:editId="2DE62139">
             <wp:simplePos x="0" y="0"/>
-            <wp:positionH relativeFrom="column">
-              <wp:posOffset>509743</wp:posOffset>
+            <wp:positionH relativeFrom="margin">
+              <wp:posOffset>-191386</wp:posOffset>
             </wp:positionH>
             <wp:positionV relativeFrom="paragraph">
-              <wp:posOffset>265961</wp:posOffset>
+              <wp:posOffset>307281</wp:posOffset>
+            </wp:positionV>
+            <wp:extent cx="882679" cy="890610"/>
+            <wp:effectExtent l="0" t="0" r="0" b="0"/>
+            <wp:wrapNone/>
+            <wp:docPr id="29" name="Picture 29"/>
+            <wp:cNvGraphicFramePr>
+              <a:graphicFrameLocks xmlns:a="http://schemas.openxmlformats.org/drawingml/2006/main" noChangeAspect="1"/>
+            </wp:cNvGraphicFramePr>
+            <a:graphic xmlns:a="http://schemas.openxmlformats.org/drawingml/2006/main">
+              <a:graphicData uri="http://schemas.openxmlformats.org/drawingml/2006/picture">
+                <pic:pic xmlns:pic="http://schemas.openxmlformats.org/drawingml/2006/picture">
+                  <pic:nvPicPr>
+                    <pic:cNvPr id="0" name="Picture 1"/>
+                    <pic:cNvPicPr>
+                      <a:picLocks noChangeAspect="1" noChangeArrowheads="1"/>
+                    </pic:cNvPicPr>
+                  </pic:nvPicPr>
+                  <pic:blipFill>
+                    <a:blip r:embed="rId11">
+                      <a:extLst>
+                        <a:ext uri="{28A0092B-C50C-407E-A947-70E740481C1C}">
+                          <a14:useLocalDpi xmlns:a14="http://schemas.microsoft.com/office/drawing/2010/main" val="0"/>
+                        </a:ext>
+                      </a:extLst>
+                    </a:blip>
+                    <a:srcRect/>
+                    <a:stretch>
+                      <a:fillRect/>
+                    </a:stretch>
+                  </pic:blipFill>
+                  <pic:spPr bwMode="auto">
+                    <a:xfrm>
+                      <a:off x="0" y="0"/>
+                      <a:ext cx="882679" cy="890610"/>
+                    </a:xfrm>
+                    <a:prstGeom prst="rect">
+                      <a:avLst/>
+                    </a:prstGeom>
+                    <a:noFill/>
+                    <a:ln>
+                      <a:noFill/>
+                    </a:ln>
+                  </pic:spPr>
+                </pic:pic>
+              </a:graphicData>
+            </a:graphic>
+            <wp14:sizeRelH relativeFrom="margin">
+              <wp14:pctWidth>0</wp14:pctWidth>
+            </wp14:sizeRelH>
+            <wp14:sizeRelV relativeFrom="margin">
+              <wp14:pctHeight>0</wp14:pctHeight>
+            </wp14:sizeRelV>
+          </wp:anchor>
+        </w:drawing>
+      </w:r>
+      <w:r>
+        <w:rPr>
+          <w:rFonts w:ascii="Times New Roman" w:hAnsi="Times New Roman" w:cs="Times New Roman" w:hint="eastAsia"/>
+          <w:b/>
+          <w:bCs/>
+          <w:color w:val="404040" w:themeColor="text1" w:themeTint="BF"/>
+          <w:sz w:val="24"/>
+          <w:szCs w:val="24"/>
+          <w:shd w:val="clear" w:color="auto" w:fill="FFFFFF"/>
+        </w:rPr>
+        <w:t>G</w:t>
+      </w:r>
+      <w:r>
+        <w:rPr>
+          <w:rFonts w:ascii="Times New Roman" w:hAnsi="Times New Roman" w:cs="Times New Roman"/>
+          <w:b/>
+          <w:bCs/>
+          <w:color w:val="404040" w:themeColor="text1" w:themeTint="BF"/>
+          <w:sz w:val="24"/>
+          <w:szCs w:val="24"/>
+          <w:shd w:val="clear" w:color="auto" w:fill="FFFFFF"/>
+        </w:rPr>
+        <w:t>oblin</w:t>
+      </w:r>
+      <w:r>
+        <w:rPr>
+          <w:rFonts w:ascii="Times New Roman" w:hAnsi="Times New Roman" w:cs="Times New Roman"/>
+          <w:b/>
+          <w:bCs/>
+          <w:color w:val="404040" w:themeColor="text1" w:themeTint="BF"/>
+          <w:sz w:val="24"/>
+          <w:szCs w:val="24"/>
+          <w:shd w:val="clear" w:color="auto" w:fill="FFFFFF"/>
+        </w:rPr>
+        <w:t xml:space="preserve"> </w:t>
+      </w:r>
+      <w:r>
+        <w:rPr>
+          <w:rFonts w:ascii="Times New Roman" w:hAnsi="Times New Roman" w:cs="Times New Roman"/>
+          <w:b/>
+          <w:bCs/>
+          <w:color w:val="404040" w:themeColor="text1" w:themeTint="BF"/>
+          <w:sz w:val="24"/>
+          <w:szCs w:val="24"/>
+          <w:shd w:val="clear" w:color="auto" w:fill="FFFFFF"/>
+        </w:rPr>
+        <w:tab/>
+      </w:r>
+    </w:p>
+    <w:p>
+      <w:pPr>
+        <w:ind w:left="720" w:firstLine="720"/>
+        <w:rPr>
+          <w:rFonts w:ascii="Times New Roman" w:hAnsi="Times New Roman" w:cs="Times New Roman"/>
+          <w:color w:val="404040" w:themeColor="text1" w:themeTint="BF"/>
+          <w:sz w:val="24"/>
+          <w:szCs w:val="24"/>
+          <w:shd w:val="clear" w:color="auto" w:fill="FFFFFF"/>
+        </w:rPr>
+      </w:pPr>
+      <w:r>
+        <w:rPr>
+          <w:rFonts w:ascii="Times New Roman" w:hAnsi="Times New Roman" w:cs="Times New Roman"/>
+          <w:color w:val="404040" w:themeColor="text1" w:themeTint="BF"/>
+          <w:sz w:val="24"/>
+          <w:szCs w:val="24"/>
+          <w:shd w:val="clear" w:color="auto" w:fill="FFFFFF"/>
+        </w:rPr>
+        <w:t>Attack Mode: Melee</w:t>
+      </w:r>
+    </w:p>
+    <w:p>
+      <w:pPr>
+        <w:ind w:left="720" w:firstLine="720"/>
+        <w:rPr>
+          <w:rFonts w:ascii="Times New Roman" w:hAnsi="Times New Roman" w:cs="Times New Roman"/>
+          <w:color w:val="404040" w:themeColor="text1" w:themeTint="BF"/>
+          <w:sz w:val="24"/>
+          <w:szCs w:val="24"/>
+          <w:shd w:val="clear" w:color="auto" w:fill="FFFFFF"/>
+        </w:rPr>
+      </w:pPr>
+      <w:r>
+        <w:rPr>
+          <w:rFonts w:ascii="Times New Roman" w:hAnsi="Times New Roman" w:cs="Times New Roman"/>
+          <w:color w:val="404040" w:themeColor="text1" w:themeTint="BF"/>
+          <w:sz w:val="24"/>
+          <w:szCs w:val="24"/>
+          <w:shd w:val="clear" w:color="auto" w:fill="FFFFFF"/>
+        </w:rPr>
+        <w:t xml:space="preserve">Max Health: </w:t>
+      </w:r>
+      <w:r>
+        <w:rPr>
+          <w:rFonts w:ascii="Times New Roman" w:hAnsi="Times New Roman" w:cs="Times New Roman"/>
+          <w:color w:val="404040" w:themeColor="text1" w:themeTint="BF"/>
+          <w:sz w:val="24"/>
+          <w:szCs w:val="24"/>
+          <w:shd w:val="clear" w:color="auto" w:fill="FFFFFF"/>
+        </w:rPr>
+        <w:t>8</w:t>
+      </w:r>
+    </w:p>
+    <w:p>
+      <w:pPr>
+        <w:ind w:left="720" w:firstLine="720"/>
+        <w:rPr>
+          <w:rFonts w:ascii="Times New Roman" w:hAnsi="Times New Roman" w:cs="Times New Roman"/>
+          <w:color w:val="404040" w:themeColor="text1" w:themeTint="BF"/>
+          <w:sz w:val="24"/>
+          <w:szCs w:val="24"/>
+          <w:shd w:val="clear" w:color="auto" w:fill="FFFFFF"/>
+        </w:rPr>
+      </w:pPr>
+      <w:r>
+        <w:rPr>
+          <w:rFonts w:ascii="Times New Roman" w:hAnsi="Times New Roman" w:cs="Times New Roman"/>
+          <w:color w:val="404040" w:themeColor="text1" w:themeTint="BF"/>
+          <w:sz w:val="24"/>
+          <w:szCs w:val="24"/>
+          <w:shd w:val="clear" w:color="auto" w:fill="FFFFFF"/>
+        </w:rPr>
+        <w:t xml:space="preserve">Move Speed: </w:t>
+      </w:r>
+      <w:r>
+        <w:rPr>
+          <w:rFonts w:ascii="Times New Roman" w:hAnsi="Times New Roman" w:cs="Times New Roman"/>
+          <w:color w:val="404040" w:themeColor="text1" w:themeTint="BF"/>
+          <w:sz w:val="24"/>
+          <w:szCs w:val="24"/>
+          <w:shd w:val="clear" w:color="auto" w:fill="FFFFFF"/>
+        </w:rPr>
+        <w:t>2</w:t>
+      </w:r>
+    </w:p>
+    <w:p>
+      <w:pPr>
+        <w:ind w:left="720" w:firstLine="720"/>
+        <w:rPr>
+          <w:rFonts w:ascii="Times New Roman" w:hAnsi="Times New Roman" w:cs="Times New Roman"/>
+          <w:color w:val="404040" w:themeColor="text1" w:themeTint="BF"/>
+          <w:sz w:val="24"/>
+          <w:szCs w:val="24"/>
+          <w:shd w:val="clear" w:color="auto" w:fill="FFFFFF"/>
+        </w:rPr>
+      </w:pPr>
+      <w:r>
+        <w:rPr>
+          <w:rFonts w:ascii="Times New Roman" w:hAnsi="Times New Roman" w:cs="Times New Roman"/>
+          <w:color w:val="404040" w:themeColor="text1" w:themeTint="BF"/>
+          <w:sz w:val="24"/>
+          <w:szCs w:val="24"/>
+          <w:shd w:val="clear" w:color="auto" w:fill="FFFFFF"/>
+        </w:rPr>
+        <w:t xml:space="preserve">Damage Dealt: </w:t>
+      </w:r>
+      <w:r>
+        <w:rPr>
+          <w:rFonts w:ascii="Times New Roman" w:hAnsi="Times New Roman" w:cs="Times New Roman"/>
+          <w:color w:val="404040" w:themeColor="text1" w:themeTint="BF"/>
+          <w:sz w:val="24"/>
+          <w:szCs w:val="24"/>
+          <w:shd w:val="clear" w:color="auto" w:fill="FFFFFF"/>
+        </w:rPr>
+        <w:t>15</w:t>
+      </w:r>
+    </w:p>
+    <w:p>
+      <w:pPr>
+        <w:ind w:left="720" w:firstLine="720"/>
+        <w:rPr>
+          <w:rFonts w:ascii="Times New Roman" w:hAnsi="Times New Roman" w:cs="Times New Roman"/>
+          <w:color w:val="404040" w:themeColor="text1" w:themeTint="BF"/>
+          <w:sz w:val="24"/>
+          <w:szCs w:val="24"/>
+          <w:shd w:val="clear" w:color="auto" w:fill="FFFFFF"/>
+        </w:rPr>
+      </w:pPr>
+      <w:r>
+        <w:rPr>
+          <w:rFonts w:ascii="Times New Roman" w:hAnsi="Times New Roman" w:cs="Times New Roman"/>
+          <w:color w:val="404040" w:themeColor="text1" w:themeTint="BF"/>
+          <w:sz w:val="24"/>
+          <w:szCs w:val="24"/>
+          <w:shd w:val="clear" w:color="auto" w:fill="FFFFFF"/>
+        </w:rPr>
+        <w:t xml:space="preserve">Search Range: 5 </w:t>
+      </w:r>
+    </w:p>
+    <w:p>
+      <w:pPr>
+        <w:ind w:left="720" w:firstLine="720"/>
+        <w:rPr>
+          <w:rFonts w:ascii="Times New Roman" w:hAnsi="Times New Roman" w:cs="Times New Roman"/>
+          <w:color w:val="404040" w:themeColor="text1" w:themeTint="BF"/>
+          <w:sz w:val="24"/>
+          <w:szCs w:val="24"/>
+          <w:shd w:val="clear" w:color="auto" w:fill="FFFFFF"/>
+        </w:rPr>
+      </w:pPr>
+      <w:r>
+        <w:rPr>
+          <w:rFonts w:ascii="Times New Roman" w:hAnsi="Times New Roman" w:cs="Times New Roman"/>
+          <w:color w:val="404040" w:themeColor="text1" w:themeTint="BF"/>
+          <w:sz w:val="24"/>
+          <w:szCs w:val="24"/>
+          <w:shd w:val="clear" w:color="auto" w:fill="FFFFFF"/>
+        </w:rPr>
+        <w:t>Reset Radius: 2</w:t>
+      </w:r>
+    </w:p>
+    <w:p>
+      <w:pPr>
+        <w:ind w:left="720" w:firstLine="720"/>
+        <w:rPr>
+          <w:rFonts w:ascii="Times New Roman" w:hAnsi="Times New Roman" w:cs="Times New Roman"/>
+          <w:color w:val="404040" w:themeColor="text1" w:themeTint="BF"/>
+          <w:sz w:val="24"/>
+          <w:szCs w:val="24"/>
+          <w:shd w:val="clear" w:color="auto" w:fill="FFFFFF"/>
+        </w:rPr>
+      </w:pPr>
+      <w:r>
+        <w:rPr>
+          <w:rFonts w:ascii="Times New Roman" w:hAnsi="Times New Roman" w:cs="Times New Roman"/>
+          <w:color w:val="404040" w:themeColor="text1" w:themeTint="BF"/>
+          <w:sz w:val="24"/>
+          <w:szCs w:val="24"/>
+          <w:shd w:val="clear" w:color="auto" w:fill="FFFFFF"/>
+        </w:rPr>
+        <w:t>Location: Goblin Forest</w:t>
+      </w:r>
+    </w:p>
+    <w:p>
+      <w:pPr>
+        <w:rPr>
+          <w:rFonts w:ascii="Times New Roman" w:hAnsi="Times New Roman" w:cs="Times New Roman"/>
+          <w:color w:val="404040" w:themeColor="text1" w:themeTint="BF"/>
+          <w:sz w:val="24"/>
+          <w:szCs w:val="24"/>
+          <w:shd w:val="clear" w:color="auto" w:fill="FFFFFF"/>
+        </w:rPr>
+      </w:pPr>
+      <w:r>
+        <w:rPr>
+          <w:rFonts w:ascii="Times New Roman" w:hAnsi="Times New Roman" w:cs="Times New Roman"/>
+          <w:color w:val="404040" w:themeColor="text1" w:themeTint="BF"/>
+          <w:sz w:val="24"/>
+          <w:szCs w:val="24"/>
+          <w:shd w:val="clear" w:color="auto" w:fill="FFFFFF"/>
+        </w:rPr>
+        <w:t xml:space="preserve">Move towards and follow the player once player moved in the search range. </w:t>
+      </w:r>
+    </w:p>
+    <w:p>
+      <w:pPr>
+        <w:rPr>
+          <w:rFonts w:ascii="Times New Roman" w:hAnsi="Times New Roman" w:cs="Times New Roman"/>
+          <w:color w:val="404040" w:themeColor="text1" w:themeTint="BF"/>
+          <w:sz w:val="24"/>
+          <w:szCs w:val="24"/>
+          <w:shd w:val="clear" w:color="auto" w:fill="FFFFFF"/>
+        </w:rPr>
+      </w:pPr>
+      <w:r>
+        <w:rPr>
+          <w:rFonts w:ascii="Times New Roman" w:hAnsi="Times New Roman" w:cs="Times New Roman"/>
+          <w:color w:val="404040" w:themeColor="text1" w:themeTint="BF"/>
+          <w:sz w:val="24"/>
+          <w:szCs w:val="24"/>
+          <w:shd w:val="clear" w:color="auto" w:fill="FFFFFF"/>
+        </w:rPr>
+        <w:t>Attack when move close enough to the player.</w:t>
+      </w:r>
+      <w:r>
+        <w:rPr>
+          <w:rFonts w:ascii="Times New Roman" w:hAnsi="Times New Roman" w:cs="Times New Roman"/>
+          <w:color w:val="404040" w:themeColor="text1" w:themeTint="BF"/>
+          <w:sz w:val="24"/>
+          <w:szCs w:val="24"/>
+          <w:shd w:val="clear" w:color="auto" w:fill="FFFFFF"/>
+        </w:rPr>
+        <w:t xml:space="preserve"> Cannot move while attacking.</w:t>
+      </w:r>
+      <w:r>
+        <w:rPr>
+          <w:rFonts w:ascii="Times New Roman" w:hAnsi="Times New Roman" w:cs="Times New Roman"/>
+          <w:color w:val="404040" w:themeColor="text1" w:themeTint="BF"/>
+          <w:sz w:val="24"/>
+          <w:szCs w:val="24"/>
+          <w:shd w:val="clear" w:color="auto" w:fill="FFFFFF"/>
+        </w:rPr>
+        <w:t xml:space="preserve"> </w:t>
+      </w:r>
+    </w:p>
+    <w:p>
+      <w:pPr>
+        <w:ind w:firstLine="720"/>
+        <w:rPr>
+          <w:rFonts w:ascii="Times New Roman" w:hAnsi="Times New Roman" w:cs="Times New Roman"/>
+          <w:b/>
+          <w:bCs/>
+          <w:color w:val="404040" w:themeColor="text1" w:themeTint="BF"/>
+          <w:sz w:val="24"/>
+          <w:szCs w:val="24"/>
+          <w:shd w:val="clear" w:color="auto" w:fill="FFFFFF"/>
+        </w:rPr>
+      </w:pPr>
+    </w:p>
+    <w:p>
+      <w:pPr>
+        <w:rPr>
+          <w:rFonts w:ascii="Times New Roman" w:hAnsi="Times New Roman" w:cs="Times New Roman"/>
+          <w:b/>
+          <w:bCs/>
+          <w:color w:val="404040" w:themeColor="text1" w:themeTint="BF"/>
+          <w:sz w:val="24"/>
+          <w:szCs w:val="24"/>
+          <w:shd w:val="clear" w:color="auto" w:fill="FFFFFF"/>
+        </w:rPr>
+      </w:pPr>
+      <w:r>
+        <w:rPr>
+          <w:rFonts w:ascii="Times New Roman" w:hAnsi="Times New Roman" w:cs="Times New Roman"/>
+          <w:noProof/>
+          <w:color w:val="404040" w:themeColor="text1" w:themeTint="BF"/>
+          <w:sz w:val="24"/>
+          <w:szCs w:val="24"/>
+          <w:shd w:val="clear" w:color="auto" w:fill="FFFFFF"/>
+        </w:rPr>
+        <w:drawing>
+          <wp:anchor distT="0" distB="0" distL="114300" distR="114300" simplePos="0" relativeHeight="251731968" behindDoc="0" locked="0" layoutInCell="1" allowOverlap="1" wp14:anchorId="7496CD62" wp14:editId="7C32F621">
+            <wp:simplePos x="0" y="0"/>
+            <wp:positionH relativeFrom="margin">
+              <wp:align>left</wp:align>
+            </wp:positionH>
+            <wp:positionV relativeFrom="paragraph">
+              <wp:posOffset>265430</wp:posOffset>
             </wp:positionV>
             <wp:extent cx="659219" cy="714865"/>
             <wp:effectExtent l="0" t="0" r="0" b="9525"/>
@@ -5986,7 +6380,7 @@
                     </pic:cNvPicPr>
                   </pic:nvPicPr>
                   <pic:blipFill>
-                    <a:blip r:embed="rId11" cstate="print">
+                    <a:blip r:embed="rId12" cstate="print">
                       <a:extLst>
                         <a:ext uri="{28A0092B-C50C-407E-A947-70E740481C1C}">
                           <a14:useLocalDpi xmlns:a14="http://schemas.microsoft.com/office/drawing/2010/main" val="0"/>
@@ -6059,6 +6453,18 @@
         </w:rPr>
         <w:tab/>
       </w:r>
+    </w:p>
+    <w:p>
+      <w:pPr>
+        <w:ind w:left="720" w:firstLine="720"/>
+        <w:rPr>
+          <w:rFonts w:ascii="Times New Roman" w:hAnsi="Times New Roman" w:cs="Times New Roman"/>
+          <w:color w:val="404040" w:themeColor="text1" w:themeTint="BF"/>
+          <w:sz w:val="24"/>
+          <w:szCs w:val="24"/>
+          <w:shd w:val="clear" w:color="auto" w:fill="FFFFFF"/>
+        </w:rPr>
+      </w:pPr>
       <w:r>
         <w:rPr>
           <w:rFonts w:ascii="Times New Roman" w:hAnsi="Times New Roman" w:cs="Times New Roman"/>
@@ -6072,29 +6478,39 @@
     </w:p>
     <w:p>
       <w:pPr>
-        <w:ind w:left="1440" w:firstLine="720"/>
-        <w:rPr>
-          <w:rFonts w:ascii="Times New Roman" w:hAnsi="Times New Roman" w:cs="Times New Roman"/>
-          <w:color w:val="404040" w:themeColor="text1" w:themeTint="BF"/>
-          <w:sz w:val="24"/>
-          <w:szCs w:val="24"/>
-          <w:shd w:val="clear" w:color="auto" w:fill="FFFFFF"/>
-        </w:rPr>
-      </w:pPr>
-      <w:r>
-        <w:rPr>
-          <w:rFonts w:ascii="Times New Roman" w:hAnsi="Times New Roman" w:cs="Times New Roman"/>
-          <w:color w:val="404040" w:themeColor="text1" w:themeTint="BF"/>
-          <w:sz w:val="24"/>
-          <w:szCs w:val="24"/>
-          <w:shd w:val="clear" w:color="auto" w:fill="FFFFFF"/>
-        </w:rPr>
-        <w:t>Max Health: 50</w:t>
-      </w:r>
-    </w:p>
-    <w:p>
-      <w:pPr>
-        <w:ind w:left="2160"/>
+        <w:ind w:left="720" w:firstLine="720"/>
+        <w:rPr>
+          <w:rFonts w:ascii="Times New Roman" w:hAnsi="Times New Roman" w:cs="Times New Roman"/>
+          <w:color w:val="404040" w:themeColor="text1" w:themeTint="BF"/>
+          <w:sz w:val="24"/>
+          <w:szCs w:val="24"/>
+          <w:shd w:val="clear" w:color="auto" w:fill="FFFFFF"/>
+        </w:rPr>
+      </w:pPr>
+      <w:r>
+        <w:rPr>
+          <w:rFonts w:ascii="Times New Roman" w:hAnsi="Times New Roman" w:cs="Times New Roman"/>
+          <w:color w:val="404040" w:themeColor="text1" w:themeTint="BF"/>
+          <w:sz w:val="24"/>
+          <w:szCs w:val="24"/>
+          <w:shd w:val="clear" w:color="auto" w:fill="FFFFFF"/>
+        </w:rPr>
+        <w:t xml:space="preserve">Max Health: </w:t>
+      </w:r>
+      <w:r>
+        <w:rPr>
+          <w:rFonts w:ascii="Times New Roman" w:hAnsi="Times New Roman" w:cs="Times New Roman"/>
+          <w:color w:val="404040" w:themeColor="text1" w:themeTint="BF"/>
+          <w:sz w:val="24"/>
+          <w:szCs w:val="24"/>
+          <w:shd w:val="clear" w:color="auto" w:fill="FFFFFF"/>
+        </w:rPr>
+        <w:t>45</w:t>
+      </w:r>
+    </w:p>
+    <w:p>
+      <w:pPr>
+        <w:ind w:left="720" w:firstLine="720"/>
         <w:rPr>
           <w:rFonts w:ascii="Times New Roman" w:hAnsi="Times New Roman" w:cs="Times New Roman"/>
           <w:color w:val="404040" w:themeColor="text1" w:themeTint="BF"/>
@@ -6116,29 +6532,39 @@
     </w:p>
     <w:p>
       <w:pPr>
-        <w:ind w:left="2160"/>
-        <w:rPr>
-          <w:rFonts w:ascii="Times New Roman" w:hAnsi="Times New Roman" w:cs="Times New Roman"/>
-          <w:color w:val="404040" w:themeColor="text1" w:themeTint="BF"/>
-          <w:sz w:val="24"/>
-          <w:szCs w:val="24"/>
-          <w:shd w:val="clear" w:color="auto" w:fill="FFFFFF"/>
-        </w:rPr>
-      </w:pPr>
-      <w:r>
-        <w:rPr>
-          <w:rFonts w:ascii="Times New Roman" w:hAnsi="Times New Roman" w:cs="Times New Roman"/>
-          <w:color w:val="404040" w:themeColor="text1" w:themeTint="BF"/>
-          <w:sz w:val="24"/>
-          <w:szCs w:val="24"/>
-          <w:shd w:val="clear" w:color="auto" w:fill="FFFFFF"/>
-        </w:rPr>
-        <w:t>Turning Speed: 900</w:t>
-      </w:r>
-    </w:p>
-    <w:p>
-      <w:pPr>
-        <w:ind w:left="1440" w:firstLine="720"/>
+        <w:ind w:left="720" w:firstLine="720"/>
+        <w:rPr>
+          <w:rFonts w:ascii="Times New Roman" w:hAnsi="Times New Roman" w:cs="Times New Roman"/>
+          <w:color w:val="404040" w:themeColor="text1" w:themeTint="BF"/>
+          <w:sz w:val="24"/>
+          <w:szCs w:val="24"/>
+          <w:shd w:val="clear" w:color="auto" w:fill="FFFFFF"/>
+        </w:rPr>
+      </w:pPr>
+      <w:r>
+        <w:rPr>
+          <w:rFonts w:ascii="Times New Roman" w:hAnsi="Times New Roman" w:cs="Times New Roman"/>
+          <w:color w:val="404040" w:themeColor="text1" w:themeTint="BF"/>
+          <w:sz w:val="24"/>
+          <w:szCs w:val="24"/>
+          <w:shd w:val="clear" w:color="auto" w:fill="FFFFFF"/>
+        </w:rPr>
+        <w:t xml:space="preserve">Damage Dealt: </w:t>
+      </w:r>
+      <w:r>
+        <w:rPr>
+          <w:rFonts w:ascii="Times New Roman" w:hAnsi="Times New Roman" w:cs="Times New Roman"/>
+          <w:color w:val="404040" w:themeColor="text1" w:themeTint="BF"/>
+          <w:sz w:val="24"/>
+          <w:szCs w:val="24"/>
+          <w:shd w:val="clear" w:color="auto" w:fill="FFFFFF"/>
+        </w:rPr>
+        <w:t>30</w:t>
+      </w:r>
+    </w:p>
+    <w:p>
+      <w:pPr>
+        <w:ind w:left="720" w:firstLine="720"/>
         <w:rPr>
           <w:rFonts w:ascii="Times New Roman" w:hAnsi="Times New Roman" w:cs="Times New Roman"/>
           <w:color w:val="404040" w:themeColor="text1" w:themeTint="BF"/>
@@ -6160,7 +6586,7 @@
     </w:p>
     <w:p>
       <w:pPr>
-        <w:ind w:left="1440" w:firstLine="720"/>
+        <w:ind w:left="720" w:firstLine="720"/>
         <w:rPr>
           <w:rFonts w:ascii="Times New Roman" w:hAnsi="Times New Roman" w:cs="Times New Roman"/>
           <w:color w:val="404040" w:themeColor="text1" w:themeTint="BF"/>
@@ -6182,34 +6608,44 @@
     </w:p>
     <w:p>
       <w:pPr>
-        <w:ind w:left="1440" w:firstLine="720"/>
-        <w:rPr>
-          <w:rFonts w:ascii="Times New Roman" w:hAnsi="Times New Roman" w:cs="Times New Roman"/>
-          <w:color w:val="404040" w:themeColor="text1" w:themeTint="BF"/>
-          <w:sz w:val="24"/>
-          <w:szCs w:val="24"/>
-          <w:shd w:val="clear" w:color="auto" w:fill="FFFFFF"/>
-        </w:rPr>
-      </w:pPr>
-      <w:r>
-        <w:rPr>
-          <w:rFonts w:ascii="Times New Roman" w:hAnsi="Times New Roman" w:cs="Times New Roman"/>
-          <w:color w:val="404040" w:themeColor="text1" w:themeTint="BF"/>
-          <w:sz w:val="24"/>
-          <w:szCs w:val="24"/>
-          <w:shd w:val="clear" w:color="auto" w:fill="FFFFFF"/>
-        </w:rPr>
-        <w:t xml:space="preserve">Difficulty Index: </w:t>
-      </w:r>
-      <w:r>
-        <w:rPr>
-          <w:rFonts w:ascii="Times New Roman" w:hAnsi="Times New Roman" w:cs="Times New Roman"/>
-          <w:color w:val="404040" w:themeColor="text1" w:themeTint="BF"/>
-          <w:sz w:val="24"/>
-          <w:szCs w:val="24"/>
-          <w:shd w:val="clear" w:color="auto" w:fill="FFFFFF"/>
-        </w:rPr>
-        <w:t>2</w:t>
+        <w:ind w:left="720" w:firstLine="720"/>
+        <w:rPr>
+          <w:rFonts w:ascii="Times New Roman" w:hAnsi="Times New Roman" w:cs="Times New Roman"/>
+          <w:color w:val="404040" w:themeColor="text1" w:themeTint="BF"/>
+          <w:sz w:val="24"/>
+          <w:szCs w:val="24"/>
+          <w:shd w:val="clear" w:color="auto" w:fill="FFFFFF"/>
+        </w:rPr>
+      </w:pPr>
+      <w:r>
+        <w:rPr>
+          <w:rFonts w:ascii="Times New Roman" w:hAnsi="Times New Roman" w:cs="Times New Roman"/>
+          <w:color w:val="404040" w:themeColor="text1" w:themeTint="BF"/>
+          <w:sz w:val="24"/>
+          <w:szCs w:val="24"/>
+          <w:shd w:val="clear" w:color="auto" w:fill="FFFFFF"/>
+        </w:rPr>
+        <w:t>Location</w:t>
+      </w:r>
+      <w:r>
+        <w:rPr>
+          <w:rFonts w:ascii="Times New Roman" w:hAnsi="Times New Roman" w:cs="Times New Roman"/>
+          <w:color w:val="404040" w:themeColor="text1" w:themeTint="BF"/>
+          <w:sz w:val="24"/>
+          <w:szCs w:val="24"/>
+          <w:shd w:val="clear" w:color="auto" w:fill="FFFFFF"/>
+        </w:rPr>
+        <w:t xml:space="preserve">: </w:t>
+      </w:r>
+      <w:r>
+        <w:rPr>
+          <w:rFonts w:ascii="Times New Roman" w:hAnsi="Times New Roman" w:cs="Times New Roman"/>
+          <w:color w:val="404040" w:themeColor="text1" w:themeTint="BF"/>
+          <w:sz w:val="24"/>
+          <w:szCs w:val="24"/>
+          <w:shd w:val="clear" w:color="auto" w:fill="FFFFFF"/>
+        </w:rPr>
+        <w:t>Goblin Forest</w:t>
       </w:r>
     </w:p>
     <w:p>
@@ -6300,9 +6736,10 @@
     </w:p>
     <w:p>
       <w:pPr>
-        <w:ind w:firstLine="720"/>
-        <w:rPr>
-          <w:rFonts w:ascii="Times New Roman" w:hAnsi="Times New Roman" w:cs="Times New Roman"/>
+        <w:rPr>
+          <w:rFonts w:ascii="Times New Roman" w:hAnsi="Times New Roman" w:cs="Times New Roman"/>
+          <w:b/>
+          <w:bCs/>
           <w:color w:val="404040" w:themeColor="text1" w:themeTint="BF"/>
           <w:sz w:val="24"/>
           <w:szCs w:val="24"/>
@@ -6319,15 +6756,15 @@
           <w:shd w:val="clear" w:color="auto" w:fill="FFFFFF"/>
         </w:rPr>
         <w:drawing>
-          <wp:anchor distT="0" distB="0" distL="114300" distR="114300" simplePos="0" relativeHeight="251732992" behindDoc="0" locked="0" layoutInCell="1" allowOverlap="1" wp14:anchorId="56A2DBB5" wp14:editId="1CF67962">
+          <wp:anchor distT="0" distB="0" distL="114300" distR="114300" simplePos="0" relativeHeight="251732992" behindDoc="0" locked="0" layoutInCell="1" allowOverlap="1" wp14:anchorId="56A2DBB5" wp14:editId="26B11819">
             <wp:simplePos x="0" y="0"/>
-            <wp:positionH relativeFrom="column">
-              <wp:posOffset>382432</wp:posOffset>
+            <wp:positionH relativeFrom="margin">
+              <wp:align>left</wp:align>
             </wp:positionH>
             <wp:positionV relativeFrom="paragraph">
-              <wp:posOffset>193291</wp:posOffset>
+              <wp:posOffset>297180</wp:posOffset>
             </wp:positionV>
-            <wp:extent cx="1086169" cy="1031358"/>
+            <wp:extent cx="924560" cy="878205"/>
             <wp:effectExtent l="0" t="0" r="0" b="0"/>
             <wp:wrapNone/>
             <wp:docPr id="28" name="Picture 28"/>
@@ -6344,7 +6781,7 @@
                     </pic:cNvPicPr>
                   </pic:nvPicPr>
                   <pic:blipFill>
-                    <a:blip r:embed="rId12" cstate="print">
+                    <a:blip r:embed="rId13" cstate="print">
                       <a:extLst>
                         <a:ext uri="{28A0092B-C50C-407E-A947-70E740481C1C}">
                           <a14:useLocalDpi xmlns:a14="http://schemas.microsoft.com/office/drawing/2010/main" val="0"/>
@@ -6359,7 +6796,7 @@
                   <pic:spPr bwMode="auto">
                     <a:xfrm>
                       <a:off x="0" y="0"/>
-                      <a:ext cx="1086169" cy="1031358"/>
+                      <a:ext cx="924560" cy="878205"/>
                     </a:xfrm>
                     <a:prstGeom prst="rect">
                       <a:avLst/>
@@ -6441,6 +6878,18 @@
         </w:rPr>
         <w:tab/>
       </w:r>
+    </w:p>
+    <w:p>
+      <w:pPr>
+        <w:ind w:left="720" w:firstLine="720"/>
+        <w:rPr>
+          <w:rFonts w:ascii="Times New Roman" w:hAnsi="Times New Roman" w:cs="Times New Roman"/>
+          <w:color w:val="404040" w:themeColor="text1" w:themeTint="BF"/>
+          <w:sz w:val="24"/>
+          <w:szCs w:val="24"/>
+          <w:shd w:val="clear" w:color="auto" w:fill="FFFFFF"/>
+        </w:rPr>
+      </w:pPr>
       <w:r>
         <w:rPr>
           <w:rFonts w:ascii="Times New Roman" w:hAnsi="Times New Roman" w:cs="Times New Roman"/>
@@ -6464,7 +6913,7 @@
     </w:p>
     <w:p>
       <w:pPr>
-        <w:ind w:left="1440" w:firstLine="720"/>
+        <w:ind w:left="720" w:firstLine="720"/>
         <w:rPr>
           <w:rFonts w:ascii="Times New Roman" w:hAnsi="Times New Roman" w:cs="Times New Roman"/>
           <w:color w:val="404040" w:themeColor="text1" w:themeTint="BF"/>
@@ -6491,12 +6940,12 @@
           <w:szCs w:val="24"/>
           <w:shd w:val="clear" w:color="auto" w:fill="FFFFFF"/>
         </w:rPr>
-        <w:t>30</w:t>
-      </w:r>
-    </w:p>
-    <w:p>
-      <w:pPr>
-        <w:ind w:left="2160"/>
+        <w:t>20</w:t>
+      </w:r>
+    </w:p>
+    <w:p>
+      <w:pPr>
+        <w:ind w:left="720" w:firstLine="720"/>
         <w:rPr>
           <w:rFonts w:ascii="Times New Roman" w:hAnsi="Times New Roman" w:cs="Times New Roman"/>
           <w:color w:val="404040" w:themeColor="text1" w:themeTint="BF"/>
@@ -6518,39 +6967,29 @@
     </w:p>
     <w:p>
       <w:pPr>
-        <w:ind w:left="2160"/>
-        <w:rPr>
-          <w:rFonts w:ascii="Times New Roman" w:hAnsi="Times New Roman" w:cs="Times New Roman"/>
-          <w:color w:val="404040" w:themeColor="text1" w:themeTint="BF"/>
-          <w:sz w:val="24"/>
-          <w:szCs w:val="24"/>
-          <w:shd w:val="clear" w:color="auto" w:fill="FFFFFF"/>
-        </w:rPr>
-      </w:pPr>
-      <w:r>
-        <w:rPr>
-          <w:rFonts w:ascii="Times New Roman" w:hAnsi="Times New Roman" w:cs="Times New Roman"/>
-          <w:color w:val="404040" w:themeColor="text1" w:themeTint="BF"/>
-          <w:sz w:val="24"/>
-          <w:szCs w:val="24"/>
-          <w:shd w:val="clear" w:color="auto" w:fill="FFFFFF"/>
-        </w:rPr>
-        <w:t xml:space="preserve">Turning Speed: </w:t>
-      </w:r>
-      <w:r>
-        <w:rPr>
-          <w:rFonts w:ascii="Times New Roman" w:hAnsi="Times New Roman" w:cs="Times New Roman"/>
-          <w:color w:val="404040" w:themeColor="text1" w:themeTint="BF"/>
-          <w:sz w:val="24"/>
-          <w:szCs w:val="24"/>
-          <w:shd w:val="clear" w:color="auto" w:fill="FFFFFF"/>
-        </w:rPr>
-        <w:t>800</w:t>
-      </w:r>
-    </w:p>
-    <w:p>
-      <w:pPr>
-        <w:ind w:left="1440" w:firstLine="720"/>
+        <w:ind w:left="720" w:firstLine="720"/>
+        <w:rPr>
+          <w:rFonts w:ascii="Times New Roman" w:hAnsi="Times New Roman" w:cs="Times New Roman"/>
+          <w:color w:val="404040" w:themeColor="text1" w:themeTint="BF"/>
+          <w:sz w:val="24"/>
+          <w:szCs w:val="24"/>
+          <w:shd w:val="clear" w:color="auto" w:fill="FFFFFF"/>
+        </w:rPr>
+      </w:pPr>
+      <w:r>
+        <w:rPr>
+          <w:rFonts w:ascii="Times New Roman" w:hAnsi="Times New Roman" w:cs="Times New Roman"/>
+          <w:color w:val="404040" w:themeColor="text1" w:themeTint="BF"/>
+          <w:sz w:val="24"/>
+          <w:szCs w:val="24"/>
+          <w:shd w:val="clear" w:color="auto" w:fill="FFFFFF"/>
+        </w:rPr>
+        <w:t>Damage Dealt: 15</w:t>
+      </w:r>
+    </w:p>
+    <w:p>
+      <w:pPr>
+        <w:ind w:left="720" w:firstLine="720"/>
         <w:rPr>
           <w:rFonts w:ascii="Times New Roman" w:hAnsi="Times New Roman" w:cs="Times New Roman"/>
           <w:color w:val="404040" w:themeColor="text1" w:themeTint="BF"/>
@@ -6592,7 +7031,7 @@
     </w:p>
     <w:p>
       <w:pPr>
-        <w:ind w:left="1440" w:firstLine="720"/>
+        <w:ind w:left="720" w:firstLine="720"/>
         <w:rPr>
           <w:rFonts w:ascii="Times New Roman" w:hAnsi="Times New Roman" w:cs="Times New Roman"/>
           <w:color w:val="404040" w:themeColor="text1" w:themeTint="BF"/>
@@ -6624,34 +7063,24 @@
     </w:p>
     <w:p>
       <w:pPr>
-        <w:ind w:left="1440" w:firstLine="720"/>
-        <w:rPr>
-          <w:rFonts w:ascii="Times New Roman" w:hAnsi="Times New Roman" w:cs="Times New Roman"/>
-          <w:color w:val="404040" w:themeColor="text1" w:themeTint="BF"/>
-          <w:sz w:val="24"/>
-          <w:szCs w:val="24"/>
-          <w:shd w:val="clear" w:color="auto" w:fill="FFFFFF"/>
-        </w:rPr>
-      </w:pPr>
-      <w:r>
-        <w:rPr>
-          <w:rFonts w:ascii="Times New Roman" w:hAnsi="Times New Roman" w:cs="Times New Roman"/>
-          <w:color w:val="404040" w:themeColor="text1" w:themeTint="BF"/>
-          <w:sz w:val="24"/>
-          <w:szCs w:val="24"/>
-          <w:shd w:val="clear" w:color="auto" w:fill="FFFFFF"/>
-        </w:rPr>
-        <w:t>Difficulty Index: 1.5</w:t>
-      </w:r>
-      <w:r>
-        <w:rPr>
-          <w:rFonts w:ascii="Times New Roman" w:hAnsi="Times New Roman" w:cs="Times New Roman"/>
-          <w:color w:val="404040" w:themeColor="text1" w:themeTint="BF"/>
-          <w:sz w:val="24"/>
-          <w:szCs w:val="24"/>
-          <w:shd w:val="clear" w:color="auto" w:fill="FFFFFF"/>
-        </w:rPr>
-        <w:t xml:space="preserve">        </w:t>
+        <w:ind w:left="720" w:firstLine="720"/>
+        <w:rPr>
+          <w:rFonts w:ascii="Times New Roman" w:hAnsi="Times New Roman" w:cs="Times New Roman"/>
+          <w:color w:val="404040" w:themeColor="text1" w:themeTint="BF"/>
+          <w:sz w:val="24"/>
+          <w:szCs w:val="24"/>
+          <w:shd w:val="clear" w:color="auto" w:fill="FFFFFF"/>
+        </w:rPr>
+      </w:pPr>
+      <w:r>
+        <w:rPr>
+          <w:rFonts w:ascii="Times New Roman" w:hAnsi="Times New Roman" w:cs="Times New Roman"/>
+          <w:color w:val="404040" w:themeColor="text1" w:themeTint="BF"/>
+          <w:sz w:val="24"/>
+          <w:szCs w:val="24"/>
+          <w:shd w:val="clear" w:color="auto" w:fill="FFFFFF"/>
+        </w:rPr>
+        <w:t>Location: Goblin Forest</w:t>
       </w:r>
     </w:p>
     <w:p>
@@ -6783,7 +7212,17 @@
           <w:szCs w:val="24"/>
           <w:shd w:val="clear" w:color="auto" w:fill="FFFFFF"/>
         </w:rPr>
-        <w:t>3 seconds cooldown.</w:t>
+        <w:t>5</w:t>
+      </w:r>
+      <w:r>
+        <w:rPr>
+          <w:rFonts w:ascii="Times New Roman" w:hAnsi="Times New Roman" w:cs="Times New Roman"/>
+          <w:color w:val="404040" w:themeColor="text1" w:themeTint="BF"/>
+          <w:sz w:val="24"/>
+          <w:szCs w:val="24"/>
+          <w:shd w:val="clear" w:color="auto" w:fill="FFFFFF"/>
+        </w:rPr>
+        <w:t xml:space="preserve"> seconds cooldown.</w:t>
       </w:r>
     </w:p>
     <w:p>
@@ -6816,6 +7255,830 @@
         </w:rPr>
         <w:t>finish one volley of shots.</w:t>
       </w:r>
+    </w:p>
+    <w:p>
+      <w:pPr>
+        <w:ind w:firstLine="720"/>
+        <w:rPr>
+          <w:rFonts w:ascii="Times New Roman" w:hAnsi="Times New Roman" w:cs="Times New Roman"/>
+          <w:b/>
+          <w:bCs/>
+          <w:color w:val="404040" w:themeColor="text1" w:themeTint="BF"/>
+          <w:sz w:val="24"/>
+          <w:szCs w:val="24"/>
+          <w:shd w:val="clear" w:color="auto" w:fill="FFFFFF"/>
+        </w:rPr>
+      </w:pPr>
+    </w:p>
+    <w:p>
+      <w:pPr>
+        <w:rPr>
+          <w:rFonts w:ascii="Times New Roman" w:hAnsi="Times New Roman" w:cs="Times New Roman"/>
+          <w:b/>
+          <w:bCs/>
+          <w:color w:val="404040" w:themeColor="text1" w:themeTint="BF"/>
+          <w:sz w:val="24"/>
+          <w:szCs w:val="24"/>
+          <w:shd w:val="clear" w:color="auto" w:fill="FFFFFF"/>
+        </w:rPr>
+      </w:pPr>
+      <w:r>
+        <w:rPr>
+          <w:rFonts w:ascii="Times New Roman" w:hAnsi="Times New Roman" w:cs="Times New Roman"/>
+          <w:noProof/>
+          <w:color w:val="404040" w:themeColor="text1" w:themeTint="BF"/>
+          <w:sz w:val="24"/>
+          <w:szCs w:val="24"/>
+          <w:shd w:val="clear" w:color="auto" w:fill="FFFFFF"/>
+        </w:rPr>
+        <w:drawing>
+          <wp:anchor distT="0" distB="0" distL="114300" distR="114300" simplePos="0" relativeHeight="251745280" behindDoc="0" locked="0" layoutInCell="1" allowOverlap="1" wp14:anchorId="3F141352" wp14:editId="5D2DEBEC">
+            <wp:simplePos x="0" y="0"/>
+            <wp:positionH relativeFrom="column">
+              <wp:posOffset>-41910</wp:posOffset>
+            </wp:positionH>
+            <wp:positionV relativeFrom="paragraph">
+              <wp:posOffset>201428</wp:posOffset>
+            </wp:positionV>
+            <wp:extent cx="946298" cy="830537"/>
+            <wp:effectExtent l="0" t="0" r="0" b="0"/>
+            <wp:wrapNone/>
+            <wp:docPr id="33" name="Picture 33"/>
+            <wp:cNvGraphicFramePr>
+              <a:graphicFrameLocks xmlns:a="http://schemas.openxmlformats.org/drawingml/2006/main" noChangeAspect="1"/>
+            </wp:cNvGraphicFramePr>
+            <a:graphic xmlns:a="http://schemas.openxmlformats.org/drawingml/2006/main">
+              <a:graphicData uri="http://schemas.openxmlformats.org/drawingml/2006/picture">
+                <pic:pic xmlns:pic="http://schemas.openxmlformats.org/drawingml/2006/picture">
+                  <pic:nvPicPr>
+                    <pic:cNvPr id="0" name="Picture 2"/>
+                    <pic:cNvPicPr>
+                      <a:picLocks noChangeAspect="1" noChangeArrowheads="1"/>
+                    </pic:cNvPicPr>
+                  </pic:nvPicPr>
+                  <pic:blipFill>
+                    <a:blip r:embed="rId14">
+                      <a:extLst>
+                        <a:ext uri="{28A0092B-C50C-407E-A947-70E740481C1C}">
+                          <a14:useLocalDpi xmlns:a14="http://schemas.microsoft.com/office/drawing/2010/main" val="0"/>
+                        </a:ext>
+                      </a:extLst>
+                    </a:blip>
+                    <a:srcRect/>
+                    <a:stretch>
+                      <a:fillRect/>
+                    </a:stretch>
+                  </pic:blipFill>
+                  <pic:spPr bwMode="auto">
+                    <a:xfrm>
+                      <a:off x="0" y="0"/>
+                      <a:ext cx="946298" cy="830537"/>
+                    </a:xfrm>
+                    <a:prstGeom prst="rect">
+                      <a:avLst/>
+                    </a:prstGeom>
+                    <a:noFill/>
+                    <a:ln>
+                      <a:noFill/>
+                    </a:ln>
+                  </pic:spPr>
+                </pic:pic>
+              </a:graphicData>
+            </a:graphic>
+            <wp14:sizeRelH relativeFrom="margin">
+              <wp14:pctWidth>0</wp14:pctWidth>
+            </wp14:sizeRelH>
+            <wp14:sizeRelV relativeFrom="margin">
+              <wp14:pctHeight>0</wp14:pctHeight>
+            </wp14:sizeRelV>
+          </wp:anchor>
+        </w:drawing>
+      </w:r>
+      <w:r>
+        <w:rPr>
+          <w:rFonts w:ascii="Times New Roman" w:hAnsi="Times New Roman" w:cs="Times New Roman" w:hint="eastAsia"/>
+          <w:b/>
+          <w:bCs/>
+          <w:color w:val="404040" w:themeColor="text1" w:themeTint="BF"/>
+          <w:sz w:val="24"/>
+          <w:szCs w:val="24"/>
+          <w:shd w:val="clear" w:color="auto" w:fill="FFFFFF"/>
+        </w:rPr>
+        <w:t>G</w:t>
+      </w:r>
+      <w:r>
+        <w:rPr>
+          <w:rFonts w:ascii="Times New Roman" w:hAnsi="Times New Roman" w:cs="Times New Roman"/>
+          <w:b/>
+          <w:bCs/>
+          <w:color w:val="404040" w:themeColor="text1" w:themeTint="BF"/>
+          <w:sz w:val="24"/>
+          <w:szCs w:val="24"/>
+          <w:shd w:val="clear" w:color="auto" w:fill="FFFFFF"/>
+        </w:rPr>
+        <w:t>o</w:t>
+      </w:r>
+      <w:r>
+        <w:rPr>
+          <w:rFonts w:ascii="Times New Roman" w:hAnsi="Times New Roman" w:cs="Times New Roman"/>
+          <w:b/>
+          <w:bCs/>
+          <w:color w:val="404040" w:themeColor="text1" w:themeTint="BF"/>
+          <w:sz w:val="24"/>
+          <w:szCs w:val="24"/>
+          <w:shd w:val="clear" w:color="auto" w:fill="FFFFFF"/>
+        </w:rPr>
+        <w:t>blin Sapper</w:t>
+      </w:r>
+      <w:r>
+        <w:rPr>
+          <w:rFonts w:ascii="Times New Roman" w:hAnsi="Times New Roman" w:cs="Times New Roman"/>
+          <w:b/>
+          <w:bCs/>
+          <w:color w:val="404040" w:themeColor="text1" w:themeTint="BF"/>
+          <w:sz w:val="24"/>
+          <w:szCs w:val="24"/>
+          <w:shd w:val="clear" w:color="auto" w:fill="FFFFFF"/>
+        </w:rPr>
+        <w:t xml:space="preserve"> </w:t>
+      </w:r>
+    </w:p>
+    <w:p>
+      <w:pPr>
+        <w:ind w:left="720" w:firstLine="720"/>
+        <w:rPr>
+          <w:rFonts w:ascii="Times New Roman" w:hAnsi="Times New Roman" w:cs="Times New Roman"/>
+          <w:color w:val="404040" w:themeColor="text1" w:themeTint="BF"/>
+          <w:sz w:val="24"/>
+          <w:szCs w:val="24"/>
+          <w:shd w:val="clear" w:color="auto" w:fill="FFFFFF"/>
+        </w:rPr>
+      </w:pPr>
+      <w:r>
+        <w:rPr>
+          <w:rFonts w:ascii="Times New Roman" w:hAnsi="Times New Roman" w:cs="Times New Roman"/>
+          <w:color w:val="404040" w:themeColor="text1" w:themeTint="BF"/>
+          <w:sz w:val="24"/>
+          <w:szCs w:val="24"/>
+          <w:shd w:val="clear" w:color="auto" w:fill="FFFFFF"/>
+        </w:rPr>
+        <w:t xml:space="preserve">Attack Mode: </w:t>
+      </w:r>
+      <w:r>
+        <w:rPr>
+          <w:rFonts w:ascii="Times New Roman" w:hAnsi="Times New Roman" w:cs="Times New Roman"/>
+          <w:color w:val="404040" w:themeColor="text1" w:themeTint="BF"/>
+          <w:sz w:val="24"/>
+          <w:szCs w:val="24"/>
+          <w:shd w:val="clear" w:color="auto" w:fill="FFFFFF"/>
+        </w:rPr>
+        <w:t>Ability</w:t>
+      </w:r>
+    </w:p>
+    <w:p>
+      <w:pPr>
+        <w:ind w:left="720" w:firstLine="720"/>
+        <w:rPr>
+          <w:rFonts w:ascii="Times New Roman" w:hAnsi="Times New Roman" w:cs="Times New Roman"/>
+          <w:color w:val="404040" w:themeColor="text1" w:themeTint="BF"/>
+          <w:sz w:val="24"/>
+          <w:szCs w:val="24"/>
+          <w:shd w:val="clear" w:color="auto" w:fill="FFFFFF"/>
+        </w:rPr>
+      </w:pPr>
+      <w:r>
+        <w:rPr>
+          <w:rFonts w:ascii="Times New Roman" w:hAnsi="Times New Roman" w:cs="Times New Roman"/>
+          <w:color w:val="404040" w:themeColor="text1" w:themeTint="BF"/>
+          <w:sz w:val="24"/>
+          <w:szCs w:val="24"/>
+          <w:shd w:val="clear" w:color="auto" w:fill="FFFFFF"/>
+        </w:rPr>
+        <w:t xml:space="preserve">Max Health: </w:t>
+      </w:r>
+      <w:r>
+        <w:rPr>
+          <w:rFonts w:ascii="Times New Roman" w:hAnsi="Times New Roman" w:cs="Times New Roman"/>
+          <w:color w:val="404040" w:themeColor="text1" w:themeTint="BF"/>
+          <w:sz w:val="24"/>
+          <w:szCs w:val="24"/>
+          <w:shd w:val="clear" w:color="auto" w:fill="FFFFFF"/>
+        </w:rPr>
+        <w:t>5</w:t>
+      </w:r>
+    </w:p>
+    <w:p>
+      <w:pPr>
+        <w:ind w:left="720" w:firstLine="720"/>
+        <w:rPr>
+          <w:rFonts w:ascii="Times New Roman" w:hAnsi="Times New Roman" w:cs="Times New Roman"/>
+          <w:color w:val="404040" w:themeColor="text1" w:themeTint="BF"/>
+          <w:sz w:val="24"/>
+          <w:szCs w:val="24"/>
+          <w:shd w:val="clear" w:color="auto" w:fill="FFFFFF"/>
+        </w:rPr>
+      </w:pPr>
+      <w:r>
+        <w:rPr>
+          <w:rFonts w:ascii="Times New Roman" w:hAnsi="Times New Roman" w:cs="Times New Roman"/>
+          <w:color w:val="404040" w:themeColor="text1" w:themeTint="BF"/>
+          <w:sz w:val="24"/>
+          <w:szCs w:val="24"/>
+          <w:shd w:val="clear" w:color="auto" w:fill="FFFFFF"/>
+        </w:rPr>
+        <w:t>Move Speed: 1.</w:t>
+      </w:r>
+      <w:r>
+        <w:rPr>
+          <w:rFonts w:ascii="Times New Roman" w:hAnsi="Times New Roman" w:cs="Times New Roman"/>
+          <w:color w:val="404040" w:themeColor="text1" w:themeTint="BF"/>
+          <w:sz w:val="24"/>
+          <w:szCs w:val="24"/>
+          <w:shd w:val="clear" w:color="auto" w:fill="FFFFFF"/>
+        </w:rPr>
+        <w:t>5</w:t>
+      </w:r>
+    </w:p>
+    <w:p>
+      <w:pPr>
+        <w:ind w:left="720" w:firstLine="720"/>
+        <w:rPr>
+          <w:rFonts w:ascii="Times New Roman" w:hAnsi="Times New Roman" w:cs="Times New Roman"/>
+          <w:color w:val="404040" w:themeColor="text1" w:themeTint="BF"/>
+          <w:sz w:val="24"/>
+          <w:szCs w:val="24"/>
+          <w:shd w:val="clear" w:color="auto" w:fill="FFFFFF"/>
+        </w:rPr>
+      </w:pPr>
+      <w:r>
+        <w:rPr>
+          <w:rFonts w:ascii="Times New Roman" w:hAnsi="Times New Roman" w:cs="Times New Roman"/>
+          <w:color w:val="404040" w:themeColor="text1" w:themeTint="BF"/>
+          <w:sz w:val="24"/>
+          <w:szCs w:val="24"/>
+          <w:shd w:val="clear" w:color="auto" w:fill="FFFFFF"/>
+        </w:rPr>
+        <w:t xml:space="preserve">Damage Dealt: </w:t>
+      </w:r>
+      <w:r>
+        <w:rPr>
+          <w:rFonts w:ascii="Times New Roman" w:hAnsi="Times New Roman" w:cs="Times New Roman"/>
+          <w:color w:val="404040" w:themeColor="text1" w:themeTint="BF"/>
+          <w:sz w:val="24"/>
+          <w:szCs w:val="24"/>
+          <w:shd w:val="clear" w:color="auto" w:fill="FFFFFF"/>
+        </w:rPr>
+        <w:t>0</w:t>
+      </w:r>
+    </w:p>
+    <w:p>
+      <w:pPr>
+        <w:ind w:left="720" w:firstLine="720"/>
+        <w:rPr>
+          <w:rFonts w:ascii="Times New Roman" w:hAnsi="Times New Roman" w:cs="Times New Roman"/>
+          <w:color w:val="404040" w:themeColor="text1" w:themeTint="BF"/>
+          <w:sz w:val="24"/>
+          <w:szCs w:val="24"/>
+          <w:shd w:val="clear" w:color="auto" w:fill="FFFFFF"/>
+        </w:rPr>
+      </w:pPr>
+      <w:r>
+        <w:rPr>
+          <w:rFonts w:ascii="Times New Roman" w:hAnsi="Times New Roman" w:cs="Times New Roman"/>
+          <w:color w:val="404040" w:themeColor="text1" w:themeTint="BF"/>
+          <w:sz w:val="24"/>
+          <w:szCs w:val="24"/>
+          <w:shd w:val="clear" w:color="auto" w:fill="FFFFFF"/>
+        </w:rPr>
+        <w:t xml:space="preserve">Search Range: 5 </w:t>
+      </w:r>
+    </w:p>
+    <w:p>
+      <w:pPr>
+        <w:ind w:left="720" w:firstLine="720"/>
+        <w:rPr>
+          <w:rFonts w:ascii="Times New Roman" w:hAnsi="Times New Roman" w:cs="Times New Roman"/>
+          <w:color w:val="404040" w:themeColor="text1" w:themeTint="BF"/>
+          <w:sz w:val="24"/>
+          <w:szCs w:val="24"/>
+          <w:shd w:val="clear" w:color="auto" w:fill="FFFFFF"/>
+        </w:rPr>
+      </w:pPr>
+      <w:r>
+        <w:rPr>
+          <w:rFonts w:ascii="Times New Roman" w:hAnsi="Times New Roman" w:cs="Times New Roman"/>
+          <w:color w:val="404040" w:themeColor="text1" w:themeTint="BF"/>
+          <w:sz w:val="24"/>
+          <w:szCs w:val="24"/>
+          <w:shd w:val="clear" w:color="auto" w:fill="FFFFFF"/>
+        </w:rPr>
+        <w:t>Reset Radius: 2</w:t>
+      </w:r>
+    </w:p>
+    <w:p>
+      <w:pPr>
+        <w:ind w:left="720" w:firstLine="720"/>
+        <w:rPr>
+          <w:rFonts w:ascii="Times New Roman" w:hAnsi="Times New Roman" w:cs="Times New Roman"/>
+          <w:color w:val="404040" w:themeColor="text1" w:themeTint="BF"/>
+          <w:sz w:val="24"/>
+          <w:szCs w:val="24"/>
+          <w:shd w:val="clear" w:color="auto" w:fill="FFFFFF"/>
+        </w:rPr>
+      </w:pPr>
+      <w:r>
+        <w:rPr>
+          <w:rFonts w:ascii="Times New Roman" w:hAnsi="Times New Roman" w:cs="Times New Roman"/>
+          <w:color w:val="404040" w:themeColor="text1" w:themeTint="BF"/>
+          <w:sz w:val="24"/>
+          <w:szCs w:val="24"/>
+          <w:shd w:val="clear" w:color="auto" w:fill="FFFFFF"/>
+        </w:rPr>
+        <w:t>Location: Goblin Forest</w:t>
+      </w:r>
+    </w:p>
+    <w:p>
+      <w:pPr>
+        <w:rPr>
+          <w:rFonts w:ascii="Times New Roman" w:hAnsi="Times New Roman" w:cs="Times New Roman"/>
+          <w:color w:val="404040" w:themeColor="text1" w:themeTint="BF"/>
+          <w:sz w:val="24"/>
+          <w:szCs w:val="24"/>
+          <w:shd w:val="clear" w:color="auto" w:fill="FFFFFF"/>
+        </w:rPr>
+      </w:pPr>
+      <w:r>
+        <w:rPr>
+          <w:rFonts w:ascii="Times New Roman" w:hAnsi="Times New Roman" w:cs="Times New Roman"/>
+          <w:color w:val="404040" w:themeColor="text1" w:themeTint="BF"/>
+          <w:sz w:val="24"/>
+          <w:szCs w:val="24"/>
+          <w:shd w:val="clear" w:color="auto" w:fill="FFFFFF"/>
+        </w:rPr>
+        <w:t xml:space="preserve">Move towards and follow the player once player moved in the search range. </w:t>
+      </w:r>
+    </w:p>
+    <w:p>
+      <w:pPr>
+        <w:rPr>
+          <w:rFonts w:ascii="Times New Roman" w:hAnsi="Times New Roman" w:cs="Times New Roman"/>
+          <w:color w:val="404040" w:themeColor="text1" w:themeTint="BF"/>
+          <w:sz w:val="24"/>
+          <w:szCs w:val="24"/>
+          <w:shd w:val="clear" w:color="auto" w:fill="FFFFFF"/>
+        </w:rPr>
+      </w:pPr>
+      <w:r>
+        <w:rPr>
+          <w:rFonts w:ascii="Times New Roman" w:hAnsi="Times New Roman" w:cs="Times New Roman"/>
+          <w:color w:val="404040" w:themeColor="text1" w:themeTint="BF"/>
+          <w:sz w:val="24"/>
+          <w:szCs w:val="24"/>
+          <w:shd w:val="clear" w:color="auto" w:fill="FFFFFF"/>
+        </w:rPr>
+        <w:t xml:space="preserve">Once in attack range, initialize an Explosion ability </w:t>
+      </w:r>
+      <w:r>
+        <w:rPr>
+          <w:rFonts w:ascii="Times New Roman" w:hAnsi="Times New Roman" w:cs="Times New Roman"/>
+          <w:color w:val="404040" w:themeColor="text1" w:themeTint="BF"/>
+          <w:sz w:val="24"/>
+          <w:szCs w:val="24"/>
+          <w:shd w:val="clear" w:color="auto" w:fill="FFFFFF"/>
+        </w:rPr>
+        <w:t>that explod</w:t>
+      </w:r>
+      <w:r>
+        <w:rPr>
+          <w:rFonts w:ascii="Times New Roman" w:hAnsi="Times New Roman" w:cs="Times New Roman"/>
+          <w:color w:val="404040" w:themeColor="text1" w:themeTint="BF"/>
+          <w:sz w:val="24"/>
+          <w:szCs w:val="24"/>
+          <w:shd w:val="clear" w:color="auto" w:fill="FFFFFF"/>
+        </w:rPr>
+        <w:t>es half of a second after initialization.</w:t>
+      </w:r>
+      <w:r>
+        <w:rPr>
+          <w:rFonts w:ascii="Times New Roman" w:hAnsi="Times New Roman" w:cs="Times New Roman"/>
+          <w:color w:val="404040" w:themeColor="text1" w:themeTint="BF"/>
+          <w:sz w:val="24"/>
+          <w:szCs w:val="24"/>
+          <w:shd w:val="clear" w:color="auto" w:fill="FFFFFF"/>
+        </w:rPr>
+        <w:t xml:space="preserve"> </w:t>
+      </w:r>
+    </w:p>
+    <w:p>
+      <w:pPr>
+        <w:rPr>
+          <w:rFonts w:ascii="Times New Roman" w:hAnsi="Times New Roman" w:cs="Times New Roman"/>
+          <w:color w:val="404040" w:themeColor="text1" w:themeTint="BF"/>
+          <w:sz w:val="24"/>
+          <w:szCs w:val="24"/>
+          <w:shd w:val="clear" w:color="auto" w:fill="FFFFFF"/>
+        </w:rPr>
+      </w:pPr>
+      <w:r>
+        <w:rPr>
+          <w:rFonts w:ascii="Times New Roman" w:hAnsi="Times New Roman" w:cs="Times New Roman"/>
+          <w:color w:val="404040" w:themeColor="text1" w:themeTint="BF"/>
+          <w:sz w:val="24"/>
+          <w:szCs w:val="24"/>
+          <w:shd w:val="clear" w:color="auto" w:fill="FFFFFF"/>
+        </w:rPr>
+        <w:t xml:space="preserve">The explosion will deal 50 damage to everything in </w:t>
+      </w:r>
+      <w:r>
+        <w:rPr>
+          <w:rFonts w:ascii="Times New Roman" w:hAnsi="Times New Roman" w:cs="Times New Roman"/>
+          <w:color w:val="404040" w:themeColor="text1" w:themeTint="BF"/>
+          <w:sz w:val="24"/>
+          <w:szCs w:val="24"/>
+          <w:shd w:val="clear" w:color="auto" w:fill="FFFFFF"/>
+        </w:rPr>
+        <w:t>a</w:t>
+      </w:r>
+      <w:r>
+        <w:rPr>
+          <w:rFonts w:ascii="Times New Roman" w:hAnsi="Times New Roman" w:cs="Times New Roman"/>
+          <w:color w:val="404040" w:themeColor="text1" w:themeTint="BF"/>
+          <w:sz w:val="24"/>
+          <w:szCs w:val="24"/>
+          <w:shd w:val="clear" w:color="auto" w:fill="FFFFFF"/>
+        </w:rPr>
+        <w:t xml:space="preserve"> radius of 1, centered around Goblin Sapper.</w:t>
+      </w:r>
+    </w:p>
+    <w:p>
+      <w:pPr>
+        <w:rPr>
+          <w:rFonts w:ascii="Times New Roman" w:hAnsi="Times New Roman" w:cs="Times New Roman"/>
+          <w:color w:val="404040" w:themeColor="text1" w:themeTint="BF"/>
+          <w:sz w:val="24"/>
+          <w:szCs w:val="24"/>
+          <w:shd w:val="clear" w:color="auto" w:fill="FFFFFF"/>
+        </w:rPr>
+      </w:pPr>
+    </w:p>
+    <w:p>
+      <w:pPr>
+        <w:rPr>
+          <w:rFonts w:ascii="Times New Roman" w:hAnsi="Times New Roman" w:cs="Times New Roman"/>
+          <w:b/>
+          <w:bCs/>
+          <w:color w:val="404040" w:themeColor="text1" w:themeTint="BF"/>
+          <w:sz w:val="24"/>
+          <w:szCs w:val="24"/>
+          <w:shd w:val="clear" w:color="auto" w:fill="FFFFFF"/>
+        </w:rPr>
+      </w:pPr>
+      <w:r>
+        <w:rPr>
+          <w:rFonts w:ascii="Times New Roman" w:hAnsi="Times New Roman" w:cs="Times New Roman"/>
+          <w:noProof/>
+          <w:color w:val="404040" w:themeColor="text1" w:themeTint="BF"/>
+          <w:sz w:val="24"/>
+          <w:szCs w:val="24"/>
+          <w:shd w:val="clear" w:color="auto" w:fill="FFFFFF"/>
+        </w:rPr>
+        <w:lastRenderedPageBreak/>
+        <w:drawing>
+          <wp:anchor distT="0" distB="0" distL="114300" distR="114300" simplePos="0" relativeHeight="251746304" behindDoc="0" locked="0" layoutInCell="1" allowOverlap="1" wp14:anchorId="64B6549F" wp14:editId="4BCC94E5">
+            <wp:simplePos x="0" y="0"/>
+            <wp:positionH relativeFrom="margin">
+              <wp:posOffset>-361507</wp:posOffset>
+            </wp:positionH>
+            <wp:positionV relativeFrom="paragraph">
+              <wp:posOffset>0</wp:posOffset>
+            </wp:positionV>
+            <wp:extent cx="1137920" cy="1084580"/>
+            <wp:effectExtent l="0" t="0" r="0" b="0"/>
+            <wp:wrapNone/>
+            <wp:docPr id="40" name="Picture 40"/>
+            <wp:cNvGraphicFramePr>
+              <a:graphicFrameLocks xmlns:a="http://schemas.openxmlformats.org/drawingml/2006/main" noChangeAspect="1"/>
+            </wp:cNvGraphicFramePr>
+            <a:graphic xmlns:a="http://schemas.openxmlformats.org/drawingml/2006/main">
+              <a:graphicData uri="http://schemas.openxmlformats.org/drawingml/2006/picture">
+                <pic:pic xmlns:pic="http://schemas.openxmlformats.org/drawingml/2006/picture">
+                  <pic:nvPicPr>
+                    <pic:cNvPr id="0" name="Picture 3"/>
+                    <pic:cNvPicPr>
+                      <a:picLocks noChangeAspect="1" noChangeArrowheads="1"/>
+                    </pic:cNvPicPr>
+                  </pic:nvPicPr>
+                  <pic:blipFill>
+                    <a:blip r:embed="rId15">
+                      <a:extLst>
+                        <a:ext uri="{28A0092B-C50C-407E-A947-70E740481C1C}">
+                          <a14:useLocalDpi xmlns:a14="http://schemas.microsoft.com/office/drawing/2010/main" val="0"/>
+                        </a:ext>
+                      </a:extLst>
+                    </a:blip>
+                    <a:srcRect/>
+                    <a:stretch>
+                      <a:fillRect/>
+                    </a:stretch>
+                  </pic:blipFill>
+                  <pic:spPr bwMode="auto">
+                    <a:xfrm>
+                      <a:off x="0" y="0"/>
+                      <a:ext cx="1137920" cy="1084580"/>
+                    </a:xfrm>
+                    <a:prstGeom prst="rect">
+                      <a:avLst/>
+                    </a:prstGeom>
+                    <a:noFill/>
+                    <a:ln>
+                      <a:noFill/>
+                    </a:ln>
+                  </pic:spPr>
+                </pic:pic>
+              </a:graphicData>
+            </a:graphic>
+            <wp14:sizeRelH relativeFrom="margin">
+              <wp14:pctWidth>0</wp14:pctWidth>
+            </wp14:sizeRelH>
+            <wp14:sizeRelV relativeFrom="margin">
+              <wp14:pctHeight>0</wp14:pctHeight>
+            </wp14:sizeRelV>
+          </wp:anchor>
+        </w:drawing>
+      </w:r>
+      <w:r>
+        <w:rPr>
+          <w:rFonts w:ascii="Times New Roman" w:hAnsi="Times New Roman" w:cs="Times New Roman"/>
+          <w:b/>
+          <w:bCs/>
+          <w:color w:val="404040" w:themeColor="text1" w:themeTint="BF"/>
+          <w:sz w:val="24"/>
+          <w:szCs w:val="24"/>
+          <w:shd w:val="clear" w:color="auto" w:fill="FFFFFF"/>
+        </w:rPr>
+        <w:t>Ooze</w:t>
+      </w:r>
+      <w:r>
+        <w:rPr>
+          <w:rFonts w:ascii="Times New Roman" w:hAnsi="Times New Roman" w:cs="Times New Roman"/>
+          <w:b/>
+          <w:bCs/>
+          <w:color w:val="404040" w:themeColor="text1" w:themeTint="BF"/>
+          <w:sz w:val="24"/>
+          <w:szCs w:val="24"/>
+          <w:shd w:val="clear" w:color="auto" w:fill="FFFFFF"/>
+        </w:rPr>
+        <w:t xml:space="preserve"> </w:t>
+      </w:r>
+      <w:r>
+        <w:rPr>
+          <w:rFonts w:ascii="Times New Roman" w:hAnsi="Times New Roman" w:cs="Times New Roman"/>
+          <w:b/>
+          <w:bCs/>
+          <w:color w:val="404040" w:themeColor="text1" w:themeTint="BF"/>
+          <w:sz w:val="24"/>
+          <w:szCs w:val="24"/>
+          <w:shd w:val="clear" w:color="auto" w:fill="FFFFFF"/>
+        </w:rPr>
+        <w:tab/>
+      </w:r>
+    </w:p>
+    <w:p>
+      <w:pPr>
+        <w:ind w:left="720" w:firstLine="720"/>
+        <w:rPr>
+          <w:rFonts w:ascii="Times New Roman" w:hAnsi="Times New Roman" w:cs="Times New Roman"/>
+          <w:color w:val="404040" w:themeColor="text1" w:themeTint="BF"/>
+          <w:sz w:val="24"/>
+          <w:szCs w:val="24"/>
+          <w:shd w:val="clear" w:color="auto" w:fill="FFFFFF"/>
+        </w:rPr>
+      </w:pPr>
+      <w:r>
+        <w:rPr>
+          <w:rFonts w:ascii="Times New Roman" w:hAnsi="Times New Roman" w:cs="Times New Roman"/>
+          <w:color w:val="404040" w:themeColor="text1" w:themeTint="BF"/>
+          <w:sz w:val="24"/>
+          <w:szCs w:val="24"/>
+          <w:shd w:val="clear" w:color="auto" w:fill="FFFFFF"/>
+        </w:rPr>
+        <w:t>Attack Mode: Melee</w:t>
+      </w:r>
+    </w:p>
+    <w:p>
+      <w:pPr>
+        <w:ind w:left="720" w:firstLine="720"/>
+        <w:rPr>
+          <w:rFonts w:ascii="Times New Roman" w:hAnsi="Times New Roman" w:cs="Times New Roman"/>
+          <w:color w:val="404040" w:themeColor="text1" w:themeTint="BF"/>
+          <w:sz w:val="24"/>
+          <w:szCs w:val="24"/>
+          <w:shd w:val="clear" w:color="auto" w:fill="FFFFFF"/>
+        </w:rPr>
+      </w:pPr>
+      <w:r>
+        <w:rPr>
+          <w:rFonts w:ascii="Times New Roman" w:hAnsi="Times New Roman" w:cs="Times New Roman"/>
+          <w:color w:val="404040" w:themeColor="text1" w:themeTint="BF"/>
+          <w:sz w:val="24"/>
+          <w:szCs w:val="24"/>
+          <w:shd w:val="clear" w:color="auto" w:fill="FFFFFF"/>
+        </w:rPr>
+        <w:t xml:space="preserve">Max Health: </w:t>
+      </w:r>
+      <w:r>
+        <w:rPr>
+          <w:rFonts w:ascii="Times New Roman" w:hAnsi="Times New Roman" w:cs="Times New Roman"/>
+          <w:color w:val="404040" w:themeColor="text1" w:themeTint="BF"/>
+          <w:sz w:val="24"/>
+          <w:szCs w:val="24"/>
+          <w:shd w:val="clear" w:color="auto" w:fill="FFFFFF"/>
+        </w:rPr>
+        <w:t>5</w:t>
+      </w:r>
+    </w:p>
+    <w:p>
+      <w:pPr>
+        <w:ind w:left="720" w:firstLine="720"/>
+        <w:rPr>
+          <w:rFonts w:ascii="Times New Roman" w:hAnsi="Times New Roman" w:cs="Times New Roman"/>
+          <w:color w:val="404040" w:themeColor="text1" w:themeTint="BF"/>
+          <w:sz w:val="24"/>
+          <w:szCs w:val="24"/>
+          <w:shd w:val="clear" w:color="auto" w:fill="FFFFFF"/>
+        </w:rPr>
+      </w:pPr>
+      <w:r>
+        <w:rPr>
+          <w:rFonts w:ascii="Times New Roman" w:hAnsi="Times New Roman" w:cs="Times New Roman"/>
+          <w:color w:val="404040" w:themeColor="text1" w:themeTint="BF"/>
+          <w:sz w:val="24"/>
+          <w:szCs w:val="24"/>
+          <w:shd w:val="clear" w:color="auto" w:fill="FFFFFF"/>
+        </w:rPr>
+        <w:t xml:space="preserve">Move Speed: </w:t>
+      </w:r>
+      <w:r>
+        <w:rPr>
+          <w:rFonts w:ascii="Times New Roman" w:hAnsi="Times New Roman" w:cs="Times New Roman"/>
+          <w:color w:val="404040" w:themeColor="text1" w:themeTint="BF"/>
+          <w:sz w:val="24"/>
+          <w:szCs w:val="24"/>
+          <w:shd w:val="clear" w:color="auto" w:fill="FFFFFF"/>
+        </w:rPr>
+        <w:t>1.5</w:t>
+      </w:r>
+    </w:p>
+    <w:p>
+      <w:pPr>
+        <w:ind w:left="720" w:firstLine="720"/>
+        <w:rPr>
+          <w:rFonts w:ascii="Times New Roman" w:hAnsi="Times New Roman" w:cs="Times New Roman"/>
+          <w:color w:val="404040" w:themeColor="text1" w:themeTint="BF"/>
+          <w:sz w:val="24"/>
+          <w:szCs w:val="24"/>
+          <w:shd w:val="clear" w:color="auto" w:fill="FFFFFF"/>
+        </w:rPr>
+      </w:pPr>
+      <w:r>
+        <w:rPr>
+          <w:rFonts w:ascii="Times New Roman" w:hAnsi="Times New Roman" w:cs="Times New Roman"/>
+          <w:color w:val="404040" w:themeColor="text1" w:themeTint="BF"/>
+          <w:sz w:val="24"/>
+          <w:szCs w:val="24"/>
+          <w:shd w:val="clear" w:color="auto" w:fill="FFFFFF"/>
+        </w:rPr>
+        <w:t xml:space="preserve">Damage Dealt: </w:t>
+      </w:r>
+      <w:r>
+        <w:rPr>
+          <w:rFonts w:ascii="Times New Roman" w:hAnsi="Times New Roman" w:cs="Times New Roman"/>
+          <w:color w:val="404040" w:themeColor="text1" w:themeTint="BF"/>
+          <w:sz w:val="24"/>
+          <w:szCs w:val="24"/>
+          <w:shd w:val="clear" w:color="auto" w:fill="FFFFFF"/>
+        </w:rPr>
+        <w:t>0</w:t>
+      </w:r>
+    </w:p>
+    <w:p>
+      <w:pPr>
+        <w:ind w:left="720" w:firstLine="720"/>
+        <w:rPr>
+          <w:rFonts w:ascii="Times New Roman" w:hAnsi="Times New Roman" w:cs="Times New Roman"/>
+          <w:color w:val="404040" w:themeColor="text1" w:themeTint="BF"/>
+          <w:sz w:val="24"/>
+          <w:szCs w:val="24"/>
+          <w:shd w:val="clear" w:color="auto" w:fill="FFFFFF"/>
+        </w:rPr>
+      </w:pPr>
+      <w:r>
+        <w:rPr>
+          <w:rFonts w:ascii="Times New Roman" w:hAnsi="Times New Roman" w:cs="Times New Roman"/>
+          <w:color w:val="404040" w:themeColor="text1" w:themeTint="BF"/>
+          <w:sz w:val="24"/>
+          <w:szCs w:val="24"/>
+          <w:shd w:val="clear" w:color="auto" w:fill="FFFFFF"/>
+        </w:rPr>
+        <w:t xml:space="preserve">Search Range: 5 </w:t>
+      </w:r>
+    </w:p>
+    <w:p>
+      <w:pPr>
+        <w:ind w:left="720" w:firstLine="720"/>
+        <w:rPr>
+          <w:rFonts w:ascii="Times New Roman" w:hAnsi="Times New Roman" w:cs="Times New Roman"/>
+          <w:color w:val="404040" w:themeColor="text1" w:themeTint="BF"/>
+          <w:sz w:val="24"/>
+          <w:szCs w:val="24"/>
+          <w:shd w:val="clear" w:color="auto" w:fill="FFFFFF"/>
+        </w:rPr>
+      </w:pPr>
+      <w:r>
+        <w:rPr>
+          <w:rFonts w:ascii="Times New Roman" w:hAnsi="Times New Roman" w:cs="Times New Roman"/>
+          <w:color w:val="404040" w:themeColor="text1" w:themeTint="BF"/>
+          <w:sz w:val="24"/>
+          <w:szCs w:val="24"/>
+          <w:shd w:val="clear" w:color="auto" w:fill="FFFFFF"/>
+        </w:rPr>
+        <w:t>Reset Radius: 2</w:t>
+      </w:r>
+    </w:p>
+    <w:p>
+      <w:pPr>
+        <w:ind w:left="720" w:firstLine="720"/>
+        <w:rPr>
+          <w:rFonts w:ascii="Times New Roman" w:hAnsi="Times New Roman" w:cs="Times New Roman"/>
+          <w:color w:val="404040" w:themeColor="text1" w:themeTint="BF"/>
+          <w:sz w:val="24"/>
+          <w:szCs w:val="24"/>
+          <w:shd w:val="clear" w:color="auto" w:fill="FFFFFF"/>
+        </w:rPr>
+      </w:pPr>
+      <w:r>
+        <w:rPr>
+          <w:rFonts w:ascii="Times New Roman" w:hAnsi="Times New Roman" w:cs="Times New Roman"/>
+          <w:color w:val="404040" w:themeColor="text1" w:themeTint="BF"/>
+          <w:sz w:val="24"/>
+          <w:szCs w:val="24"/>
+          <w:shd w:val="clear" w:color="auto" w:fill="FFFFFF"/>
+        </w:rPr>
+        <w:t>Location: Goblin Forest</w:t>
+      </w:r>
+    </w:p>
+    <w:p>
+      <w:pPr>
+        <w:rPr>
+          <w:rFonts w:ascii="Times New Roman" w:hAnsi="Times New Roman" w:cs="Times New Roman"/>
+          <w:color w:val="404040" w:themeColor="text1" w:themeTint="BF"/>
+          <w:sz w:val="24"/>
+          <w:szCs w:val="24"/>
+          <w:shd w:val="clear" w:color="auto" w:fill="FFFFFF"/>
+        </w:rPr>
+      </w:pPr>
+      <w:r>
+        <w:rPr>
+          <w:rFonts w:ascii="Times New Roman" w:hAnsi="Times New Roman" w:cs="Times New Roman"/>
+          <w:color w:val="404040" w:themeColor="text1" w:themeTint="BF"/>
+          <w:sz w:val="24"/>
+          <w:szCs w:val="24"/>
+          <w:shd w:val="clear" w:color="auto" w:fill="FFFFFF"/>
+        </w:rPr>
+        <w:t xml:space="preserve">Move towards and follow the player once player moved in the search range. </w:t>
+      </w:r>
+    </w:p>
+    <w:p>
+      <w:pPr>
+        <w:rPr>
+          <w:rFonts w:ascii="Times New Roman" w:hAnsi="Times New Roman" w:cs="Times New Roman"/>
+          <w:color w:val="404040" w:themeColor="text1" w:themeTint="BF"/>
+          <w:sz w:val="24"/>
+          <w:szCs w:val="24"/>
+          <w:shd w:val="clear" w:color="auto" w:fill="FFFFFF"/>
+        </w:rPr>
+      </w:pPr>
+      <w:r>
+        <w:rPr>
+          <w:rFonts w:ascii="Times New Roman" w:hAnsi="Times New Roman" w:cs="Times New Roman"/>
+          <w:color w:val="404040" w:themeColor="text1" w:themeTint="BF"/>
+          <w:sz w:val="24"/>
+          <w:szCs w:val="24"/>
+          <w:shd w:val="clear" w:color="auto" w:fill="FFFFFF"/>
+        </w:rPr>
+        <w:t>When it collide with player character, slow player character’s movement down by 40%.</w:t>
+      </w:r>
+    </w:p>
+    <w:p>
+      <w:pPr>
+        <w:rPr>
+          <w:rFonts w:ascii="Times New Roman" w:hAnsi="Times New Roman" w:cs="Times New Roman"/>
+          <w:color w:val="404040" w:themeColor="text1" w:themeTint="BF"/>
+          <w:sz w:val="24"/>
+          <w:szCs w:val="24"/>
+          <w:shd w:val="clear" w:color="auto" w:fill="FFFFFF"/>
+        </w:rPr>
+      </w:pPr>
     </w:p>
     <w:p>
       <w:pPr>
@@ -7190,7 +8453,7 @@
         </w:rPr>
         <w:t xml:space="preserve"> </w:t>
       </w:r>
-      <w:hyperlink r:id="rId13" w:history="1">
+      <w:hyperlink r:id="rId16" w:history="1">
         <w:r>
           <w:rPr>
             <w:rStyle w:val="Hyperlink"/>
@@ -11471,7 +12734,7 @@
                     </pic:cNvPicPr>
                   </pic:nvPicPr>
                   <pic:blipFill>
-                    <a:blip r:embed="rId14">
+                    <a:blip r:embed="rId17">
                       <a:extLst>
                         <a:ext uri="{28A0092B-C50C-407E-A947-70E740481C1C}">
                           <a14:useLocalDpi xmlns:a14="http://schemas.microsoft.com/office/drawing/2010/main" val="0"/>
@@ -11988,7 +13251,7 @@
                     </pic:cNvPicPr>
                   </pic:nvPicPr>
                   <pic:blipFill>
-                    <a:blip r:embed="rId15" cstate="print">
+                    <a:blip r:embed="rId18" cstate="print">
                       <a:extLst>
                         <a:ext uri="{28A0092B-C50C-407E-A947-70E740481C1C}">
                           <a14:useLocalDpi xmlns:a14="http://schemas.microsoft.com/office/drawing/2010/main" val="0"/>
@@ -12078,7 +13341,7 @@
                     </pic:cNvPicPr>
                   </pic:nvPicPr>
                   <pic:blipFill>
-                    <a:blip r:embed="rId15" cstate="print">
+                    <a:blip r:embed="rId18" cstate="print">
                       <a:extLst>
                         <a:ext uri="{28A0092B-C50C-407E-A947-70E740481C1C}">
                           <a14:useLocalDpi xmlns:a14="http://schemas.microsoft.com/office/drawing/2010/main" val="0"/>
@@ -12735,7 +13998,7 @@
                     </pic:cNvPicPr>
                   </pic:nvPicPr>
                   <pic:blipFill>
-                    <a:blip r:embed="rId14">
+                    <a:blip r:embed="rId17">
                       <a:extLst>
                         <a:ext uri="{28A0092B-C50C-407E-A947-70E740481C1C}">
                           <a14:useLocalDpi xmlns:a14="http://schemas.microsoft.com/office/drawing/2010/main" val="0"/>

</xml_diff>

<commit_message>
Update Design Doc, Change landing animation
</commit_message>
<xml_diff>
--- a/DesignDoc_Untitlted Roguelike.docx
+++ b/DesignDoc_Untitlted Roguelike.docx
@@ -774,7 +774,29 @@
           <w:szCs w:val="24"/>
           <w:shd w:val="clear" w:color="auto" w:fill="FFFFFF"/>
         </w:rPr>
-        <w:t>wants to combine a typical roguelike action game with a slot-based inventory system and looting. Players will be challenged to choose what weapons, gears and items to carry with them in the next battle, and what to discard.</w:t>
+        <w:t xml:space="preserve">wants to combine a typical roguelike action game with a slot-based inventory system and looting. Players will be challenged to choose what weapons, </w:t>
+      </w:r>
+      <w:proofErr w:type="gramStart"/>
+      <w:r>
+        <w:rPr>
+          <w:rFonts w:ascii="Times New Roman" w:hAnsi="Times New Roman" w:cs="Times New Roman"/>
+          <w:color w:val="404040" w:themeColor="text1" w:themeTint="BF"/>
+          <w:sz w:val="24"/>
+          <w:szCs w:val="24"/>
+          <w:shd w:val="clear" w:color="auto" w:fill="FFFFFF"/>
+        </w:rPr>
+        <w:t>gears</w:t>
+      </w:r>
+      <w:proofErr w:type="gramEnd"/>
+      <w:r>
+        <w:rPr>
+          <w:rFonts w:ascii="Times New Roman" w:hAnsi="Times New Roman" w:cs="Times New Roman"/>
+          <w:color w:val="404040" w:themeColor="text1" w:themeTint="BF"/>
+          <w:sz w:val="24"/>
+          <w:szCs w:val="24"/>
+          <w:shd w:val="clear" w:color="auto" w:fill="FFFFFF"/>
+        </w:rPr>
+        <w:t xml:space="preserve"> and items to carry with them in the next battle, and what to discard.</w:t>
       </w:r>
     </w:p>
     <w:p>
@@ -4133,8 +4155,19 @@
           <w:shd w:val="clear" w:color="auto" w:fill="FFFFFF"/>
         </w:rPr>
         <w:tab/>
+      </w:r>
+      <w:proofErr w:type="spellStart"/>
+      <w:r>
+        <w:rPr>
+          <w:rFonts w:ascii="Times New Roman" w:hAnsi="Times New Roman" w:cs="Times New Roman"/>
+          <w:color w:val="0D0D0D" w:themeColor="text1" w:themeTint="F2"/>
+          <w:sz w:val="24"/>
+          <w:szCs w:val="24"/>
+          <w:shd w:val="clear" w:color="auto" w:fill="FFFFFF"/>
+        </w:rPr>
         <w:t>card_spell_thunder_wave</w:t>
       </w:r>
+      <w:proofErr w:type="spellEnd"/>
     </w:p>
     <w:p>
       <w:pPr>
@@ -7874,7 +7907,7 @@
     </w:p>
     <w:p>
       <w:pPr>
-        <w:ind w:firstLine="720"/>
+        <w:ind w:left="720" w:firstLine="720"/>
         <w:rPr>
           <w:rFonts w:ascii="Times New Roman" w:hAnsi="Times New Roman" w:cs="Times New Roman"/>
           <w:color w:val="0D0D0D" w:themeColor="text1" w:themeTint="F2"/>
@@ -7911,32 +7944,12 @@
           <w:szCs w:val="24"/>
           <w:shd w:val="clear" w:color="auto" w:fill="FFFFFF"/>
         </w:rPr>
-        <w:t>icon_catalyst_main_item3_</w:t>
-      </w:r>
-      <w:r>
-        <w:rPr>
-          <w:rFonts w:ascii="Times New Roman" w:hAnsi="Times New Roman" w:cs="Times New Roman"/>
-          <w:color w:val="0D0D0D" w:themeColor="text1" w:themeTint="F2"/>
-          <w:sz w:val="24"/>
-          <w:szCs w:val="24"/>
-          <w:shd w:val="clear" w:color="auto" w:fill="FFFFFF"/>
-        </w:rPr>
-        <w:t>blue</w:t>
-      </w:r>
-      <w:r>
-        <w:rPr>
-          <w:rFonts w:ascii="Times New Roman" w:hAnsi="Times New Roman" w:cs="Times New Roman"/>
-          <w:color w:val="0D0D0D" w:themeColor="text1" w:themeTint="F2"/>
-          <w:sz w:val="24"/>
-          <w:szCs w:val="24"/>
-          <w:shd w:val="clear" w:color="auto" w:fill="FFFFFF"/>
-        </w:rPr>
-        <w:t>_01,02,03</w:t>
-      </w:r>
-    </w:p>
-    <w:p>
-      <w:pPr>
-        <w:ind w:firstLine="720"/>
+        <w:t>icon_catalyst_main_item3_blue_01,02,03</w:t>
+      </w:r>
+    </w:p>
+    <w:p>
+      <w:pPr>
+        <w:ind w:left="720" w:firstLine="720"/>
         <w:rPr>
           <w:rFonts w:ascii="Times New Roman" w:hAnsi="Times New Roman" w:cs="Times New Roman"/>
           <w:color w:val="0D0D0D" w:themeColor="text1" w:themeTint="F2"/>
@@ -7997,6 +8010,25 @@
           <w:shd w:val="clear" w:color="auto" w:fill="FFFFFF"/>
         </w:rPr>
         <w:tab/>
+      </w:r>
+      <w:r>
+        <w:rPr>
+          <w:rFonts w:ascii="Times New Roman" w:hAnsi="Times New Roman" w:cs="Times New Roman"/>
+          <w:color w:val="0D0D0D" w:themeColor="text1" w:themeTint="F2"/>
+          <w:sz w:val="24"/>
+          <w:szCs w:val="24"/>
+          <w:shd w:val="clear" w:color="auto" w:fill="FFFFFF"/>
+        </w:rPr>
+        <w:tab/>
+      </w:r>
+      <w:r>
+        <w:rPr>
+          <w:rFonts w:ascii="Times New Roman" w:hAnsi="Times New Roman" w:cs="Times New Roman"/>
+          <w:color w:val="0D0D0D" w:themeColor="text1" w:themeTint="F2"/>
+          <w:sz w:val="24"/>
+          <w:szCs w:val="24"/>
+          <w:shd w:val="clear" w:color="auto" w:fill="FFFFFF"/>
+        </w:rPr>
         <w:t>II. Increase Dwarf Smith’s max health by 50</w:t>
       </w:r>
     </w:p>
@@ -8030,20 +8062,394 @@
           <w:shd w:val="clear" w:color="auto" w:fill="FFFFFF"/>
         </w:rPr>
         <w:tab/>
+      </w:r>
+      <w:r>
+        <w:rPr>
+          <w:rFonts w:ascii="Times New Roman" w:hAnsi="Times New Roman" w:cs="Times New Roman"/>
+          <w:color w:val="0D0D0D" w:themeColor="text1" w:themeTint="F2"/>
+          <w:sz w:val="24"/>
+          <w:szCs w:val="24"/>
+          <w:shd w:val="clear" w:color="auto" w:fill="FFFFFF"/>
+        </w:rPr>
+        <w:tab/>
+      </w:r>
+      <w:r>
+        <w:rPr>
+          <w:rFonts w:ascii="Times New Roman" w:hAnsi="Times New Roman" w:cs="Times New Roman"/>
+          <w:color w:val="0D0D0D" w:themeColor="text1" w:themeTint="F2"/>
+          <w:sz w:val="24"/>
+          <w:szCs w:val="24"/>
+          <w:shd w:val="clear" w:color="auto" w:fill="FFFFFF"/>
+        </w:rPr>
         <w:t>III. Increase Dwarf Smith’s max health by 100</w:t>
       </w:r>
     </w:p>
     <w:p>
       <w:pPr>
-        <w:ind w:firstLine="720"/>
-        <w:rPr>
-          <w:rFonts w:ascii="Times New Roman" w:hAnsi="Times New Roman" w:cs="Times New Roman"/>
-          <w:color w:val="0D0D0D" w:themeColor="text1" w:themeTint="F2"/>
-          <w:sz w:val="24"/>
-          <w:szCs w:val="24"/>
-          <w:shd w:val="clear" w:color="auto" w:fill="FFFFFF"/>
-        </w:rPr>
-      </w:pPr>
+        <w:rPr>
+          <w:rFonts w:ascii="Times New Roman" w:hAnsi="Times New Roman" w:cs="Times New Roman"/>
+          <w:color w:val="404040" w:themeColor="text1" w:themeTint="BF"/>
+          <w:sz w:val="24"/>
+          <w:szCs w:val="24"/>
+          <w:shd w:val="clear" w:color="auto" w:fill="FFFFFF"/>
+        </w:rPr>
+      </w:pPr>
+      <w:r>
+        <w:rPr>
+          <w:rFonts w:ascii="Times New Roman" w:hAnsi="Times New Roman" w:cs="Times New Roman"/>
+          <w:noProof/>
+          <w:color w:val="404040" w:themeColor="text1" w:themeTint="BF"/>
+          <w:sz w:val="24"/>
+          <w:szCs w:val="24"/>
+          <w:u w:val="single"/>
+          <w:shd w:val="clear" w:color="auto" w:fill="FFFFFF"/>
+        </w:rPr>
+        <w:drawing>
+          <wp:anchor distT="0" distB="0" distL="114300" distR="114300" simplePos="0" relativeHeight="251769856" behindDoc="0" locked="0" layoutInCell="1" allowOverlap="1" wp14:anchorId="38084691" wp14:editId="51495D6D">
+            <wp:simplePos x="0" y="0"/>
+            <wp:positionH relativeFrom="margin">
+              <wp:align>left</wp:align>
+            </wp:positionH>
+            <wp:positionV relativeFrom="paragraph">
+              <wp:posOffset>182363</wp:posOffset>
+            </wp:positionV>
+            <wp:extent cx="460552" cy="440056"/>
+            <wp:effectExtent l="0" t="0" r="0" b="0"/>
+            <wp:wrapNone/>
+            <wp:docPr id="54" name="Picture 54"/>
+            <wp:cNvGraphicFramePr>
+              <a:graphicFrameLocks xmlns:a="http://schemas.openxmlformats.org/drawingml/2006/main" noChangeAspect="1"/>
+            </wp:cNvGraphicFramePr>
+            <a:graphic xmlns:a="http://schemas.openxmlformats.org/drawingml/2006/main">
+              <a:graphicData uri="http://schemas.openxmlformats.org/drawingml/2006/picture">
+                <pic:pic xmlns:pic="http://schemas.openxmlformats.org/drawingml/2006/picture">
+                  <pic:nvPicPr>
+                    <pic:cNvPr id="0" name="Picture 1"/>
+                    <pic:cNvPicPr>
+                      <a:picLocks noChangeAspect="1" noChangeArrowheads="1"/>
+                    </pic:cNvPicPr>
+                  </pic:nvPicPr>
+                  <pic:blipFill>
+                    <a:blip r:embed="rId23" cstate="print">
+                      <a:extLst>
+                        <a:ext uri="{28A0092B-C50C-407E-A947-70E740481C1C}">
+                          <a14:useLocalDpi xmlns:a14="http://schemas.microsoft.com/office/drawing/2010/main" val="0"/>
+                        </a:ext>
+                      </a:extLst>
+                    </a:blip>
+                    <a:srcRect/>
+                    <a:stretch>
+                      <a:fillRect/>
+                    </a:stretch>
+                  </pic:blipFill>
+                  <pic:spPr bwMode="auto">
+                    <a:xfrm>
+                      <a:off x="0" y="0"/>
+                      <a:ext cx="460552" cy="440056"/>
+                    </a:xfrm>
+                    <a:prstGeom prst="rect">
+                      <a:avLst/>
+                    </a:prstGeom>
+                    <a:noFill/>
+                    <a:ln>
+                      <a:noFill/>
+                    </a:ln>
+                  </pic:spPr>
+                </pic:pic>
+              </a:graphicData>
+            </a:graphic>
+            <wp14:sizeRelH relativeFrom="margin">
+              <wp14:pctWidth>0</wp14:pctWidth>
+            </wp14:sizeRelH>
+            <wp14:sizeRelV relativeFrom="margin">
+              <wp14:pctHeight>0</wp14:pctHeight>
+            </wp14:sizeRelV>
+          </wp:anchor>
+        </w:drawing>
+      </w:r>
+      <w:r>
+        <w:rPr>
+          <w:rFonts w:ascii="Times New Roman" w:hAnsi="Times New Roman" w:cs="Times New Roman"/>
+          <w:noProof/>
+          <w:color w:val="404040" w:themeColor="text1" w:themeTint="BF"/>
+          <w:sz w:val="24"/>
+          <w:szCs w:val="24"/>
+          <w:shd w:val="clear" w:color="auto" w:fill="FFFFFF"/>
+        </w:rPr>
+        <w:t>Invulnerability</w:t>
+      </w:r>
+    </w:p>
+    <w:p>
+      <w:pPr>
+        <w:ind w:left="720" w:firstLine="720"/>
+        <w:rPr>
+          <w:rFonts w:ascii="Times New Roman" w:hAnsi="Times New Roman" w:cs="Times New Roman"/>
+          <w:color w:val="0D0D0D" w:themeColor="text1" w:themeTint="F2"/>
+          <w:sz w:val="24"/>
+          <w:szCs w:val="24"/>
+          <w:shd w:val="clear" w:color="auto" w:fill="FFFFFF"/>
+        </w:rPr>
+      </w:pPr>
+      <w:r>
+        <w:rPr>
+          <w:rFonts w:ascii="Times New Roman" w:hAnsi="Times New Roman" w:cs="Times New Roman"/>
+          <w:color w:val="0D0D0D" w:themeColor="text1" w:themeTint="F2"/>
+          <w:sz w:val="24"/>
+          <w:szCs w:val="24"/>
+          <w:shd w:val="clear" w:color="auto" w:fill="FFFFFF"/>
+        </w:rPr>
+        <w:t xml:space="preserve">Icon Sprite Name: </w:t>
+      </w:r>
+      <w:r>
+        <w:rPr>
+          <w:rFonts w:ascii="Times New Roman" w:hAnsi="Times New Roman" w:cs="Times New Roman"/>
+          <w:color w:val="0D0D0D" w:themeColor="text1" w:themeTint="F2"/>
+          <w:sz w:val="24"/>
+          <w:szCs w:val="24"/>
+          <w:shd w:val="clear" w:color="auto" w:fill="FFFFFF"/>
+        </w:rPr>
+        <w:tab/>
+        <w:t>icon_catalyst_main_item</w:t>
+      </w:r>
+      <w:r>
+        <w:rPr>
+          <w:rFonts w:ascii="Times New Roman" w:hAnsi="Times New Roman" w:cs="Times New Roman"/>
+          <w:color w:val="0D0D0D" w:themeColor="text1" w:themeTint="F2"/>
+          <w:sz w:val="24"/>
+          <w:szCs w:val="24"/>
+          <w:shd w:val="clear" w:color="auto" w:fill="FFFFFF"/>
+        </w:rPr>
+        <w:t>1</w:t>
+      </w:r>
+      <w:r>
+        <w:rPr>
+          <w:rFonts w:ascii="Times New Roman" w:hAnsi="Times New Roman" w:cs="Times New Roman"/>
+          <w:color w:val="0D0D0D" w:themeColor="text1" w:themeTint="F2"/>
+          <w:sz w:val="24"/>
+          <w:szCs w:val="24"/>
+          <w:shd w:val="clear" w:color="auto" w:fill="FFFFFF"/>
+        </w:rPr>
+        <w:t>_blue_</w:t>
+      </w:r>
+      <w:r>
+        <w:rPr>
+          <w:rFonts w:ascii="Times New Roman" w:hAnsi="Times New Roman" w:cs="Times New Roman"/>
+          <w:color w:val="0D0D0D" w:themeColor="text1" w:themeTint="F2"/>
+          <w:sz w:val="24"/>
+          <w:szCs w:val="24"/>
+          <w:shd w:val="clear" w:color="auto" w:fill="FFFFFF"/>
+        </w:rPr>
+        <w:t>01,</w:t>
+      </w:r>
+      <w:r>
+        <w:rPr>
+          <w:rFonts w:ascii="Times New Roman" w:hAnsi="Times New Roman" w:cs="Times New Roman"/>
+          <w:color w:val="0D0D0D" w:themeColor="text1" w:themeTint="F2"/>
+          <w:sz w:val="24"/>
+          <w:szCs w:val="24"/>
+          <w:shd w:val="clear" w:color="auto" w:fill="FFFFFF"/>
+        </w:rPr>
+        <w:t>02,03</w:t>
+      </w:r>
+      <w:r>
+        <w:rPr>
+          <w:rFonts w:ascii="Times New Roman" w:hAnsi="Times New Roman" w:cs="Times New Roman"/>
+          <w:color w:val="0D0D0D" w:themeColor="text1" w:themeTint="F2"/>
+          <w:sz w:val="24"/>
+          <w:szCs w:val="24"/>
+          <w:shd w:val="clear" w:color="auto" w:fill="FFFFFF"/>
+        </w:rPr>
+        <w:t>,04</w:t>
+      </w:r>
+    </w:p>
+    <w:p>
+      <w:pPr>
+        <w:ind w:left="2880" w:hanging="1440"/>
+        <w:rPr>
+          <w:rFonts w:ascii="Times New Roman" w:hAnsi="Times New Roman" w:cs="Times New Roman"/>
+          <w:color w:val="0D0D0D" w:themeColor="text1" w:themeTint="F2"/>
+          <w:sz w:val="24"/>
+          <w:szCs w:val="24"/>
+          <w:shd w:val="clear" w:color="auto" w:fill="FFFFFF"/>
+        </w:rPr>
+      </w:pPr>
+      <w:r>
+        <w:rPr>
+          <w:rFonts w:ascii="Times New Roman" w:hAnsi="Times New Roman" w:cs="Times New Roman"/>
+          <w:color w:val="0D0D0D" w:themeColor="text1" w:themeTint="F2"/>
+          <w:sz w:val="24"/>
+          <w:szCs w:val="24"/>
+          <w:shd w:val="clear" w:color="auto" w:fill="FFFFFF"/>
+        </w:rPr>
+        <w:t>Description:</w:t>
+      </w:r>
+      <w:r>
+        <w:rPr>
+          <w:rFonts w:ascii="Times New Roman" w:hAnsi="Times New Roman" w:cs="Times New Roman"/>
+          <w:color w:val="0D0D0D" w:themeColor="text1" w:themeTint="F2"/>
+          <w:sz w:val="24"/>
+          <w:szCs w:val="24"/>
+          <w:shd w:val="clear" w:color="auto" w:fill="FFFFFF"/>
+        </w:rPr>
+        <w:tab/>
+        <w:t xml:space="preserve">I. Increase </w:t>
+      </w:r>
+      <w:r>
+        <w:rPr>
+          <w:rFonts w:ascii="Times New Roman" w:hAnsi="Times New Roman" w:cs="Times New Roman"/>
+          <w:color w:val="0D0D0D" w:themeColor="text1" w:themeTint="F2"/>
+          <w:sz w:val="24"/>
+          <w:szCs w:val="24"/>
+          <w:shd w:val="clear" w:color="auto" w:fill="FFFFFF"/>
+        </w:rPr>
+        <w:t>the amount of time Dwarf Smith does not take additional damage after being hit by 0.1</w:t>
+      </w:r>
+    </w:p>
+    <w:p>
+      <w:pPr>
+        <w:ind w:left="2880"/>
+        <w:rPr>
+          <w:rFonts w:ascii="Times New Roman" w:hAnsi="Times New Roman" w:cs="Times New Roman"/>
+          <w:color w:val="0D0D0D" w:themeColor="text1" w:themeTint="F2"/>
+          <w:sz w:val="24"/>
+          <w:szCs w:val="24"/>
+          <w:shd w:val="clear" w:color="auto" w:fill="FFFFFF"/>
+        </w:rPr>
+      </w:pPr>
+      <w:r>
+        <w:rPr>
+          <w:rFonts w:ascii="Times New Roman" w:hAnsi="Times New Roman" w:cs="Times New Roman"/>
+          <w:color w:val="0D0D0D" w:themeColor="text1" w:themeTint="F2"/>
+          <w:sz w:val="24"/>
+          <w:szCs w:val="24"/>
+          <w:shd w:val="clear" w:color="auto" w:fill="FFFFFF"/>
+        </w:rPr>
+        <w:t>II</w:t>
+      </w:r>
+      <w:r>
+        <w:rPr>
+          <w:rFonts w:ascii="Times New Roman" w:hAnsi="Times New Roman" w:cs="Times New Roman"/>
+          <w:color w:val="0D0D0D" w:themeColor="text1" w:themeTint="F2"/>
+          <w:sz w:val="24"/>
+          <w:szCs w:val="24"/>
+          <w:shd w:val="clear" w:color="auto" w:fill="FFFFFF"/>
+        </w:rPr>
+        <w:t>. Increase the amount of time Dwarf Smith does not take additional damage after being hit by 0.</w:t>
+      </w:r>
+      <w:r>
+        <w:rPr>
+          <w:rFonts w:ascii="Times New Roman" w:hAnsi="Times New Roman" w:cs="Times New Roman"/>
+          <w:color w:val="0D0D0D" w:themeColor="text1" w:themeTint="F2"/>
+          <w:sz w:val="24"/>
+          <w:szCs w:val="24"/>
+          <w:shd w:val="clear" w:color="auto" w:fill="FFFFFF"/>
+        </w:rPr>
+        <w:t>2</w:t>
+      </w:r>
+    </w:p>
+    <w:p>
+      <w:pPr>
+        <w:ind w:left="2880"/>
+        <w:rPr>
+          <w:rFonts w:ascii="Times New Roman" w:hAnsi="Times New Roman" w:cs="Times New Roman"/>
+          <w:color w:val="0D0D0D" w:themeColor="text1" w:themeTint="F2"/>
+          <w:sz w:val="24"/>
+          <w:szCs w:val="24"/>
+          <w:shd w:val="clear" w:color="auto" w:fill="FFFFFF"/>
+        </w:rPr>
+      </w:pPr>
+      <w:r>
+        <w:rPr>
+          <w:rFonts w:ascii="Times New Roman" w:hAnsi="Times New Roman" w:cs="Times New Roman"/>
+          <w:color w:val="0D0D0D" w:themeColor="text1" w:themeTint="F2"/>
+          <w:sz w:val="24"/>
+          <w:szCs w:val="24"/>
+          <w:shd w:val="clear" w:color="auto" w:fill="FFFFFF"/>
+        </w:rPr>
+        <w:t>I</w:t>
+      </w:r>
+      <w:r>
+        <w:rPr>
+          <w:rFonts w:ascii="Times New Roman" w:hAnsi="Times New Roman" w:cs="Times New Roman"/>
+          <w:color w:val="0D0D0D" w:themeColor="text1" w:themeTint="F2"/>
+          <w:sz w:val="24"/>
+          <w:szCs w:val="24"/>
+          <w:shd w:val="clear" w:color="auto" w:fill="FFFFFF"/>
+        </w:rPr>
+        <w:t>II</w:t>
+      </w:r>
+      <w:r>
+        <w:rPr>
+          <w:rFonts w:ascii="Times New Roman" w:hAnsi="Times New Roman" w:cs="Times New Roman"/>
+          <w:color w:val="0D0D0D" w:themeColor="text1" w:themeTint="F2"/>
+          <w:sz w:val="24"/>
+          <w:szCs w:val="24"/>
+          <w:shd w:val="clear" w:color="auto" w:fill="FFFFFF"/>
+        </w:rPr>
+        <w:t>. Increase the amount of time Dwarf Smith does not take additional damage after being hit by 0.</w:t>
+      </w:r>
+      <w:r>
+        <w:rPr>
+          <w:rFonts w:ascii="Times New Roman" w:hAnsi="Times New Roman" w:cs="Times New Roman"/>
+          <w:color w:val="0D0D0D" w:themeColor="text1" w:themeTint="F2"/>
+          <w:sz w:val="24"/>
+          <w:szCs w:val="24"/>
+          <w:shd w:val="clear" w:color="auto" w:fill="FFFFFF"/>
+        </w:rPr>
+        <w:t>3</w:t>
+      </w:r>
+    </w:p>
+    <w:p>
+      <w:pPr>
+        <w:ind w:left="2880"/>
+        <w:rPr>
+          <w:rFonts w:ascii="Times New Roman" w:hAnsi="Times New Roman" w:cs="Times New Roman"/>
+          <w:color w:val="0D0D0D" w:themeColor="text1" w:themeTint="F2"/>
+          <w:sz w:val="24"/>
+          <w:szCs w:val="24"/>
+          <w:shd w:val="clear" w:color="auto" w:fill="FFFFFF"/>
+        </w:rPr>
+      </w:pPr>
+      <w:r>
+        <w:rPr>
+          <w:rFonts w:ascii="Times New Roman" w:hAnsi="Times New Roman" w:cs="Times New Roman"/>
+          <w:color w:val="0D0D0D" w:themeColor="text1" w:themeTint="F2"/>
+          <w:sz w:val="24"/>
+          <w:szCs w:val="24"/>
+          <w:shd w:val="clear" w:color="auto" w:fill="FFFFFF"/>
+        </w:rPr>
+        <w:t>I</w:t>
+      </w:r>
+      <w:r>
+        <w:rPr>
+          <w:rFonts w:ascii="Times New Roman" w:hAnsi="Times New Roman" w:cs="Times New Roman"/>
+          <w:color w:val="0D0D0D" w:themeColor="text1" w:themeTint="F2"/>
+          <w:sz w:val="24"/>
+          <w:szCs w:val="24"/>
+          <w:shd w:val="clear" w:color="auto" w:fill="FFFFFF"/>
+        </w:rPr>
+        <w:t>V</w:t>
+      </w:r>
+      <w:r>
+        <w:rPr>
+          <w:rFonts w:ascii="Times New Roman" w:hAnsi="Times New Roman" w:cs="Times New Roman"/>
+          <w:color w:val="0D0D0D" w:themeColor="text1" w:themeTint="F2"/>
+          <w:sz w:val="24"/>
+          <w:szCs w:val="24"/>
+          <w:shd w:val="clear" w:color="auto" w:fill="FFFFFF"/>
+        </w:rPr>
+        <w:t>. Increase the amount of time Dwarf Smith does not take additional damage after being hit by 0.</w:t>
+      </w:r>
+      <w:r>
+        <w:rPr>
+          <w:rFonts w:ascii="Times New Roman" w:hAnsi="Times New Roman" w:cs="Times New Roman"/>
+          <w:color w:val="0D0D0D" w:themeColor="text1" w:themeTint="F2"/>
+          <w:sz w:val="24"/>
+          <w:szCs w:val="24"/>
+          <w:shd w:val="clear" w:color="auto" w:fill="FFFFFF"/>
+        </w:rPr>
+        <w:t>5</w:t>
+      </w:r>
     </w:p>
     <w:p>
       <w:pPr>
@@ -8130,7 +8536,7 @@
                     </pic:cNvPicPr>
                   </pic:nvPicPr>
                   <pic:blipFill>
-                    <a:blip r:embed="rId23" cstate="print">
+                    <a:blip r:embed="rId24" cstate="print">
                       <a:extLst>
                         <a:ext uri="{28A0092B-C50C-407E-A947-70E740481C1C}">
                           <a14:useLocalDpi xmlns:a14="http://schemas.microsoft.com/office/drawing/2010/main" val="0"/>
@@ -8180,7 +8586,7 @@
     </w:p>
     <w:p>
       <w:pPr>
-        <w:ind w:firstLine="720"/>
+        <w:ind w:left="720" w:firstLine="720"/>
         <w:rPr>
           <w:rFonts w:ascii="Times New Roman" w:hAnsi="Times New Roman" w:cs="Times New Roman"/>
           <w:color w:val="0D0D0D" w:themeColor="text1" w:themeTint="F2"/>
@@ -8233,7 +8639,7 @@
     </w:p>
     <w:p>
       <w:pPr>
-        <w:ind w:firstLine="720"/>
+        <w:ind w:left="720" w:firstLine="720"/>
         <w:rPr>
           <w:rFonts w:ascii="Times New Roman" w:hAnsi="Times New Roman" w:cs="Times New Roman"/>
           <w:color w:val="0D0D0D" w:themeColor="text1" w:themeTint="F2"/>
@@ -8326,7 +8732,7 @@
     </w:p>
     <w:p>
       <w:pPr>
-        <w:ind w:left="1440" w:firstLine="720"/>
+        <w:ind w:left="2160" w:firstLine="720"/>
         <w:rPr>
           <w:rFonts w:ascii="Times New Roman" w:hAnsi="Times New Roman" w:cs="Times New Roman"/>
           <w:color w:val="0D0D0D" w:themeColor="text1" w:themeTint="F2"/>
@@ -8353,32 +8759,12 @@
           <w:szCs w:val="24"/>
           <w:shd w:val="clear" w:color="auto" w:fill="FFFFFF"/>
         </w:rPr>
-        <w:t xml:space="preserve">Decrease Dwarf Smith’s stamina regeneration cooldown by </w:t>
-      </w:r>
-      <w:r>
-        <w:rPr>
-          <w:rFonts w:ascii="Times New Roman" w:hAnsi="Times New Roman" w:cs="Times New Roman"/>
-          <w:color w:val="0D0D0D" w:themeColor="text1" w:themeTint="F2"/>
-          <w:sz w:val="24"/>
-          <w:szCs w:val="24"/>
-          <w:shd w:val="clear" w:color="auto" w:fill="FFFFFF"/>
-        </w:rPr>
-        <w:t>30</w:t>
-      </w:r>
-      <w:r>
-        <w:rPr>
-          <w:rFonts w:ascii="Times New Roman" w:hAnsi="Times New Roman" w:cs="Times New Roman"/>
-          <w:color w:val="0D0D0D" w:themeColor="text1" w:themeTint="F2"/>
-          <w:sz w:val="24"/>
-          <w:szCs w:val="24"/>
-          <w:shd w:val="clear" w:color="auto" w:fill="FFFFFF"/>
-        </w:rPr>
-        <w:t>%</w:t>
-      </w:r>
-    </w:p>
-    <w:p>
-      <w:pPr>
-        <w:ind w:left="1440" w:firstLine="720"/>
+        <w:t>Decrease Dwarf Smith’s stamina regeneration cooldown by 30%</w:t>
+      </w:r>
+    </w:p>
+    <w:p>
+      <w:pPr>
+        <w:ind w:left="2160" w:firstLine="720"/>
         <w:rPr>
           <w:rFonts w:ascii="Times New Roman" w:hAnsi="Times New Roman" w:cs="Times New Roman"/>
           <w:color w:val="0D0D0D" w:themeColor="text1" w:themeTint="F2"/>
@@ -8405,27 +8791,7 @@
           <w:szCs w:val="24"/>
           <w:shd w:val="clear" w:color="auto" w:fill="FFFFFF"/>
         </w:rPr>
-        <w:t xml:space="preserve">Decrease Dwarf Smith’s stamina regeneration cooldown by </w:t>
-      </w:r>
-      <w:r>
-        <w:rPr>
-          <w:rFonts w:ascii="Times New Roman" w:hAnsi="Times New Roman" w:cs="Times New Roman"/>
-          <w:color w:val="0D0D0D" w:themeColor="text1" w:themeTint="F2"/>
-          <w:sz w:val="24"/>
-          <w:szCs w:val="24"/>
-          <w:shd w:val="clear" w:color="auto" w:fill="FFFFFF"/>
-        </w:rPr>
-        <w:t>50</w:t>
-      </w:r>
-      <w:r>
-        <w:rPr>
-          <w:rFonts w:ascii="Times New Roman" w:hAnsi="Times New Roman" w:cs="Times New Roman"/>
-          <w:color w:val="0D0D0D" w:themeColor="text1" w:themeTint="F2"/>
-          <w:sz w:val="24"/>
-          <w:szCs w:val="24"/>
-          <w:shd w:val="clear" w:color="auto" w:fill="FFFFFF"/>
-        </w:rPr>
-        <w:t>%</w:t>
+        <w:t>Decrease Dwarf Smith’s stamina regeneration cooldown by 50%</w:t>
       </w:r>
     </w:p>
     <w:p>
@@ -8473,7 +8839,7 @@
                     </pic:cNvPicPr>
                   </pic:nvPicPr>
                   <pic:blipFill>
-                    <a:blip r:embed="rId24" cstate="print">
+                    <a:blip r:embed="rId25" cstate="print">
                       <a:extLst>
                         <a:ext uri="{28A0092B-C50C-407E-A947-70E740481C1C}">
                           <a14:useLocalDpi xmlns:a14="http://schemas.microsoft.com/office/drawing/2010/main" val="0"/>
@@ -8524,7 +8890,7 @@
     </w:p>
     <w:p>
       <w:pPr>
-        <w:ind w:firstLine="720"/>
+        <w:ind w:left="720" w:firstLine="720"/>
         <w:rPr>
           <w:rFonts w:ascii="Times New Roman" w:hAnsi="Times New Roman" w:cs="Times New Roman"/>
           <w:color w:val="0D0D0D" w:themeColor="text1" w:themeTint="F2"/>
@@ -8627,7 +8993,7 @@
     </w:p>
     <w:p>
       <w:pPr>
-        <w:ind w:firstLine="720"/>
+        <w:ind w:left="720" w:firstLine="720"/>
         <w:rPr>
           <w:rFonts w:ascii="Times New Roman" w:hAnsi="Times New Roman" w:cs="Times New Roman"/>
           <w:color w:val="0D0D0D" w:themeColor="text1" w:themeTint="F2"/>
@@ -8690,7 +9056,7 @@
     </w:p>
     <w:p>
       <w:pPr>
-        <w:ind w:left="1440" w:firstLine="720"/>
+        <w:ind w:left="2160" w:firstLine="720"/>
         <w:rPr>
           <w:rFonts w:ascii="Times New Roman" w:hAnsi="Times New Roman" w:cs="Times New Roman"/>
           <w:color w:val="0D0D0D" w:themeColor="text1" w:themeTint="F2"/>
@@ -8717,22 +9083,12 @@
           <w:szCs w:val="24"/>
           <w:shd w:val="clear" w:color="auto" w:fill="FFFFFF"/>
         </w:rPr>
-        <w:t xml:space="preserve">Increase Dwarf Smith’s stamina by </w:t>
-      </w:r>
-      <w:r>
-        <w:rPr>
-          <w:rFonts w:ascii="Times New Roman" w:hAnsi="Times New Roman" w:cs="Times New Roman"/>
-          <w:color w:val="0D0D0D" w:themeColor="text1" w:themeTint="F2"/>
-          <w:sz w:val="24"/>
-          <w:szCs w:val="24"/>
-          <w:shd w:val="clear" w:color="auto" w:fill="FFFFFF"/>
-        </w:rPr>
-        <w:t>2</w:t>
-      </w:r>
-    </w:p>
-    <w:p>
-      <w:pPr>
-        <w:ind w:left="1440" w:firstLine="720"/>
+        <w:t>Increase Dwarf Smith’s stamina by 2</w:t>
+      </w:r>
+    </w:p>
+    <w:p>
+      <w:pPr>
+        <w:ind w:left="2160" w:firstLine="720"/>
         <w:rPr>
           <w:rFonts w:ascii="Times New Roman" w:hAnsi="Times New Roman" w:cs="Times New Roman"/>
           <w:color w:val="0D0D0D" w:themeColor="text1" w:themeTint="F2"/>
@@ -8759,17 +9115,7 @@
           <w:szCs w:val="24"/>
           <w:shd w:val="clear" w:color="auto" w:fill="FFFFFF"/>
         </w:rPr>
-        <w:t xml:space="preserve">Increase Dwarf Smith’s stamina by </w:t>
-      </w:r>
-      <w:r>
-        <w:rPr>
-          <w:rFonts w:ascii="Times New Roman" w:hAnsi="Times New Roman" w:cs="Times New Roman"/>
-          <w:color w:val="0D0D0D" w:themeColor="text1" w:themeTint="F2"/>
-          <w:sz w:val="24"/>
-          <w:szCs w:val="24"/>
-          <w:shd w:val="clear" w:color="auto" w:fill="FFFFFF"/>
-        </w:rPr>
-        <w:t>3</w:t>
+        <w:t>Increase Dwarf Smith’s stamina by 3</w:t>
       </w:r>
     </w:p>
     <w:p>
@@ -8811,6 +9157,7 @@
           <w:szCs w:val="24"/>
           <w:shd w:val="clear" w:color="auto" w:fill="FFFFFF"/>
         </w:rPr>
+        <w:lastRenderedPageBreak/>
         <w:tab/>
       </w:r>
       <w:r>
@@ -8872,7 +9219,7 @@
                     </pic:cNvPicPr>
                   </pic:nvPicPr>
                   <pic:blipFill>
-                    <a:blip r:embed="rId25" cstate="print">
+                    <a:blip r:embed="rId26" cstate="print">
                       <a:extLst>
                         <a:ext uri="{28A0092B-C50C-407E-A947-70E740481C1C}">
                           <a14:useLocalDpi xmlns:a14="http://schemas.microsoft.com/office/drawing/2010/main" val="0"/>
@@ -8922,7 +9269,7 @@
     </w:p>
     <w:p>
       <w:pPr>
-        <w:ind w:firstLine="720"/>
+        <w:ind w:left="720" w:firstLine="720"/>
         <w:rPr>
           <w:rFonts w:ascii="Times New Roman" w:hAnsi="Times New Roman" w:cs="Times New Roman"/>
           <w:color w:val="0D0D0D" w:themeColor="text1" w:themeTint="F2"/>
@@ -8950,72 +9297,12 @@
           <w:shd w:val="clear" w:color="auto" w:fill="FFFFFF"/>
         </w:rPr>
         <w:tab/>
-        <w:t>icon_catalyst_</w:t>
-      </w:r>
-      <w:r>
-        <w:rPr>
-          <w:rFonts w:ascii="Times New Roman" w:hAnsi="Times New Roman" w:cs="Times New Roman"/>
-          <w:color w:val="0D0D0D" w:themeColor="text1" w:themeTint="F2"/>
-          <w:sz w:val="24"/>
-          <w:szCs w:val="24"/>
-          <w:shd w:val="clear" w:color="auto" w:fill="FFFFFF"/>
-        </w:rPr>
-        <w:t>main</w:t>
-      </w:r>
-      <w:r>
-        <w:rPr>
-          <w:rFonts w:ascii="Times New Roman" w:hAnsi="Times New Roman" w:cs="Times New Roman"/>
-          <w:color w:val="0D0D0D" w:themeColor="text1" w:themeTint="F2"/>
-          <w:sz w:val="24"/>
-          <w:szCs w:val="24"/>
-          <w:shd w:val="clear" w:color="auto" w:fill="FFFFFF"/>
-        </w:rPr>
-        <w:t>_</w:t>
-      </w:r>
-      <w:r>
-        <w:rPr>
-          <w:rFonts w:ascii="Times New Roman" w:hAnsi="Times New Roman" w:cs="Times New Roman"/>
-          <w:color w:val="0D0D0D" w:themeColor="text1" w:themeTint="F2"/>
-          <w:sz w:val="24"/>
-          <w:szCs w:val="24"/>
-          <w:shd w:val="clear" w:color="auto" w:fill="FFFFFF"/>
-        </w:rPr>
-        <w:t>item3</w:t>
-      </w:r>
-      <w:r>
-        <w:rPr>
-          <w:rFonts w:ascii="Times New Roman" w:hAnsi="Times New Roman" w:cs="Times New Roman"/>
-          <w:color w:val="0D0D0D" w:themeColor="text1" w:themeTint="F2"/>
-          <w:sz w:val="24"/>
-          <w:szCs w:val="24"/>
-          <w:shd w:val="clear" w:color="auto" w:fill="FFFFFF"/>
-        </w:rPr>
-        <w:t>_</w:t>
-      </w:r>
-      <w:r>
-        <w:rPr>
-          <w:rFonts w:ascii="Times New Roman" w:hAnsi="Times New Roman" w:cs="Times New Roman"/>
-          <w:color w:val="0D0D0D" w:themeColor="text1" w:themeTint="F2"/>
-          <w:sz w:val="24"/>
-          <w:szCs w:val="24"/>
-          <w:shd w:val="clear" w:color="auto" w:fill="FFFFFF"/>
-        </w:rPr>
-        <w:t>orange_</w:t>
-      </w:r>
-      <w:r>
-        <w:rPr>
-          <w:rFonts w:ascii="Times New Roman" w:hAnsi="Times New Roman" w:cs="Times New Roman"/>
-          <w:color w:val="0D0D0D" w:themeColor="text1" w:themeTint="F2"/>
-          <w:sz w:val="24"/>
-          <w:szCs w:val="24"/>
-          <w:shd w:val="clear" w:color="auto" w:fill="FFFFFF"/>
-        </w:rPr>
-        <w:t>01,02,03</w:t>
-      </w:r>
-    </w:p>
-    <w:p>
-      <w:pPr>
-        <w:ind w:firstLine="720"/>
+        <w:t>icon_catalyst_main_item3_orange_01,02,03</w:t>
+      </w:r>
+    </w:p>
+    <w:p>
+      <w:pPr>
+        <w:ind w:left="720" w:firstLine="720"/>
         <w:rPr>
           <w:rFonts w:ascii="Times New Roman" w:hAnsi="Times New Roman" w:cs="Times New Roman"/>
           <w:color w:val="0D0D0D" w:themeColor="text1" w:themeTint="F2"/>
@@ -9078,7 +9365,7 @@
     </w:p>
     <w:p>
       <w:pPr>
-        <w:ind w:left="1440" w:firstLine="720"/>
+        <w:ind w:left="2160" w:firstLine="720"/>
         <w:rPr>
           <w:rFonts w:ascii="Times New Roman" w:hAnsi="Times New Roman" w:cs="Times New Roman"/>
           <w:color w:val="0D0D0D" w:themeColor="text1" w:themeTint="F2"/>
@@ -9130,7 +9417,7 @@
     </w:p>
     <w:p>
       <w:pPr>
-        <w:ind w:left="1440" w:firstLine="720"/>
+        <w:ind w:left="2160" w:firstLine="720"/>
         <w:rPr>
           <w:rFonts w:ascii="Times New Roman" w:hAnsi="Times New Roman" w:cs="Times New Roman"/>
           <w:color w:val="0D0D0D" w:themeColor="text1" w:themeTint="F2"/>
@@ -9157,17 +9444,7 @@
           <w:szCs w:val="24"/>
           <w:shd w:val="clear" w:color="auto" w:fill="FFFFFF"/>
         </w:rPr>
-        <w:t>light attack damage</w:t>
-      </w:r>
-      <w:r>
-        <w:rPr>
-          <w:rFonts w:ascii="Times New Roman" w:hAnsi="Times New Roman" w:cs="Times New Roman"/>
-          <w:color w:val="0D0D0D" w:themeColor="text1" w:themeTint="F2"/>
-          <w:sz w:val="24"/>
-          <w:szCs w:val="24"/>
-          <w:shd w:val="clear" w:color="auto" w:fill="FFFFFF"/>
-        </w:rPr>
-        <w:t xml:space="preserve"> by</w:t>
+        <w:t>light attack damage by</w:t>
       </w:r>
       <w:r>
         <w:rPr>
@@ -9336,7 +9613,7 @@
                     </pic:cNvPicPr>
                   </pic:nvPicPr>
                   <pic:blipFill>
-                    <a:blip r:embed="rId26">
+                    <a:blip r:embed="rId27">
                       <a:extLst>
                         <a:ext uri="{28A0092B-C50C-407E-A947-70E740481C1C}">
                           <a14:useLocalDpi xmlns:a14="http://schemas.microsoft.com/office/drawing/2010/main" val="0"/>
@@ -9683,7 +9960,7 @@
                     </pic:cNvPicPr>
                   </pic:nvPicPr>
                   <pic:blipFill>
-                    <a:blip r:embed="rId27" cstate="print">
+                    <a:blip r:embed="rId28" cstate="print">
                       <a:extLst>
                         <a:ext uri="{28A0092B-C50C-407E-A947-70E740481C1C}">
                           <a14:useLocalDpi xmlns:a14="http://schemas.microsoft.com/office/drawing/2010/main" val="0"/>
@@ -10018,7 +10295,7 @@
                     </pic:cNvPicPr>
                   </pic:nvPicPr>
                   <pic:blipFill>
-                    <a:blip r:embed="rId28" cstate="print">
+                    <a:blip r:embed="rId29" cstate="print">
                       <a:extLst>
                         <a:ext uri="{28A0092B-C50C-407E-A947-70E740481C1C}">
                           <a14:useLocalDpi xmlns:a14="http://schemas.microsoft.com/office/drawing/2010/main" val="0"/>
@@ -10374,7 +10651,7 @@
                     </pic:cNvPicPr>
                   </pic:nvPicPr>
                   <pic:blipFill>
-                    <a:blip r:embed="rId29">
+                    <a:blip r:embed="rId30">
                       <a:extLst>
                         <a:ext uri="{28A0092B-C50C-407E-A947-70E740481C1C}">
                           <a14:useLocalDpi xmlns:a14="http://schemas.microsoft.com/office/drawing/2010/main" val="0"/>
@@ -10728,7 +11005,7 @@
                     </pic:cNvPicPr>
                   </pic:nvPicPr>
                   <pic:blipFill>
-                    <a:blip r:embed="rId30">
+                    <a:blip r:embed="rId31">
                       <a:extLst>
                         <a:ext uri="{28A0092B-C50C-407E-A947-70E740481C1C}">
                           <a14:useLocalDpi xmlns:a14="http://schemas.microsoft.com/office/drawing/2010/main" val="0"/>
@@ -11069,7 +11346,7 @@
                     </pic:cNvPicPr>
                   </pic:nvPicPr>
                   <pic:blipFill>
-                    <a:blip r:embed="rId31" cstate="print">
+                    <a:blip r:embed="rId32" cstate="print">
                       <a:extLst>
                         <a:ext uri="{28A0092B-C50C-407E-A947-70E740481C1C}">
                           <a14:useLocalDpi xmlns:a14="http://schemas.microsoft.com/office/drawing/2010/main" val="0"/>
@@ -12882,7 +13159,7 @@
                     </pic:cNvPicPr>
                   </pic:nvPicPr>
                   <pic:blipFill>
-                    <a:blip r:embed="rId32">
+                    <a:blip r:embed="rId33">
                       <a:extLst>
                         <a:ext uri="{28A0092B-C50C-407E-A947-70E740481C1C}">
                           <a14:useLocalDpi xmlns:a14="http://schemas.microsoft.com/office/drawing/2010/main" val="0"/>
@@ -12954,7 +13231,7 @@
                     </pic:cNvPicPr>
                   </pic:nvPicPr>
                   <pic:blipFill>
-                    <a:blip r:embed="rId33">
+                    <a:blip r:embed="rId34">
                       <a:extLst>
                         <a:ext uri="{28A0092B-C50C-407E-A947-70E740481C1C}">
                           <a14:useLocalDpi xmlns:a14="http://schemas.microsoft.com/office/drawing/2010/main" val="0"/>
@@ -13232,7 +13509,7 @@
                     </pic:cNvPicPr>
                   </pic:nvPicPr>
                   <pic:blipFill>
-                    <a:blip r:embed="rId34">
+                    <a:blip r:embed="rId35">
                       <a:extLst>
                         <a:ext uri="{28A0092B-C50C-407E-A947-70E740481C1C}">
                           <a14:useLocalDpi xmlns:a14="http://schemas.microsoft.com/office/drawing/2010/main" val="0"/>
@@ -14296,7 +14573,7 @@
                     </pic:cNvPicPr>
                   </pic:nvPicPr>
                   <pic:blipFill>
-                    <a:blip r:embed="rId35">
+                    <a:blip r:embed="rId36">
                       <a:extLst>
                         <a:ext uri="{28A0092B-C50C-407E-A947-70E740481C1C}">
                           <a14:useLocalDpi xmlns:a14="http://schemas.microsoft.com/office/drawing/2010/main" val="0"/>
@@ -14706,7 +14983,7 @@
                     </pic:cNvPicPr>
                   </pic:nvPicPr>
                   <pic:blipFill>
-                    <a:blip r:embed="rId36" cstate="print">
+                    <a:blip r:embed="rId37" cstate="print">
                       <a:extLst>
                         <a:ext uri="{28A0092B-C50C-407E-A947-70E740481C1C}">
                           <a14:useLocalDpi xmlns:a14="http://schemas.microsoft.com/office/drawing/2010/main" val="0"/>
@@ -14790,7 +15067,7 @@
                     </pic:cNvPicPr>
                   </pic:nvPicPr>
                   <pic:blipFill>
-                    <a:blip r:embed="rId36" cstate="print">
+                    <a:blip r:embed="rId37" cstate="print">
                       <a:extLst>
                         <a:ext uri="{28A0092B-C50C-407E-A947-70E740481C1C}">
                           <a14:useLocalDpi xmlns:a14="http://schemas.microsoft.com/office/drawing/2010/main" val="0"/>
@@ -15351,7 +15628,7 @@
                     </pic:cNvPicPr>
                   </pic:nvPicPr>
                   <pic:blipFill>
-                    <a:blip r:embed="rId35">
+                    <a:blip r:embed="rId36">
                       <a:extLst>
                         <a:ext uri="{28A0092B-C50C-407E-A947-70E740481C1C}">
                           <a14:useLocalDpi xmlns:a14="http://schemas.microsoft.com/office/drawing/2010/main" val="0"/>
@@ -16481,10 +16758,6 @@
 </file>
 
 <file path=customXml/item1.xml><?xml version="1.0" encoding="utf-8"?>
-<b:Sources xmlns:b="http://schemas.openxmlformats.org/officeDocument/2006/bibliography" xmlns="http://schemas.openxmlformats.org/officeDocument/2006/bibliography" SelectedStyle="\APASixthEditionOfficeOnline.xsl" StyleName="APA" Version="6"/>
-</file>
-
-<file path=customXml/item2.xml><?xml version="1.0" encoding="utf-8"?>
 <s:customData xmlns="http://www.wps.cn/officeDocument/2013/wpsCustomData" xmlns:s="http://www.wps.cn/officeDocument/2013/wpsCustomData">
   <customSectProps>
     <customSectPr/>
@@ -16507,18 +16780,22 @@
 </s:customData>
 </file>
 
+<file path=customXml/item2.xml><?xml version="1.0" encoding="utf-8"?>
+<b:Sources xmlns:b="http://schemas.openxmlformats.org/officeDocument/2006/bibliography" xmlns="http://schemas.openxmlformats.org/officeDocument/2006/bibliography" SelectedStyle="\APASixthEditionOfficeOnline.xsl" StyleName="APA" Version="6"/>
+</file>
+
 <file path=customXml/itemProps1.xml><?xml version="1.0" encoding="utf-8"?>
+<ds:datastoreItem xmlns:ds="http://schemas.openxmlformats.org/officeDocument/2006/customXml" ds:itemID="{B1977F7D-205B-4081-913C-38D41E755F92}">
+  <ds:schemaRefs>
+    <ds:schemaRef ds:uri="http://www.wps.cn/officeDocument/2013/wpsCustomData"/>
+  </ds:schemaRefs>
+</ds:datastoreItem>
+</file>
+
+<file path=customXml/itemProps2.xml><?xml version="1.0" encoding="utf-8"?>
 <ds:datastoreItem xmlns:ds="http://schemas.openxmlformats.org/officeDocument/2006/customXml" ds:itemID="{87A25F0A-74D7-4239-B35C-7BFEA0763F45}">
   <ds:schemaRefs>
     <ds:schemaRef ds:uri="http://schemas.openxmlformats.org/officeDocument/2006/bibliography"/>
   </ds:schemaRefs>
 </ds:datastoreItem>
-</file>
-
-<file path=customXml/itemProps2.xml><?xml version="1.0" encoding="utf-8"?>
-<ds:datastoreItem xmlns:ds="http://schemas.openxmlformats.org/officeDocument/2006/customXml" ds:itemID="{B1977F7D-205B-4081-913C-38D41E755F92}">
-  <ds:schemaRefs>
-    <ds:schemaRef ds:uri="http://www.wps.cn/officeDocument/2013/wpsCustomData"/>
-  </ds:schemaRefs>
-</ds:datastoreItem>
 </file>
</xml_diff>

<commit_message>
change Boss, Goblin Attack, change Item price
</commit_message>
<xml_diff>
--- a/DesignDoc_Untitlted Roguelike.docx
+++ b/DesignDoc_Untitlted Roguelike.docx
@@ -774,29 +774,7 @@
           <w:szCs w:val="24"/>
           <w:shd w:val="clear" w:color="auto" w:fill="FFFFFF"/>
         </w:rPr>
-        <w:t xml:space="preserve">wants to combine a typical roguelike action game with a slot-based inventory system and looting. Players will be challenged to choose what weapons, </w:t>
-      </w:r>
-      <w:proofErr w:type="gramStart"/>
-      <w:r>
-        <w:rPr>
-          <w:rFonts w:ascii="Times New Roman" w:hAnsi="Times New Roman" w:cs="Times New Roman"/>
-          <w:color w:val="404040" w:themeColor="text1" w:themeTint="BF"/>
-          <w:sz w:val="24"/>
-          <w:szCs w:val="24"/>
-          <w:shd w:val="clear" w:color="auto" w:fill="FFFFFF"/>
-        </w:rPr>
-        <w:t>gears</w:t>
-      </w:r>
-      <w:proofErr w:type="gramEnd"/>
-      <w:r>
-        <w:rPr>
-          <w:rFonts w:ascii="Times New Roman" w:hAnsi="Times New Roman" w:cs="Times New Roman"/>
-          <w:color w:val="404040" w:themeColor="text1" w:themeTint="BF"/>
-          <w:sz w:val="24"/>
-          <w:szCs w:val="24"/>
-          <w:shd w:val="clear" w:color="auto" w:fill="FFFFFF"/>
-        </w:rPr>
-        <w:t xml:space="preserve"> and items to carry with them in the next battle, and what to discard.</w:t>
+        <w:t>wants to combine a typical roguelike action game with a slot-based inventory system and looting. Players will be challenged to choose what weapons, gears and items to carry with them in the next battle, and what to discard.</w:t>
       </w:r>
     </w:p>
     <w:p>
@@ -9657,18 +9635,7 @@
           <w:szCs w:val="24"/>
           <w:shd w:val="clear" w:color="auto" w:fill="FFFFFF"/>
         </w:rPr>
-        <w:t>Concussion Blow</w:t>
-      </w:r>
-      <w:r>
-        <w:rPr>
-          <w:rFonts w:ascii="Times New Roman" w:hAnsi="Times New Roman" w:cs="Times New Roman"/>
-          <w:noProof/>
-          <w:color w:val="0D0D0D" w:themeColor="text1" w:themeTint="F2"/>
-          <w:sz w:val="24"/>
-          <w:szCs w:val="24"/>
-          <w:shd w:val="clear" w:color="auto" w:fill="FFFFFF"/>
-        </w:rPr>
-        <w:t xml:space="preserve"> </w:t>
+        <w:t xml:space="preserve">Concussion Blow </w:t>
       </w:r>
     </w:p>
     <w:p>
@@ -9701,17 +9668,7 @@
           <w:shd w:val="clear" w:color="auto" w:fill="FFFFFF"/>
         </w:rPr>
         <w:tab/>
-        <w:t>icon_enhance_</w:t>
-      </w:r>
-      <w:r>
-        <w:rPr>
-          <w:rFonts w:ascii="Times New Roman" w:hAnsi="Times New Roman" w:cs="Times New Roman"/>
-          <w:color w:val="0D0D0D" w:themeColor="text1" w:themeTint="F2"/>
-          <w:sz w:val="24"/>
-          <w:szCs w:val="24"/>
-          <w:shd w:val="clear" w:color="auto" w:fill="FFFFFF"/>
-        </w:rPr>
-        <w:t>crusader_zeal</w:t>
+        <w:t>icon_enhance_crusader_zeal</w:t>
       </w:r>
     </w:p>
     <w:p>
@@ -9744,17 +9701,7 @@
           <w:shd w:val="clear" w:color="auto" w:fill="FFFFFF"/>
         </w:rPr>
         <w:tab/>
-        <w:t>Dwarf Smith</w:t>
-      </w:r>
-      <w:r>
-        <w:rPr>
-          <w:rFonts w:ascii="Times New Roman" w:hAnsi="Times New Roman" w:cs="Times New Roman"/>
-          <w:color w:val="0D0D0D" w:themeColor="text1" w:themeTint="F2"/>
-          <w:sz w:val="24"/>
-          <w:szCs w:val="24"/>
-          <w:shd w:val="clear" w:color="auto" w:fill="FFFFFF"/>
-        </w:rPr>
-        <w:t>’s light attack will now stun normal enemies for 0.1 second.</w:t>
+        <w:t>Dwarf Smith’s light attack will now stun normal enemies for 0.1 second.</w:t>
       </w:r>
     </w:p>
     <w:p>
@@ -12428,7 +12375,27 @@
           <w:szCs w:val="24"/>
           <w:shd w:val="clear" w:color="auto" w:fill="FFFFFF"/>
         </w:rPr>
-        <w:t>“action 2” animation to summon 5 Goblin</w:t>
+        <w:t xml:space="preserve">“action 2” animation to summon </w:t>
+      </w:r>
+      <w:r>
+        <w:rPr>
+          <w:rFonts w:ascii="Times New Roman" w:hAnsi="Times New Roman" w:cs="Times New Roman"/>
+          <w:color w:val="404040" w:themeColor="text1" w:themeTint="BF"/>
+          <w:sz w:val="24"/>
+          <w:szCs w:val="24"/>
+          <w:shd w:val="clear" w:color="auto" w:fill="FFFFFF"/>
+        </w:rPr>
+        <w:t>3</w:t>
+      </w:r>
+      <w:r>
+        <w:rPr>
+          <w:rFonts w:ascii="Times New Roman" w:hAnsi="Times New Roman" w:cs="Times New Roman"/>
+          <w:color w:val="404040" w:themeColor="text1" w:themeTint="BF"/>
+          <w:sz w:val="24"/>
+          <w:szCs w:val="24"/>
+          <w:shd w:val="clear" w:color="auto" w:fill="FFFFFF"/>
+        </w:rPr>
+        <w:t xml:space="preserve"> Goblin</w:t>
       </w:r>
       <w:r>
         <w:rPr>
@@ -17072,10 +17039,6 @@
 </file>
 
 <file path=customXml/item1.xml><?xml version="1.0" encoding="utf-8"?>
-<b:Sources xmlns:b="http://schemas.openxmlformats.org/officeDocument/2006/bibliography" xmlns="http://schemas.openxmlformats.org/officeDocument/2006/bibliography" SelectedStyle="\APASixthEditionOfficeOnline.xsl" StyleName="APA" Version="6"/>
-</file>
-
-<file path=customXml/item2.xml><?xml version="1.0" encoding="utf-8"?>
 <s:customData xmlns="http://www.wps.cn/officeDocument/2013/wpsCustomData" xmlns:s="http://www.wps.cn/officeDocument/2013/wpsCustomData">
   <customSectProps>
     <customSectPr/>
@@ -17098,18 +17061,22 @@
 </s:customData>
 </file>
 
+<file path=customXml/item2.xml><?xml version="1.0" encoding="utf-8"?>
+<b:Sources xmlns:b="http://schemas.openxmlformats.org/officeDocument/2006/bibliography" xmlns="http://schemas.openxmlformats.org/officeDocument/2006/bibliography" SelectedStyle="\APASixthEditionOfficeOnline.xsl" StyleName="APA" Version="6"/>
+</file>
+
 <file path=customXml/itemProps1.xml><?xml version="1.0" encoding="utf-8"?>
+<ds:datastoreItem xmlns:ds="http://schemas.openxmlformats.org/officeDocument/2006/customXml" ds:itemID="{B1977F7D-205B-4081-913C-38D41E755F92}">
+  <ds:schemaRefs>
+    <ds:schemaRef ds:uri="http://www.wps.cn/officeDocument/2013/wpsCustomData"/>
+  </ds:schemaRefs>
+</ds:datastoreItem>
+</file>
+
+<file path=customXml/itemProps2.xml><?xml version="1.0" encoding="utf-8"?>
 <ds:datastoreItem xmlns:ds="http://schemas.openxmlformats.org/officeDocument/2006/customXml" ds:itemID="{87A25F0A-74D7-4239-B35C-7BFEA0763F45}">
   <ds:schemaRefs>
     <ds:schemaRef ds:uri="http://schemas.openxmlformats.org/officeDocument/2006/bibliography"/>
   </ds:schemaRefs>
 </ds:datastoreItem>
-</file>
-
-<file path=customXml/itemProps2.xml><?xml version="1.0" encoding="utf-8"?>
-<ds:datastoreItem xmlns:ds="http://schemas.openxmlformats.org/officeDocument/2006/customXml" ds:itemID="{B1977F7D-205B-4081-913C-38D41E755F92}">
-  <ds:schemaRefs>
-    <ds:schemaRef ds:uri="http://www.wps.cn/officeDocument/2013/wpsCustomData"/>
-  </ds:schemaRefs>
-</ds:datastoreItem>
 </file>
</xml_diff>

<commit_message>
change room, Design Doc
</commit_message>
<xml_diff>
--- a/DesignDoc_Untitlted Roguelike.docx
+++ b/DesignDoc_Untitlted Roguelike.docx
@@ -3963,317 +3963,6 @@
         <w:ind w:left="720" w:firstLine="720"/>
         <w:rPr>
           <w:rFonts w:ascii="Times New Roman" w:hAnsi="Times New Roman" w:cs="Times New Roman"/>
-          <w:b/>
-          <w:bCs/>
-          <w:color w:val="0D0D0D" w:themeColor="text1" w:themeTint="F2"/>
-          <w:sz w:val="24"/>
-          <w:szCs w:val="24"/>
-          <w:shd w:val="clear" w:color="auto" w:fill="FFFFFF"/>
-        </w:rPr>
-      </w:pPr>
-      <w:r>
-        <w:rPr>
-          <w:rFonts w:ascii="Times New Roman" w:hAnsi="Times New Roman" w:cs="Times New Roman"/>
-          <w:noProof/>
-          <w:color w:val="0D0D0D" w:themeColor="text1" w:themeTint="F2"/>
-          <w:sz w:val="24"/>
-          <w:szCs w:val="24"/>
-          <w:shd w:val="clear" w:color="auto" w:fill="FFFFFF"/>
-        </w:rPr>
-        <w:drawing>
-          <wp:anchor distT="0" distB="0" distL="114300" distR="114300" simplePos="0" relativeHeight="251751424" behindDoc="0" locked="0" layoutInCell="1" allowOverlap="1" wp14:anchorId="30404D06" wp14:editId="2DD79BCC">
-            <wp:simplePos x="0" y="0"/>
-            <wp:positionH relativeFrom="column">
-              <wp:posOffset>393065</wp:posOffset>
-            </wp:positionH>
-            <wp:positionV relativeFrom="paragraph">
-              <wp:posOffset>279400</wp:posOffset>
-            </wp:positionV>
-            <wp:extent cx="553085" cy="473075"/>
-            <wp:effectExtent l="0" t="0" r="0" b="3810"/>
-            <wp:wrapNone/>
-            <wp:docPr id="45" name="Picture 45"/>
-            <wp:cNvGraphicFramePr>
-              <a:graphicFrameLocks xmlns:a="http://schemas.openxmlformats.org/drawingml/2006/main" noChangeAspect="1"/>
-            </wp:cNvGraphicFramePr>
-            <a:graphic xmlns:a="http://schemas.openxmlformats.org/drawingml/2006/main">
-              <a:graphicData uri="http://schemas.openxmlformats.org/drawingml/2006/picture">
-                <pic:pic xmlns:pic="http://schemas.openxmlformats.org/drawingml/2006/picture">
-                  <pic:nvPicPr>
-                    <pic:cNvPr id="45" name="Picture 45"/>
-                    <pic:cNvPicPr>
-                      <a:picLocks noChangeAspect="1" noChangeArrowheads="1"/>
-                    </pic:cNvPicPr>
-                  </pic:nvPicPr>
-                  <pic:blipFill>
-                    <a:blip r:embed="rId12" cstate="print">
-                      <a:extLst>
-                        <a:ext uri="{28A0092B-C50C-407E-A947-70E740481C1C}">
-                          <a14:useLocalDpi xmlns:a14="http://schemas.microsoft.com/office/drawing/2010/main" val="0"/>
-                        </a:ext>
-                      </a:extLst>
-                    </a:blip>
-                    <a:srcRect/>
-                    <a:stretch>
-                      <a:fillRect/>
-                    </a:stretch>
-                  </pic:blipFill>
-                  <pic:spPr>
-                    <a:xfrm>
-                      <a:off x="0" y="0"/>
-                      <a:ext cx="552893" cy="473031"/>
-                    </a:xfrm>
-                    <a:prstGeom prst="rect">
-                      <a:avLst/>
-                    </a:prstGeom>
-                    <a:noFill/>
-                    <a:ln>
-                      <a:noFill/>
-                    </a:ln>
-                  </pic:spPr>
-                </pic:pic>
-              </a:graphicData>
-            </a:graphic>
-          </wp:anchor>
-        </w:drawing>
-      </w:r>
-      <w:r>
-        <w:rPr>
-          <w:rFonts w:ascii="Times New Roman" w:hAnsi="Times New Roman" w:cs="Times New Roman"/>
-          <w:b/>
-          <w:bCs/>
-          <w:color w:val="0D0D0D" w:themeColor="text1" w:themeTint="F2"/>
-          <w:sz w:val="24"/>
-          <w:szCs w:val="24"/>
-          <w:shd w:val="clear" w:color="auto" w:fill="FFFFFF"/>
-        </w:rPr>
-        <w:t>Hammer of Attack</w:t>
-      </w:r>
-    </w:p>
-    <w:p>
-      <w:pPr>
-        <w:ind w:left="720" w:firstLine="720"/>
-        <w:rPr>
-          <w:rFonts w:ascii="Times New Roman" w:hAnsi="Times New Roman" w:cs="Times New Roman"/>
-          <w:color w:val="0D0D0D" w:themeColor="text1" w:themeTint="F2"/>
-          <w:sz w:val="24"/>
-          <w:szCs w:val="24"/>
-          <w:shd w:val="clear" w:color="auto" w:fill="FFFFFF"/>
-        </w:rPr>
-      </w:pPr>
-      <w:r>
-        <w:rPr>
-          <w:rFonts w:ascii="Times New Roman" w:hAnsi="Times New Roman" w:cs="Times New Roman"/>
-          <w:b/>
-          <w:bCs/>
-          <w:color w:val="0D0D0D" w:themeColor="text1" w:themeTint="F2"/>
-          <w:sz w:val="24"/>
-          <w:szCs w:val="24"/>
-          <w:shd w:val="clear" w:color="auto" w:fill="FFFFFF"/>
-        </w:rPr>
-        <w:tab/>
-      </w:r>
-      <w:r>
-        <w:rPr>
-          <w:rFonts w:ascii="Times New Roman" w:hAnsi="Times New Roman" w:cs="Times New Roman"/>
-          <w:color w:val="0D0D0D" w:themeColor="text1" w:themeTint="F2"/>
-          <w:sz w:val="24"/>
-          <w:szCs w:val="24"/>
-          <w:shd w:val="clear" w:color="auto" w:fill="FFFFFF"/>
-        </w:rPr>
-        <w:t xml:space="preserve">Icon Sprite Name: </w:t>
-      </w:r>
-      <w:r>
-        <w:rPr>
-          <w:rFonts w:ascii="Times New Roman" w:hAnsi="Times New Roman" w:cs="Times New Roman"/>
-          <w:color w:val="0D0D0D" w:themeColor="text1" w:themeTint="F2"/>
-          <w:sz w:val="24"/>
-          <w:szCs w:val="24"/>
-          <w:shd w:val="clear" w:color="auto" w:fill="FFFFFF"/>
-        </w:rPr>
-        <w:tab/>
-        <w:t>icon_enhance_crusader_blessed_hammer</w:t>
-      </w:r>
-    </w:p>
-    <w:p>
-      <w:pPr>
-        <w:ind w:left="720" w:firstLine="720"/>
-        <w:rPr>
-          <w:rFonts w:ascii="Times New Roman" w:hAnsi="Times New Roman" w:cs="Times New Roman"/>
-          <w:color w:val="0D0D0D" w:themeColor="text1" w:themeTint="F2"/>
-          <w:sz w:val="24"/>
-          <w:szCs w:val="24"/>
-          <w:shd w:val="clear" w:color="auto" w:fill="FFFFFF"/>
-        </w:rPr>
-      </w:pPr>
-      <w:r>
-        <w:rPr>
-          <w:rFonts w:ascii="Times New Roman" w:hAnsi="Times New Roman" w:cs="Times New Roman"/>
-          <w:color w:val="0D0D0D" w:themeColor="text1" w:themeTint="F2"/>
-          <w:sz w:val="24"/>
-          <w:szCs w:val="24"/>
-          <w:shd w:val="clear" w:color="auto" w:fill="FFFFFF"/>
-        </w:rPr>
-        <w:tab/>
-        <w:t>Stackability:</w:t>
-      </w:r>
-      <w:r>
-        <w:rPr>
-          <w:rFonts w:ascii="Times New Roman" w:hAnsi="Times New Roman" w:cs="Times New Roman"/>
-          <w:color w:val="0D0D0D" w:themeColor="text1" w:themeTint="F2"/>
-          <w:sz w:val="24"/>
-          <w:szCs w:val="24"/>
-          <w:shd w:val="clear" w:color="auto" w:fill="FFFFFF"/>
-        </w:rPr>
-        <w:tab/>
-      </w:r>
-      <w:r>
-        <w:rPr>
-          <w:rFonts w:ascii="Times New Roman" w:hAnsi="Times New Roman" w:cs="Times New Roman"/>
-          <w:color w:val="0D0D0D" w:themeColor="text1" w:themeTint="F2"/>
-          <w:sz w:val="24"/>
-          <w:szCs w:val="24"/>
-          <w:shd w:val="clear" w:color="auto" w:fill="FFFFFF"/>
-        </w:rPr>
-        <w:tab/>
-        <w:t>Not Stackable</w:t>
-      </w:r>
-    </w:p>
-    <w:p>
-      <w:pPr>
-        <w:ind w:left="1440" w:firstLine="720"/>
-        <w:rPr>
-          <w:rFonts w:ascii="Times New Roman" w:hAnsi="Times New Roman" w:cs="Times New Roman"/>
-          <w:color w:val="0D0D0D" w:themeColor="text1" w:themeTint="F2"/>
-          <w:sz w:val="24"/>
-          <w:szCs w:val="24"/>
-          <w:shd w:val="clear" w:color="auto" w:fill="FFFFFF"/>
-        </w:rPr>
-      </w:pPr>
-      <w:r>
-        <w:rPr>
-          <w:rFonts w:ascii="Times New Roman" w:hAnsi="Times New Roman" w:cs="Times New Roman"/>
-          <w:color w:val="0D0D0D" w:themeColor="text1" w:themeTint="F2"/>
-          <w:sz w:val="24"/>
-          <w:szCs w:val="24"/>
-          <w:shd w:val="clear" w:color="auto" w:fill="FFFFFF"/>
-        </w:rPr>
-        <w:t>Price:</w:t>
-      </w:r>
-      <w:r>
-        <w:rPr>
-          <w:rFonts w:ascii="Times New Roman" w:hAnsi="Times New Roman" w:cs="Times New Roman"/>
-          <w:color w:val="0D0D0D" w:themeColor="text1" w:themeTint="F2"/>
-          <w:sz w:val="24"/>
-          <w:szCs w:val="24"/>
-          <w:shd w:val="clear" w:color="auto" w:fill="FFFFFF"/>
-        </w:rPr>
-        <w:tab/>
-      </w:r>
-      <w:r>
-        <w:rPr>
-          <w:rFonts w:ascii="Times New Roman" w:hAnsi="Times New Roman" w:cs="Times New Roman"/>
-          <w:color w:val="0D0D0D" w:themeColor="text1" w:themeTint="F2"/>
-          <w:sz w:val="24"/>
-          <w:szCs w:val="24"/>
-          <w:shd w:val="clear" w:color="auto" w:fill="FFFFFF"/>
-        </w:rPr>
-        <w:tab/>
-      </w:r>
-      <w:r>
-        <w:rPr>
-          <w:rFonts w:ascii="Times New Roman" w:hAnsi="Times New Roman" w:cs="Times New Roman"/>
-          <w:color w:val="0D0D0D" w:themeColor="text1" w:themeTint="F2"/>
-          <w:sz w:val="24"/>
-          <w:szCs w:val="24"/>
-          <w:shd w:val="clear" w:color="auto" w:fill="FFFFFF"/>
-        </w:rPr>
-        <w:tab/>
-      </w:r>
-      <w:r>
-        <w:rPr>
-          <w:rFonts w:ascii="Times New Roman" w:hAnsi="Times New Roman" w:cs="Times New Roman"/>
-          <w:color w:val="0D0D0D" w:themeColor="text1" w:themeTint="F2"/>
-          <w:sz w:val="24"/>
-          <w:szCs w:val="24"/>
-          <w:shd w:val="clear" w:color="auto" w:fill="FFFFFF"/>
-        </w:rPr>
-        <w:t>50</w:t>
-      </w:r>
-      <w:r>
-        <w:rPr>
-          <w:rFonts w:ascii="Times New Roman" w:hAnsi="Times New Roman" w:cs="Times New Roman"/>
-          <w:color w:val="0D0D0D" w:themeColor="text1" w:themeTint="F2"/>
-          <w:sz w:val="24"/>
-          <w:szCs w:val="24"/>
-          <w:shd w:val="clear" w:color="auto" w:fill="FFFFFF"/>
-        </w:rPr>
-        <w:t>$</w:t>
-      </w:r>
-    </w:p>
-    <w:p>
-      <w:pPr>
-        <w:ind w:left="720" w:firstLine="720"/>
-        <w:rPr>
-          <w:rFonts w:ascii="Times New Roman" w:hAnsi="Times New Roman" w:cs="Times New Roman"/>
-          <w:color w:val="0D0D0D" w:themeColor="text1" w:themeTint="F2"/>
-          <w:sz w:val="24"/>
-          <w:szCs w:val="24"/>
-          <w:shd w:val="clear" w:color="auto" w:fill="FFFFFF"/>
-        </w:rPr>
-      </w:pPr>
-      <w:r>
-        <w:rPr>
-          <w:rFonts w:ascii="Times New Roman" w:hAnsi="Times New Roman" w:cs="Times New Roman"/>
-          <w:color w:val="0D0D0D" w:themeColor="text1" w:themeTint="F2"/>
-          <w:sz w:val="24"/>
-          <w:szCs w:val="24"/>
-          <w:shd w:val="clear" w:color="auto" w:fill="FFFFFF"/>
-        </w:rPr>
-        <w:tab/>
-        <w:t>Description:</w:t>
-      </w:r>
-      <w:r>
-        <w:rPr>
-          <w:rFonts w:ascii="Times New Roman" w:hAnsi="Times New Roman" w:cs="Times New Roman"/>
-          <w:color w:val="0D0D0D" w:themeColor="text1" w:themeTint="F2"/>
-          <w:sz w:val="24"/>
-          <w:szCs w:val="24"/>
-          <w:shd w:val="clear" w:color="auto" w:fill="FFFFFF"/>
-        </w:rPr>
-        <w:tab/>
-      </w:r>
-      <w:r>
-        <w:rPr>
-          <w:rFonts w:ascii="Times New Roman" w:hAnsi="Times New Roman" w:cs="Times New Roman"/>
-          <w:color w:val="0D0D0D" w:themeColor="text1" w:themeTint="F2"/>
-          <w:sz w:val="24"/>
-          <w:szCs w:val="24"/>
-          <w:shd w:val="clear" w:color="auto" w:fill="FFFFFF"/>
-        </w:rPr>
-        <w:tab/>
-        <w:t>Increases the light attack damage of the Hero by 50% when placed in inventory. Hammer of Attack does not stack. Two Hammer of Attack will still make a Hero’s light attack deals 50% more damage.</w:t>
-      </w:r>
-    </w:p>
-    <w:p>
-      <w:pPr>
-        <w:ind w:left="720" w:firstLine="720"/>
-        <w:rPr>
-          <w:rFonts w:ascii="Times New Roman" w:hAnsi="Times New Roman" w:cs="Times New Roman"/>
-          <w:i/>
-          <w:iCs/>
-          <w:color w:val="0D0D0D" w:themeColor="text1" w:themeTint="F2"/>
-          <w:sz w:val="24"/>
-          <w:szCs w:val="24"/>
-          <w:shd w:val="clear" w:color="auto" w:fill="FFFFFF"/>
-        </w:rPr>
-      </w:pPr>
-    </w:p>
-    <w:p>
-      <w:pPr>
-        <w:ind w:left="720" w:firstLine="720"/>
-        <w:rPr>
-          <w:rFonts w:ascii="Times New Roman" w:hAnsi="Times New Roman" w:cs="Times New Roman"/>
           <w:color w:val="0D0D0D" w:themeColor="text1" w:themeTint="F2"/>
           <w:sz w:val="24"/>
           <w:szCs w:val="24"/>
@@ -4376,7 +4065,7 @@
                     </pic:cNvPicPr>
                   </pic:nvPicPr>
                   <pic:blipFill>
-                    <a:blip r:embed="rId13" cstate="print">
+                    <a:blip r:embed="rId12" cstate="print">
                       <a:extLst>
                         <a:ext uri="{28A0092B-C50C-407E-A947-70E740481C1C}">
                           <a14:useLocalDpi xmlns:a14="http://schemas.microsoft.com/office/drawing/2010/main" val="0"/>
@@ -4631,15 +4320,15 @@
           <w:shd w:val="clear" w:color="auto" w:fill="FFFFFF"/>
         </w:rPr>
         <w:drawing>
-          <wp:anchor distT="0" distB="0" distL="114300" distR="114300" simplePos="0" relativeHeight="251763712" behindDoc="0" locked="0" layoutInCell="1" allowOverlap="1" wp14:anchorId="0F873EDF" wp14:editId="21F4E197">
+          <wp:anchor distT="0" distB="0" distL="114300" distR="114300" simplePos="0" relativeHeight="251763712" behindDoc="0" locked="0" layoutInCell="1" allowOverlap="1" wp14:anchorId="0F873EDF" wp14:editId="75C7C3A1">
             <wp:simplePos x="0" y="0"/>
             <wp:positionH relativeFrom="column">
-              <wp:posOffset>404113</wp:posOffset>
+              <wp:posOffset>405441</wp:posOffset>
             </wp:positionH>
             <wp:positionV relativeFrom="paragraph">
-              <wp:posOffset>131268</wp:posOffset>
+              <wp:posOffset>130055</wp:posOffset>
             </wp:positionV>
-            <wp:extent cx="484022" cy="648837"/>
+            <wp:extent cx="537377" cy="720359"/>
             <wp:effectExtent l="0" t="0" r="0" b="0"/>
             <wp:wrapNone/>
             <wp:docPr id="51" name="Picture 51"/>
@@ -4651,6 +4340,397 @@
                 <pic:pic xmlns:pic="http://schemas.openxmlformats.org/drawingml/2006/picture">
                   <pic:nvPicPr>
                     <pic:cNvPr id="0" name="Picture 1"/>
+                    <pic:cNvPicPr>
+                      <a:picLocks noChangeAspect="1" noChangeArrowheads="1"/>
+                    </pic:cNvPicPr>
+                  </pic:nvPicPr>
+                  <pic:blipFill>
+                    <a:blip r:embed="rId13" cstate="print">
+                      <a:extLst>
+                        <a:ext uri="{28A0092B-C50C-407E-A947-70E740481C1C}">
+                          <a14:useLocalDpi xmlns:a14="http://schemas.microsoft.com/office/drawing/2010/main" val="0"/>
+                        </a:ext>
+                      </a:extLst>
+                    </a:blip>
+                    <a:srcRect/>
+                    <a:stretch>
+                      <a:fillRect/>
+                    </a:stretch>
+                  </pic:blipFill>
+                  <pic:spPr bwMode="auto">
+                    <a:xfrm>
+                      <a:off x="0" y="0"/>
+                      <a:ext cx="539628" cy="723376"/>
+                    </a:xfrm>
+                    <a:prstGeom prst="rect">
+                      <a:avLst/>
+                    </a:prstGeom>
+                    <a:noFill/>
+                    <a:ln>
+                      <a:noFill/>
+                    </a:ln>
+                  </pic:spPr>
+                </pic:pic>
+              </a:graphicData>
+            </a:graphic>
+            <wp14:sizeRelH relativeFrom="margin">
+              <wp14:pctWidth>0</wp14:pctWidth>
+            </wp14:sizeRelH>
+            <wp14:sizeRelV relativeFrom="margin">
+              <wp14:pctHeight>0</wp14:pctHeight>
+            </wp14:sizeRelV>
+          </wp:anchor>
+        </w:drawing>
+      </w:r>
+      <w:r>
+        <w:rPr>
+          <w:rFonts w:ascii="Times New Roman" w:hAnsi="Times New Roman" w:cs="Times New Roman"/>
+          <w:b/>
+          <w:bCs/>
+          <w:color w:val="0D0D0D" w:themeColor="text1" w:themeTint="F2"/>
+          <w:sz w:val="24"/>
+          <w:szCs w:val="24"/>
+          <w:shd w:val="clear" w:color="auto" w:fill="FFFFFF"/>
+        </w:rPr>
+        <w:t xml:space="preserve">Catalyst </w:t>
+      </w:r>
+      <w:r>
+        <w:rPr>
+          <w:rFonts w:ascii="Times New Roman" w:hAnsi="Times New Roman" w:cs="Times New Roman"/>
+          <w:b/>
+          <w:bCs/>
+          <w:color w:val="0D0D0D" w:themeColor="text1" w:themeTint="F2"/>
+          <w:sz w:val="24"/>
+          <w:szCs w:val="24"/>
+          <w:shd w:val="clear" w:color="auto" w:fill="FFFFFF"/>
+        </w:rPr>
+        <w:t>Potion</w:t>
+      </w:r>
+    </w:p>
+    <w:p>
+      <w:pPr>
+        <w:ind w:left="720" w:firstLine="720"/>
+        <w:rPr>
+          <w:rFonts w:ascii="Times New Roman" w:hAnsi="Times New Roman" w:cs="Times New Roman"/>
+          <w:color w:val="0D0D0D" w:themeColor="text1" w:themeTint="F2"/>
+          <w:sz w:val="24"/>
+          <w:szCs w:val="24"/>
+          <w:shd w:val="clear" w:color="auto" w:fill="FFFFFF"/>
+        </w:rPr>
+      </w:pPr>
+      <w:r>
+        <w:rPr>
+          <w:rFonts w:ascii="Times New Roman" w:hAnsi="Times New Roman" w:cs="Times New Roman"/>
+          <w:b/>
+          <w:bCs/>
+          <w:color w:val="0D0D0D" w:themeColor="text1" w:themeTint="F2"/>
+          <w:sz w:val="24"/>
+          <w:szCs w:val="24"/>
+          <w:shd w:val="clear" w:color="auto" w:fill="FFFFFF"/>
+        </w:rPr>
+        <w:tab/>
+      </w:r>
+      <w:r>
+        <w:rPr>
+          <w:rFonts w:ascii="Times New Roman" w:hAnsi="Times New Roman" w:cs="Times New Roman"/>
+          <w:color w:val="0D0D0D" w:themeColor="text1" w:themeTint="F2"/>
+          <w:sz w:val="24"/>
+          <w:szCs w:val="24"/>
+          <w:shd w:val="clear" w:color="auto" w:fill="FFFFFF"/>
+        </w:rPr>
+        <w:t xml:space="preserve">Icon Sprite Name: </w:t>
+      </w:r>
+      <w:r>
+        <w:rPr>
+          <w:rFonts w:ascii="Times New Roman" w:hAnsi="Times New Roman" w:cs="Times New Roman"/>
+          <w:color w:val="0D0D0D" w:themeColor="text1" w:themeTint="F2"/>
+          <w:sz w:val="24"/>
+          <w:szCs w:val="24"/>
+          <w:shd w:val="clear" w:color="auto" w:fill="FFFFFF"/>
+        </w:rPr>
+        <w:tab/>
+        <w:t>icon_catalyst_main_item5_</w:t>
+      </w:r>
+      <w:r>
+        <w:rPr>
+          <w:rFonts w:ascii="Times New Roman" w:hAnsi="Times New Roman" w:cs="Times New Roman"/>
+          <w:color w:val="0D0D0D" w:themeColor="text1" w:themeTint="F2"/>
+          <w:sz w:val="24"/>
+          <w:szCs w:val="24"/>
+          <w:shd w:val="clear" w:color="auto" w:fill="FFFFFF"/>
+        </w:rPr>
+        <w:t>blue</w:t>
+      </w:r>
+      <w:r>
+        <w:rPr>
+          <w:rFonts w:ascii="Times New Roman" w:hAnsi="Times New Roman" w:cs="Times New Roman"/>
+          <w:color w:val="0D0D0D" w:themeColor="text1" w:themeTint="F2"/>
+          <w:sz w:val="24"/>
+          <w:szCs w:val="24"/>
+          <w:shd w:val="clear" w:color="auto" w:fill="FFFFFF"/>
+        </w:rPr>
+        <w:t>_0</w:t>
+      </w:r>
+      <w:r>
+        <w:rPr>
+          <w:rFonts w:ascii="Times New Roman" w:hAnsi="Times New Roman" w:cs="Times New Roman"/>
+          <w:color w:val="0D0D0D" w:themeColor="text1" w:themeTint="F2"/>
+          <w:sz w:val="24"/>
+          <w:szCs w:val="24"/>
+          <w:shd w:val="clear" w:color="auto" w:fill="FFFFFF"/>
+        </w:rPr>
+        <w:t>1</w:t>
+      </w:r>
+    </w:p>
+    <w:p>
+      <w:pPr>
+        <w:ind w:left="720" w:firstLine="720"/>
+        <w:rPr>
+          <w:rFonts w:ascii="Times New Roman" w:hAnsi="Times New Roman" w:cs="Times New Roman"/>
+          <w:color w:val="0D0D0D" w:themeColor="text1" w:themeTint="F2"/>
+          <w:sz w:val="24"/>
+          <w:szCs w:val="24"/>
+          <w:shd w:val="clear" w:color="auto" w:fill="FFFFFF"/>
+        </w:rPr>
+      </w:pPr>
+      <w:r>
+        <w:rPr>
+          <w:rFonts w:ascii="Times New Roman" w:hAnsi="Times New Roman" w:cs="Times New Roman"/>
+          <w:color w:val="0D0D0D" w:themeColor="text1" w:themeTint="F2"/>
+          <w:sz w:val="24"/>
+          <w:szCs w:val="24"/>
+          <w:shd w:val="clear" w:color="auto" w:fill="FFFFFF"/>
+        </w:rPr>
+        <w:tab/>
+        <w:t>Stackability:</w:t>
+      </w:r>
+      <w:r>
+        <w:rPr>
+          <w:rFonts w:ascii="Times New Roman" w:hAnsi="Times New Roman" w:cs="Times New Roman"/>
+          <w:color w:val="0D0D0D" w:themeColor="text1" w:themeTint="F2"/>
+          <w:sz w:val="24"/>
+          <w:szCs w:val="24"/>
+          <w:shd w:val="clear" w:color="auto" w:fill="FFFFFF"/>
+        </w:rPr>
+        <w:tab/>
+      </w:r>
+      <w:r>
+        <w:rPr>
+          <w:rFonts w:ascii="Times New Roman" w:hAnsi="Times New Roman" w:cs="Times New Roman"/>
+          <w:color w:val="0D0D0D" w:themeColor="text1" w:themeTint="F2"/>
+          <w:sz w:val="24"/>
+          <w:szCs w:val="24"/>
+          <w:shd w:val="clear" w:color="auto" w:fill="FFFFFF"/>
+        </w:rPr>
+        <w:tab/>
+      </w:r>
+      <w:r>
+        <w:rPr>
+          <w:rFonts w:ascii="Times New Roman" w:hAnsi="Times New Roman" w:cs="Times New Roman"/>
+          <w:color w:val="0D0D0D" w:themeColor="text1" w:themeTint="F2"/>
+          <w:sz w:val="24"/>
+          <w:szCs w:val="24"/>
+          <w:shd w:val="clear" w:color="auto" w:fill="FFFFFF"/>
+        </w:rPr>
+        <w:t>Not Stackable</w:t>
+      </w:r>
+    </w:p>
+    <w:p>
+      <w:pPr>
+        <w:ind w:left="1440" w:firstLine="720"/>
+        <w:rPr>
+          <w:rFonts w:ascii="Times New Roman" w:hAnsi="Times New Roman" w:cs="Times New Roman"/>
+          <w:color w:val="0D0D0D" w:themeColor="text1" w:themeTint="F2"/>
+          <w:sz w:val="24"/>
+          <w:szCs w:val="24"/>
+          <w:shd w:val="clear" w:color="auto" w:fill="FFFFFF"/>
+        </w:rPr>
+      </w:pPr>
+      <w:r>
+        <w:rPr>
+          <w:rFonts w:ascii="Times New Roman" w:hAnsi="Times New Roman" w:cs="Times New Roman"/>
+          <w:color w:val="0D0D0D" w:themeColor="text1" w:themeTint="F2"/>
+          <w:sz w:val="24"/>
+          <w:szCs w:val="24"/>
+          <w:shd w:val="clear" w:color="auto" w:fill="FFFFFF"/>
+        </w:rPr>
+        <w:t>Price:</w:t>
+      </w:r>
+      <w:r>
+        <w:rPr>
+          <w:rFonts w:ascii="Times New Roman" w:hAnsi="Times New Roman" w:cs="Times New Roman"/>
+          <w:color w:val="0D0D0D" w:themeColor="text1" w:themeTint="F2"/>
+          <w:sz w:val="24"/>
+          <w:szCs w:val="24"/>
+          <w:shd w:val="clear" w:color="auto" w:fill="FFFFFF"/>
+        </w:rPr>
+        <w:tab/>
+      </w:r>
+      <w:r>
+        <w:rPr>
+          <w:rFonts w:ascii="Times New Roman" w:hAnsi="Times New Roman" w:cs="Times New Roman"/>
+          <w:color w:val="0D0D0D" w:themeColor="text1" w:themeTint="F2"/>
+          <w:sz w:val="24"/>
+          <w:szCs w:val="24"/>
+          <w:shd w:val="clear" w:color="auto" w:fill="FFFFFF"/>
+        </w:rPr>
+        <w:tab/>
+      </w:r>
+      <w:r>
+        <w:rPr>
+          <w:rFonts w:ascii="Times New Roman" w:hAnsi="Times New Roman" w:cs="Times New Roman"/>
+          <w:color w:val="0D0D0D" w:themeColor="text1" w:themeTint="F2"/>
+          <w:sz w:val="24"/>
+          <w:szCs w:val="24"/>
+          <w:shd w:val="clear" w:color="auto" w:fill="FFFFFF"/>
+        </w:rPr>
+        <w:tab/>
+        <w:t>3</w:t>
+      </w:r>
+      <w:r>
+        <w:rPr>
+          <w:rFonts w:ascii="Times New Roman" w:hAnsi="Times New Roman" w:cs="Times New Roman"/>
+          <w:color w:val="0D0D0D" w:themeColor="text1" w:themeTint="F2"/>
+          <w:sz w:val="24"/>
+          <w:szCs w:val="24"/>
+          <w:shd w:val="clear" w:color="auto" w:fill="FFFFFF"/>
+        </w:rPr>
+        <w:t>5</w:t>
+      </w:r>
+      <w:r>
+        <w:rPr>
+          <w:rFonts w:ascii="Times New Roman" w:hAnsi="Times New Roman" w:cs="Times New Roman"/>
+          <w:color w:val="0D0D0D" w:themeColor="text1" w:themeTint="F2"/>
+          <w:sz w:val="24"/>
+          <w:szCs w:val="24"/>
+          <w:shd w:val="clear" w:color="auto" w:fill="FFFFFF"/>
+        </w:rPr>
+        <w:t>$</w:t>
+      </w:r>
+    </w:p>
+    <w:p>
+      <w:pPr>
+        <w:ind w:left="4320" w:hanging="2160"/>
+        <w:rPr>
+          <w:rFonts w:ascii="Times New Roman" w:hAnsi="Times New Roman" w:cs="Times New Roman"/>
+          <w:color w:val="0D0D0D" w:themeColor="text1" w:themeTint="F2"/>
+          <w:sz w:val="24"/>
+          <w:szCs w:val="24"/>
+          <w:shd w:val="clear" w:color="auto" w:fill="FFFFFF"/>
+        </w:rPr>
+      </w:pPr>
+      <w:r>
+        <w:rPr>
+          <w:rFonts w:ascii="Times New Roman" w:hAnsi="Times New Roman" w:cs="Times New Roman"/>
+          <w:color w:val="0D0D0D" w:themeColor="text1" w:themeTint="F2"/>
+          <w:sz w:val="24"/>
+          <w:szCs w:val="24"/>
+          <w:shd w:val="clear" w:color="auto" w:fill="FFFFFF"/>
+        </w:rPr>
+        <w:t>Description:</w:t>
+      </w:r>
+      <w:r>
+        <w:rPr>
+          <w:rFonts w:ascii="Times New Roman" w:hAnsi="Times New Roman" w:cs="Times New Roman"/>
+          <w:color w:val="0D0D0D" w:themeColor="text1" w:themeTint="F2"/>
+          <w:sz w:val="24"/>
+          <w:szCs w:val="24"/>
+          <w:shd w:val="clear" w:color="auto" w:fill="FFFFFF"/>
+        </w:rPr>
+        <w:tab/>
+      </w:r>
+      <w:r>
+        <w:rPr>
+          <w:rFonts w:ascii="Times New Roman" w:hAnsi="Times New Roman" w:cs="Times New Roman"/>
+          <w:color w:val="0D0D0D" w:themeColor="text1" w:themeTint="F2"/>
+          <w:sz w:val="24"/>
+          <w:szCs w:val="24"/>
+          <w:shd w:val="clear" w:color="auto" w:fill="FFFFFF"/>
+        </w:rPr>
+        <w:t>consume to enter Berserk Mode for 10 seconds. (Under Berserk Mode players will dealt double the damage, but will also receive twice amount of damage)</w:t>
+      </w:r>
+    </w:p>
+    <w:p>
+      <w:pPr>
+        <w:ind w:left="720" w:firstLine="720"/>
+        <w:rPr>
+          <w:rFonts w:ascii="Times New Roman" w:hAnsi="Times New Roman" w:cs="Times New Roman"/>
+          <w:b/>
+          <w:bCs/>
+          <w:color w:val="0D0D0D" w:themeColor="text1" w:themeTint="F2"/>
+          <w:sz w:val="24"/>
+          <w:szCs w:val="24"/>
+          <w:shd w:val="clear" w:color="auto" w:fill="FFFFFF"/>
+        </w:rPr>
+      </w:pPr>
+      <w:r>
+        <w:rPr>
+          <w:rFonts w:ascii="Times New Roman" w:hAnsi="Times New Roman" w:cs="Times New Roman"/>
+          <w:b/>
+          <w:bCs/>
+          <w:color w:val="0D0D0D" w:themeColor="text1" w:themeTint="F2"/>
+          <w:sz w:val="24"/>
+          <w:szCs w:val="24"/>
+          <w:shd w:val="clear" w:color="auto" w:fill="FFFFFF"/>
+        </w:rPr>
+        <w:t xml:space="preserve">Speed </w:t>
+      </w:r>
+      <w:r>
+        <w:rPr>
+          <w:rFonts w:ascii="Times New Roman" w:hAnsi="Times New Roman" w:cs="Times New Roman"/>
+          <w:b/>
+          <w:bCs/>
+          <w:color w:val="0D0D0D" w:themeColor="text1" w:themeTint="F2"/>
+          <w:sz w:val="24"/>
+          <w:szCs w:val="24"/>
+          <w:shd w:val="clear" w:color="auto" w:fill="FFFFFF"/>
+        </w:rPr>
+        <w:t>Potion</w:t>
+      </w:r>
+    </w:p>
+    <w:p>
+      <w:pPr>
+        <w:ind w:left="720" w:firstLine="720"/>
+        <w:rPr>
+          <w:rFonts w:ascii="Times New Roman" w:hAnsi="Times New Roman" w:cs="Times New Roman"/>
+          <w:color w:val="0D0D0D" w:themeColor="text1" w:themeTint="F2"/>
+          <w:sz w:val="24"/>
+          <w:szCs w:val="24"/>
+          <w:shd w:val="clear" w:color="auto" w:fill="FFFFFF"/>
+        </w:rPr>
+      </w:pPr>
+      <w:r>
+        <w:rPr>
+          <w:rFonts w:ascii="Times New Roman" w:hAnsi="Times New Roman" w:cs="Times New Roman"/>
+          <w:b/>
+          <w:bCs/>
+          <w:noProof/>
+          <w:color w:val="0D0D0D" w:themeColor="text1" w:themeTint="F2"/>
+          <w:sz w:val="24"/>
+          <w:szCs w:val="24"/>
+          <w:shd w:val="clear" w:color="auto" w:fill="FFFFFF"/>
+        </w:rPr>
+        <w:drawing>
+          <wp:anchor distT="0" distB="0" distL="114300" distR="114300" simplePos="0" relativeHeight="251920384" behindDoc="0" locked="0" layoutInCell="1" allowOverlap="1" wp14:anchorId="74357BEA" wp14:editId="31B7AC17">
+            <wp:simplePos x="0" y="0"/>
+            <wp:positionH relativeFrom="column">
+              <wp:posOffset>569343</wp:posOffset>
+            </wp:positionH>
+            <wp:positionV relativeFrom="paragraph">
+              <wp:posOffset>9764</wp:posOffset>
+            </wp:positionV>
+            <wp:extent cx="405442" cy="510675"/>
+            <wp:effectExtent l="0" t="0" r="0" b="3810"/>
+            <wp:wrapNone/>
+            <wp:docPr id="142" name="Picture 142"/>
+            <wp:cNvGraphicFramePr>
+              <a:graphicFrameLocks xmlns:a="http://schemas.openxmlformats.org/drawingml/2006/main" noChangeAspect="1"/>
+            </wp:cNvGraphicFramePr>
+            <a:graphic xmlns:a="http://schemas.openxmlformats.org/drawingml/2006/main">
+              <a:graphicData uri="http://schemas.openxmlformats.org/drawingml/2006/picture">
+                <pic:pic xmlns:pic="http://schemas.openxmlformats.org/drawingml/2006/picture">
+                  <pic:nvPicPr>
+                    <pic:cNvPr id="0" name="Picture 3"/>
                     <pic:cNvPicPr>
                       <a:picLocks noChangeAspect="1" noChangeArrowheads="1"/>
                     </pic:cNvPicPr>
@@ -4671,7 +4751,7 @@
                   <pic:spPr bwMode="auto">
                     <a:xfrm>
                       <a:off x="0" y="0"/>
-                      <a:ext cx="484022" cy="648837"/>
+                      <a:ext cx="410304" cy="516799"/>
                     </a:xfrm>
                     <a:prstGeom prst="rect">
                       <a:avLst/>
@@ -4703,9 +4783,215 @@
           <w:szCs w:val="24"/>
           <w:shd w:val="clear" w:color="auto" w:fill="FFFFFF"/>
         </w:rPr>
-        <w:t xml:space="preserve">Catalyst </w:t>
-      </w:r>
-      <w:r>
+        <w:tab/>
+      </w:r>
+      <w:r>
+        <w:rPr>
+          <w:rFonts w:ascii="Times New Roman" w:hAnsi="Times New Roman" w:cs="Times New Roman"/>
+          <w:color w:val="0D0D0D" w:themeColor="text1" w:themeTint="F2"/>
+          <w:sz w:val="24"/>
+          <w:szCs w:val="24"/>
+          <w:shd w:val="clear" w:color="auto" w:fill="FFFFFF"/>
+        </w:rPr>
+        <w:t xml:space="preserve">Icon Sprite Name: </w:t>
+      </w:r>
+      <w:r>
+        <w:rPr>
+          <w:rFonts w:ascii="Times New Roman" w:hAnsi="Times New Roman" w:cs="Times New Roman"/>
+          <w:color w:val="0D0D0D" w:themeColor="text1" w:themeTint="F2"/>
+          <w:sz w:val="24"/>
+          <w:szCs w:val="24"/>
+          <w:shd w:val="clear" w:color="auto" w:fill="FFFFFF"/>
+        </w:rPr>
+        <w:tab/>
+        <w:t>icon_catalyst_main_item5_blue_01</w:t>
+      </w:r>
+    </w:p>
+    <w:p>
+      <w:pPr>
+        <w:ind w:left="720" w:firstLine="720"/>
+        <w:rPr>
+          <w:rFonts w:ascii="Times New Roman" w:hAnsi="Times New Roman" w:cs="Times New Roman"/>
+          <w:color w:val="0D0D0D" w:themeColor="text1" w:themeTint="F2"/>
+          <w:sz w:val="24"/>
+          <w:szCs w:val="24"/>
+          <w:shd w:val="clear" w:color="auto" w:fill="FFFFFF"/>
+        </w:rPr>
+      </w:pPr>
+      <w:r>
+        <w:rPr>
+          <w:rFonts w:ascii="Times New Roman" w:hAnsi="Times New Roman" w:cs="Times New Roman"/>
+          <w:color w:val="0D0D0D" w:themeColor="text1" w:themeTint="F2"/>
+          <w:sz w:val="24"/>
+          <w:szCs w:val="24"/>
+          <w:shd w:val="clear" w:color="auto" w:fill="FFFFFF"/>
+        </w:rPr>
+        <w:tab/>
+        <w:t>Stackability:</w:t>
+      </w:r>
+      <w:r>
+        <w:rPr>
+          <w:rFonts w:ascii="Times New Roman" w:hAnsi="Times New Roman" w:cs="Times New Roman"/>
+          <w:color w:val="0D0D0D" w:themeColor="text1" w:themeTint="F2"/>
+          <w:sz w:val="24"/>
+          <w:szCs w:val="24"/>
+          <w:shd w:val="clear" w:color="auto" w:fill="FFFFFF"/>
+        </w:rPr>
+        <w:tab/>
+      </w:r>
+      <w:r>
+        <w:rPr>
+          <w:rFonts w:ascii="Times New Roman" w:hAnsi="Times New Roman" w:cs="Times New Roman"/>
+          <w:color w:val="0D0D0D" w:themeColor="text1" w:themeTint="F2"/>
+          <w:sz w:val="24"/>
+          <w:szCs w:val="24"/>
+          <w:shd w:val="clear" w:color="auto" w:fill="FFFFFF"/>
+        </w:rPr>
+        <w:tab/>
+        <w:t>Not Stackable</w:t>
+      </w:r>
+    </w:p>
+    <w:p>
+      <w:pPr>
+        <w:ind w:left="1440" w:firstLine="720"/>
+        <w:rPr>
+          <w:rFonts w:ascii="Times New Roman" w:hAnsi="Times New Roman" w:cs="Times New Roman"/>
+          <w:color w:val="0D0D0D" w:themeColor="text1" w:themeTint="F2"/>
+          <w:sz w:val="24"/>
+          <w:szCs w:val="24"/>
+          <w:shd w:val="clear" w:color="auto" w:fill="FFFFFF"/>
+        </w:rPr>
+      </w:pPr>
+      <w:r>
+        <w:rPr>
+          <w:rFonts w:ascii="Times New Roman" w:hAnsi="Times New Roman" w:cs="Times New Roman"/>
+          <w:color w:val="0D0D0D" w:themeColor="text1" w:themeTint="F2"/>
+          <w:sz w:val="24"/>
+          <w:szCs w:val="24"/>
+          <w:shd w:val="clear" w:color="auto" w:fill="FFFFFF"/>
+        </w:rPr>
+        <w:t>Price:</w:t>
+      </w:r>
+      <w:r>
+        <w:rPr>
+          <w:rFonts w:ascii="Times New Roman" w:hAnsi="Times New Roman" w:cs="Times New Roman"/>
+          <w:color w:val="0D0D0D" w:themeColor="text1" w:themeTint="F2"/>
+          <w:sz w:val="24"/>
+          <w:szCs w:val="24"/>
+          <w:shd w:val="clear" w:color="auto" w:fill="FFFFFF"/>
+        </w:rPr>
+        <w:tab/>
+      </w:r>
+      <w:r>
+        <w:rPr>
+          <w:rFonts w:ascii="Times New Roman" w:hAnsi="Times New Roman" w:cs="Times New Roman"/>
+          <w:color w:val="0D0D0D" w:themeColor="text1" w:themeTint="F2"/>
+          <w:sz w:val="24"/>
+          <w:szCs w:val="24"/>
+          <w:shd w:val="clear" w:color="auto" w:fill="FFFFFF"/>
+        </w:rPr>
+        <w:tab/>
+      </w:r>
+      <w:r>
+        <w:rPr>
+          <w:rFonts w:ascii="Times New Roman" w:hAnsi="Times New Roman" w:cs="Times New Roman"/>
+          <w:color w:val="0D0D0D" w:themeColor="text1" w:themeTint="F2"/>
+          <w:sz w:val="24"/>
+          <w:szCs w:val="24"/>
+          <w:shd w:val="clear" w:color="auto" w:fill="FFFFFF"/>
+        </w:rPr>
+        <w:tab/>
+        <w:t>35$</w:t>
+      </w:r>
+    </w:p>
+    <w:p>
+      <w:pPr>
+        <w:ind w:left="4320" w:hanging="2160"/>
+        <w:rPr>
+          <w:rFonts w:ascii="Times New Roman" w:hAnsi="Times New Roman" w:cs="Times New Roman"/>
+          <w:color w:val="0D0D0D" w:themeColor="text1" w:themeTint="F2"/>
+          <w:sz w:val="24"/>
+          <w:szCs w:val="24"/>
+          <w:shd w:val="clear" w:color="auto" w:fill="FFFFFF"/>
+        </w:rPr>
+      </w:pPr>
+      <w:r>
+        <w:rPr>
+          <w:rFonts w:ascii="Times New Roman" w:hAnsi="Times New Roman" w:cs="Times New Roman"/>
+          <w:color w:val="0D0D0D" w:themeColor="text1" w:themeTint="F2"/>
+          <w:sz w:val="24"/>
+          <w:szCs w:val="24"/>
+          <w:shd w:val="clear" w:color="auto" w:fill="FFFFFF"/>
+        </w:rPr>
+        <w:t>Description:</w:t>
+      </w:r>
+      <w:r>
+        <w:rPr>
+          <w:rFonts w:ascii="Times New Roman" w:hAnsi="Times New Roman" w:cs="Times New Roman"/>
+          <w:color w:val="0D0D0D" w:themeColor="text1" w:themeTint="F2"/>
+          <w:sz w:val="24"/>
+          <w:szCs w:val="24"/>
+          <w:shd w:val="clear" w:color="auto" w:fill="FFFFFF"/>
+        </w:rPr>
+        <w:tab/>
+        <w:t xml:space="preserve">consume to </w:t>
+      </w:r>
+      <w:r>
+        <w:rPr>
+          <w:rFonts w:ascii="Times New Roman" w:hAnsi="Times New Roman" w:cs="Times New Roman"/>
+          <w:color w:val="0D0D0D" w:themeColor="text1" w:themeTint="F2"/>
+          <w:sz w:val="24"/>
+          <w:szCs w:val="24"/>
+          <w:shd w:val="clear" w:color="auto" w:fill="FFFFFF"/>
+        </w:rPr>
+        <w:t>i</w:t>
+      </w:r>
+      <w:r>
+        <w:rPr>
+          <w:rFonts w:ascii="Times New Roman" w:hAnsi="Times New Roman" w:cs="Times New Roman"/>
+          <w:color w:val="0D0D0D" w:themeColor="text1" w:themeTint="F2"/>
+          <w:sz w:val="24"/>
+          <w:szCs w:val="24"/>
+          <w:shd w:val="clear" w:color="auto" w:fill="FFFFFF"/>
+        </w:rPr>
+        <w:t>ncreases the movement speed of the Hero by 30%</w:t>
+      </w:r>
+      <w:r>
+        <w:rPr>
+          <w:rFonts w:ascii="Times New Roman" w:hAnsi="Times New Roman" w:cs="Times New Roman"/>
+          <w:color w:val="0D0D0D" w:themeColor="text1" w:themeTint="F2"/>
+          <w:sz w:val="24"/>
+          <w:szCs w:val="24"/>
+          <w:shd w:val="clear" w:color="auto" w:fill="FFFFFF"/>
+        </w:rPr>
+        <w:t xml:space="preserve"> </w:t>
+      </w:r>
+      <w:r>
+        <w:rPr>
+          <w:rFonts w:ascii="Times New Roman" w:hAnsi="Times New Roman" w:cs="Times New Roman"/>
+          <w:color w:val="0D0D0D" w:themeColor="text1" w:themeTint="F2"/>
+          <w:sz w:val="24"/>
+          <w:szCs w:val="24"/>
+          <w:shd w:val="clear" w:color="auto" w:fill="FFFFFF"/>
+        </w:rPr>
+        <w:t xml:space="preserve">for 10 seconds. </w:t>
+      </w:r>
+    </w:p>
+    <w:p>
+      <w:pPr>
+        <w:ind w:left="720" w:firstLine="720"/>
+        <w:rPr>
+          <w:rFonts w:ascii="Times New Roman" w:hAnsi="Times New Roman" w:cs="Times New Roman"/>
+          <w:color w:val="0D0D0D" w:themeColor="text1" w:themeTint="F2"/>
+          <w:sz w:val="24"/>
+          <w:szCs w:val="24"/>
+          <w:shd w:val="clear" w:color="auto" w:fill="FFFFFF"/>
+        </w:rPr>
+      </w:pPr>
+    </w:p>
+    <w:p>
+      <w:pPr>
+        <w:ind w:left="720" w:firstLine="720"/>
         <w:rPr>
           <w:rFonts w:ascii="Times New Roman" w:hAnsi="Times New Roman" w:cs="Times New Roman"/>
           <w:b/>
@@ -4715,19 +5001,6 @@
           <w:szCs w:val="24"/>
           <w:shd w:val="clear" w:color="auto" w:fill="FFFFFF"/>
         </w:rPr>
-        <w:t>Potion</w:t>
-      </w:r>
-    </w:p>
-    <w:p>
-      <w:pPr>
-        <w:ind w:left="720" w:firstLine="720"/>
-        <w:rPr>
-          <w:rFonts w:ascii="Times New Roman" w:hAnsi="Times New Roman" w:cs="Times New Roman"/>
-          <w:color w:val="0D0D0D" w:themeColor="text1" w:themeTint="F2"/>
-          <w:sz w:val="24"/>
-          <w:szCs w:val="24"/>
-          <w:shd w:val="clear" w:color="auto" w:fill="FFFFFF"/>
-        </w:rPr>
       </w:pPr>
       <w:r>
         <w:rPr>
@@ -4739,591 +5012,6 @@
           <w:szCs w:val="24"/>
           <w:shd w:val="clear" w:color="auto" w:fill="FFFFFF"/>
         </w:rPr>
-        <w:tab/>
-      </w:r>
-      <w:r>
-        <w:rPr>
-          <w:rFonts w:ascii="Times New Roman" w:hAnsi="Times New Roman" w:cs="Times New Roman"/>
-          <w:color w:val="0D0D0D" w:themeColor="text1" w:themeTint="F2"/>
-          <w:sz w:val="24"/>
-          <w:szCs w:val="24"/>
-          <w:shd w:val="clear" w:color="auto" w:fill="FFFFFF"/>
-        </w:rPr>
-        <w:t xml:space="preserve">Icon Sprite Name: </w:t>
-      </w:r>
-      <w:r>
-        <w:rPr>
-          <w:rFonts w:ascii="Times New Roman" w:hAnsi="Times New Roman" w:cs="Times New Roman"/>
-          <w:color w:val="0D0D0D" w:themeColor="text1" w:themeTint="F2"/>
-          <w:sz w:val="24"/>
-          <w:szCs w:val="24"/>
-          <w:shd w:val="clear" w:color="auto" w:fill="FFFFFF"/>
-        </w:rPr>
-        <w:tab/>
-        <w:t>icon_catalyst_main_item5_</w:t>
-      </w:r>
-      <w:r>
-        <w:rPr>
-          <w:rFonts w:ascii="Times New Roman" w:hAnsi="Times New Roman" w:cs="Times New Roman"/>
-          <w:color w:val="0D0D0D" w:themeColor="text1" w:themeTint="F2"/>
-          <w:sz w:val="24"/>
-          <w:szCs w:val="24"/>
-          <w:shd w:val="clear" w:color="auto" w:fill="FFFFFF"/>
-        </w:rPr>
-        <w:t>blue</w:t>
-      </w:r>
-      <w:r>
-        <w:rPr>
-          <w:rFonts w:ascii="Times New Roman" w:hAnsi="Times New Roman" w:cs="Times New Roman"/>
-          <w:color w:val="0D0D0D" w:themeColor="text1" w:themeTint="F2"/>
-          <w:sz w:val="24"/>
-          <w:szCs w:val="24"/>
-          <w:shd w:val="clear" w:color="auto" w:fill="FFFFFF"/>
-        </w:rPr>
-        <w:t>_0</w:t>
-      </w:r>
-      <w:r>
-        <w:rPr>
-          <w:rFonts w:ascii="Times New Roman" w:hAnsi="Times New Roman" w:cs="Times New Roman"/>
-          <w:color w:val="0D0D0D" w:themeColor="text1" w:themeTint="F2"/>
-          <w:sz w:val="24"/>
-          <w:szCs w:val="24"/>
-          <w:shd w:val="clear" w:color="auto" w:fill="FFFFFF"/>
-        </w:rPr>
-        <w:t>1</w:t>
-      </w:r>
-    </w:p>
-    <w:p>
-      <w:pPr>
-        <w:ind w:left="720" w:firstLine="720"/>
-        <w:rPr>
-          <w:rFonts w:ascii="Times New Roman" w:hAnsi="Times New Roman" w:cs="Times New Roman"/>
-          <w:color w:val="0D0D0D" w:themeColor="text1" w:themeTint="F2"/>
-          <w:sz w:val="24"/>
-          <w:szCs w:val="24"/>
-          <w:shd w:val="clear" w:color="auto" w:fill="FFFFFF"/>
-        </w:rPr>
-      </w:pPr>
-      <w:r>
-        <w:rPr>
-          <w:rFonts w:ascii="Times New Roman" w:hAnsi="Times New Roman" w:cs="Times New Roman"/>
-          <w:color w:val="0D0D0D" w:themeColor="text1" w:themeTint="F2"/>
-          <w:sz w:val="24"/>
-          <w:szCs w:val="24"/>
-          <w:shd w:val="clear" w:color="auto" w:fill="FFFFFF"/>
-        </w:rPr>
-        <w:tab/>
-        <w:t>Stackability:</w:t>
-      </w:r>
-      <w:r>
-        <w:rPr>
-          <w:rFonts w:ascii="Times New Roman" w:hAnsi="Times New Roman" w:cs="Times New Roman"/>
-          <w:color w:val="0D0D0D" w:themeColor="text1" w:themeTint="F2"/>
-          <w:sz w:val="24"/>
-          <w:szCs w:val="24"/>
-          <w:shd w:val="clear" w:color="auto" w:fill="FFFFFF"/>
-        </w:rPr>
-        <w:tab/>
-      </w:r>
-      <w:r>
-        <w:rPr>
-          <w:rFonts w:ascii="Times New Roman" w:hAnsi="Times New Roman" w:cs="Times New Roman"/>
-          <w:color w:val="0D0D0D" w:themeColor="text1" w:themeTint="F2"/>
-          <w:sz w:val="24"/>
-          <w:szCs w:val="24"/>
-          <w:shd w:val="clear" w:color="auto" w:fill="FFFFFF"/>
-        </w:rPr>
-        <w:tab/>
-      </w:r>
-      <w:r>
-        <w:rPr>
-          <w:rFonts w:ascii="Times New Roman" w:hAnsi="Times New Roman" w:cs="Times New Roman"/>
-          <w:color w:val="0D0D0D" w:themeColor="text1" w:themeTint="F2"/>
-          <w:sz w:val="24"/>
-          <w:szCs w:val="24"/>
-          <w:shd w:val="clear" w:color="auto" w:fill="FFFFFF"/>
-        </w:rPr>
-        <w:t>Not Stackable</w:t>
-      </w:r>
-    </w:p>
-    <w:p>
-      <w:pPr>
-        <w:ind w:left="1440" w:firstLine="720"/>
-        <w:rPr>
-          <w:rFonts w:ascii="Times New Roman" w:hAnsi="Times New Roman" w:cs="Times New Roman"/>
-          <w:color w:val="0D0D0D" w:themeColor="text1" w:themeTint="F2"/>
-          <w:sz w:val="24"/>
-          <w:szCs w:val="24"/>
-          <w:shd w:val="clear" w:color="auto" w:fill="FFFFFF"/>
-        </w:rPr>
-      </w:pPr>
-      <w:r>
-        <w:rPr>
-          <w:rFonts w:ascii="Times New Roman" w:hAnsi="Times New Roman" w:cs="Times New Roman"/>
-          <w:color w:val="0D0D0D" w:themeColor="text1" w:themeTint="F2"/>
-          <w:sz w:val="24"/>
-          <w:szCs w:val="24"/>
-          <w:shd w:val="clear" w:color="auto" w:fill="FFFFFF"/>
-        </w:rPr>
-        <w:t>Price:</w:t>
-      </w:r>
-      <w:r>
-        <w:rPr>
-          <w:rFonts w:ascii="Times New Roman" w:hAnsi="Times New Roman" w:cs="Times New Roman"/>
-          <w:color w:val="0D0D0D" w:themeColor="text1" w:themeTint="F2"/>
-          <w:sz w:val="24"/>
-          <w:szCs w:val="24"/>
-          <w:shd w:val="clear" w:color="auto" w:fill="FFFFFF"/>
-        </w:rPr>
-        <w:tab/>
-      </w:r>
-      <w:r>
-        <w:rPr>
-          <w:rFonts w:ascii="Times New Roman" w:hAnsi="Times New Roman" w:cs="Times New Roman"/>
-          <w:color w:val="0D0D0D" w:themeColor="text1" w:themeTint="F2"/>
-          <w:sz w:val="24"/>
-          <w:szCs w:val="24"/>
-          <w:shd w:val="clear" w:color="auto" w:fill="FFFFFF"/>
-        </w:rPr>
-        <w:tab/>
-      </w:r>
-      <w:r>
-        <w:rPr>
-          <w:rFonts w:ascii="Times New Roman" w:hAnsi="Times New Roman" w:cs="Times New Roman"/>
-          <w:color w:val="0D0D0D" w:themeColor="text1" w:themeTint="F2"/>
-          <w:sz w:val="24"/>
-          <w:szCs w:val="24"/>
-          <w:shd w:val="clear" w:color="auto" w:fill="FFFFFF"/>
-        </w:rPr>
-        <w:tab/>
-        <w:t>3</w:t>
-      </w:r>
-      <w:r>
-        <w:rPr>
-          <w:rFonts w:ascii="Times New Roman" w:hAnsi="Times New Roman" w:cs="Times New Roman"/>
-          <w:color w:val="0D0D0D" w:themeColor="text1" w:themeTint="F2"/>
-          <w:sz w:val="24"/>
-          <w:szCs w:val="24"/>
-          <w:shd w:val="clear" w:color="auto" w:fill="FFFFFF"/>
-        </w:rPr>
-        <w:t>5</w:t>
-      </w:r>
-      <w:r>
-        <w:rPr>
-          <w:rFonts w:ascii="Times New Roman" w:hAnsi="Times New Roman" w:cs="Times New Roman"/>
-          <w:color w:val="0D0D0D" w:themeColor="text1" w:themeTint="F2"/>
-          <w:sz w:val="24"/>
-          <w:szCs w:val="24"/>
-          <w:shd w:val="clear" w:color="auto" w:fill="FFFFFF"/>
-        </w:rPr>
-        <w:t>$</w:t>
-      </w:r>
-    </w:p>
-    <w:p>
-      <w:pPr>
-        <w:ind w:left="4320" w:hanging="2160"/>
-        <w:rPr>
-          <w:rFonts w:ascii="Times New Roman" w:hAnsi="Times New Roman" w:cs="Times New Roman"/>
-          <w:color w:val="0D0D0D" w:themeColor="text1" w:themeTint="F2"/>
-          <w:sz w:val="24"/>
-          <w:szCs w:val="24"/>
-          <w:shd w:val="clear" w:color="auto" w:fill="FFFFFF"/>
-        </w:rPr>
-      </w:pPr>
-      <w:r>
-        <w:rPr>
-          <w:rFonts w:ascii="Times New Roman" w:hAnsi="Times New Roman" w:cs="Times New Roman"/>
-          <w:color w:val="0D0D0D" w:themeColor="text1" w:themeTint="F2"/>
-          <w:sz w:val="24"/>
-          <w:szCs w:val="24"/>
-          <w:shd w:val="clear" w:color="auto" w:fill="FFFFFF"/>
-        </w:rPr>
-        <w:t>Description:</w:t>
-      </w:r>
-      <w:r>
-        <w:rPr>
-          <w:rFonts w:ascii="Times New Roman" w:hAnsi="Times New Roman" w:cs="Times New Roman"/>
-          <w:color w:val="0D0D0D" w:themeColor="text1" w:themeTint="F2"/>
-          <w:sz w:val="24"/>
-          <w:szCs w:val="24"/>
-          <w:shd w:val="clear" w:color="auto" w:fill="FFFFFF"/>
-        </w:rPr>
-        <w:tab/>
-      </w:r>
-      <w:r>
-        <w:rPr>
-          <w:rFonts w:ascii="Times New Roman" w:hAnsi="Times New Roman" w:cs="Times New Roman"/>
-          <w:color w:val="0D0D0D" w:themeColor="text1" w:themeTint="F2"/>
-          <w:sz w:val="24"/>
-          <w:szCs w:val="24"/>
-          <w:shd w:val="clear" w:color="auto" w:fill="FFFFFF"/>
-        </w:rPr>
-        <w:t>consume to enter Berserk Mode for 10 seconds. (Under Berserk Mode players will dealt double the damage, but will also receive twice amount of damage)</w:t>
-      </w:r>
-    </w:p>
-    <w:p>
-      <w:pPr>
-        <w:ind w:left="720" w:firstLine="720"/>
-        <w:rPr>
-          <w:rFonts w:ascii="Times New Roman" w:hAnsi="Times New Roman" w:cs="Times New Roman"/>
-          <w:b/>
-          <w:bCs/>
-          <w:color w:val="0D0D0D" w:themeColor="text1" w:themeTint="F2"/>
-          <w:sz w:val="24"/>
-          <w:szCs w:val="24"/>
-          <w:shd w:val="clear" w:color="auto" w:fill="FFFFFF"/>
-        </w:rPr>
-      </w:pPr>
-      <w:r>
-        <w:rPr>
-          <w:rFonts w:ascii="Times New Roman" w:hAnsi="Times New Roman" w:cs="Times New Roman"/>
-          <w:b/>
-          <w:bCs/>
-          <w:color w:val="0D0D0D" w:themeColor="text1" w:themeTint="F2"/>
-          <w:sz w:val="24"/>
-          <w:szCs w:val="24"/>
-          <w:shd w:val="clear" w:color="auto" w:fill="FFFFFF"/>
-        </w:rPr>
-        <w:t xml:space="preserve">Speed </w:t>
-      </w:r>
-      <w:r>
-        <w:rPr>
-          <w:rFonts w:ascii="Times New Roman" w:hAnsi="Times New Roman" w:cs="Times New Roman"/>
-          <w:b/>
-          <w:bCs/>
-          <w:color w:val="0D0D0D" w:themeColor="text1" w:themeTint="F2"/>
-          <w:sz w:val="24"/>
-          <w:szCs w:val="24"/>
-          <w:shd w:val="clear" w:color="auto" w:fill="FFFFFF"/>
-        </w:rPr>
-        <w:t>Potion</w:t>
-      </w:r>
-    </w:p>
-    <w:p>
-      <w:pPr>
-        <w:ind w:left="720" w:firstLine="720"/>
-        <w:rPr>
-          <w:rFonts w:ascii="Times New Roman" w:hAnsi="Times New Roman" w:cs="Times New Roman"/>
-          <w:color w:val="0D0D0D" w:themeColor="text1" w:themeTint="F2"/>
-          <w:sz w:val="24"/>
-          <w:szCs w:val="24"/>
-          <w:shd w:val="clear" w:color="auto" w:fill="FFFFFF"/>
-        </w:rPr>
-      </w:pPr>
-      <w:r>
-        <w:rPr>
-          <w:rFonts w:ascii="Times New Roman" w:hAnsi="Times New Roman" w:cs="Times New Roman"/>
-          <w:b/>
-          <w:bCs/>
-          <w:noProof/>
-          <w:color w:val="0D0D0D" w:themeColor="text1" w:themeTint="F2"/>
-          <w:sz w:val="24"/>
-          <w:szCs w:val="24"/>
-          <w:shd w:val="clear" w:color="auto" w:fill="FFFFFF"/>
-        </w:rPr>
-        <w:drawing>
-          <wp:anchor distT="0" distB="0" distL="114300" distR="114300" simplePos="0" relativeHeight="251920384" behindDoc="0" locked="0" layoutInCell="1" allowOverlap="1" wp14:anchorId="74357BEA" wp14:editId="493E122E">
-            <wp:simplePos x="0" y="0"/>
-            <wp:positionH relativeFrom="column">
-              <wp:posOffset>431297</wp:posOffset>
-            </wp:positionH>
-            <wp:positionV relativeFrom="paragraph">
-              <wp:posOffset>6194</wp:posOffset>
-            </wp:positionV>
-            <wp:extent cx="349288" cy="439947"/>
-            <wp:effectExtent l="0" t="0" r="0" b="0"/>
-            <wp:wrapNone/>
-            <wp:docPr id="142" name="Picture 142"/>
-            <wp:cNvGraphicFramePr>
-              <a:graphicFrameLocks xmlns:a="http://schemas.openxmlformats.org/drawingml/2006/main" noChangeAspect="1"/>
-            </wp:cNvGraphicFramePr>
-            <a:graphic xmlns:a="http://schemas.openxmlformats.org/drawingml/2006/main">
-              <a:graphicData uri="http://schemas.openxmlformats.org/drawingml/2006/picture">
-                <pic:pic xmlns:pic="http://schemas.openxmlformats.org/drawingml/2006/picture">
-                  <pic:nvPicPr>
-                    <pic:cNvPr id="0" name="Picture 3"/>
-                    <pic:cNvPicPr>
-                      <a:picLocks noChangeAspect="1" noChangeArrowheads="1"/>
-                    </pic:cNvPicPr>
-                  </pic:nvPicPr>
-                  <pic:blipFill>
-                    <a:blip r:embed="rId15" cstate="print">
-                      <a:extLst>
-                        <a:ext uri="{28A0092B-C50C-407E-A947-70E740481C1C}">
-                          <a14:useLocalDpi xmlns:a14="http://schemas.microsoft.com/office/drawing/2010/main" val="0"/>
-                        </a:ext>
-                      </a:extLst>
-                    </a:blip>
-                    <a:srcRect/>
-                    <a:stretch>
-                      <a:fillRect/>
-                    </a:stretch>
-                  </pic:blipFill>
-                  <pic:spPr bwMode="auto">
-                    <a:xfrm>
-                      <a:off x="0" y="0"/>
-                      <a:ext cx="349288" cy="439947"/>
-                    </a:xfrm>
-                    <a:prstGeom prst="rect">
-                      <a:avLst/>
-                    </a:prstGeom>
-                    <a:noFill/>
-                    <a:ln>
-                      <a:noFill/>
-                    </a:ln>
-                  </pic:spPr>
-                </pic:pic>
-              </a:graphicData>
-            </a:graphic>
-            <wp14:sizeRelH relativeFrom="margin">
-              <wp14:pctWidth>0</wp14:pctWidth>
-            </wp14:sizeRelH>
-            <wp14:sizeRelV relativeFrom="margin">
-              <wp14:pctHeight>0</wp14:pctHeight>
-            </wp14:sizeRelV>
-          </wp:anchor>
-        </w:drawing>
-      </w:r>
-      <w:r>
-        <w:rPr>
-          <w:rFonts w:ascii="Times New Roman" w:hAnsi="Times New Roman" w:cs="Times New Roman"/>
-          <w:b/>
-          <w:bCs/>
-          <w:color w:val="0D0D0D" w:themeColor="text1" w:themeTint="F2"/>
-          <w:sz w:val="24"/>
-          <w:szCs w:val="24"/>
-          <w:shd w:val="clear" w:color="auto" w:fill="FFFFFF"/>
-        </w:rPr>
-        <w:tab/>
-      </w:r>
-      <w:r>
-        <w:rPr>
-          <w:rFonts w:ascii="Times New Roman" w:hAnsi="Times New Roman" w:cs="Times New Roman"/>
-          <w:color w:val="0D0D0D" w:themeColor="text1" w:themeTint="F2"/>
-          <w:sz w:val="24"/>
-          <w:szCs w:val="24"/>
-          <w:shd w:val="clear" w:color="auto" w:fill="FFFFFF"/>
-        </w:rPr>
-        <w:t xml:space="preserve">Icon Sprite Name: </w:t>
-      </w:r>
-      <w:r>
-        <w:rPr>
-          <w:rFonts w:ascii="Times New Roman" w:hAnsi="Times New Roman" w:cs="Times New Roman"/>
-          <w:color w:val="0D0D0D" w:themeColor="text1" w:themeTint="F2"/>
-          <w:sz w:val="24"/>
-          <w:szCs w:val="24"/>
-          <w:shd w:val="clear" w:color="auto" w:fill="FFFFFF"/>
-        </w:rPr>
-        <w:tab/>
-        <w:t>icon_catalyst_main_item5_blue_01</w:t>
-      </w:r>
-    </w:p>
-    <w:p>
-      <w:pPr>
-        <w:ind w:left="720" w:firstLine="720"/>
-        <w:rPr>
-          <w:rFonts w:ascii="Times New Roman" w:hAnsi="Times New Roman" w:cs="Times New Roman"/>
-          <w:color w:val="0D0D0D" w:themeColor="text1" w:themeTint="F2"/>
-          <w:sz w:val="24"/>
-          <w:szCs w:val="24"/>
-          <w:shd w:val="clear" w:color="auto" w:fill="FFFFFF"/>
-        </w:rPr>
-      </w:pPr>
-      <w:r>
-        <w:rPr>
-          <w:rFonts w:ascii="Times New Roman" w:hAnsi="Times New Roman" w:cs="Times New Roman"/>
-          <w:color w:val="0D0D0D" w:themeColor="text1" w:themeTint="F2"/>
-          <w:sz w:val="24"/>
-          <w:szCs w:val="24"/>
-          <w:shd w:val="clear" w:color="auto" w:fill="FFFFFF"/>
-        </w:rPr>
-        <w:tab/>
-        <w:t>Stackability:</w:t>
-      </w:r>
-      <w:r>
-        <w:rPr>
-          <w:rFonts w:ascii="Times New Roman" w:hAnsi="Times New Roman" w:cs="Times New Roman"/>
-          <w:color w:val="0D0D0D" w:themeColor="text1" w:themeTint="F2"/>
-          <w:sz w:val="24"/>
-          <w:szCs w:val="24"/>
-          <w:shd w:val="clear" w:color="auto" w:fill="FFFFFF"/>
-        </w:rPr>
-        <w:tab/>
-      </w:r>
-      <w:r>
-        <w:rPr>
-          <w:rFonts w:ascii="Times New Roman" w:hAnsi="Times New Roman" w:cs="Times New Roman"/>
-          <w:color w:val="0D0D0D" w:themeColor="text1" w:themeTint="F2"/>
-          <w:sz w:val="24"/>
-          <w:szCs w:val="24"/>
-          <w:shd w:val="clear" w:color="auto" w:fill="FFFFFF"/>
-        </w:rPr>
-        <w:tab/>
-        <w:t>Not Stackable</w:t>
-      </w:r>
-    </w:p>
-    <w:p>
-      <w:pPr>
-        <w:ind w:left="1440" w:firstLine="720"/>
-        <w:rPr>
-          <w:rFonts w:ascii="Times New Roman" w:hAnsi="Times New Roman" w:cs="Times New Roman"/>
-          <w:color w:val="0D0D0D" w:themeColor="text1" w:themeTint="F2"/>
-          <w:sz w:val="24"/>
-          <w:szCs w:val="24"/>
-          <w:shd w:val="clear" w:color="auto" w:fill="FFFFFF"/>
-        </w:rPr>
-      </w:pPr>
-      <w:r>
-        <w:rPr>
-          <w:rFonts w:ascii="Times New Roman" w:hAnsi="Times New Roman" w:cs="Times New Roman"/>
-          <w:color w:val="0D0D0D" w:themeColor="text1" w:themeTint="F2"/>
-          <w:sz w:val="24"/>
-          <w:szCs w:val="24"/>
-          <w:shd w:val="clear" w:color="auto" w:fill="FFFFFF"/>
-        </w:rPr>
-        <w:t>Price:</w:t>
-      </w:r>
-      <w:r>
-        <w:rPr>
-          <w:rFonts w:ascii="Times New Roman" w:hAnsi="Times New Roman" w:cs="Times New Roman"/>
-          <w:color w:val="0D0D0D" w:themeColor="text1" w:themeTint="F2"/>
-          <w:sz w:val="24"/>
-          <w:szCs w:val="24"/>
-          <w:shd w:val="clear" w:color="auto" w:fill="FFFFFF"/>
-        </w:rPr>
-        <w:tab/>
-      </w:r>
-      <w:r>
-        <w:rPr>
-          <w:rFonts w:ascii="Times New Roman" w:hAnsi="Times New Roman" w:cs="Times New Roman"/>
-          <w:color w:val="0D0D0D" w:themeColor="text1" w:themeTint="F2"/>
-          <w:sz w:val="24"/>
-          <w:szCs w:val="24"/>
-          <w:shd w:val="clear" w:color="auto" w:fill="FFFFFF"/>
-        </w:rPr>
-        <w:tab/>
-      </w:r>
-      <w:r>
-        <w:rPr>
-          <w:rFonts w:ascii="Times New Roman" w:hAnsi="Times New Roman" w:cs="Times New Roman"/>
-          <w:color w:val="0D0D0D" w:themeColor="text1" w:themeTint="F2"/>
-          <w:sz w:val="24"/>
-          <w:szCs w:val="24"/>
-          <w:shd w:val="clear" w:color="auto" w:fill="FFFFFF"/>
-        </w:rPr>
-        <w:tab/>
-        <w:t>35$</w:t>
-      </w:r>
-    </w:p>
-    <w:p>
-      <w:pPr>
-        <w:ind w:left="4320" w:hanging="2160"/>
-        <w:rPr>
-          <w:rFonts w:ascii="Times New Roman" w:hAnsi="Times New Roman" w:cs="Times New Roman"/>
-          <w:color w:val="0D0D0D" w:themeColor="text1" w:themeTint="F2"/>
-          <w:sz w:val="24"/>
-          <w:szCs w:val="24"/>
-          <w:shd w:val="clear" w:color="auto" w:fill="FFFFFF"/>
-        </w:rPr>
-      </w:pPr>
-      <w:r>
-        <w:rPr>
-          <w:rFonts w:ascii="Times New Roman" w:hAnsi="Times New Roman" w:cs="Times New Roman"/>
-          <w:color w:val="0D0D0D" w:themeColor="text1" w:themeTint="F2"/>
-          <w:sz w:val="24"/>
-          <w:szCs w:val="24"/>
-          <w:shd w:val="clear" w:color="auto" w:fill="FFFFFF"/>
-        </w:rPr>
-        <w:t>Description:</w:t>
-      </w:r>
-      <w:r>
-        <w:rPr>
-          <w:rFonts w:ascii="Times New Roman" w:hAnsi="Times New Roman" w:cs="Times New Roman"/>
-          <w:color w:val="0D0D0D" w:themeColor="text1" w:themeTint="F2"/>
-          <w:sz w:val="24"/>
-          <w:szCs w:val="24"/>
-          <w:shd w:val="clear" w:color="auto" w:fill="FFFFFF"/>
-        </w:rPr>
-        <w:tab/>
-        <w:t xml:space="preserve">consume to </w:t>
-      </w:r>
-      <w:r>
-        <w:rPr>
-          <w:rFonts w:ascii="Times New Roman" w:hAnsi="Times New Roman" w:cs="Times New Roman"/>
-          <w:color w:val="0D0D0D" w:themeColor="text1" w:themeTint="F2"/>
-          <w:sz w:val="24"/>
-          <w:szCs w:val="24"/>
-          <w:shd w:val="clear" w:color="auto" w:fill="FFFFFF"/>
-        </w:rPr>
-        <w:t>i</w:t>
-      </w:r>
-      <w:r>
-        <w:rPr>
-          <w:rFonts w:ascii="Times New Roman" w:hAnsi="Times New Roman" w:cs="Times New Roman"/>
-          <w:color w:val="0D0D0D" w:themeColor="text1" w:themeTint="F2"/>
-          <w:sz w:val="24"/>
-          <w:szCs w:val="24"/>
-          <w:shd w:val="clear" w:color="auto" w:fill="FFFFFF"/>
-        </w:rPr>
-        <w:t>ncreases the movement speed of the Hero by 30%</w:t>
-      </w:r>
-      <w:r>
-        <w:rPr>
-          <w:rFonts w:ascii="Times New Roman" w:hAnsi="Times New Roman" w:cs="Times New Roman"/>
-          <w:color w:val="0D0D0D" w:themeColor="text1" w:themeTint="F2"/>
-          <w:sz w:val="24"/>
-          <w:szCs w:val="24"/>
-          <w:shd w:val="clear" w:color="auto" w:fill="FFFFFF"/>
-        </w:rPr>
-        <w:t xml:space="preserve"> </w:t>
-      </w:r>
-      <w:r>
-        <w:rPr>
-          <w:rFonts w:ascii="Times New Roman" w:hAnsi="Times New Roman" w:cs="Times New Roman"/>
-          <w:color w:val="0D0D0D" w:themeColor="text1" w:themeTint="F2"/>
-          <w:sz w:val="24"/>
-          <w:szCs w:val="24"/>
-          <w:shd w:val="clear" w:color="auto" w:fill="FFFFFF"/>
-        </w:rPr>
-        <w:t xml:space="preserve">for 10 seconds. </w:t>
-      </w:r>
-    </w:p>
-    <w:p>
-      <w:pPr>
-        <w:ind w:left="720" w:firstLine="720"/>
-        <w:rPr>
-          <w:rFonts w:ascii="Times New Roman" w:hAnsi="Times New Roman" w:cs="Times New Roman"/>
-          <w:color w:val="0D0D0D" w:themeColor="text1" w:themeTint="F2"/>
-          <w:sz w:val="24"/>
-          <w:szCs w:val="24"/>
-          <w:shd w:val="clear" w:color="auto" w:fill="FFFFFF"/>
-        </w:rPr>
-      </w:pPr>
-    </w:p>
-    <w:p>
-      <w:pPr>
-        <w:ind w:left="720" w:firstLine="720"/>
-        <w:rPr>
-          <w:rFonts w:ascii="Times New Roman" w:hAnsi="Times New Roman" w:cs="Times New Roman"/>
-          <w:b/>
-          <w:bCs/>
-          <w:color w:val="0D0D0D" w:themeColor="text1" w:themeTint="F2"/>
-          <w:sz w:val="24"/>
-          <w:szCs w:val="24"/>
-          <w:shd w:val="clear" w:color="auto" w:fill="FFFFFF"/>
-        </w:rPr>
-      </w:pPr>
-      <w:r>
-        <w:rPr>
-          <w:rFonts w:ascii="Times New Roman" w:hAnsi="Times New Roman" w:cs="Times New Roman"/>
-          <w:b/>
-          <w:bCs/>
-          <w:color w:val="0D0D0D" w:themeColor="text1" w:themeTint="F2"/>
-          <w:sz w:val="24"/>
-          <w:szCs w:val="24"/>
-          <w:shd w:val="clear" w:color="auto" w:fill="FFFFFF"/>
-        </w:rPr>
-        <w:lastRenderedPageBreak/>
         <w:t>Bomb</w:t>
       </w:r>
     </w:p>
@@ -5375,7 +5063,7 @@
                     </pic:cNvPicPr>
                   </pic:nvPicPr>
                   <pic:blipFill>
-                    <a:blip r:embed="rId16" cstate="print">
+                    <a:blip r:embed="rId15" cstate="print">
                       <a:extLst>
                         <a:ext uri="{28A0092B-C50C-407E-A947-70E740481C1C}">
                           <a14:useLocalDpi xmlns:a14="http://schemas.microsoft.com/office/drawing/2010/main" val="0"/>
@@ -5937,7 +5625,7 @@
                     </pic:cNvPicPr>
                   </pic:nvPicPr>
                   <pic:blipFill>
-                    <a:blip r:embed="rId17">
+                    <a:blip r:embed="rId16">
                       <a:extLst>
                         <a:ext uri="{28A0092B-C50C-407E-A947-70E740481C1C}">
                           <a14:useLocalDpi xmlns:a14="http://schemas.microsoft.com/office/drawing/2010/main" val="0"/>
@@ -6355,7 +6043,7 @@
                     </pic:cNvPicPr>
                   </pic:nvPicPr>
                   <pic:blipFill>
-                    <a:blip r:embed="rId18" cstate="print">
+                    <a:blip r:embed="rId17" cstate="print">
                       <a:extLst>
                         <a:ext uri="{28A0092B-C50C-407E-A947-70E740481C1C}">
                           <a14:useLocalDpi xmlns:a14="http://schemas.microsoft.com/office/drawing/2010/main" val="0"/>
@@ -6618,7 +6306,7 @@
                     </pic:cNvPicPr>
                   </pic:nvPicPr>
                   <pic:blipFill>
-                    <a:blip r:embed="rId19" cstate="print">
+                    <a:blip r:embed="rId18" cstate="print">
                       <a:extLst>
                         <a:ext uri="{28A0092B-C50C-407E-A947-70E740481C1C}">
                           <a14:useLocalDpi xmlns:a14="http://schemas.microsoft.com/office/drawing/2010/main" val="0"/>
@@ -6834,7 +6522,7 @@
                     </pic:cNvPicPr>
                   </pic:nvPicPr>
                   <pic:blipFill>
-                    <a:blip r:embed="rId20" cstate="print">
+                    <a:blip r:embed="rId19" cstate="print">
                       <a:extLst>
                         <a:ext uri="{28A0092B-C50C-407E-A947-70E740481C1C}">
                           <a14:useLocalDpi xmlns:a14="http://schemas.microsoft.com/office/drawing/2010/main" val="0"/>
@@ -7008,7 +6696,7 @@
                     </pic:cNvPicPr>
                   </pic:nvPicPr>
                   <pic:blipFill>
-                    <a:blip r:embed="rId21" cstate="print">
+                    <a:blip r:embed="rId20" cstate="print">
                       <a:extLst>
                         <a:ext uri="{28A0092B-C50C-407E-A947-70E740481C1C}">
                           <a14:useLocalDpi xmlns:a14="http://schemas.microsoft.com/office/drawing/2010/main" val="0"/>
@@ -7454,7 +7142,7 @@
                     </pic:cNvPicPr>
                   </pic:nvPicPr>
                   <pic:blipFill>
-                    <a:blip r:embed="rId22" cstate="print">
+                    <a:blip r:embed="rId21" cstate="print">
                       <a:extLst>
                         <a:ext uri="{28A0092B-C50C-407E-A947-70E740481C1C}">
                           <a14:useLocalDpi xmlns:a14="http://schemas.microsoft.com/office/drawing/2010/main" val="0"/>
@@ -7727,7 +7415,7 @@
                     </pic:cNvPicPr>
                   </pic:nvPicPr>
                   <pic:blipFill>
-                    <a:blip r:embed="rId23" cstate="print">
+                    <a:blip r:embed="rId22" cstate="print">
                       <a:extLst>
                         <a:ext uri="{28A0092B-C50C-407E-A947-70E740481C1C}">
                           <a14:useLocalDpi xmlns:a14="http://schemas.microsoft.com/office/drawing/2010/main" val="0"/>
@@ -8018,7 +7706,7 @@
                     </pic:cNvPicPr>
                   </pic:nvPicPr>
                   <pic:blipFill>
-                    <a:blip r:embed="rId24" cstate="print">
+                    <a:blip r:embed="rId23" cstate="print">
                       <a:extLst>
                         <a:ext uri="{28A0092B-C50C-407E-A947-70E740481C1C}">
                           <a14:useLocalDpi xmlns:a14="http://schemas.microsoft.com/office/drawing/2010/main" val="0"/>
@@ -8269,7 +7957,7 @@
                     </pic:cNvPicPr>
                   </pic:nvPicPr>
                   <pic:blipFill>
-                    <a:blip r:embed="rId25" cstate="print">
+                    <a:blip r:embed="rId24" cstate="print">
                       <a:extLst>
                         <a:ext uri="{28A0092B-C50C-407E-A947-70E740481C1C}">
                           <a14:useLocalDpi xmlns:a14="http://schemas.microsoft.com/office/drawing/2010/main" val="0"/>
@@ -8448,7 +8136,7 @@
                     </pic:cNvPicPr>
                   </pic:nvPicPr>
                   <pic:blipFill>
-                    <a:blip r:embed="rId26" cstate="print">
+                    <a:blip r:embed="rId25" cstate="print">
                       <a:extLst>
                         <a:ext uri="{28A0092B-C50C-407E-A947-70E740481C1C}">
                           <a14:useLocalDpi xmlns:a14="http://schemas.microsoft.com/office/drawing/2010/main" val="0"/>
@@ -8654,7 +8342,7 @@
                     </pic:cNvPicPr>
                   </pic:nvPicPr>
                   <pic:blipFill>
-                    <a:blip r:embed="rId27" cstate="print">
+                    <a:blip r:embed="rId26" cstate="print">
                       <a:extLst>
                         <a:ext uri="{28A0092B-C50C-407E-A947-70E740481C1C}">
                           <a14:useLocalDpi xmlns:a14="http://schemas.microsoft.com/office/drawing/2010/main" val="0"/>
@@ -8825,7 +8513,7 @@
                     </pic:cNvPicPr>
                   </pic:nvPicPr>
                   <pic:blipFill>
-                    <a:blip r:embed="rId28" cstate="print">
+                    <a:blip r:embed="rId27" cstate="print">
                       <a:extLst>
                         <a:ext uri="{28A0092B-C50C-407E-A947-70E740481C1C}">
                           <a14:useLocalDpi xmlns:a14="http://schemas.microsoft.com/office/drawing/2010/main" val="0"/>
@@ -9038,7 +8726,7 @@
                     </pic:cNvPicPr>
                   </pic:nvPicPr>
                   <pic:blipFill>
-                    <a:blip r:embed="rId29" cstate="print">
+                    <a:blip r:embed="rId28" cstate="print">
                       <a:extLst>
                         <a:ext uri="{28A0092B-C50C-407E-A947-70E740481C1C}">
                           <a14:useLocalDpi xmlns:a14="http://schemas.microsoft.com/office/drawing/2010/main" val="0"/>
@@ -9342,7 +9030,7 @@
                     </pic:cNvPicPr>
                   </pic:nvPicPr>
                   <pic:blipFill>
-                    <a:blip r:embed="rId30" cstate="print">
+                    <a:blip r:embed="rId29" cstate="print">
                       <a:extLst>
                         <a:ext uri="{28A0092B-C50C-407E-A947-70E740481C1C}">
                           <a14:useLocalDpi xmlns:a14="http://schemas.microsoft.com/office/drawing/2010/main" val="0"/>
@@ -9689,7 +9377,7 @@
                     </pic:cNvPicPr>
                   </pic:nvPicPr>
                   <pic:blipFill>
-                    <a:blip r:embed="rId31" cstate="print">
+                    <a:blip r:embed="rId30" cstate="print">
                       <a:extLst>
                         <a:ext uri="{28A0092B-C50C-407E-A947-70E740481C1C}">
                           <a14:useLocalDpi xmlns:a14="http://schemas.microsoft.com/office/drawing/2010/main" val="0"/>
@@ -9849,7 +9537,7 @@
                     </pic:cNvPicPr>
                   </pic:nvPicPr>
                   <pic:blipFill>
-                    <a:blip r:embed="rId32" cstate="print">
+                    <a:blip r:embed="rId31" cstate="print">
                       <a:extLst>
                         <a:ext uri="{28A0092B-C50C-407E-A947-70E740481C1C}">
                           <a14:useLocalDpi xmlns:a14="http://schemas.microsoft.com/office/drawing/2010/main" val="0"/>
@@ -10009,7 +9697,7 @@
                     </pic:cNvPicPr>
                   </pic:nvPicPr>
                   <pic:blipFill>
-                    <a:blip r:embed="rId33" cstate="print">
+                    <a:blip r:embed="rId32" cstate="print">
                       <a:extLst>
                         <a:ext uri="{28A0092B-C50C-407E-A947-70E740481C1C}">
                           <a14:useLocalDpi xmlns:a14="http://schemas.microsoft.com/office/drawing/2010/main" val="0"/>
@@ -10222,7 +9910,7 @@
                     </pic:cNvPicPr>
                   </pic:nvPicPr>
                   <pic:blipFill>
-                    <a:blip r:embed="rId34" cstate="print">
+                    <a:blip r:embed="rId33" cstate="print">
                       <a:extLst>
                         <a:ext uri="{28A0092B-C50C-407E-A947-70E740481C1C}">
                           <a14:useLocalDpi xmlns:a14="http://schemas.microsoft.com/office/drawing/2010/main" val="0"/>
@@ -10402,7 +10090,7 @@
                     </pic:cNvPicPr>
                   </pic:nvPicPr>
                   <pic:blipFill>
-                    <a:blip r:embed="rId35" cstate="print">
+                    <a:blip r:embed="rId34" cstate="print">
                       <a:extLst>
                         <a:ext uri="{28A0092B-C50C-407E-A947-70E740481C1C}">
                           <a14:useLocalDpi xmlns:a14="http://schemas.microsoft.com/office/drawing/2010/main" val="0"/>
@@ -10613,7 +10301,7 @@
                     </pic:cNvPicPr>
                   </pic:nvPicPr>
                   <pic:blipFill>
-                    <a:blip r:embed="rId36" cstate="print">
+                    <a:blip r:embed="rId35" cstate="print">
                       <a:extLst>
                         <a:ext uri="{28A0092B-C50C-407E-A947-70E740481C1C}">
                           <a14:useLocalDpi xmlns:a14="http://schemas.microsoft.com/office/drawing/2010/main" val="0"/>
@@ -10929,7 +10617,7 @@
                     </pic:cNvPicPr>
                   </pic:nvPicPr>
                   <pic:blipFill>
-                    <a:blip r:embed="rId37" cstate="print">
+                    <a:blip r:embed="rId36" cstate="print">
                       <a:extLst>
                         <a:ext uri="{28A0092B-C50C-407E-A947-70E740481C1C}">
                           <a14:useLocalDpi xmlns:a14="http://schemas.microsoft.com/office/drawing/2010/main" val="0"/>
@@ -11180,7 +10868,7 @@
                     </pic:cNvPicPr>
                   </pic:nvPicPr>
                   <pic:blipFill>
-                    <a:blip r:embed="rId38" cstate="print">
+                    <a:blip r:embed="rId37" cstate="print">
                       <a:extLst>
                         <a:ext uri="{28A0092B-C50C-407E-A947-70E740481C1C}">
                           <a14:useLocalDpi xmlns:a14="http://schemas.microsoft.com/office/drawing/2010/main" val="0"/>
@@ -11442,7 +11130,7 @@
                     </pic:cNvPicPr>
                   </pic:nvPicPr>
                   <pic:blipFill>
-                    <a:blip r:embed="rId39" cstate="print">
+                    <a:blip r:embed="rId38" cstate="print">
                       <a:extLst>
                         <a:ext uri="{28A0092B-C50C-407E-A947-70E740481C1C}">
                           <a14:useLocalDpi xmlns:a14="http://schemas.microsoft.com/office/drawing/2010/main" val="0"/>
@@ -11705,7 +11393,7 @@
                     </pic:cNvPicPr>
                   </pic:nvPicPr>
                   <pic:blipFill>
-                    <a:blip r:embed="rId40" cstate="print">
+                    <a:blip r:embed="rId39" cstate="print">
                       <a:extLst>
                         <a:ext uri="{28A0092B-C50C-407E-A947-70E740481C1C}">
                           <a14:useLocalDpi xmlns:a14="http://schemas.microsoft.com/office/drawing/2010/main" val="0"/>
@@ -11865,7 +11553,7 @@
                     </pic:cNvPicPr>
                   </pic:nvPicPr>
                   <pic:blipFill>
-                    <a:blip r:embed="rId41" cstate="print">
+                    <a:blip r:embed="rId40" cstate="print">
                       <a:extLst>
                         <a:ext uri="{28A0092B-C50C-407E-A947-70E740481C1C}">
                           <a14:useLocalDpi xmlns:a14="http://schemas.microsoft.com/office/drawing/2010/main" val="0"/>
@@ -12036,7 +11724,7 @@
                     </pic:cNvPicPr>
                   </pic:nvPicPr>
                   <pic:blipFill>
-                    <a:blip r:embed="rId42" cstate="print">
+                    <a:blip r:embed="rId41" cstate="print">
                       <a:extLst>
                         <a:ext uri="{28A0092B-C50C-407E-A947-70E740481C1C}">
                           <a14:useLocalDpi xmlns:a14="http://schemas.microsoft.com/office/drawing/2010/main" val="0"/>
@@ -12570,7 +12258,7 @@
                     </pic:cNvPicPr>
                   </pic:nvPicPr>
                   <pic:blipFill>
-                    <a:blip r:embed="rId36" cstate="print">
+                    <a:blip r:embed="rId35" cstate="print">
                       <a:extLst>
                         <a:ext uri="{28A0092B-C50C-407E-A947-70E740481C1C}">
                           <a14:useLocalDpi xmlns:a14="http://schemas.microsoft.com/office/drawing/2010/main" val="0"/>
@@ -12654,7 +12342,7 @@
                     </pic:cNvPicPr>
                   </pic:nvPicPr>
                   <pic:blipFill>
-                    <a:blip r:embed="rId43" cstate="print">
+                    <a:blip r:embed="rId42" cstate="print">
                       <a:extLst>
                         <a:ext uri="{28A0092B-C50C-407E-A947-70E740481C1C}">
                           <a14:useLocalDpi xmlns:a14="http://schemas.microsoft.com/office/drawing/2010/main" val="0"/>
@@ -12726,7 +12414,7 @@
                     </pic:cNvPicPr>
                   </pic:nvPicPr>
                   <pic:blipFill>
-                    <a:blip r:embed="rId39" cstate="print">
+                    <a:blip r:embed="rId38" cstate="print">
                       <a:extLst>
                         <a:ext uri="{28A0092B-C50C-407E-A947-70E740481C1C}">
                           <a14:useLocalDpi xmlns:a14="http://schemas.microsoft.com/office/drawing/2010/main" val="0"/>
@@ -13077,7 +12765,7 @@
                     </pic:cNvPicPr>
                   </pic:nvPicPr>
                   <pic:blipFill>
-                    <a:blip r:embed="rId44" cstate="print">
+                    <a:blip r:embed="rId43" cstate="print">
                       <a:extLst>
                         <a:ext uri="{28A0092B-C50C-407E-A947-70E740481C1C}">
                           <a14:useLocalDpi xmlns:a14="http://schemas.microsoft.com/office/drawing/2010/main" val="0"/>
@@ -13149,7 +12837,7 @@
                     </pic:cNvPicPr>
                   </pic:nvPicPr>
                   <pic:blipFill>
-                    <a:blip r:embed="rId37" cstate="print">
+                    <a:blip r:embed="rId36" cstate="print">
                       <a:extLst>
                         <a:ext uri="{28A0092B-C50C-407E-A947-70E740481C1C}">
                           <a14:useLocalDpi xmlns:a14="http://schemas.microsoft.com/office/drawing/2010/main" val="0"/>
@@ -13571,7 +13259,7 @@
                     </pic:cNvPicPr>
                   </pic:nvPicPr>
                   <pic:blipFill>
-                    <a:blip r:embed="rId45" cstate="print">
+                    <a:blip r:embed="rId44" cstate="print">
                       <a:extLst>
                         <a:ext uri="{28A0092B-C50C-407E-A947-70E740481C1C}">
                           <a14:useLocalDpi xmlns:a14="http://schemas.microsoft.com/office/drawing/2010/main" val="0"/>
@@ -13643,7 +13331,7 @@
                     </pic:cNvPicPr>
                   </pic:nvPicPr>
                   <pic:blipFill>
-                    <a:blip r:embed="rId46" cstate="print">
+                    <a:blip r:embed="rId45" cstate="print">
                       <a:extLst>
                         <a:ext uri="{28A0092B-C50C-407E-A947-70E740481C1C}">
                           <a14:useLocalDpi xmlns:a14="http://schemas.microsoft.com/office/drawing/2010/main" val="0"/>
@@ -14040,7 +13728,7 @@
                     </pic:cNvPicPr>
                   </pic:nvPicPr>
                   <pic:blipFill>
-                    <a:blip r:embed="rId47">
+                    <a:blip r:embed="rId46">
                       <a:extLst>
                         <a:ext uri="{28A0092B-C50C-407E-A947-70E740481C1C}">
                           <a14:useLocalDpi xmlns:a14="http://schemas.microsoft.com/office/drawing/2010/main" val="0"/>
@@ -14112,7 +13800,7 @@
                     </pic:cNvPicPr>
                   </pic:nvPicPr>
                   <pic:blipFill>
-                    <a:blip r:embed="rId36" cstate="print">
+                    <a:blip r:embed="rId35" cstate="print">
                       <a:extLst>
                         <a:ext uri="{28A0092B-C50C-407E-A947-70E740481C1C}">
                           <a14:useLocalDpi xmlns:a14="http://schemas.microsoft.com/office/drawing/2010/main" val="0"/>
@@ -14438,7 +14126,7 @@
                     </pic:cNvPicPr>
                   </pic:nvPicPr>
                   <pic:blipFill>
-                    <a:blip r:embed="rId48" cstate="print">
+                    <a:blip r:embed="rId47" cstate="print">
                       <a:extLst>
                         <a:ext uri="{28A0092B-C50C-407E-A947-70E740481C1C}">
                           <a14:useLocalDpi xmlns:a14="http://schemas.microsoft.com/office/drawing/2010/main" val="0"/>
@@ -14510,7 +14198,7 @@
                     </pic:cNvPicPr>
                   </pic:nvPicPr>
                   <pic:blipFill>
-                    <a:blip r:embed="rId49" cstate="print">
+                    <a:blip r:embed="rId48" cstate="print">
                       <a:extLst>
                         <a:ext uri="{28A0092B-C50C-407E-A947-70E740481C1C}">
                           <a14:useLocalDpi xmlns:a14="http://schemas.microsoft.com/office/drawing/2010/main" val="0"/>
@@ -14582,7 +14270,7 @@
                     </pic:cNvPicPr>
                   </pic:nvPicPr>
                   <pic:blipFill>
-                    <a:blip r:embed="rId50" cstate="print">
+                    <a:blip r:embed="rId49" cstate="print">
                       <a:extLst>
                         <a:ext uri="{28A0092B-C50C-407E-A947-70E740481C1C}">
                           <a14:useLocalDpi xmlns:a14="http://schemas.microsoft.com/office/drawing/2010/main" val="0"/>
@@ -14654,7 +14342,7 @@
                     </pic:cNvPicPr>
                   </pic:nvPicPr>
                   <pic:blipFill>
-                    <a:blip r:embed="rId51" cstate="print">
+                    <a:blip r:embed="rId50" cstate="print">
                       <a:extLst>
                         <a:ext uri="{28A0092B-C50C-407E-A947-70E740481C1C}">
                           <a14:useLocalDpi xmlns:a14="http://schemas.microsoft.com/office/drawing/2010/main" val="0"/>
@@ -14726,7 +14414,7 @@
                     </pic:cNvPicPr>
                   </pic:nvPicPr>
                   <pic:blipFill>
-                    <a:blip r:embed="rId52" cstate="print">
+                    <a:blip r:embed="rId51" cstate="print">
                       <a:extLst>
                         <a:ext uri="{28A0092B-C50C-407E-A947-70E740481C1C}">
                           <a14:useLocalDpi xmlns:a14="http://schemas.microsoft.com/office/drawing/2010/main" val="0"/>
@@ -14798,7 +14486,7 @@
                     </pic:cNvPicPr>
                   </pic:nvPicPr>
                   <pic:blipFill>
-                    <a:blip r:embed="rId33" cstate="print">
+                    <a:blip r:embed="rId32" cstate="print">
                       <a:extLst>
                         <a:ext uri="{28A0092B-C50C-407E-A947-70E740481C1C}">
                           <a14:useLocalDpi xmlns:a14="http://schemas.microsoft.com/office/drawing/2010/main" val="0"/>
@@ -14870,7 +14558,7 @@
                     </pic:cNvPicPr>
                   </pic:nvPicPr>
                   <pic:blipFill>
-                    <a:blip r:embed="rId53" cstate="print">
+                    <a:blip r:embed="rId52" cstate="print">
                       <a:extLst>
                         <a:ext uri="{28A0092B-C50C-407E-A947-70E740481C1C}">
                           <a14:useLocalDpi xmlns:a14="http://schemas.microsoft.com/office/drawing/2010/main" val="0"/>
@@ -14943,7 +14631,7 @@
                     </pic:cNvPicPr>
                   </pic:nvPicPr>
                   <pic:blipFill>
-                    <a:blip r:embed="rId54" cstate="print">
+                    <a:blip r:embed="rId53" cstate="print">
                       <a:extLst>
                         <a:ext uri="{28A0092B-C50C-407E-A947-70E740481C1C}">
                           <a14:useLocalDpi xmlns:a14="http://schemas.microsoft.com/office/drawing/2010/main" val="0"/>
@@ -15015,7 +14703,7 @@
                     </pic:cNvPicPr>
                   </pic:nvPicPr>
                   <pic:blipFill>
-                    <a:blip r:embed="rId55" cstate="print">
+                    <a:blip r:embed="rId54" cstate="print">
                       <a:extLst>
                         <a:ext uri="{28A0092B-C50C-407E-A947-70E740481C1C}">
                           <a14:useLocalDpi xmlns:a14="http://schemas.microsoft.com/office/drawing/2010/main" val="0"/>
@@ -15087,7 +14775,7 @@
                     </pic:cNvPicPr>
                   </pic:nvPicPr>
                   <pic:blipFill>
-                    <a:blip r:embed="rId56" cstate="print">
+                    <a:blip r:embed="rId55" cstate="print">
                       <a:extLst>
                         <a:ext uri="{28A0092B-C50C-407E-A947-70E740481C1C}">
                           <a14:useLocalDpi xmlns:a14="http://schemas.microsoft.com/office/drawing/2010/main" val="0"/>
@@ -15152,7 +14840,7 @@
                     </pic:cNvPicPr>
                   </pic:nvPicPr>
                   <pic:blipFill>
-                    <a:blip r:embed="rId47">
+                    <a:blip r:embed="rId46">
                       <a:extLst>
                         <a:ext uri="{28A0092B-C50C-407E-A947-70E740481C1C}">
                           <a14:useLocalDpi xmlns:a14="http://schemas.microsoft.com/office/drawing/2010/main" val="0"/>
@@ -15853,7 +15541,7 @@
                     </pic:cNvPicPr>
                   </pic:nvPicPr>
                   <pic:blipFill>
-                    <a:blip r:embed="rId30" cstate="print">
+                    <a:blip r:embed="rId29" cstate="print">
                       <a:extLst>
                         <a:ext uri="{28A0092B-C50C-407E-A947-70E740481C1C}">
                           <a14:useLocalDpi xmlns:a14="http://schemas.microsoft.com/office/drawing/2010/main" val="0"/>
@@ -15925,7 +15613,7 @@
                     </pic:cNvPicPr>
                   </pic:nvPicPr>
                   <pic:blipFill>
-                    <a:blip r:embed="rId57" cstate="print">
+                    <a:blip r:embed="rId56" cstate="print">
                       <a:extLst>
                         <a:ext uri="{28A0092B-C50C-407E-A947-70E740481C1C}">
                           <a14:useLocalDpi xmlns:a14="http://schemas.microsoft.com/office/drawing/2010/main" val="0"/>
@@ -15998,7 +15686,7 @@
                     </pic:cNvPicPr>
                   </pic:nvPicPr>
                   <pic:blipFill>
-                    <a:blip r:embed="rId23" cstate="print">
+                    <a:blip r:embed="rId22" cstate="print">
                       <a:extLst>
                         <a:ext uri="{28A0092B-C50C-407E-A947-70E740481C1C}">
                           <a14:useLocalDpi xmlns:a14="http://schemas.microsoft.com/office/drawing/2010/main" val="0"/>
@@ -16071,7 +15759,7 @@
                     </pic:cNvPicPr>
                   </pic:nvPicPr>
                   <pic:blipFill>
-                    <a:blip r:embed="rId22" cstate="print">
+                    <a:blip r:embed="rId21" cstate="print">
                       <a:extLst>
                         <a:ext uri="{28A0092B-C50C-407E-A947-70E740481C1C}">
                           <a14:useLocalDpi xmlns:a14="http://schemas.microsoft.com/office/drawing/2010/main" val="0"/>
@@ -16144,7 +15832,7 @@
                     </pic:cNvPicPr>
                   </pic:nvPicPr>
                   <pic:blipFill>
-                    <a:blip r:embed="rId58" cstate="print">
+                    <a:blip r:embed="rId57" cstate="print">
                       <a:extLst>
                         <a:ext uri="{28A0092B-C50C-407E-A947-70E740481C1C}">
                           <a14:useLocalDpi xmlns:a14="http://schemas.microsoft.com/office/drawing/2010/main" val="0"/>
@@ -17530,7 +17218,7 @@
                     </pic:cNvPicPr>
                   </pic:nvPicPr>
                   <pic:blipFill>
-                    <a:blip r:embed="rId59">
+                    <a:blip r:embed="rId58">
                       <a:extLst>
                         <a:ext uri="{28A0092B-C50C-407E-A947-70E740481C1C}">
                           <a14:useLocalDpi xmlns:a14="http://schemas.microsoft.com/office/drawing/2010/main" val="0"/>
@@ -17877,7 +17565,7 @@
                     </pic:cNvPicPr>
                   </pic:nvPicPr>
                   <pic:blipFill>
-                    <a:blip r:embed="rId60" cstate="print">
+                    <a:blip r:embed="rId59" cstate="print">
                       <a:extLst>
                         <a:ext uri="{28A0092B-C50C-407E-A947-70E740481C1C}">
                           <a14:useLocalDpi xmlns:a14="http://schemas.microsoft.com/office/drawing/2010/main" val="0"/>
@@ -18212,7 +17900,7 @@
                     </pic:cNvPicPr>
                   </pic:nvPicPr>
                   <pic:blipFill>
-                    <a:blip r:embed="rId61" cstate="print">
+                    <a:blip r:embed="rId60" cstate="print">
                       <a:extLst>
                         <a:ext uri="{28A0092B-C50C-407E-A947-70E740481C1C}">
                           <a14:useLocalDpi xmlns:a14="http://schemas.microsoft.com/office/drawing/2010/main" val="0"/>
@@ -18568,7 +18256,7 @@
                     </pic:cNvPicPr>
                   </pic:nvPicPr>
                   <pic:blipFill>
-                    <a:blip r:embed="rId62">
+                    <a:blip r:embed="rId61">
                       <a:extLst>
                         <a:ext uri="{28A0092B-C50C-407E-A947-70E740481C1C}">
                           <a14:useLocalDpi xmlns:a14="http://schemas.microsoft.com/office/drawing/2010/main" val="0"/>
@@ -18922,7 +18610,7 @@
                     </pic:cNvPicPr>
                   </pic:nvPicPr>
                   <pic:blipFill>
-                    <a:blip r:embed="rId63">
+                    <a:blip r:embed="rId62">
                       <a:extLst>
                         <a:ext uri="{28A0092B-C50C-407E-A947-70E740481C1C}">
                           <a14:useLocalDpi xmlns:a14="http://schemas.microsoft.com/office/drawing/2010/main" val="0"/>
@@ -19263,7 +18951,7 @@
                     </pic:cNvPicPr>
                   </pic:nvPicPr>
                   <pic:blipFill>
-                    <a:blip r:embed="rId64" cstate="print">
+                    <a:blip r:embed="rId63" cstate="print">
                       <a:extLst>
                         <a:ext uri="{28A0092B-C50C-407E-A947-70E740481C1C}">
                           <a14:useLocalDpi xmlns:a14="http://schemas.microsoft.com/office/drawing/2010/main" val="0"/>
@@ -21096,7 +20784,7 @@
                     </pic:cNvPicPr>
                   </pic:nvPicPr>
                   <pic:blipFill>
-                    <a:blip r:embed="rId65">
+                    <a:blip r:embed="rId64">
                       <a:extLst>
                         <a:ext uri="{28A0092B-C50C-407E-A947-70E740481C1C}">
                           <a14:useLocalDpi xmlns:a14="http://schemas.microsoft.com/office/drawing/2010/main" val="0"/>
@@ -21168,7 +20856,7 @@
                     </pic:cNvPicPr>
                   </pic:nvPicPr>
                   <pic:blipFill>
-                    <a:blip r:embed="rId66">
+                    <a:blip r:embed="rId65">
                       <a:extLst>
                         <a:ext uri="{28A0092B-C50C-407E-A947-70E740481C1C}">
                           <a14:useLocalDpi xmlns:a14="http://schemas.microsoft.com/office/drawing/2010/main" val="0"/>
@@ -21446,7 +21134,7 @@
                     </pic:cNvPicPr>
                   </pic:nvPicPr>
                   <pic:blipFill>
-                    <a:blip r:embed="rId67">
+                    <a:blip r:embed="rId66">
                       <a:extLst>
                         <a:ext uri="{28A0092B-C50C-407E-A947-70E740481C1C}">
                           <a14:useLocalDpi xmlns:a14="http://schemas.microsoft.com/office/drawing/2010/main" val="0"/>
@@ -22510,7 +22198,7 @@
                     </pic:cNvPicPr>
                   </pic:nvPicPr>
                   <pic:blipFill>
-                    <a:blip r:embed="rId68">
+                    <a:blip r:embed="rId67">
                       <a:extLst>
                         <a:ext uri="{28A0092B-C50C-407E-A947-70E740481C1C}">
                           <a14:useLocalDpi xmlns:a14="http://schemas.microsoft.com/office/drawing/2010/main" val="0"/>
@@ -22920,7 +22608,7 @@
                     </pic:cNvPicPr>
                   </pic:nvPicPr>
                   <pic:blipFill>
-                    <a:blip r:embed="rId69" cstate="print">
+                    <a:blip r:embed="rId68" cstate="print">
                       <a:extLst>
                         <a:ext uri="{28A0092B-C50C-407E-A947-70E740481C1C}">
                           <a14:useLocalDpi xmlns:a14="http://schemas.microsoft.com/office/drawing/2010/main" val="0"/>
@@ -23004,7 +22692,7 @@
                     </pic:cNvPicPr>
                   </pic:nvPicPr>
                   <pic:blipFill>
-                    <a:blip r:embed="rId69" cstate="print">
+                    <a:blip r:embed="rId68" cstate="print">
                       <a:extLst>
                         <a:ext uri="{28A0092B-C50C-407E-A947-70E740481C1C}">
                           <a14:useLocalDpi xmlns:a14="http://schemas.microsoft.com/office/drawing/2010/main" val="0"/>
@@ -23565,7 +23253,7 @@
                     </pic:cNvPicPr>
                   </pic:nvPicPr>
                   <pic:blipFill>
-                    <a:blip r:embed="rId68">
+                    <a:blip r:embed="rId67">
                       <a:extLst>
                         <a:ext uri="{28A0092B-C50C-407E-A947-70E740481C1C}">
                           <a14:useLocalDpi xmlns:a14="http://schemas.microsoft.com/office/drawing/2010/main" val="0"/>

</xml_diff>

<commit_message>
Update Skill Tree and Design Doc
</commit_message>
<xml_diff>
--- a/DesignDoc_Untitlted Roguelike.docx
+++ b/DesignDoc_Untitlted Roguelike.docx
@@ -774,7 +774,29 @@
           <w:szCs w:val="24"/>
           <w:shd w:val="clear" w:color="auto" w:fill="FFFFFF"/>
         </w:rPr>
-        <w:t>wants to combine a typical roguelike action game with a slot-based inventory system and looting. Players will be challenged to choose what weapons, gears and items to carry with them in the next battle, and what to discard.</w:t>
+        <w:t xml:space="preserve">wants to combine a typical roguelike action game with a slot-based inventory system and looting. Players will be challenged to choose what weapons, </w:t>
+      </w:r>
+      <w:proofErr w:type="gramStart"/>
+      <w:r>
+        <w:rPr>
+          <w:rFonts w:ascii="Times New Roman" w:hAnsi="Times New Roman" w:cs="Times New Roman"/>
+          <w:color w:val="404040" w:themeColor="text1" w:themeTint="BF"/>
+          <w:sz w:val="24"/>
+          <w:szCs w:val="24"/>
+          <w:shd w:val="clear" w:color="auto" w:fill="FFFFFF"/>
+        </w:rPr>
+        <w:t>gears</w:t>
+      </w:r>
+      <w:proofErr w:type="gramEnd"/>
+      <w:r>
+        <w:rPr>
+          <w:rFonts w:ascii="Times New Roman" w:hAnsi="Times New Roman" w:cs="Times New Roman"/>
+          <w:color w:val="404040" w:themeColor="text1" w:themeTint="BF"/>
+          <w:sz w:val="24"/>
+          <w:szCs w:val="24"/>
+          <w:shd w:val="clear" w:color="auto" w:fill="FFFFFF"/>
+        </w:rPr>
+        <w:t xml:space="preserve"> and items to carry with them in the next battle, and what to discard.</w:t>
       </w:r>
     </w:p>
     <w:p>
@@ -7154,17 +7176,7 @@
           <w:shd w:val="clear" w:color="auto" w:fill="FFFFFF"/>
         </w:rPr>
         <w:tab/>
-        <w:t>elemental_</w:t>
-      </w:r>
-      <w:r>
-        <w:rPr>
-          <w:rFonts w:ascii="Times New Roman" w:hAnsi="Times New Roman" w:cs="Times New Roman"/>
-          <w:color w:val="0D0D0D" w:themeColor="text1" w:themeTint="F2"/>
-          <w:sz w:val="24"/>
-          <w:szCs w:val="24"/>
-          <w:shd w:val="clear" w:color="auto" w:fill="FFFFFF"/>
-        </w:rPr>
-        <w:t>avalanchesurfer_skill_earthward</w:t>
+        <w:t>elemental_avalanchesurfer_skill_earthward</w:t>
       </w:r>
     </w:p>
     <w:p>
@@ -9889,7 +9901,27 @@
           <w:shd w:val="clear" w:color="auto" w:fill="FFFFFF"/>
         </w:rPr>
         <w:tab/>
-        <w:t>Increase Dwarf Smith’s jump distance by 50%</w:t>
+        <w:t xml:space="preserve">Increase Dwarf Smith’s jump distance by </w:t>
+      </w:r>
+      <w:r>
+        <w:rPr>
+          <w:rFonts w:ascii="Times New Roman" w:hAnsi="Times New Roman" w:cs="Times New Roman"/>
+          <w:color w:val="0D0D0D" w:themeColor="text1" w:themeTint="F2"/>
+          <w:sz w:val="24"/>
+          <w:szCs w:val="24"/>
+          <w:shd w:val="clear" w:color="auto" w:fill="FFFFFF"/>
+        </w:rPr>
+        <w:t>3</w:t>
+      </w:r>
+      <w:r>
+        <w:rPr>
+          <w:rFonts w:ascii="Times New Roman" w:hAnsi="Times New Roman" w:cs="Times New Roman"/>
+          <w:color w:val="0D0D0D" w:themeColor="text1" w:themeTint="F2"/>
+          <w:sz w:val="24"/>
+          <w:szCs w:val="24"/>
+          <w:shd w:val="clear" w:color="auto" w:fill="FFFFFF"/>
+        </w:rPr>
+        <w:t>0%</w:t>
       </w:r>
     </w:p>
     <w:p>
@@ -10049,7 +10081,27 @@
           <w:shd w:val="clear" w:color="auto" w:fill="FFFFFF"/>
         </w:rPr>
         <w:tab/>
-        <w:t>Dwarf Smith’s jump/leap will stun the surrounding enemies for 0.1 seconds upon landing</w:t>
+        <w:t>Dwarf Smith’s jump/leap will stun the surrounding enemies for 0.</w:t>
+      </w:r>
+      <w:r>
+        <w:rPr>
+          <w:rFonts w:ascii="Times New Roman" w:hAnsi="Times New Roman" w:cs="Times New Roman"/>
+          <w:color w:val="0D0D0D" w:themeColor="text1" w:themeTint="F2"/>
+          <w:sz w:val="24"/>
+          <w:szCs w:val="24"/>
+          <w:shd w:val="clear" w:color="auto" w:fill="FFFFFF"/>
+        </w:rPr>
+        <w:t>5</w:t>
+      </w:r>
+      <w:r>
+        <w:rPr>
+          <w:rFonts w:ascii="Times New Roman" w:hAnsi="Times New Roman" w:cs="Times New Roman"/>
+          <w:color w:val="0D0D0D" w:themeColor="text1" w:themeTint="F2"/>
+          <w:sz w:val="24"/>
+          <w:szCs w:val="24"/>
+          <w:shd w:val="clear" w:color="auto" w:fill="FFFFFF"/>
+        </w:rPr>
+        <w:t xml:space="preserve"> seconds upon landing</w:t>
       </w:r>
     </w:p>
     <w:p>
@@ -11433,7 +11485,7 @@
           <w:szCs w:val="24"/>
           <w:shd w:val="clear" w:color="auto" w:fill="FFFFFF"/>
         </w:rPr>
-        <w:t>5</w:t>
+        <w:t>10</w:t>
       </w:r>
       <w:r>
         <w:rPr>
@@ -11907,7 +11959,47 @@
           <w:shd w:val="clear" w:color="auto" w:fill="FFFFFF"/>
         </w:rPr>
         <w:tab/>
-        <w:t>Dwarf Smith’s light attack will now stun normal enemies for 0.1 second.</w:t>
+        <w:t xml:space="preserve">Dwarf Smith’s </w:t>
+      </w:r>
+      <w:r>
+        <w:rPr>
+          <w:rFonts w:ascii="Times New Roman" w:hAnsi="Times New Roman" w:cs="Times New Roman"/>
+          <w:color w:val="0D0D0D" w:themeColor="text1" w:themeTint="F2"/>
+          <w:sz w:val="24"/>
+          <w:szCs w:val="24"/>
+          <w:shd w:val="clear" w:color="auto" w:fill="FFFFFF"/>
+        </w:rPr>
+        <w:t>critical strike</w:t>
+      </w:r>
+      <w:r>
+        <w:rPr>
+          <w:rFonts w:ascii="Times New Roman" w:hAnsi="Times New Roman" w:cs="Times New Roman"/>
+          <w:color w:val="0D0D0D" w:themeColor="text1" w:themeTint="F2"/>
+          <w:sz w:val="24"/>
+          <w:szCs w:val="24"/>
+          <w:shd w:val="clear" w:color="auto" w:fill="FFFFFF"/>
+        </w:rPr>
+        <w:t xml:space="preserve"> will now stun normal enemies for 0.</w:t>
+      </w:r>
+      <w:r>
+        <w:rPr>
+          <w:rFonts w:ascii="Times New Roman" w:hAnsi="Times New Roman" w:cs="Times New Roman"/>
+          <w:color w:val="0D0D0D" w:themeColor="text1" w:themeTint="F2"/>
+          <w:sz w:val="24"/>
+          <w:szCs w:val="24"/>
+          <w:shd w:val="clear" w:color="auto" w:fill="FFFFFF"/>
+        </w:rPr>
+        <w:t>5</w:t>
+      </w:r>
+      <w:r>
+        <w:rPr>
+          <w:rFonts w:ascii="Times New Roman" w:hAnsi="Times New Roman" w:cs="Times New Roman"/>
+          <w:color w:val="0D0D0D" w:themeColor="text1" w:themeTint="F2"/>
+          <w:sz w:val="24"/>
+          <w:szCs w:val="24"/>
+          <w:shd w:val="clear" w:color="auto" w:fill="FFFFFF"/>
+        </w:rPr>
+        <w:t xml:space="preserve"> second.</w:t>
       </w:r>
     </w:p>
     <w:p>
@@ -12307,7 +12399,7 @@
         <mc:AlternateContent>
           <mc:Choice Requires="wps">
             <w:drawing>
-              <wp:anchor distT="0" distB="0" distL="114300" distR="114300" simplePos="0" relativeHeight="251862016" behindDoc="0" locked="0" layoutInCell="1" allowOverlap="1" wp14:anchorId="0FF20117" wp14:editId="1DF2FCE9">
+              <wp:anchor distT="0" distB="0" distL="114300" distR="114300" simplePos="0" relativeHeight="251862016" behindDoc="0" locked="0" layoutInCell="1" allowOverlap="1" wp14:anchorId="0FF20117" wp14:editId="4298A80C">
                 <wp:simplePos x="0" y="0"/>
                 <wp:positionH relativeFrom="column">
                   <wp:posOffset>534010</wp:posOffset>
@@ -12657,7 +12749,7 @@
           <w:shd w:val="clear" w:color="auto" w:fill="FFFFFF"/>
         </w:rPr>
         <w:drawing>
-          <wp:anchor distT="0" distB="0" distL="114300" distR="114300" simplePos="0" relativeHeight="251860992" behindDoc="0" locked="0" layoutInCell="1" allowOverlap="1" wp14:anchorId="7716F4F4" wp14:editId="60842B8C">
+          <wp:anchor distT="0" distB="0" distL="114300" distR="114300" simplePos="0" relativeHeight="251860992" behindDoc="0" locked="0" layoutInCell="1" allowOverlap="1" wp14:anchorId="7716F4F4" wp14:editId="752E364A">
             <wp:simplePos x="0" y="0"/>
             <wp:positionH relativeFrom="column">
               <wp:posOffset>4787570</wp:posOffset>
@@ -12741,7 +12833,7 @@
           <w:shd w:val="clear" w:color="auto" w:fill="FFFFFF"/>
         </w:rPr>
         <w:drawing>
-          <wp:anchor distT="0" distB="0" distL="114300" distR="114300" simplePos="0" relativeHeight="251908096" behindDoc="0" locked="0" layoutInCell="1" allowOverlap="1" wp14:anchorId="4C781186" wp14:editId="5D9DBB8B">
+          <wp:anchor distT="0" distB="0" distL="114300" distR="114300" simplePos="0" relativeHeight="251908096" behindDoc="0" locked="0" layoutInCell="1" allowOverlap="1" wp14:anchorId="4C781186" wp14:editId="721F7BBD">
             <wp:simplePos x="0" y="0"/>
             <wp:positionH relativeFrom="margin">
               <wp:posOffset>1403499</wp:posOffset>
@@ -13164,7 +13256,7 @@
           <w:shd w:val="clear" w:color="auto" w:fill="FFFFFF"/>
         </w:rPr>
         <w:drawing>
-          <wp:anchor distT="0" distB="0" distL="114300" distR="114300" simplePos="0" relativeHeight="251848704" behindDoc="0" locked="0" layoutInCell="1" allowOverlap="1" wp14:anchorId="4C1F94F8" wp14:editId="20DD6D7A">
+          <wp:anchor distT="0" distB="0" distL="114300" distR="114300" simplePos="0" relativeHeight="251848704" behindDoc="0" locked="0" layoutInCell="1" allowOverlap="1" wp14:anchorId="4C1F94F8" wp14:editId="5B86FBDB">
             <wp:simplePos x="0" y="0"/>
             <wp:positionH relativeFrom="margin">
               <wp:posOffset>1773555</wp:posOffset>
@@ -13658,7 +13750,79 @@
           <w:shd w:val="clear" w:color="auto" w:fill="FFFFFF"/>
         </w:rPr>
         <w:drawing>
-          <wp:anchor distT="0" distB="0" distL="114300" distR="114300" simplePos="0" relativeHeight="251899904" behindDoc="0" locked="0" layoutInCell="1" allowOverlap="1" wp14:anchorId="6B97083E" wp14:editId="2298FABC">
+          <wp:anchor distT="0" distB="0" distL="114300" distR="114300" simplePos="0" relativeHeight="251923456" behindDoc="0" locked="0" layoutInCell="1" allowOverlap="1" wp14:anchorId="5BAEC442" wp14:editId="32FEAEAD">
+            <wp:simplePos x="0" y="0"/>
+            <wp:positionH relativeFrom="leftMargin">
+              <wp:posOffset>1804670</wp:posOffset>
+            </wp:positionH>
+            <wp:positionV relativeFrom="paragraph">
+              <wp:posOffset>122926</wp:posOffset>
+            </wp:positionV>
+            <wp:extent cx="513979" cy="456388"/>
+            <wp:effectExtent l="0" t="0" r="635" b="1270"/>
+            <wp:wrapNone/>
+            <wp:docPr id="63" name="Picture 63"/>
+            <wp:cNvGraphicFramePr>
+              <a:graphicFrameLocks xmlns:a="http://schemas.openxmlformats.org/drawingml/2006/main" noChangeAspect="1"/>
+            </wp:cNvGraphicFramePr>
+            <a:graphic xmlns:a="http://schemas.openxmlformats.org/drawingml/2006/main">
+              <a:graphicData uri="http://schemas.openxmlformats.org/drawingml/2006/picture">
+                <pic:pic xmlns:pic="http://schemas.openxmlformats.org/drawingml/2006/picture">
+                  <pic:nvPicPr>
+                    <pic:cNvPr id="0" name="Picture 4"/>
+                    <pic:cNvPicPr>
+                      <a:picLocks noChangeAspect="1" noChangeArrowheads="1"/>
+                    </pic:cNvPicPr>
+                  </pic:nvPicPr>
+                  <pic:blipFill>
+                    <a:blip r:embed="rId37" cstate="print">
+                      <a:extLst>
+                        <a:ext uri="{28A0092B-C50C-407E-A947-70E740481C1C}">
+                          <a14:useLocalDpi xmlns:a14="http://schemas.microsoft.com/office/drawing/2010/main" val="0"/>
+                        </a:ext>
+                      </a:extLst>
+                    </a:blip>
+                    <a:srcRect/>
+                    <a:stretch>
+                      <a:fillRect/>
+                    </a:stretch>
+                  </pic:blipFill>
+                  <pic:spPr bwMode="auto">
+                    <a:xfrm>
+                      <a:off x="0" y="0"/>
+                      <a:ext cx="513979" cy="456388"/>
+                    </a:xfrm>
+                    <a:prstGeom prst="rect">
+                      <a:avLst/>
+                    </a:prstGeom>
+                    <a:noFill/>
+                    <a:ln>
+                      <a:noFill/>
+                    </a:ln>
+                  </pic:spPr>
+                </pic:pic>
+              </a:graphicData>
+            </a:graphic>
+            <wp14:sizeRelH relativeFrom="margin">
+              <wp14:pctWidth>0</wp14:pctWidth>
+            </wp14:sizeRelH>
+            <wp14:sizeRelV relativeFrom="margin">
+              <wp14:pctHeight>0</wp14:pctHeight>
+            </wp14:sizeRelV>
+          </wp:anchor>
+        </w:drawing>
+      </w:r>
+      <w:r>
+        <w:rPr>
+          <w:rFonts w:ascii="Times New Roman" w:hAnsi="Times New Roman" w:cs="Times New Roman"/>
+          <w:noProof/>
+          <w:color w:val="0D0D0D" w:themeColor="text1" w:themeTint="F2"/>
+          <w:sz w:val="24"/>
+          <w:szCs w:val="24"/>
+          <w:shd w:val="clear" w:color="auto" w:fill="FFFFFF"/>
+        </w:rPr>
+        <w:drawing>
+          <wp:anchor distT="0" distB="0" distL="114300" distR="114300" simplePos="0" relativeHeight="251899904" behindDoc="0" locked="0" layoutInCell="1" allowOverlap="1" wp14:anchorId="6B97083E" wp14:editId="71F95BF0">
             <wp:simplePos x="0" y="0"/>
             <wp:positionH relativeFrom="margin">
               <wp:posOffset>1752748</wp:posOffset>
@@ -13699,78 +13863,6 @@
                     <a:xfrm>
                       <a:off x="0" y="0"/>
                       <a:ext cx="449775" cy="364490"/>
-                    </a:xfrm>
-                    <a:prstGeom prst="rect">
-                      <a:avLst/>
-                    </a:prstGeom>
-                    <a:noFill/>
-                    <a:ln>
-                      <a:noFill/>
-                    </a:ln>
-                  </pic:spPr>
-                </pic:pic>
-              </a:graphicData>
-            </a:graphic>
-            <wp14:sizeRelH relativeFrom="margin">
-              <wp14:pctWidth>0</wp14:pctWidth>
-            </wp14:sizeRelH>
-            <wp14:sizeRelV relativeFrom="margin">
-              <wp14:pctHeight>0</wp14:pctHeight>
-            </wp14:sizeRelV>
-          </wp:anchor>
-        </w:drawing>
-      </w:r>
-      <w:r>
-        <w:rPr>
-          <w:rFonts w:ascii="Times New Roman" w:hAnsi="Times New Roman" w:cs="Times New Roman"/>
-          <w:noProof/>
-          <w:color w:val="0D0D0D" w:themeColor="text1" w:themeTint="F2"/>
-          <w:sz w:val="24"/>
-          <w:szCs w:val="24"/>
-          <w:shd w:val="clear" w:color="auto" w:fill="FFFFFF"/>
-        </w:rPr>
-        <w:drawing>
-          <wp:anchor distT="0" distB="0" distL="114300" distR="114300" simplePos="0" relativeHeight="251846656" behindDoc="0" locked="0" layoutInCell="1" allowOverlap="1" wp14:anchorId="41B38AEB" wp14:editId="0CCA672A">
-            <wp:simplePos x="0" y="0"/>
-            <wp:positionH relativeFrom="margin">
-              <wp:posOffset>908050</wp:posOffset>
-            </wp:positionH>
-            <wp:positionV relativeFrom="paragraph">
-              <wp:posOffset>183515</wp:posOffset>
-            </wp:positionV>
-            <wp:extent cx="558485" cy="342900"/>
-            <wp:effectExtent l="0" t="0" r="0" b="0"/>
-            <wp:wrapNone/>
-            <wp:docPr id="106" name="Picture 106"/>
-            <wp:cNvGraphicFramePr>
-              <a:graphicFrameLocks xmlns:a="http://schemas.openxmlformats.org/drawingml/2006/main" noChangeAspect="1"/>
-            </wp:cNvGraphicFramePr>
-            <a:graphic xmlns:a="http://schemas.openxmlformats.org/drawingml/2006/main">
-              <a:graphicData uri="http://schemas.openxmlformats.org/drawingml/2006/picture">
-                <pic:pic xmlns:pic="http://schemas.openxmlformats.org/drawingml/2006/picture">
-                  <pic:nvPicPr>
-                    <pic:cNvPr id="0" name="Picture 1"/>
-                    <pic:cNvPicPr>
-                      <a:picLocks noChangeAspect="1" noChangeArrowheads="1"/>
-                    </pic:cNvPicPr>
-                  </pic:nvPicPr>
-                  <pic:blipFill>
-                    <a:blip r:embed="rId47" cstate="print">
-                      <a:extLst>
-                        <a:ext uri="{28A0092B-C50C-407E-A947-70E740481C1C}">
-                          <a14:useLocalDpi xmlns:a14="http://schemas.microsoft.com/office/drawing/2010/main" val="0"/>
-                        </a:ext>
-                      </a:extLst>
-                    </a:blip>
-                    <a:srcRect/>
-                    <a:stretch>
-                      <a:fillRect/>
-                    </a:stretch>
-                  </pic:blipFill>
-                  <pic:spPr bwMode="auto">
-                    <a:xfrm>
-                      <a:off x="0" y="0"/>
-                      <a:ext cx="558485" cy="342900"/>
                     </a:xfrm>
                     <a:prstGeom prst="rect">
                       <a:avLst/>
@@ -14127,7 +14219,79 @@
           <w:shd w:val="clear" w:color="auto" w:fill="FFFFFF"/>
         </w:rPr>
         <w:drawing>
-          <wp:anchor distT="0" distB="0" distL="114300" distR="114300" simplePos="0" relativeHeight="251875328" behindDoc="0" locked="0" layoutInCell="1" allowOverlap="1" wp14:anchorId="20D1D356" wp14:editId="22A2AB35">
+          <wp:anchor distT="0" distB="0" distL="114300" distR="114300" simplePos="0" relativeHeight="251846656" behindDoc="0" locked="0" layoutInCell="1" allowOverlap="1" wp14:anchorId="41B38AEB" wp14:editId="7708D435">
+            <wp:simplePos x="0" y="0"/>
+            <wp:positionH relativeFrom="margin">
+              <wp:posOffset>1280208</wp:posOffset>
+            </wp:positionH>
+            <wp:positionV relativeFrom="paragraph">
+              <wp:posOffset>101951</wp:posOffset>
+            </wp:positionV>
+            <wp:extent cx="558485" cy="342900"/>
+            <wp:effectExtent l="0" t="0" r="0" b="0"/>
+            <wp:wrapNone/>
+            <wp:docPr id="106" name="Picture 106"/>
+            <wp:cNvGraphicFramePr>
+              <a:graphicFrameLocks xmlns:a="http://schemas.openxmlformats.org/drawingml/2006/main" noChangeAspect="1"/>
+            </wp:cNvGraphicFramePr>
+            <a:graphic xmlns:a="http://schemas.openxmlformats.org/drawingml/2006/main">
+              <a:graphicData uri="http://schemas.openxmlformats.org/drawingml/2006/picture">
+                <pic:pic xmlns:pic="http://schemas.openxmlformats.org/drawingml/2006/picture">
+                  <pic:nvPicPr>
+                    <pic:cNvPr id="0" name="Picture 1"/>
+                    <pic:cNvPicPr>
+                      <a:picLocks noChangeAspect="1" noChangeArrowheads="1"/>
+                    </pic:cNvPicPr>
+                  </pic:nvPicPr>
+                  <pic:blipFill>
+                    <a:blip r:embed="rId47" cstate="print">
+                      <a:extLst>
+                        <a:ext uri="{28A0092B-C50C-407E-A947-70E740481C1C}">
+                          <a14:useLocalDpi xmlns:a14="http://schemas.microsoft.com/office/drawing/2010/main" val="0"/>
+                        </a:ext>
+                      </a:extLst>
+                    </a:blip>
+                    <a:srcRect/>
+                    <a:stretch>
+                      <a:fillRect/>
+                    </a:stretch>
+                  </pic:blipFill>
+                  <pic:spPr bwMode="auto">
+                    <a:xfrm>
+                      <a:off x="0" y="0"/>
+                      <a:ext cx="558485" cy="342900"/>
+                    </a:xfrm>
+                    <a:prstGeom prst="rect">
+                      <a:avLst/>
+                    </a:prstGeom>
+                    <a:noFill/>
+                    <a:ln>
+                      <a:noFill/>
+                    </a:ln>
+                  </pic:spPr>
+                </pic:pic>
+              </a:graphicData>
+            </a:graphic>
+            <wp14:sizeRelH relativeFrom="margin">
+              <wp14:pctWidth>0</wp14:pctWidth>
+            </wp14:sizeRelH>
+            <wp14:sizeRelV relativeFrom="margin">
+              <wp14:pctHeight>0</wp14:pctHeight>
+            </wp14:sizeRelV>
+          </wp:anchor>
+        </w:drawing>
+      </w:r>
+      <w:r>
+        <w:rPr>
+          <w:rFonts w:ascii="Times New Roman" w:hAnsi="Times New Roman" w:cs="Times New Roman"/>
+          <w:noProof/>
+          <w:color w:val="0D0D0D" w:themeColor="text1" w:themeTint="F2"/>
+          <w:sz w:val="24"/>
+          <w:szCs w:val="24"/>
+          <w:shd w:val="clear" w:color="auto" w:fill="FFFFFF"/>
+        </w:rPr>
+        <w:drawing>
+          <wp:anchor distT="0" distB="0" distL="114300" distR="114300" simplePos="0" relativeHeight="251875328" behindDoc="0" locked="0" layoutInCell="1" allowOverlap="1" wp14:anchorId="20D1D356" wp14:editId="2B06E555">
             <wp:simplePos x="0" y="0"/>
             <wp:positionH relativeFrom="column">
               <wp:posOffset>3745626</wp:posOffset>
@@ -14168,78 +14332,6 @@
                     <a:xfrm>
                       <a:off x="0" y="0"/>
                       <a:ext cx="246554" cy="219583"/>
-                    </a:xfrm>
-                    <a:prstGeom prst="rect">
-                      <a:avLst/>
-                    </a:prstGeom>
-                    <a:noFill/>
-                    <a:ln>
-                      <a:noFill/>
-                    </a:ln>
-                  </pic:spPr>
-                </pic:pic>
-              </a:graphicData>
-            </a:graphic>
-            <wp14:sizeRelH relativeFrom="margin">
-              <wp14:pctWidth>0</wp14:pctWidth>
-            </wp14:sizeRelH>
-            <wp14:sizeRelV relativeFrom="margin">
-              <wp14:pctHeight>0</wp14:pctHeight>
-            </wp14:sizeRelV>
-          </wp:anchor>
-        </w:drawing>
-      </w:r>
-      <w:r>
-        <w:rPr>
-          <w:rFonts w:ascii="Times New Roman" w:hAnsi="Times New Roman" w:cs="Times New Roman"/>
-          <w:noProof/>
-          <w:color w:val="0D0D0D" w:themeColor="text1" w:themeTint="F2"/>
-          <w:sz w:val="24"/>
-          <w:szCs w:val="24"/>
-          <w:shd w:val="clear" w:color="auto" w:fill="FFFFFF"/>
-        </w:rPr>
-        <w:drawing>
-          <wp:anchor distT="0" distB="0" distL="114300" distR="114300" simplePos="0" relativeHeight="251788288" behindDoc="0" locked="0" layoutInCell="1" allowOverlap="1" wp14:anchorId="5BAEC442" wp14:editId="2C55FB67">
-            <wp:simplePos x="0" y="0"/>
-            <wp:positionH relativeFrom="column">
-              <wp:posOffset>1294239</wp:posOffset>
-            </wp:positionH>
-            <wp:positionV relativeFrom="paragraph">
-              <wp:posOffset>46628</wp:posOffset>
-            </wp:positionV>
-            <wp:extent cx="513979" cy="456388"/>
-            <wp:effectExtent l="0" t="0" r="635" b="1270"/>
-            <wp:wrapNone/>
-            <wp:docPr id="63" name="Picture 63"/>
-            <wp:cNvGraphicFramePr>
-              <a:graphicFrameLocks xmlns:a="http://schemas.openxmlformats.org/drawingml/2006/main" noChangeAspect="1"/>
-            </wp:cNvGraphicFramePr>
-            <a:graphic xmlns:a="http://schemas.openxmlformats.org/drawingml/2006/main">
-              <a:graphicData uri="http://schemas.openxmlformats.org/drawingml/2006/picture">
-                <pic:pic xmlns:pic="http://schemas.openxmlformats.org/drawingml/2006/picture">
-                  <pic:nvPicPr>
-                    <pic:cNvPr id="0" name="Picture 4"/>
-                    <pic:cNvPicPr>
-                      <a:picLocks noChangeAspect="1" noChangeArrowheads="1"/>
-                    </pic:cNvPicPr>
-                  </pic:nvPicPr>
-                  <pic:blipFill>
-                    <a:blip r:embed="rId37" cstate="print">
-                      <a:extLst>
-                        <a:ext uri="{28A0092B-C50C-407E-A947-70E740481C1C}">
-                          <a14:useLocalDpi xmlns:a14="http://schemas.microsoft.com/office/drawing/2010/main" val="0"/>
-                        </a:ext>
-                      </a:extLst>
-                    </a:blip>
-                    <a:srcRect/>
-                    <a:stretch>
-                      <a:fillRect/>
-                    </a:stretch>
-                  </pic:blipFill>
-                  <pic:spPr bwMode="auto">
-                    <a:xfrm>
-                      <a:off x="0" y="0"/>
-                      <a:ext cx="513979" cy="456388"/>
                     </a:xfrm>
                     <a:prstGeom prst="rect">
                       <a:avLst/>
@@ -24419,6 +24511,10 @@
 </file>
 
 <file path=customXml/item1.xml><?xml version="1.0" encoding="utf-8"?>
+<b:Sources xmlns:b="http://schemas.openxmlformats.org/officeDocument/2006/bibliography" xmlns="http://schemas.openxmlformats.org/officeDocument/2006/bibliography" SelectedStyle="\APASixthEditionOfficeOnline.xsl" StyleName="APA" Version="6"/>
+</file>
+
+<file path=customXml/item2.xml><?xml version="1.0" encoding="utf-8"?>
 <s:customData xmlns="http://www.wps.cn/officeDocument/2013/wpsCustomData" xmlns:s="http://www.wps.cn/officeDocument/2013/wpsCustomData">
   <customSectProps>
     <customSectPr/>
@@ -24441,22 +24537,18 @@
 </s:customData>
 </file>
 
-<file path=customXml/item2.xml><?xml version="1.0" encoding="utf-8"?>
-<b:Sources xmlns:b="http://schemas.openxmlformats.org/officeDocument/2006/bibliography" xmlns="http://schemas.openxmlformats.org/officeDocument/2006/bibliography" SelectedStyle="\APASixthEditionOfficeOnline.xsl" StyleName="APA" Version="6"/>
+<file path=customXml/itemProps1.xml><?xml version="1.0" encoding="utf-8"?>
+<ds:datastoreItem xmlns:ds="http://schemas.openxmlformats.org/officeDocument/2006/customXml" ds:itemID="{87A25F0A-74D7-4239-B35C-7BFEA0763F45}">
+  <ds:schemaRefs>
+    <ds:schemaRef ds:uri="http://schemas.openxmlformats.org/officeDocument/2006/bibliography"/>
+  </ds:schemaRefs>
+</ds:datastoreItem>
 </file>
 
-<file path=customXml/itemProps1.xml><?xml version="1.0" encoding="utf-8"?>
+<file path=customXml/itemProps2.xml><?xml version="1.0" encoding="utf-8"?>
 <ds:datastoreItem xmlns:ds="http://schemas.openxmlformats.org/officeDocument/2006/customXml" ds:itemID="{B1977F7D-205B-4081-913C-38D41E755F92}">
   <ds:schemaRefs>
     <ds:schemaRef ds:uri="http://www.wps.cn/officeDocument/2013/wpsCustomData"/>
   </ds:schemaRefs>
 </ds:datastoreItem>
-</file>
-
-<file path=customXml/itemProps2.xml><?xml version="1.0" encoding="utf-8"?>
-<ds:datastoreItem xmlns:ds="http://schemas.openxmlformats.org/officeDocument/2006/customXml" ds:itemID="{87A25F0A-74D7-4239-B35C-7BFEA0763F45}">
-  <ds:schemaRefs>
-    <ds:schemaRef ds:uri="http://schemas.openxmlformats.org/officeDocument/2006/bibliography"/>
-  </ds:schemaRefs>
-</ds:datastoreItem>
 </file>
</xml_diff>